<commit_message>
feat: introduction to ruby - Math
</commit_message>
<xml_diff>
--- a/INTRODUCTION TO RUBY.docx
+++ b/INTRODUCTION TO RUBY.docx
@@ -451,7 +451,7 @@
           <w:kern w:val="0"/>
           <w:sz w:val="21"/>
           <w:szCs w:val="21"/>
-          <w:lang w:eastAsia="ru-RU"/>
+          <w:lang w:val="en-US" w:eastAsia="ru-RU"/>
           <w14:ligatures w14:val="none"/>
         </w:rPr>
       </w:pPr>
@@ -459,40 +459,1741 @@
         <w:rPr>
           <w:rFonts w:ascii="Consolas" w:eastAsia="Times New Roman" w:hAnsi="Consolas" w:cs="Times New Roman"/>
           <w:color w:val="939598"/>
+          <w:kern w:val="0"/>
+          <w:sz w:val="21"/>
+          <w:szCs w:val="21"/>
+          <w:lang w:val="en-US" w:eastAsia="ru-RU"/>
+          <w14:ligatures w14:val="none"/>
+        </w:rPr>
+        <w:t># Welcome to Ruby!</w:t>
+      </w:r>
+    </w:p>
+    <w:p>
+      <w:pPr>
+        <w:pBdr>
+          <w:bottom w:val="single" w:sz="12" w:space="1" w:color="auto"/>
+        </w:pBdr>
+        <w:rPr>
+          <w:b/>
+          <w:bCs/>
+          <w:lang w:val="en-US"/>
+        </w:rPr>
+      </w:pPr>
+    </w:p>
+    <w:p>
+      <w:pPr>
+        <w:spacing w:before="100" w:beforeAutospacing="1" w:after="100" w:afterAutospacing="1" w:line="240" w:lineRule="auto"/>
+        <w:outlineLvl w:val="1"/>
+        <w:rPr>
+          <w:rFonts w:ascii="Segoe UI" w:eastAsia="Times New Roman" w:hAnsi="Segoe UI" w:cs="Segoe UI"/>
+          <w:b/>
+          <w:bCs/>
+          <w:color w:val="10162F"/>
+          <w:kern w:val="0"/>
+          <w:sz w:val="36"/>
+          <w:szCs w:val="36"/>
+          <w:lang w:val="en-US" w:eastAsia="ru-RU"/>
+          <w14:ligatures w14:val="none"/>
+        </w:rPr>
+      </w:pPr>
+      <w:r>
+        <w:rPr>
+          <w:rFonts w:ascii="Segoe UI" w:eastAsia="Times New Roman" w:hAnsi="Segoe UI" w:cs="Segoe UI"/>
+          <w:b/>
+          <w:bCs/>
+          <w:color w:val="10162F"/>
+          <w:kern w:val="0"/>
+          <w:sz w:val="36"/>
+          <w:szCs w:val="36"/>
+          <w:lang w:val="en-US" w:eastAsia="ru-RU"/>
+          <w14:ligatures w14:val="none"/>
+        </w:rPr>
+        <w:t>Variables</w:t>
+      </w:r>
+    </w:p>
+    <w:p>
+      <w:pPr>
+        <w:spacing w:after="100" w:afterAutospacing="1" w:line="240" w:lineRule="auto"/>
+        <w:rPr>
+          <w:rFonts w:ascii="Segoe UI" w:eastAsia="Times New Roman" w:hAnsi="Segoe UI" w:cs="Segoe UI"/>
+          <w:color w:val="10162F"/>
+          <w:kern w:val="0"/>
+          <w:sz w:val="27"/>
+          <w:szCs w:val="27"/>
+          <w:lang w:val="en-US" w:eastAsia="ru-RU"/>
+          <w14:ligatures w14:val="none"/>
+        </w:rPr>
+      </w:pPr>
+      <w:r>
+        <w:rPr>
+          <w:rFonts w:ascii="Segoe UI" w:eastAsia="Times New Roman" w:hAnsi="Segoe UI" w:cs="Segoe UI"/>
+          <w:color w:val="10162F"/>
+          <w:kern w:val="0"/>
+          <w:sz w:val="27"/>
+          <w:szCs w:val="27"/>
+          <w:lang w:val="en-US" w:eastAsia="ru-RU"/>
+          <w14:ligatures w14:val="none"/>
+        </w:rPr>
+        <w:t>One of the most basic concepts in computer programming is the </w:t>
+      </w:r>
+      <w:r>
+        <w:rPr>
+          <w:rFonts w:ascii="Segoe UI" w:eastAsia="Times New Roman" w:hAnsi="Segoe UI" w:cs="Segoe UI"/>
+          <w:b/>
+          <w:bCs/>
+          <w:color w:val="10162F"/>
+          <w:kern w:val="0"/>
+          <w:sz w:val="27"/>
+          <w:szCs w:val="27"/>
+          <w:lang w:val="en-US" w:eastAsia="ru-RU"/>
+          <w14:ligatures w14:val="none"/>
+        </w:rPr>
+        <w:t>variable</w:t>
+      </w:r>
+      <w:r>
+        <w:rPr>
+          <w:rFonts w:ascii="Segoe UI" w:eastAsia="Times New Roman" w:hAnsi="Segoe UI" w:cs="Segoe UI"/>
+          <w:color w:val="10162F"/>
+          <w:kern w:val="0"/>
+          <w:sz w:val="27"/>
+          <w:szCs w:val="27"/>
+          <w:lang w:val="en-US" w:eastAsia="ru-RU"/>
+          <w14:ligatures w14:val="none"/>
+        </w:rPr>
+        <w:t>. You can think of a variable as a word or name that grasps a single value. For example, let’s say you needed the number 25 from our last example, but you’re not going to use it right away. You can set a variable, say </w:t>
+      </w:r>
+      <w:proofErr w:type="spellStart"/>
+      <w:r>
+        <w:rPr>
+          <w:rFonts w:ascii="Ubuntu Mono" w:eastAsia="Times New Roman" w:hAnsi="Ubuntu Mono" w:cs="Courier New"/>
+          <w:color w:val="15141F"/>
+          <w:kern w:val="0"/>
+          <w:shd w:val="clear" w:color="auto" w:fill="EAE9ED"/>
+          <w:lang w:val="en-US" w:eastAsia="ru-RU"/>
+          <w14:ligatures w14:val="none"/>
+        </w:rPr>
+        <w:t>my_num</w:t>
+      </w:r>
+      <w:proofErr w:type="spellEnd"/>
+      <w:r>
+        <w:rPr>
+          <w:rFonts w:ascii="Segoe UI" w:eastAsia="Times New Roman" w:hAnsi="Segoe UI" w:cs="Segoe UI"/>
+          <w:color w:val="10162F"/>
+          <w:kern w:val="0"/>
+          <w:sz w:val="27"/>
+          <w:szCs w:val="27"/>
+          <w:lang w:val="en-US" w:eastAsia="ru-RU"/>
+          <w14:ligatures w14:val="none"/>
+        </w:rPr>
+        <w:t>, to grasp the value 25 and hang onto it for later use, like this:</w:t>
+      </w:r>
+    </w:p>
+    <w:p>
+      <w:pPr>
+        <w:shd w:val="clear" w:color="auto" w:fill="211E2F"/>
+        <w:tabs>
+          <w:tab w:val="left" w:pos="916"/>
+          <w:tab w:val="left" w:pos="1832"/>
+          <w:tab w:val="left" w:pos="2748"/>
+          <w:tab w:val="left" w:pos="3664"/>
+          <w:tab w:val="left" w:pos="4580"/>
+          <w:tab w:val="left" w:pos="5496"/>
+          <w:tab w:val="left" w:pos="6412"/>
+          <w:tab w:val="left" w:pos="7328"/>
+          <w:tab w:val="left" w:pos="8244"/>
+          <w:tab w:val="left" w:pos="9160"/>
+          <w:tab w:val="left" w:pos="10076"/>
+          <w:tab w:val="left" w:pos="10992"/>
+          <w:tab w:val="left" w:pos="11908"/>
+          <w:tab w:val="left" w:pos="12824"/>
+          <w:tab w:val="left" w:pos="13740"/>
+          <w:tab w:val="left" w:pos="14656"/>
+        </w:tabs>
+        <w:spacing w:after="0" w:line="240" w:lineRule="auto"/>
+        <w:rPr>
+          <w:rFonts w:ascii="Ubuntu Mono" w:eastAsia="Times New Roman" w:hAnsi="Ubuntu Mono" w:cs="Courier New"/>
+          <w:color w:val="939598"/>
+          <w:kern w:val="0"/>
+          <w:sz w:val="27"/>
+          <w:szCs w:val="27"/>
+          <w:lang w:val="en-US" w:eastAsia="ru-RU"/>
+          <w14:ligatures w14:val="none"/>
+        </w:rPr>
+      </w:pPr>
+      <w:proofErr w:type="spellStart"/>
+      <w:r>
+        <w:rPr>
+          <w:rFonts w:ascii="Ubuntu Mono" w:eastAsia="Times New Roman" w:hAnsi="Ubuntu Mono" w:cs="Courier New"/>
+          <w:color w:val="FF8973"/>
+          <w:kern w:val="0"/>
+          <w:sz w:val="27"/>
+          <w:szCs w:val="27"/>
+          <w:lang w:val="en-US" w:eastAsia="ru-RU"/>
+          <w14:ligatures w14:val="none"/>
+        </w:rPr>
+        <w:lastRenderedPageBreak/>
+        <w:t>my_num</w:t>
+      </w:r>
+      <w:proofErr w:type="spellEnd"/>
+      <w:r>
+        <w:rPr>
+          <w:rFonts w:ascii="Ubuntu Mono" w:eastAsia="Times New Roman" w:hAnsi="Ubuntu Mono" w:cs="Courier New"/>
+          <w:color w:val="FFFFFF"/>
+          <w:kern w:val="0"/>
+          <w:sz w:val="27"/>
+          <w:szCs w:val="27"/>
+          <w:lang w:val="en-US" w:eastAsia="ru-RU"/>
+          <w14:ligatures w14:val="none"/>
+        </w:rPr>
+        <w:t xml:space="preserve"> = </w:t>
+      </w:r>
+      <w:r>
+        <w:rPr>
+          <w:rFonts w:ascii="Ubuntu Mono" w:eastAsia="Times New Roman" w:hAnsi="Ubuntu Mono" w:cs="Courier New"/>
+          <w:color w:val="FF8973"/>
+          <w:kern w:val="0"/>
+          <w:sz w:val="27"/>
+          <w:szCs w:val="27"/>
+          <w:lang w:val="en-US" w:eastAsia="ru-RU"/>
+          <w14:ligatures w14:val="none"/>
+        </w:rPr>
+        <w:t>25</w:t>
+      </w:r>
+    </w:p>
+    <w:p>
+      <w:pPr>
+        <w:spacing w:after="0" w:line="240" w:lineRule="auto"/>
+        <w:rPr>
+          <w:rFonts w:ascii="Segoe UI" w:eastAsia="Times New Roman" w:hAnsi="Segoe UI" w:cs="Segoe UI"/>
+          <w:color w:val="10162F"/>
+          <w:kern w:val="0"/>
+          <w:sz w:val="27"/>
+          <w:szCs w:val="27"/>
+          <w:lang w:val="en-US" w:eastAsia="ru-RU"/>
+          <w14:ligatures w14:val="none"/>
+        </w:rPr>
+      </w:pPr>
+      <w:r>
+        <w:rPr>
+          <w:rFonts w:ascii="Segoe UI" w:eastAsia="Times New Roman" w:hAnsi="Segoe UI" w:cs="Segoe UI"/>
+          <w:color w:val="10162F"/>
+          <w:kern w:val="0"/>
+          <w:sz w:val="27"/>
+          <w:szCs w:val="27"/>
+          <w:lang w:val="en-US" w:eastAsia="ru-RU"/>
+          <w14:ligatures w14:val="none"/>
+        </w:rPr>
+        <w:t>Declaring variables in Ruby is easy: you just write out a name like </w:t>
+      </w:r>
+      <w:proofErr w:type="spellStart"/>
+      <w:r>
+        <w:rPr>
+          <w:rFonts w:ascii="Ubuntu Mono" w:eastAsia="Times New Roman" w:hAnsi="Ubuntu Mono" w:cs="Courier New"/>
+          <w:color w:val="15141F"/>
+          <w:kern w:val="0"/>
+          <w:shd w:val="clear" w:color="auto" w:fill="EAE9ED"/>
+          <w:lang w:val="en-US" w:eastAsia="ru-RU"/>
+          <w14:ligatures w14:val="none"/>
+        </w:rPr>
+        <w:t>my_num</w:t>
+      </w:r>
+      <w:proofErr w:type="spellEnd"/>
+      <w:r>
+        <w:rPr>
+          <w:rFonts w:ascii="Segoe UI" w:eastAsia="Times New Roman" w:hAnsi="Segoe UI" w:cs="Segoe UI"/>
+          <w:color w:val="10162F"/>
+          <w:kern w:val="0"/>
+          <w:sz w:val="27"/>
+          <w:szCs w:val="27"/>
+          <w:lang w:val="en-US" w:eastAsia="ru-RU"/>
+          <w14:ligatures w14:val="none"/>
+        </w:rPr>
+        <w:t>, use </w:t>
+      </w:r>
+      <w:r>
+        <w:rPr>
+          <w:rFonts w:ascii="Ubuntu Mono" w:eastAsia="Times New Roman" w:hAnsi="Ubuntu Mono" w:cs="Courier New"/>
+          <w:color w:val="15141F"/>
+          <w:kern w:val="0"/>
+          <w:shd w:val="clear" w:color="auto" w:fill="EAE9ED"/>
+          <w:lang w:val="en-US" w:eastAsia="ru-RU"/>
+          <w14:ligatures w14:val="none"/>
+        </w:rPr>
+        <w:t>=</w:t>
+      </w:r>
+      <w:r>
+        <w:rPr>
+          <w:rFonts w:ascii="Segoe UI" w:eastAsia="Times New Roman" w:hAnsi="Segoe UI" w:cs="Segoe UI"/>
+          <w:color w:val="10162F"/>
+          <w:kern w:val="0"/>
+          <w:sz w:val="27"/>
+          <w:szCs w:val="27"/>
+          <w:lang w:val="en-US" w:eastAsia="ru-RU"/>
+          <w14:ligatures w14:val="none"/>
+        </w:rPr>
+        <w:t> to assign it a value, and you’re done! If you need to change a variable, no sweat: just type it again and hit </w:t>
+      </w:r>
+      <w:r>
+        <w:rPr>
+          <w:rFonts w:ascii="Ubuntu Mono" w:eastAsia="Times New Roman" w:hAnsi="Ubuntu Mono" w:cs="Courier New"/>
+          <w:color w:val="15141F"/>
+          <w:kern w:val="0"/>
+          <w:shd w:val="clear" w:color="auto" w:fill="EAE9ED"/>
+          <w:lang w:val="en-US" w:eastAsia="ru-RU"/>
+          <w14:ligatures w14:val="none"/>
+        </w:rPr>
+        <w:t>=</w:t>
+      </w:r>
+      <w:r>
+        <w:rPr>
+          <w:rFonts w:ascii="Segoe UI" w:eastAsia="Times New Roman" w:hAnsi="Segoe UI" w:cs="Segoe UI"/>
+          <w:color w:val="10162F"/>
+          <w:kern w:val="0"/>
+          <w:sz w:val="27"/>
+          <w:szCs w:val="27"/>
+          <w:lang w:val="en-US" w:eastAsia="ru-RU"/>
+          <w14:ligatures w14:val="none"/>
+        </w:rPr>
+        <w:t> to assign it a new value.</w:t>
+      </w:r>
+    </w:p>
+    <w:p>
+      <w:pPr>
+        <w:shd w:val="clear" w:color="auto" w:fill="FFFFFF"/>
+        <w:spacing w:before="100" w:beforeAutospacing="1" w:after="100" w:afterAutospacing="1" w:line="240" w:lineRule="auto"/>
+        <w:outlineLvl w:val="2"/>
+        <w:rPr>
+          <w:rFonts w:ascii="Segoe UI" w:eastAsia="Times New Roman" w:hAnsi="Segoe UI" w:cs="Segoe UI"/>
+          <w:b/>
+          <w:bCs/>
+          <w:color w:val="10162F"/>
+          <w:kern w:val="0"/>
+          <w:sz w:val="27"/>
+          <w:szCs w:val="27"/>
+          <w:lang w:val="en-US" w:eastAsia="ru-RU"/>
+          <w14:ligatures w14:val="none"/>
+        </w:rPr>
+      </w:pPr>
+      <w:r>
+        <w:rPr>
+          <w:rFonts w:ascii="Segoe UI" w:eastAsia="Times New Roman" w:hAnsi="Segoe UI" w:cs="Segoe UI"/>
+          <w:b/>
+          <w:bCs/>
+          <w:color w:val="10162F"/>
+          <w:kern w:val="0"/>
+          <w:sz w:val="27"/>
+          <w:szCs w:val="27"/>
+          <w:lang w:val="en-US" w:eastAsia="ru-RU"/>
+          <w14:ligatures w14:val="none"/>
+        </w:rPr>
+        <w:t>Instructions</w:t>
+      </w:r>
+    </w:p>
+    <w:p>
+      <w:pPr>
+        <w:spacing w:after="0" w:line="240" w:lineRule="auto"/>
+        <w:rPr>
+          <w:rFonts w:ascii="Segoe UI" w:eastAsia="Times New Roman" w:hAnsi="Segoe UI" w:cs="Segoe UI"/>
+          <w:color w:val="10162F"/>
+          <w:kern w:val="0"/>
+          <w:sz w:val="27"/>
+          <w:szCs w:val="27"/>
+          <w:lang w:val="en-US" w:eastAsia="ru-RU"/>
+          <w14:ligatures w14:val="none"/>
+        </w:rPr>
+      </w:pPr>
+      <w:r>
+        <w:rPr>
+          <w:rFonts w:ascii="Segoe UI" w:eastAsia="Times New Roman" w:hAnsi="Segoe UI" w:cs="Segoe UI"/>
+          <w:b/>
+          <w:bCs/>
+          <w:color w:val="10162F"/>
+          <w:kern w:val="0"/>
+          <w:sz w:val="27"/>
+          <w:szCs w:val="27"/>
+          <w:lang w:val="en-US" w:eastAsia="ru-RU"/>
+          <w14:ligatures w14:val="none"/>
+        </w:rPr>
+        <w:t>1.</w:t>
+      </w:r>
+    </w:p>
+    <w:p>
+      <w:pPr>
+        <w:spacing w:after="0" w:line="240" w:lineRule="auto"/>
+        <w:rPr>
+          <w:rFonts w:ascii="Segoe UI" w:eastAsia="Times New Roman" w:hAnsi="Segoe UI" w:cs="Segoe UI"/>
+          <w:color w:val="10162F"/>
+          <w:kern w:val="0"/>
+          <w:sz w:val="27"/>
+          <w:szCs w:val="27"/>
+          <w:lang w:val="en-US" w:eastAsia="ru-RU"/>
+          <w14:ligatures w14:val="none"/>
+        </w:rPr>
+      </w:pPr>
+      <w:r>
+        <w:rPr>
+          <w:rFonts w:ascii="Segoe UI" w:eastAsia="Times New Roman" w:hAnsi="Segoe UI" w:cs="Segoe UI"/>
+          <w:color w:val="10162F"/>
+          <w:kern w:val="0"/>
+          <w:sz w:val="27"/>
+          <w:szCs w:val="27"/>
+          <w:lang w:val="en-US" w:eastAsia="ru-RU"/>
+          <w14:ligatures w14:val="none"/>
+        </w:rPr>
+        <w:t>Set the variable </w:t>
+      </w:r>
+      <w:proofErr w:type="spellStart"/>
+      <w:r>
+        <w:rPr>
+          <w:rFonts w:ascii="Ubuntu Mono" w:eastAsia="Times New Roman" w:hAnsi="Ubuntu Mono" w:cs="Courier New"/>
+          <w:color w:val="15141F"/>
+          <w:kern w:val="0"/>
+          <w:shd w:val="clear" w:color="auto" w:fill="EAE9ED"/>
+          <w:lang w:val="en-US" w:eastAsia="ru-RU"/>
+          <w14:ligatures w14:val="none"/>
+        </w:rPr>
+        <w:t>my_num</w:t>
+      </w:r>
+      <w:proofErr w:type="spellEnd"/>
+      <w:r>
+        <w:rPr>
+          <w:rFonts w:ascii="Segoe UI" w:eastAsia="Times New Roman" w:hAnsi="Segoe UI" w:cs="Segoe UI"/>
+          <w:color w:val="10162F"/>
+          <w:kern w:val="0"/>
+          <w:sz w:val="27"/>
+          <w:szCs w:val="27"/>
+          <w:lang w:val="en-US" w:eastAsia="ru-RU"/>
+          <w14:ligatures w14:val="none"/>
+        </w:rPr>
+        <w:t> to the value </w:t>
+      </w:r>
+      <w:r>
+        <w:rPr>
+          <w:rFonts w:ascii="Ubuntu Mono" w:eastAsia="Times New Roman" w:hAnsi="Ubuntu Mono" w:cs="Courier New"/>
+          <w:color w:val="15141F"/>
+          <w:kern w:val="0"/>
+          <w:shd w:val="clear" w:color="auto" w:fill="EAE9ED"/>
+          <w:lang w:val="en-US" w:eastAsia="ru-RU"/>
+          <w14:ligatures w14:val="none"/>
+        </w:rPr>
+        <w:t>100</w:t>
+      </w:r>
+      <w:r>
+        <w:rPr>
+          <w:rFonts w:ascii="Segoe UI" w:eastAsia="Times New Roman" w:hAnsi="Segoe UI" w:cs="Segoe UI"/>
+          <w:color w:val="10162F"/>
+          <w:kern w:val="0"/>
+          <w:sz w:val="27"/>
+          <w:szCs w:val="27"/>
+          <w:lang w:val="en-US" w:eastAsia="ru-RU"/>
+          <w14:ligatures w14:val="none"/>
+        </w:rPr>
+        <w:t>, then click the Run button to run your code.</w:t>
+      </w:r>
+    </w:p>
+    <w:p>
+      <w:pPr>
+        <w:rPr>
+          <w:b/>
+          <w:bCs/>
+          <w:lang w:val="en-US"/>
+        </w:rPr>
+      </w:pPr>
+    </w:p>
+    <w:p>
+      <w:pPr>
+        <w:rPr>
+          <w:b/>
+          <w:bCs/>
+          <w:lang w:val="en-US"/>
+        </w:rPr>
+      </w:pPr>
+      <w:proofErr w:type="spellStart"/>
+      <w:r>
+        <w:rPr>
+          <w:b/>
+          <w:bCs/>
+          <w:lang w:val="en-US"/>
+        </w:rPr>
+        <w:t>script.rb</w:t>
+      </w:r>
+      <w:proofErr w:type="spellEnd"/>
+    </w:p>
+    <w:p>
+      <w:pPr>
+        <w:shd w:val="clear" w:color="auto" w:fill="1E1E1E"/>
+        <w:spacing w:after="0" w:line="360" w:lineRule="atLeast"/>
+        <w:rPr>
+          <w:rFonts w:ascii="Consolas" w:eastAsia="Times New Roman" w:hAnsi="Consolas" w:cs="Times New Roman"/>
+          <w:color w:val="FFFFFF"/>
+          <w:kern w:val="0"/>
+          <w:sz w:val="21"/>
+          <w:szCs w:val="21"/>
+          <w:lang w:val="en-US" w:eastAsia="ru-RU"/>
+          <w14:ligatures w14:val="none"/>
+        </w:rPr>
+      </w:pPr>
+      <w:proofErr w:type="spellStart"/>
+      <w:r>
+        <w:rPr>
+          <w:rFonts w:ascii="Consolas" w:eastAsia="Times New Roman" w:hAnsi="Consolas" w:cs="Times New Roman"/>
+          <w:color w:val="FF8973"/>
+          <w:kern w:val="0"/>
+          <w:sz w:val="21"/>
+          <w:szCs w:val="21"/>
+          <w:lang w:val="en-US" w:eastAsia="ru-RU"/>
+          <w14:ligatures w14:val="none"/>
+        </w:rPr>
+        <w:t>my_num</w:t>
+      </w:r>
+      <w:proofErr w:type="spellEnd"/>
+      <w:r>
+        <w:rPr>
+          <w:rFonts w:ascii="Consolas" w:eastAsia="Times New Roman" w:hAnsi="Consolas" w:cs="Times New Roman"/>
+          <w:color w:val="FFFFFF"/>
+          <w:kern w:val="0"/>
+          <w:sz w:val="21"/>
+          <w:szCs w:val="21"/>
+          <w:lang w:val="en-US" w:eastAsia="ru-RU"/>
+          <w14:ligatures w14:val="none"/>
+        </w:rPr>
+        <w:t> = </w:t>
+      </w:r>
+      <w:r>
+        <w:rPr>
+          <w:rFonts w:ascii="Consolas" w:eastAsia="Times New Roman" w:hAnsi="Consolas" w:cs="Times New Roman"/>
+          <w:color w:val="FF8973"/>
+          <w:kern w:val="0"/>
+          <w:sz w:val="21"/>
+          <w:szCs w:val="21"/>
+          <w:lang w:val="en-US" w:eastAsia="ru-RU"/>
+          <w14:ligatures w14:val="none"/>
+        </w:rPr>
+        <w:t>100</w:t>
+      </w:r>
+    </w:p>
+    <w:p>
+      <w:pPr>
+        <w:shd w:val="clear" w:color="auto" w:fill="1E1E1E"/>
+        <w:spacing w:after="0" w:line="360" w:lineRule="atLeast"/>
+        <w:rPr>
+          <w:rFonts w:ascii="Consolas" w:eastAsia="Times New Roman" w:hAnsi="Consolas" w:cs="Times New Roman"/>
+          <w:color w:val="FFFFFF"/>
+          <w:kern w:val="0"/>
+          <w:sz w:val="21"/>
+          <w:szCs w:val="21"/>
+          <w:lang w:val="en-US" w:eastAsia="ru-RU"/>
+          <w14:ligatures w14:val="none"/>
+        </w:rPr>
+      </w:pPr>
+    </w:p>
+    <w:p>
+      <w:pPr>
+        <w:shd w:val="clear" w:color="auto" w:fill="1E1E1E"/>
+        <w:spacing w:after="0" w:line="360" w:lineRule="atLeast"/>
+        <w:rPr>
+          <w:rFonts w:ascii="Consolas" w:eastAsia="Times New Roman" w:hAnsi="Consolas" w:cs="Times New Roman"/>
+          <w:color w:val="FFFFFF"/>
+          <w:kern w:val="0"/>
+          <w:sz w:val="21"/>
+          <w:szCs w:val="21"/>
+          <w:lang w:val="en-US" w:eastAsia="ru-RU"/>
+          <w14:ligatures w14:val="none"/>
+        </w:rPr>
+      </w:pPr>
+      <w:r>
+        <w:rPr>
+          <w:rFonts w:ascii="Consolas" w:eastAsia="Times New Roman" w:hAnsi="Consolas" w:cs="Times New Roman"/>
+          <w:color w:val="939598"/>
+          <w:kern w:val="0"/>
+          <w:sz w:val="21"/>
+          <w:szCs w:val="21"/>
+          <w:lang w:val="en-US" w:eastAsia="ru-RU"/>
+          <w14:ligatures w14:val="none"/>
+        </w:rPr>
+        <w:t># Write code above this line!</w:t>
+      </w:r>
+    </w:p>
+    <w:p>
+      <w:pPr>
+        <w:shd w:val="clear" w:color="auto" w:fill="1E1E1E"/>
+        <w:spacing w:after="0" w:line="360" w:lineRule="atLeast"/>
+        <w:rPr>
+          <w:rFonts w:ascii="Consolas" w:eastAsia="Times New Roman" w:hAnsi="Consolas" w:cs="Times New Roman"/>
+          <w:color w:val="FFFFFF"/>
+          <w:kern w:val="0"/>
+          <w:sz w:val="21"/>
+          <w:szCs w:val="21"/>
+          <w:lang w:val="en-US" w:eastAsia="ru-RU"/>
+          <w14:ligatures w14:val="none"/>
+        </w:rPr>
+      </w:pPr>
+    </w:p>
+    <w:p>
+      <w:pPr>
+        <w:shd w:val="clear" w:color="auto" w:fill="1E1E1E"/>
+        <w:spacing w:after="0" w:line="360" w:lineRule="atLeast"/>
+        <w:rPr>
+          <w:rFonts w:ascii="Consolas" w:eastAsia="Times New Roman" w:hAnsi="Consolas" w:cs="Times New Roman"/>
+          <w:color w:val="FFFFFF"/>
           <w:kern w:val="0"/>
           <w:sz w:val="21"/>
           <w:szCs w:val="21"/>
           <w:lang w:eastAsia="ru-RU"/>
           <w14:ligatures w14:val="none"/>
         </w:rPr>
-        <w:t># Welcome </w:t>
-      </w:r>
+      </w:pPr>
       <w:proofErr w:type="spellStart"/>
       <w:r>
         <w:rPr>
           <w:rFonts w:ascii="Consolas" w:eastAsia="Times New Roman" w:hAnsi="Consolas" w:cs="Times New Roman"/>
-          <w:color w:val="939598"/>
+          <w:color w:val="FF8973"/>
           <w:kern w:val="0"/>
           <w:sz w:val="21"/>
           <w:szCs w:val="21"/>
           <w:lang w:eastAsia="ru-RU"/>
           <w14:ligatures w14:val="none"/>
         </w:rPr>
-        <w:t>to</w:t>
+        <w:t>puts</w:t>
       </w:r>
       <w:proofErr w:type="spellEnd"/>
       <w:r>
         <w:rPr>
           <w:rFonts w:ascii="Consolas" w:eastAsia="Times New Roman" w:hAnsi="Consolas" w:cs="Times New Roman"/>
-          <w:color w:val="939598"/>
+          <w:color w:val="FFFFFF"/>
           <w:kern w:val="0"/>
           <w:sz w:val="21"/>
           <w:szCs w:val="21"/>
           <w:lang w:eastAsia="ru-RU"/>
           <w14:ligatures w14:val="none"/>
         </w:rPr>
-        <w:t> Ruby!</w:t>
-      </w:r>
+        <w:t> </w:t>
+      </w:r>
+      <w:proofErr w:type="spellStart"/>
+      <w:r>
+        <w:rPr>
+          <w:rFonts w:ascii="Consolas" w:eastAsia="Times New Roman" w:hAnsi="Consolas" w:cs="Times New Roman"/>
+          <w:color w:val="FF8973"/>
+          <w:kern w:val="0"/>
+          <w:sz w:val="21"/>
+          <w:szCs w:val="21"/>
+          <w:lang w:eastAsia="ru-RU"/>
+          <w14:ligatures w14:val="none"/>
+        </w:rPr>
+        <w:t>my_num</w:t>
+      </w:r>
+      <w:proofErr w:type="spellEnd"/>
+    </w:p>
+    <w:p>
+      <w:pPr>
+        <w:pBdr>
+          <w:bottom w:val="single" w:sz="12" w:space="1" w:color="auto"/>
+        </w:pBdr>
+        <w:rPr>
+          <w:b/>
+          <w:bCs/>
+          <w:lang w:val="en-US"/>
+        </w:rPr>
+      </w:pPr>
+    </w:p>
+    <w:p>
+      <w:pPr>
+        <w:spacing w:before="100" w:beforeAutospacing="1" w:after="100" w:afterAutospacing="1" w:line="240" w:lineRule="auto"/>
+        <w:outlineLvl w:val="1"/>
+        <w:rPr>
+          <w:rFonts w:ascii="Segoe UI" w:eastAsia="Times New Roman" w:hAnsi="Segoe UI" w:cs="Segoe UI"/>
+          <w:b/>
+          <w:bCs/>
+          <w:color w:val="10162F"/>
+          <w:kern w:val="0"/>
+          <w:sz w:val="36"/>
+          <w:szCs w:val="36"/>
+          <w:lang w:val="en-US" w:eastAsia="ru-RU"/>
+          <w14:ligatures w14:val="none"/>
+        </w:rPr>
+      </w:pPr>
+      <w:r>
+        <w:rPr>
+          <w:rFonts w:ascii="Segoe UI" w:eastAsia="Times New Roman" w:hAnsi="Segoe UI" w:cs="Segoe UI"/>
+          <w:b/>
+          <w:bCs/>
+          <w:color w:val="10162F"/>
+          <w:kern w:val="0"/>
+          <w:sz w:val="36"/>
+          <w:szCs w:val="36"/>
+          <w:lang w:val="en-US" w:eastAsia="ru-RU"/>
+          <w14:ligatures w14:val="none"/>
+        </w:rPr>
+        <w:t>Math</w:t>
+      </w:r>
+    </w:p>
+    <w:p>
+      <w:pPr>
+        <w:spacing w:after="100" w:afterAutospacing="1" w:line="240" w:lineRule="auto"/>
+        <w:rPr>
+          <w:rFonts w:ascii="Segoe UI" w:eastAsia="Times New Roman" w:hAnsi="Segoe UI" w:cs="Segoe UI"/>
+          <w:color w:val="10162F"/>
+          <w:kern w:val="0"/>
+          <w:sz w:val="27"/>
+          <w:szCs w:val="27"/>
+          <w:lang w:val="en-US" w:eastAsia="ru-RU"/>
+          <w14:ligatures w14:val="none"/>
+        </w:rPr>
+      </w:pPr>
+      <w:r>
+        <w:rPr>
+          <w:rFonts w:ascii="Segoe UI" w:eastAsia="Times New Roman" w:hAnsi="Segoe UI" w:cs="Segoe UI"/>
+          <w:color w:val="10162F"/>
+          <w:kern w:val="0"/>
+          <w:sz w:val="27"/>
+          <w:szCs w:val="27"/>
+          <w:lang w:val="en-US" w:eastAsia="ru-RU"/>
+          <w14:ligatures w14:val="none"/>
+        </w:rPr>
+        <w:t>Ruby isn’t limited to simple expressions of assignment like </w:t>
+      </w:r>
+      <w:proofErr w:type="spellStart"/>
+      <w:r>
+        <w:rPr>
+          <w:rFonts w:ascii="Ubuntu Mono" w:eastAsia="Times New Roman" w:hAnsi="Ubuntu Mono" w:cs="Courier New"/>
+          <w:color w:val="15141F"/>
+          <w:kern w:val="0"/>
+          <w:shd w:val="clear" w:color="auto" w:fill="EAE9ED"/>
+          <w:lang w:val="en-US" w:eastAsia="ru-RU"/>
+          <w14:ligatures w14:val="none"/>
+        </w:rPr>
+        <w:t>my_num</w:t>
+      </w:r>
+      <w:proofErr w:type="spellEnd"/>
+      <w:r>
+        <w:rPr>
+          <w:rFonts w:ascii="Ubuntu Mono" w:eastAsia="Times New Roman" w:hAnsi="Ubuntu Mono" w:cs="Courier New"/>
+          <w:color w:val="15141F"/>
+          <w:kern w:val="0"/>
+          <w:shd w:val="clear" w:color="auto" w:fill="EAE9ED"/>
+          <w:lang w:val="en-US" w:eastAsia="ru-RU"/>
+          <w14:ligatures w14:val="none"/>
+        </w:rPr>
+        <w:t xml:space="preserve"> = 100</w:t>
+      </w:r>
+      <w:r>
+        <w:rPr>
+          <w:rFonts w:ascii="Segoe UI" w:eastAsia="Times New Roman" w:hAnsi="Segoe UI" w:cs="Segoe UI"/>
+          <w:color w:val="10162F"/>
+          <w:kern w:val="0"/>
+          <w:sz w:val="27"/>
+          <w:szCs w:val="27"/>
+          <w:lang w:val="en-US" w:eastAsia="ru-RU"/>
+          <w14:ligatures w14:val="none"/>
+        </w:rPr>
+        <w:t>; it can also do all the math you learned about in school.</w:t>
+      </w:r>
+    </w:p>
+    <w:p>
+      <w:pPr>
+        <w:spacing w:after="100" w:afterAutospacing="1" w:line="240" w:lineRule="auto"/>
+        <w:rPr>
+          <w:rFonts w:ascii="Segoe UI" w:eastAsia="Times New Roman" w:hAnsi="Segoe UI" w:cs="Segoe UI"/>
+          <w:color w:val="10162F"/>
+          <w:kern w:val="0"/>
+          <w:sz w:val="27"/>
+          <w:szCs w:val="27"/>
+          <w:lang w:val="en-US" w:eastAsia="ru-RU"/>
+          <w14:ligatures w14:val="none"/>
+        </w:rPr>
+      </w:pPr>
+      <w:r>
+        <w:rPr>
+          <w:rFonts w:ascii="Segoe UI" w:eastAsia="Times New Roman" w:hAnsi="Segoe UI" w:cs="Segoe UI"/>
+          <w:color w:val="10162F"/>
+          <w:kern w:val="0"/>
+          <w:sz w:val="27"/>
+          <w:szCs w:val="27"/>
+          <w:lang w:val="en-US" w:eastAsia="ru-RU"/>
+          <w14:ligatures w14:val="none"/>
+        </w:rPr>
+        <w:t>There are six arithmetic operators we’re going to focus on:</w:t>
+      </w:r>
+    </w:p>
+    <w:p>
+      <w:pPr>
+        <w:spacing w:after="100" w:afterAutospacing="1" w:line="240" w:lineRule="auto"/>
+        <w:rPr>
+          <w:rFonts w:ascii="Segoe UI" w:eastAsia="Times New Roman" w:hAnsi="Segoe UI" w:cs="Segoe UI"/>
+          <w:color w:val="10162F"/>
+          <w:kern w:val="0"/>
+          <w:sz w:val="27"/>
+          <w:szCs w:val="27"/>
+          <w:lang w:val="en-US" w:eastAsia="ru-RU"/>
+          <w14:ligatures w14:val="none"/>
+        </w:rPr>
+      </w:pPr>
+      <w:r>
+        <w:rPr>
+          <w:rFonts w:ascii="Segoe UI" w:eastAsia="Times New Roman" w:hAnsi="Segoe UI" w:cs="Segoe UI"/>
+          <w:color w:val="10162F"/>
+          <w:kern w:val="0"/>
+          <w:sz w:val="27"/>
+          <w:szCs w:val="27"/>
+          <w:lang w:val="en-US" w:eastAsia="ru-RU"/>
+          <w14:ligatures w14:val="none"/>
+        </w:rPr>
+        <w:t>Addition (</w:t>
+      </w:r>
+      <w:r>
+        <w:rPr>
+          <w:rFonts w:ascii="Ubuntu Mono" w:eastAsia="Times New Roman" w:hAnsi="Ubuntu Mono" w:cs="Courier New"/>
+          <w:color w:val="15141F"/>
+          <w:kern w:val="0"/>
+          <w:shd w:val="clear" w:color="auto" w:fill="EAE9ED"/>
+          <w:lang w:val="en-US" w:eastAsia="ru-RU"/>
+          <w14:ligatures w14:val="none"/>
+        </w:rPr>
+        <w:t>+</w:t>
+      </w:r>
+      <w:r>
+        <w:rPr>
+          <w:rFonts w:ascii="Segoe UI" w:eastAsia="Times New Roman" w:hAnsi="Segoe UI" w:cs="Segoe UI"/>
+          <w:color w:val="10162F"/>
+          <w:kern w:val="0"/>
+          <w:sz w:val="27"/>
+          <w:szCs w:val="27"/>
+          <w:lang w:val="en-US" w:eastAsia="ru-RU"/>
+          <w14:ligatures w14:val="none"/>
+        </w:rPr>
+        <w:t>)</w:t>
+      </w:r>
+    </w:p>
+    <w:p>
+      <w:pPr>
+        <w:spacing w:after="100" w:afterAutospacing="1" w:line="240" w:lineRule="auto"/>
+        <w:rPr>
+          <w:rFonts w:ascii="Segoe UI" w:eastAsia="Times New Roman" w:hAnsi="Segoe UI" w:cs="Segoe UI"/>
+          <w:color w:val="10162F"/>
+          <w:kern w:val="0"/>
+          <w:sz w:val="27"/>
+          <w:szCs w:val="27"/>
+          <w:lang w:val="en-US" w:eastAsia="ru-RU"/>
+          <w14:ligatures w14:val="none"/>
+        </w:rPr>
+      </w:pPr>
+      <w:r>
+        <w:rPr>
+          <w:rFonts w:ascii="Segoe UI" w:eastAsia="Times New Roman" w:hAnsi="Segoe UI" w:cs="Segoe UI"/>
+          <w:color w:val="10162F"/>
+          <w:kern w:val="0"/>
+          <w:sz w:val="27"/>
+          <w:szCs w:val="27"/>
+          <w:lang w:val="en-US" w:eastAsia="ru-RU"/>
+          <w14:ligatures w14:val="none"/>
+        </w:rPr>
+        <w:t>Subtraction (</w:t>
+      </w:r>
+      <w:r>
+        <w:rPr>
+          <w:rFonts w:ascii="Ubuntu Mono" w:eastAsia="Times New Roman" w:hAnsi="Ubuntu Mono" w:cs="Courier New"/>
+          <w:color w:val="15141F"/>
+          <w:kern w:val="0"/>
+          <w:shd w:val="clear" w:color="auto" w:fill="EAE9ED"/>
+          <w:lang w:val="en-US" w:eastAsia="ru-RU"/>
+          <w14:ligatures w14:val="none"/>
+        </w:rPr>
+        <w:t>-</w:t>
+      </w:r>
+      <w:r>
+        <w:rPr>
+          <w:rFonts w:ascii="Segoe UI" w:eastAsia="Times New Roman" w:hAnsi="Segoe UI" w:cs="Segoe UI"/>
+          <w:color w:val="10162F"/>
+          <w:kern w:val="0"/>
+          <w:sz w:val="27"/>
+          <w:szCs w:val="27"/>
+          <w:lang w:val="en-US" w:eastAsia="ru-RU"/>
+          <w14:ligatures w14:val="none"/>
+        </w:rPr>
+        <w:t>)</w:t>
+      </w:r>
+    </w:p>
+    <w:p>
+      <w:pPr>
+        <w:spacing w:after="100" w:afterAutospacing="1" w:line="240" w:lineRule="auto"/>
+        <w:rPr>
+          <w:rFonts w:ascii="Segoe UI" w:eastAsia="Times New Roman" w:hAnsi="Segoe UI" w:cs="Segoe UI"/>
+          <w:color w:val="10162F"/>
+          <w:kern w:val="0"/>
+          <w:sz w:val="27"/>
+          <w:szCs w:val="27"/>
+          <w:lang w:val="en-US" w:eastAsia="ru-RU"/>
+          <w14:ligatures w14:val="none"/>
+        </w:rPr>
+      </w:pPr>
+      <w:r>
+        <w:rPr>
+          <w:rFonts w:ascii="Segoe UI" w:eastAsia="Times New Roman" w:hAnsi="Segoe UI" w:cs="Segoe UI"/>
+          <w:color w:val="10162F"/>
+          <w:kern w:val="0"/>
+          <w:sz w:val="27"/>
+          <w:szCs w:val="27"/>
+          <w:lang w:val="en-US" w:eastAsia="ru-RU"/>
+          <w14:ligatures w14:val="none"/>
+        </w:rPr>
+        <w:t>Multiplication (</w:t>
+      </w:r>
+      <w:r>
+        <w:rPr>
+          <w:rFonts w:ascii="Ubuntu Mono" w:eastAsia="Times New Roman" w:hAnsi="Ubuntu Mono" w:cs="Courier New"/>
+          <w:color w:val="15141F"/>
+          <w:kern w:val="0"/>
+          <w:shd w:val="clear" w:color="auto" w:fill="EAE9ED"/>
+          <w:lang w:val="en-US" w:eastAsia="ru-RU"/>
+          <w14:ligatures w14:val="none"/>
+        </w:rPr>
+        <w:t>*</w:t>
+      </w:r>
+      <w:r>
+        <w:rPr>
+          <w:rFonts w:ascii="Segoe UI" w:eastAsia="Times New Roman" w:hAnsi="Segoe UI" w:cs="Segoe UI"/>
+          <w:color w:val="10162F"/>
+          <w:kern w:val="0"/>
+          <w:sz w:val="27"/>
+          <w:szCs w:val="27"/>
+          <w:lang w:val="en-US" w:eastAsia="ru-RU"/>
+          <w14:ligatures w14:val="none"/>
+        </w:rPr>
+        <w:t>)</w:t>
+      </w:r>
+    </w:p>
+    <w:p>
+      <w:pPr>
+        <w:spacing w:after="100" w:afterAutospacing="1" w:line="240" w:lineRule="auto"/>
+        <w:rPr>
+          <w:rFonts w:ascii="Segoe UI" w:eastAsia="Times New Roman" w:hAnsi="Segoe UI" w:cs="Segoe UI"/>
+          <w:color w:val="10162F"/>
+          <w:kern w:val="0"/>
+          <w:sz w:val="27"/>
+          <w:szCs w:val="27"/>
+          <w:lang w:val="en-US" w:eastAsia="ru-RU"/>
+          <w14:ligatures w14:val="none"/>
+        </w:rPr>
+      </w:pPr>
+      <w:r>
+        <w:rPr>
+          <w:rFonts w:ascii="Segoe UI" w:eastAsia="Times New Roman" w:hAnsi="Segoe UI" w:cs="Segoe UI"/>
+          <w:color w:val="10162F"/>
+          <w:kern w:val="0"/>
+          <w:sz w:val="27"/>
+          <w:szCs w:val="27"/>
+          <w:lang w:val="en-US" w:eastAsia="ru-RU"/>
+          <w14:ligatures w14:val="none"/>
+        </w:rPr>
+        <w:t>Division (</w:t>
+      </w:r>
+      <w:r>
+        <w:rPr>
+          <w:rFonts w:ascii="Ubuntu Mono" w:eastAsia="Times New Roman" w:hAnsi="Ubuntu Mono" w:cs="Courier New"/>
+          <w:color w:val="15141F"/>
+          <w:kern w:val="0"/>
+          <w:shd w:val="clear" w:color="auto" w:fill="EAE9ED"/>
+          <w:lang w:val="en-US" w:eastAsia="ru-RU"/>
+          <w14:ligatures w14:val="none"/>
+        </w:rPr>
+        <w:t>/</w:t>
+      </w:r>
+      <w:r>
+        <w:rPr>
+          <w:rFonts w:ascii="Segoe UI" w:eastAsia="Times New Roman" w:hAnsi="Segoe UI" w:cs="Segoe UI"/>
+          <w:color w:val="10162F"/>
+          <w:kern w:val="0"/>
+          <w:sz w:val="27"/>
+          <w:szCs w:val="27"/>
+          <w:lang w:val="en-US" w:eastAsia="ru-RU"/>
+          <w14:ligatures w14:val="none"/>
+        </w:rPr>
+        <w:t>)</w:t>
+      </w:r>
+    </w:p>
+    <w:p>
+      <w:pPr>
+        <w:spacing w:after="100" w:afterAutospacing="1" w:line="240" w:lineRule="auto"/>
+        <w:rPr>
+          <w:rFonts w:ascii="Segoe UI" w:eastAsia="Times New Roman" w:hAnsi="Segoe UI" w:cs="Segoe UI"/>
+          <w:color w:val="10162F"/>
+          <w:kern w:val="0"/>
+          <w:sz w:val="27"/>
+          <w:szCs w:val="27"/>
+          <w:lang w:val="en-US" w:eastAsia="ru-RU"/>
+          <w14:ligatures w14:val="none"/>
+        </w:rPr>
+      </w:pPr>
+      <w:r>
+        <w:rPr>
+          <w:rFonts w:ascii="Segoe UI" w:eastAsia="Times New Roman" w:hAnsi="Segoe UI" w:cs="Segoe UI"/>
+          <w:color w:val="10162F"/>
+          <w:kern w:val="0"/>
+          <w:sz w:val="27"/>
+          <w:szCs w:val="27"/>
+          <w:lang w:val="en-US" w:eastAsia="ru-RU"/>
+          <w14:ligatures w14:val="none"/>
+        </w:rPr>
+        <w:t>Exponentiation (</w:t>
+      </w:r>
+      <w:r>
+        <w:rPr>
+          <w:rFonts w:ascii="Ubuntu Mono" w:eastAsia="Times New Roman" w:hAnsi="Ubuntu Mono" w:cs="Courier New"/>
+          <w:color w:val="15141F"/>
+          <w:kern w:val="0"/>
+          <w:shd w:val="clear" w:color="auto" w:fill="EAE9ED"/>
+          <w:lang w:val="en-US" w:eastAsia="ru-RU"/>
+          <w14:ligatures w14:val="none"/>
+        </w:rPr>
+        <w:t>**</w:t>
+      </w:r>
+      <w:r>
+        <w:rPr>
+          <w:rFonts w:ascii="Segoe UI" w:eastAsia="Times New Roman" w:hAnsi="Segoe UI" w:cs="Segoe UI"/>
+          <w:color w:val="10162F"/>
+          <w:kern w:val="0"/>
+          <w:sz w:val="27"/>
+          <w:szCs w:val="27"/>
+          <w:lang w:val="en-US" w:eastAsia="ru-RU"/>
+          <w14:ligatures w14:val="none"/>
+        </w:rPr>
+        <w:t>)</w:t>
+      </w:r>
+    </w:p>
+    <w:p>
+      <w:pPr>
+        <w:spacing w:after="100" w:afterAutospacing="1" w:line="240" w:lineRule="auto"/>
+        <w:rPr>
+          <w:rFonts w:ascii="Segoe UI" w:eastAsia="Times New Roman" w:hAnsi="Segoe UI" w:cs="Segoe UI"/>
+          <w:color w:val="10162F"/>
+          <w:kern w:val="0"/>
+          <w:sz w:val="27"/>
+          <w:szCs w:val="27"/>
+          <w:lang w:eastAsia="ru-RU"/>
+          <w14:ligatures w14:val="none"/>
+        </w:rPr>
+      </w:pPr>
+      <w:proofErr w:type="spellStart"/>
+      <w:r>
+        <w:rPr>
+          <w:rFonts w:ascii="Segoe UI" w:eastAsia="Times New Roman" w:hAnsi="Segoe UI" w:cs="Segoe UI"/>
+          <w:color w:val="10162F"/>
+          <w:kern w:val="0"/>
+          <w:sz w:val="27"/>
+          <w:szCs w:val="27"/>
+          <w:lang w:eastAsia="ru-RU"/>
+          <w14:ligatures w14:val="none"/>
+        </w:rPr>
+        <w:t>Modulo</w:t>
+      </w:r>
+      <w:proofErr w:type="spellEnd"/>
+      <w:r>
+        <w:rPr>
+          <w:rFonts w:ascii="Segoe UI" w:eastAsia="Times New Roman" w:hAnsi="Segoe UI" w:cs="Segoe UI"/>
+          <w:color w:val="10162F"/>
+          <w:kern w:val="0"/>
+          <w:sz w:val="27"/>
+          <w:szCs w:val="27"/>
+          <w:lang w:eastAsia="ru-RU"/>
+          <w14:ligatures w14:val="none"/>
+        </w:rPr>
+        <w:t xml:space="preserve"> (</w:t>
+      </w:r>
+      <w:r>
+        <w:rPr>
+          <w:rFonts w:ascii="Ubuntu Mono" w:eastAsia="Times New Roman" w:hAnsi="Ubuntu Mono" w:cs="Courier New"/>
+          <w:color w:val="15141F"/>
+          <w:kern w:val="0"/>
+          <w:shd w:val="clear" w:color="auto" w:fill="EAE9ED"/>
+          <w:lang w:eastAsia="ru-RU"/>
+          <w14:ligatures w14:val="none"/>
+        </w:rPr>
+        <w:t>%</w:t>
+      </w:r>
+      <w:r>
+        <w:rPr>
+          <w:rFonts w:ascii="Segoe UI" w:eastAsia="Times New Roman" w:hAnsi="Segoe UI" w:cs="Segoe UI"/>
+          <w:color w:val="10162F"/>
+          <w:kern w:val="0"/>
+          <w:sz w:val="27"/>
+          <w:szCs w:val="27"/>
+          <w:lang w:eastAsia="ru-RU"/>
+          <w14:ligatures w14:val="none"/>
+        </w:rPr>
+        <w:t>)</w:t>
+      </w:r>
+    </w:p>
+    <w:p>
+      <w:pPr>
+        <w:spacing w:after="100" w:afterAutospacing="1" w:line="240" w:lineRule="auto"/>
+        <w:rPr>
+          <w:rFonts w:ascii="Segoe UI" w:eastAsia="Times New Roman" w:hAnsi="Segoe UI" w:cs="Segoe UI"/>
+          <w:color w:val="10162F"/>
+          <w:kern w:val="0"/>
+          <w:sz w:val="27"/>
+          <w:szCs w:val="27"/>
+          <w:lang w:val="en-US" w:eastAsia="ru-RU"/>
+          <w14:ligatures w14:val="none"/>
+        </w:rPr>
+      </w:pPr>
+      <w:r>
+        <w:rPr>
+          <w:rFonts w:ascii="Segoe UI" w:eastAsia="Times New Roman" w:hAnsi="Segoe UI" w:cs="Segoe UI"/>
+          <w:color w:val="10162F"/>
+          <w:kern w:val="0"/>
+          <w:sz w:val="27"/>
+          <w:szCs w:val="27"/>
+          <w:lang w:val="en-US" w:eastAsia="ru-RU"/>
+          <w14:ligatures w14:val="none"/>
+        </w:rPr>
+        <w:t>The only ones that probably look weird to you are exponentiation and modulo. Exponentiation raises one number (the base) to the power of the other (the exponent). For example, </w:t>
+      </w:r>
+      <w:r>
+        <w:rPr>
+          <w:rFonts w:ascii="Ubuntu Mono" w:eastAsia="Times New Roman" w:hAnsi="Ubuntu Mono" w:cs="Courier New"/>
+          <w:color w:val="15141F"/>
+          <w:kern w:val="0"/>
+          <w:shd w:val="clear" w:color="auto" w:fill="EAE9ED"/>
+          <w:lang w:val="en-US" w:eastAsia="ru-RU"/>
+          <w14:ligatures w14:val="none"/>
+        </w:rPr>
+        <w:t>2**3</w:t>
+      </w:r>
+      <w:r>
+        <w:rPr>
+          <w:rFonts w:ascii="Segoe UI" w:eastAsia="Times New Roman" w:hAnsi="Segoe UI" w:cs="Segoe UI"/>
+          <w:color w:val="10162F"/>
+          <w:kern w:val="0"/>
+          <w:sz w:val="27"/>
+          <w:szCs w:val="27"/>
+          <w:lang w:val="en-US" w:eastAsia="ru-RU"/>
+          <w14:ligatures w14:val="none"/>
+        </w:rPr>
+        <w:t> is </w:t>
+      </w:r>
+      <w:r>
+        <w:rPr>
+          <w:rFonts w:ascii="Ubuntu Mono" w:eastAsia="Times New Roman" w:hAnsi="Ubuntu Mono" w:cs="Courier New"/>
+          <w:color w:val="15141F"/>
+          <w:kern w:val="0"/>
+          <w:shd w:val="clear" w:color="auto" w:fill="EAE9ED"/>
+          <w:lang w:val="en-US" w:eastAsia="ru-RU"/>
+          <w14:ligatures w14:val="none"/>
+        </w:rPr>
+        <w:t>8</w:t>
+      </w:r>
+      <w:r>
+        <w:rPr>
+          <w:rFonts w:ascii="Segoe UI" w:eastAsia="Times New Roman" w:hAnsi="Segoe UI" w:cs="Segoe UI"/>
+          <w:color w:val="10162F"/>
+          <w:kern w:val="0"/>
+          <w:sz w:val="27"/>
+          <w:szCs w:val="27"/>
+          <w:lang w:val="en-US" w:eastAsia="ru-RU"/>
+          <w14:ligatures w14:val="none"/>
+        </w:rPr>
+        <w:t>, since </w:t>
+      </w:r>
+      <w:r>
+        <w:rPr>
+          <w:rFonts w:ascii="Ubuntu Mono" w:eastAsia="Times New Roman" w:hAnsi="Ubuntu Mono" w:cs="Courier New"/>
+          <w:color w:val="15141F"/>
+          <w:kern w:val="0"/>
+          <w:shd w:val="clear" w:color="auto" w:fill="EAE9ED"/>
+          <w:lang w:val="en-US" w:eastAsia="ru-RU"/>
+          <w14:ligatures w14:val="none"/>
+        </w:rPr>
+        <w:t>2**3</w:t>
+      </w:r>
+      <w:r>
+        <w:rPr>
+          <w:rFonts w:ascii="Segoe UI" w:eastAsia="Times New Roman" w:hAnsi="Segoe UI" w:cs="Segoe UI"/>
+          <w:color w:val="10162F"/>
+          <w:kern w:val="0"/>
+          <w:sz w:val="27"/>
+          <w:szCs w:val="27"/>
+          <w:lang w:val="en-US" w:eastAsia="ru-RU"/>
+          <w14:ligatures w14:val="none"/>
+        </w:rPr>
+        <w:t> means “give me </w:t>
+      </w:r>
+      <w:r>
+        <w:rPr>
+          <w:rFonts w:ascii="Ubuntu Mono" w:eastAsia="Times New Roman" w:hAnsi="Ubuntu Mono" w:cs="Courier New"/>
+          <w:color w:val="15141F"/>
+          <w:kern w:val="0"/>
+          <w:shd w:val="clear" w:color="auto" w:fill="EAE9ED"/>
+          <w:lang w:val="en-US" w:eastAsia="ru-RU"/>
+          <w14:ligatures w14:val="none"/>
+        </w:rPr>
+        <w:t xml:space="preserve">2 * 2 * </w:t>
+      </w:r>
+      <w:proofErr w:type="gramStart"/>
+      <w:r>
+        <w:rPr>
+          <w:rFonts w:ascii="Ubuntu Mono" w:eastAsia="Times New Roman" w:hAnsi="Ubuntu Mono" w:cs="Courier New"/>
+          <w:color w:val="15141F"/>
+          <w:kern w:val="0"/>
+          <w:shd w:val="clear" w:color="auto" w:fill="EAE9ED"/>
+          <w:lang w:val="en-US" w:eastAsia="ru-RU"/>
+          <w14:ligatures w14:val="none"/>
+        </w:rPr>
+        <w:t>2</w:t>
+      </w:r>
+      <w:r>
+        <w:rPr>
+          <w:rFonts w:ascii="Segoe UI" w:eastAsia="Times New Roman" w:hAnsi="Segoe UI" w:cs="Segoe UI"/>
+          <w:color w:val="10162F"/>
+          <w:kern w:val="0"/>
+          <w:sz w:val="27"/>
+          <w:szCs w:val="27"/>
+          <w:lang w:val="en-US" w:eastAsia="ru-RU"/>
+          <w14:ligatures w14:val="none"/>
+        </w:rPr>
+        <w:t>“ (</w:t>
+      </w:r>
+      <w:proofErr w:type="gramEnd"/>
+      <w:r>
+        <w:rPr>
+          <w:rFonts w:ascii="Segoe UI" w:eastAsia="Times New Roman" w:hAnsi="Segoe UI" w:cs="Segoe UI"/>
+          <w:color w:val="10162F"/>
+          <w:kern w:val="0"/>
+          <w:sz w:val="27"/>
+          <w:szCs w:val="27"/>
+          <w:lang w:val="en-US" w:eastAsia="ru-RU"/>
+          <w14:ligatures w14:val="none"/>
+        </w:rPr>
+        <w:t>2 multiplied together 3 times). </w:t>
+      </w:r>
+      <w:r>
+        <w:rPr>
+          <w:rFonts w:ascii="Ubuntu Mono" w:eastAsia="Times New Roman" w:hAnsi="Ubuntu Mono" w:cs="Courier New"/>
+          <w:color w:val="15141F"/>
+          <w:kern w:val="0"/>
+          <w:shd w:val="clear" w:color="auto" w:fill="EAE9ED"/>
+          <w:lang w:val="en-US" w:eastAsia="ru-RU"/>
+          <w14:ligatures w14:val="none"/>
+        </w:rPr>
+        <w:t>3**2</w:t>
+      </w:r>
+      <w:r>
+        <w:rPr>
+          <w:rFonts w:ascii="Segoe UI" w:eastAsia="Times New Roman" w:hAnsi="Segoe UI" w:cs="Segoe UI"/>
+          <w:color w:val="10162F"/>
+          <w:kern w:val="0"/>
+          <w:sz w:val="27"/>
+          <w:szCs w:val="27"/>
+          <w:lang w:val="en-US" w:eastAsia="ru-RU"/>
+          <w14:ligatures w14:val="none"/>
+        </w:rPr>
+        <w:t> is </w:t>
+      </w:r>
+      <w:r>
+        <w:rPr>
+          <w:rFonts w:ascii="Ubuntu Mono" w:eastAsia="Times New Roman" w:hAnsi="Ubuntu Mono" w:cs="Courier New"/>
+          <w:color w:val="15141F"/>
+          <w:kern w:val="0"/>
+          <w:shd w:val="clear" w:color="auto" w:fill="EAE9ED"/>
+          <w:lang w:val="en-US" w:eastAsia="ru-RU"/>
+          <w14:ligatures w14:val="none"/>
+        </w:rPr>
+        <w:t>9</w:t>
+      </w:r>
+      <w:r>
+        <w:rPr>
+          <w:rFonts w:ascii="Segoe UI" w:eastAsia="Times New Roman" w:hAnsi="Segoe UI" w:cs="Segoe UI"/>
+          <w:color w:val="10162F"/>
+          <w:kern w:val="0"/>
+          <w:sz w:val="27"/>
+          <w:szCs w:val="27"/>
+          <w:lang w:val="en-US" w:eastAsia="ru-RU"/>
+          <w14:ligatures w14:val="none"/>
+        </w:rPr>
+        <w:t> (3 * 3), and so on.</w:t>
+      </w:r>
+    </w:p>
+    <w:p>
+      <w:pPr>
+        <w:spacing w:after="0" w:line="240" w:lineRule="auto"/>
+        <w:rPr>
+          <w:rFonts w:ascii="Segoe UI" w:eastAsia="Times New Roman" w:hAnsi="Segoe UI" w:cs="Segoe UI"/>
+          <w:color w:val="10162F"/>
+          <w:kern w:val="0"/>
+          <w:sz w:val="27"/>
+          <w:szCs w:val="27"/>
+          <w:lang w:val="en-US" w:eastAsia="ru-RU"/>
+          <w14:ligatures w14:val="none"/>
+        </w:rPr>
+      </w:pPr>
+      <w:r>
+        <w:rPr>
+          <w:rFonts w:ascii="Segoe UI" w:eastAsia="Times New Roman" w:hAnsi="Segoe UI" w:cs="Segoe UI"/>
+          <w:color w:val="10162F"/>
+          <w:kern w:val="0"/>
+          <w:sz w:val="27"/>
+          <w:szCs w:val="27"/>
+          <w:lang w:val="en-US" w:eastAsia="ru-RU"/>
+          <w14:ligatures w14:val="none"/>
+        </w:rPr>
+        <w:lastRenderedPageBreak/>
+        <w:t>Modulo returns the remainder of division. For example, </w:t>
+      </w:r>
+      <w:r>
+        <w:rPr>
+          <w:rFonts w:ascii="Ubuntu Mono" w:eastAsia="Times New Roman" w:hAnsi="Ubuntu Mono" w:cs="Courier New"/>
+          <w:color w:val="15141F"/>
+          <w:kern w:val="0"/>
+          <w:shd w:val="clear" w:color="auto" w:fill="EAE9ED"/>
+          <w:lang w:val="en-US" w:eastAsia="ru-RU"/>
+          <w14:ligatures w14:val="none"/>
+        </w:rPr>
+        <w:t>25 % 7</w:t>
+      </w:r>
+      <w:r>
+        <w:rPr>
+          <w:rFonts w:ascii="Segoe UI" w:eastAsia="Times New Roman" w:hAnsi="Segoe UI" w:cs="Segoe UI"/>
+          <w:color w:val="10162F"/>
+          <w:kern w:val="0"/>
+          <w:sz w:val="27"/>
+          <w:szCs w:val="27"/>
+          <w:lang w:val="en-US" w:eastAsia="ru-RU"/>
+          <w14:ligatures w14:val="none"/>
+        </w:rPr>
+        <w:t> would be </w:t>
+      </w:r>
+      <w:r>
+        <w:rPr>
+          <w:rFonts w:ascii="Ubuntu Mono" w:eastAsia="Times New Roman" w:hAnsi="Ubuntu Mono" w:cs="Courier New"/>
+          <w:color w:val="15141F"/>
+          <w:kern w:val="0"/>
+          <w:shd w:val="clear" w:color="auto" w:fill="EAE9ED"/>
+          <w:lang w:val="en-US" w:eastAsia="ru-RU"/>
+          <w14:ligatures w14:val="none"/>
+        </w:rPr>
+        <w:t>4</w:t>
+      </w:r>
+      <w:r>
+        <w:rPr>
+          <w:rFonts w:ascii="Segoe UI" w:eastAsia="Times New Roman" w:hAnsi="Segoe UI" w:cs="Segoe UI"/>
+          <w:color w:val="10162F"/>
+          <w:kern w:val="0"/>
+          <w:sz w:val="27"/>
+          <w:szCs w:val="27"/>
+          <w:lang w:val="en-US" w:eastAsia="ru-RU"/>
+          <w14:ligatures w14:val="none"/>
+        </w:rPr>
+        <w:t xml:space="preserve">, since 7 goes into 25 three times with 4 </w:t>
+      </w:r>
+      <w:proofErr w:type="gramStart"/>
+      <w:r>
+        <w:rPr>
+          <w:rFonts w:ascii="Segoe UI" w:eastAsia="Times New Roman" w:hAnsi="Segoe UI" w:cs="Segoe UI"/>
+          <w:color w:val="10162F"/>
+          <w:kern w:val="0"/>
+          <w:sz w:val="27"/>
+          <w:szCs w:val="27"/>
+          <w:lang w:val="en-US" w:eastAsia="ru-RU"/>
+          <w14:ligatures w14:val="none"/>
+        </w:rPr>
+        <w:t>left</w:t>
+      </w:r>
+      <w:proofErr w:type="gramEnd"/>
+      <w:r>
+        <w:rPr>
+          <w:rFonts w:ascii="Segoe UI" w:eastAsia="Times New Roman" w:hAnsi="Segoe UI" w:cs="Segoe UI"/>
+          <w:color w:val="10162F"/>
+          <w:kern w:val="0"/>
+          <w:sz w:val="27"/>
+          <w:szCs w:val="27"/>
+          <w:lang w:val="en-US" w:eastAsia="ru-RU"/>
+          <w14:ligatures w14:val="none"/>
+        </w:rPr>
+        <w:t xml:space="preserve"> over.</w:t>
+      </w:r>
+    </w:p>
+    <w:p>
+      <w:pPr>
+        <w:shd w:val="clear" w:color="auto" w:fill="FFFFFF"/>
+        <w:spacing w:before="100" w:beforeAutospacing="1" w:after="100" w:afterAutospacing="1" w:line="240" w:lineRule="auto"/>
+        <w:outlineLvl w:val="2"/>
+        <w:rPr>
+          <w:rFonts w:ascii="Segoe UI" w:eastAsia="Times New Roman" w:hAnsi="Segoe UI" w:cs="Segoe UI"/>
+          <w:b/>
+          <w:bCs/>
+          <w:color w:val="10162F"/>
+          <w:kern w:val="0"/>
+          <w:sz w:val="27"/>
+          <w:szCs w:val="27"/>
+          <w:lang w:val="en-US" w:eastAsia="ru-RU"/>
+          <w14:ligatures w14:val="none"/>
+        </w:rPr>
+      </w:pPr>
+      <w:r>
+        <w:rPr>
+          <w:rFonts w:ascii="Segoe UI" w:eastAsia="Times New Roman" w:hAnsi="Segoe UI" w:cs="Segoe UI"/>
+          <w:b/>
+          <w:bCs/>
+          <w:color w:val="10162F"/>
+          <w:kern w:val="0"/>
+          <w:sz w:val="27"/>
+          <w:szCs w:val="27"/>
+          <w:lang w:val="en-US" w:eastAsia="ru-RU"/>
+          <w14:ligatures w14:val="none"/>
+        </w:rPr>
+        <w:t>Instructions</w:t>
+      </w:r>
+    </w:p>
+    <w:p>
+      <w:pPr>
+        <w:spacing w:after="0" w:line="240" w:lineRule="auto"/>
+        <w:rPr>
+          <w:rFonts w:ascii="Segoe UI" w:eastAsia="Times New Roman" w:hAnsi="Segoe UI" w:cs="Segoe UI"/>
+          <w:color w:val="10162F"/>
+          <w:kern w:val="0"/>
+          <w:sz w:val="27"/>
+          <w:szCs w:val="27"/>
+          <w:lang w:val="en-US" w:eastAsia="ru-RU"/>
+          <w14:ligatures w14:val="none"/>
+        </w:rPr>
+      </w:pPr>
+      <w:r>
+        <w:rPr>
+          <w:rFonts w:ascii="Segoe UI" w:eastAsia="Times New Roman" w:hAnsi="Segoe UI" w:cs="Segoe UI"/>
+          <w:b/>
+          <w:bCs/>
+          <w:color w:val="10162F"/>
+          <w:kern w:val="0"/>
+          <w:sz w:val="27"/>
+          <w:szCs w:val="27"/>
+          <w:lang w:val="en-US" w:eastAsia="ru-RU"/>
+          <w14:ligatures w14:val="none"/>
+        </w:rPr>
+        <w:t>1.</w:t>
+      </w:r>
+    </w:p>
+    <w:p>
+      <w:pPr>
+        <w:spacing w:after="0" w:line="240" w:lineRule="auto"/>
+        <w:rPr>
+          <w:rFonts w:ascii="Segoe UI" w:eastAsia="Times New Roman" w:hAnsi="Segoe UI" w:cs="Segoe UI"/>
+          <w:color w:val="10162F"/>
+          <w:kern w:val="0"/>
+          <w:sz w:val="27"/>
+          <w:szCs w:val="27"/>
+          <w:lang w:val="en-US" w:eastAsia="ru-RU"/>
+          <w14:ligatures w14:val="none"/>
+        </w:rPr>
+      </w:pPr>
+      <w:r>
+        <w:rPr>
+          <w:rFonts w:ascii="Segoe UI" w:eastAsia="Times New Roman" w:hAnsi="Segoe UI" w:cs="Segoe UI"/>
+          <w:color w:val="10162F"/>
+          <w:kern w:val="0"/>
+          <w:sz w:val="27"/>
+          <w:szCs w:val="27"/>
+          <w:lang w:val="en-US" w:eastAsia="ru-RU"/>
+          <w14:ligatures w14:val="none"/>
+        </w:rPr>
+        <w:t>Do a little math practice in the editor. When you’re ready, click Next.</w:t>
+      </w:r>
+    </w:p>
+    <w:p>
+      <w:pPr>
+        <w:rPr>
+          <w:b/>
+          <w:bCs/>
+          <w:lang w:val="en-US"/>
+        </w:rPr>
+      </w:pPr>
+    </w:p>
+    <w:p>
+      <w:pPr>
+        <w:rPr>
+          <w:b/>
+          <w:bCs/>
+          <w:lang w:val="en-US"/>
+        </w:rPr>
+      </w:pPr>
+      <w:proofErr w:type="spellStart"/>
+      <w:r>
+        <w:rPr>
+          <w:b/>
+          <w:bCs/>
+          <w:lang w:val="en-US"/>
+        </w:rPr>
+        <w:t>script.rb</w:t>
+      </w:r>
+      <w:proofErr w:type="spellEnd"/>
+    </w:p>
+    <w:p>
+      <w:pPr>
+        <w:shd w:val="clear" w:color="auto" w:fill="1E1E1E"/>
+        <w:spacing w:after="0" w:line="360" w:lineRule="atLeast"/>
+        <w:rPr>
+          <w:rFonts w:ascii="Consolas" w:eastAsia="Times New Roman" w:hAnsi="Consolas" w:cs="Times New Roman"/>
+          <w:color w:val="FFFFFF"/>
+          <w:kern w:val="0"/>
+          <w:sz w:val="21"/>
+          <w:szCs w:val="21"/>
+          <w:lang w:val="en-US" w:eastAsia="ru-RU"/>
+          <w14:ligatures w14:val="none"/>
+        </w:rPr>
+      </w:pPr>
+      <w:proofErr w:type="spellStart"/>
+      <w:r>
+        <w:rPr>
+          <w:rFonts w:ascii="Consolas" w:eastAsia="Times New Roman" w:hAnsi="Consolas" w:cs="Times New Roman"/>
+          <w:color w:val="FF8973"/>
+          <w:kern w:val="0"/>
+          <w:sz w:val="21"/>
+          <w:szCs w:val="21"/>
+          <w:lang w:val="en-US" w:eastAsia="ru-RU"/>
+          <w14:ligatures w14:val="none"/>
+        </w:rPr>
+        <w:t>first_number</w:t>
+      </w:r>
+      <w:proofErr w:type="spellEnd"/>
+      <w:r>
+        <w:rPr>
+          <w:rFonts w:ascii="Consolas" w:eastAsia="Times New Roman" w:hAnsi="Consolas" w:cs="Times New Roman"/>
+          <w:color w:val="FFFFFF"/>
+          <w:kern w:val="0"/>
+          <w:sz w:val="21"/>
+          <w:szCs w:val="21"/>
+          <w:lang w:val="en-US" w:eastAsia="ru-RU"/>
+          <w14:ligatures w14:val="none"/>
+        </w:rPr>
+        <w:t> = </w:t>
+      </w:r>
+      <w:r>
+        <w:rPr>
+          <w:rFonts w:ascii="Consolas" w:eastAsia="Times New Roman" w:hAnsi="Consolas" w:cs="Times New Roman"/>
+          <w:color w:val="FF8973"/>
+          <w:kern w:val="0"/>
+          <w:sz w:val="21"/>
+          <w:szCs w:val="21"/>
+          <w:lang w:val="en-US" w:eastAsia="ru-RU"/>
+          <w14:ligatures w14:val="none"/>
+        </w:rPr>
+        <w:t>2</w:t>
+      </w:r>
+    </w:p>
+    <w:p>
+      <w:pPr>
+        <w:shd w:val="clear" w:color="auto" w:fill="1E1E1E"/>
+        <w:spacing w:after="0" w:line="360" w:lineRule="atLeast"/>
+        <w:rPr>
+          <w:rFonts w:ascii="Consolas" w:eastAsia="Times New Roman" w:hAnsi="Consolas" w:cs="Times New Roman"/>
+          <w:color w:val="FFFFFF"/>
+          <w:kern w:val="0"/>
+          <w:sz w:val="21"/>
+          <w:szCs w:val="21"/>
+          <w:lang w:val="en-US" w:eastAsia="ru-RU"/>
+          <w14:ligatures w14:val="none"/>
+        </w:rPr>
+      </w:pPr>
+      <w:proofErr w:type="spellStart"/>
+      <w:r>
+        <w:rPr>
+          <w:rFonts w:ascii="Consolas" w:eastAsia="Times New Roman" w:hAnsi="Consolas" w:cs="Times New Roman"/>
+          <w:color w:val="FF8973"/>
+          <w:kern w:val="0"/>
+          <w:sz w:val="21"/>
+          <w:szCs w:val="21"/>
+          <w:lang w:val="en-US" w:eastAsia="ru-RU"/>
+          <w14:ligatures w14:val="none"/>
+        </w:rPr>
+        <w:t>second_number</w:t>
+      </w:r>
+      <w:proofErr w:type="spellEnd"/>
+      <w:r>
+        <w:rPr>
+          <w:rFonts w:ascii="Consolas" w:eastAsia="Times New Roman" w:hAnsi="Consolas" w:cs="Times New Roman"/>
+          <w:color w:val="FFFFFF"/>
+          <w:kern w:val="0"/>
+          <w:sz w:val="21"/>
+          <w:szCs w:val="21"/>
+          <w:lang w:val="en-US" w:eastAsia="ru-RU"/>
+          <w14:ligatures w14:val="none"/>
+        </w:rPr>
+        <w:t> = </w:t>
+      </w:r>
+      <w:r>
+        <w:rPr>
+          <w:rFonts w:ascii="Consolas" w:eastAsia="Times New Roman" w:hAnsi="Consolas" w:cs="Times New Roman"/>
+          <w:color w:val="FF8973"/>
+          <w:kern w:val="0"/>
+          <w:sz w:val="21"/>
+          <w:szCs w:val="21"/>
+          <w:lang w:val="en-US" w:eastAsia="ru-RU"/>
+          <w14:ligatures w14:val="none"/>
+        </w:rPr>
+        <w:t>3</w:t>
+      </w:r>
+    </w:p>
+    <w:p>
+      <w:pPr>
+        <w:shd w:val="clear" w:color="auto" w:fill="1E1E1E"/>
+        <w:spacing w:after="0" w:line="360" w:lineRule="atLeast"/>
+        <w:rPr>
+          <w:rFonts w:ascii="Consolas" w:eastAsia="Times New Roman" w:hAnsi="Consolas" w:cs="Times New Roman"/>
+          <w:color w:val="FFFFFF"/>
+          <w:kern w:val="0"/>
+          <w:sz w:val="21"/>
+          <w:szCs w:val="21"/>
+          <w:lang w:val="en-US" w:eastAsia="ru-RU"/>
+          <w14:ligatures w14:val="none"/>
+        </w:rPr>
+      </w:pPr>
+    </w:p>
+    <w:p>
+      <w:pPr>
+        <w:shd w:val="clear" w:color="auto" w:fill="1E1E1E"/>
+        <w:spacing w:after="0" w:line="360" w:lineRule="atLeast"/>
+        <w:rPr>
+          <w:rFonts w:ascii="Consolas" w:eastAsia="Times New Roman" w:hAnsi="Consolas" w:cs="Times New Roman"/>
+          <w:color w:val="FFFFFF"/>
+          <w:kern w:val="0"/>
+          <w:sz w:val="21"/>
+          <w:szCs w:val="21"/>
+          <w:lang w:val="en-US" w:eastAsia="ru-RU"/>
+          <w14:ligatures w14:val="none"/>
+        </w:rPr>
+      </w:pPr>
+      <w:r>
+        <w:rPr>
+          <w:rFonts w:ascii="Consolas" w:eastAsia="Times New Roman" w:hAnsi="Consolas" w:cs="Times New Roman"/>
+          <w:color w:val="FF8973"/>
+          <w:kern w:val="0"/>
+          <w:sz w:val="21"/>
+          <w:szCs w:val="21"/>
+          <w:lang w:val="en-US" w:eastAsia="ru-RU"/>
+          <w14:ligatures w14:val="none"/>
+        </w:rPr>
+        <w:t>result</w:t>
+      </w:r>
+      <w:r>
+        <w:rPr>
+          <w:rFonts w:ascii="Consolas" w:eastAsia="Times New Roman" w:hAnsi="Consolas" w:cs="Times New Roman"/>
+          <w:color w:val="FFFFFF"/>
+          <w:kern w:val="0"/>
+          <w:sz w:val="21"/>
+          <w:szCs w:val="21"/>
+          <w:lang w:val="en-US" w:eastAsia="ru-RU"/>
+          <w14:ligatures w14:val="none"/>
+        </w:rPr>
+        <w:t> = </w:t>
+      </w:r>
+      <w:proofErr w:type="spellStart"/>
+      <w:r>
+        <w:rPr>
+          <w:rFonts w:ascii="Consolas" w:eastAsia="Times New Roman" w:hAnsi="Consolas" w:cs="Times New Roman"/>
+          <w:color w:val="FF8973"/>
+          <w:kern w:val="0"/>
+          <w:sz w:val="21"/>
+          <w:szCs w:val="21"/>
+          <w:lang w:val="en-US" w:eastAsia="ru-RU"/>
+          <w14:ligatures w14:val="none"/>
+        </w:rPr>
+        <w:t>first_number</w:t>
+      </w:r>
+      <w:proofErr w:type="spellEnd"/>
+      <w:r>
+        <w:rPr>
+          <w:rFonts w:ascii="Consolas" w:eastAsia="Times New Roman" w:hAnsi="Consolas" w:cs="Times New Roman"/>
+          <w:color w:val="FFFFFF"/>
+          <w:kern w:val="0"/>
+          <w:sz w:val="21"/>
+          <w:szCs w:val="21"/>
+          <w:lang w:val="en-US" w:eastAsia="ru-RU"/>
+          <w14:ligatures w14:val="none"/>
+        </w:rPr>
+        <w:t> + </w:t>
+      </w:r>
+      <w:proofErr w:type="spellStart"/>
+      <w:r>
+        <w:rPr>
+          <w:rFonts w:ascii="Consolas" w:eastAsia="Times New Roman" w:hAnsi="Consolas" w:cs="Times New Roman"/>
+          <w:color w:val="FF8973"/>
+          <w:kern w:val="0"/>
+          <w:sz w:val="21"/>
+          <w:szCs w:val="21"/>
+          <w:lang w:val="en-US" w:eastAsia="ru-RU"/>
+          <w14:ligatures w14:val="none"/>
+        </w:rPr>
+        <w:t>second_number</w:t>
+      </w:r>
+      <w:proofErr w:type="spellEnd"/>
+    </w:p>
+    <w:p>
+      <w:pPr>
+        <w:shd w:val="clear" w:color="auto" w:fill="1E1E1E"/>
+        <w:spacing w:after="0" w:line="360" w:lineRule="atLeast"/>
+        <w:rPr>
+          <w:rFonts w:ascii="Consolas" w:eastAsia="Times New Roman" w:hAnsi="Consolas" w:cs="Times New Roman"/>
+          <w:color w:val="FFFFFF"/>
+          <w:kern w:val="0"/>
+          <w:sz w:val="21"/>
+          <w:szCs w:val="21"/>
+          <w:lang w:val="en-US" w:eastAsia="ru-RU"/>
+          <w14:ligatures w14:val="none"/>
+        </w:rPr>
+      </w:pPr>
+    </w:p>
+    <w:p>
+      <w:pPr>
+        <w:shd w:val="clear" w:color="auto" w:fill="1E1E1E"/>
+        <w:spacing w:after="0" w:line="360" w:lineRule="atLeast"/>
+        <w:rPr>
+          <w:rFonts w:ascii="Consolas" w:eastAsia="Times New Roman" w:hAnsi="Consolas" w:cs="Times New Roman"/>
+          <w:color w:val="FFFFFF"/>
+          <w:kern w:val="0"/>
+          <w:sz w:val="21"/>
+          <w:szCs w:val="21"/>
+          <w:lang w:eastAsia="ru-RU"/>
+          <w14:ligatures w14:val="none"/>
+        </w:rPr>
+      </w:pPr>
+      <w:proofErr w:type="spellStart"/>
+      <w:r>
+        <w:rPr>
+          <w:rFonts w:ascii="Consolas" w:eastAsia="Times New Roman" w:hAnsi="Consolas" w:cs="Times New Roman"/>
+          <w:color w:val="FF8973"/>
+          <w:kern w:val="0"/>
+          <w:sz w:val="21"/>
+          <w:szCs w:val="21"/>
+          <w:lang w:eastAsia="ru-RU"/>
+          <w14:ligatures w14:val="none"/>
+        </w:rPr>
+        <w:t>puts</w:t>
+      </w:r>
+      <w:proofErr w:type="spellEnd"/>
+      <w:r>
+        <w:rPr>
+          <w:rFonts w:ascii="Consolas" w:eastAsia="Times New Roman" w:hAnsi="Consolas" w:cs="Times New Roman"/>
+          <w:color w:val="FFFFFF"/>
+          <w:kern w:val="0"/>
+          <w:sz w:val="21"/>
+          <w:szCs w:val="21"/>
+          <w:lang w:eastAsia="ru-RU"/>
+          <w14:ligatures w14:val="none"/>
+        </w:rPr>
+        <w:t> </w:t>
+      </w:r>
+      <w:proofErr w:type="spellStart"/>
+      <w:r>
+        <w:rPr>
+          <w:rFonts w:ascii="Consolas" w:eastAsia="Times New Roman" w:hAnsi="Consolas" w:cs="Times New Roman"/>
+          <w:color w:val="FF8973"/>
+          <w:kern w:val="0"/>
+          <w:sz w:val="21"/>
+          <w:szCs w:val="21"/>
+          <w:lang w:eastAsia="ru-RU"/>
+          <w14:ligatures w14:val="none"/>
+        </w:rPr>
+        <w:t>result</w:t>
+      </w:r>
+      <w:proofErr w:type="spellEnd"/>
     </w:p>
     <w:p>
       <w:pPr>
@@ -1226,6 +2927,83 @@
       <w:iCs/>
     </w:rPr>
   </w:style>
+  <w:style w:type="character" w:styleId="HTML">
+    <w:name w:val="HTML Code"/>
+    <w:basedOn w:val="a0"/>
+    <w:uiPriority w:val="99"/>
+    <w:semiHidden/>
+    <w:unhideWhenUsed/>
+    <w:rsid w:val="00271668"/>
+    <w:rPr>
+      <w:rFonts w:ascii="Courier New" w:eastAsia="Times New Roman" w:hAnsi="Courier New" w:cs="Courier New"/>
+      <w:sz w:val="20"/>
+      <w:szCs w:val="20"/>
+    </w:rPr>
+  </w:style>
+  <w:style w:type="paragraph" w:styleId="HTML0">
+    <w:name w:val="HTML Preformatted"/>
+    <w:basedOn w:val="a"/>
+    <w:link w:val="HTML1"/>
+    <w:uiPriority w:val="99"/>
+    <w:semiHidden/>
+    <w:unhideWhenUsed/>
+    <w:rsid w:val="00271668"/>
+    <w:pPr>
+      <w:tabs>
+        <w:tab w:val="left" w:pos="916"/>
+        <w:tab w:val="left" w:pos="1832"/>
+        <w:tab w:val="left" w:pos="2748"/>
+        <w:tab w:val="left" w:pos="3664"/>
+        <w:tab w:val="left" w:pos="4580"/>
+        <w:tab w:val="left" w:pos="5496"/>
+        <w:tab w:val="left" w:pos="6412"/>
+        <w:tab w:val="left" w:pos="7328"/>
+        <w:tab w:val="left" w:pos="8244"/>
+        <w:tab w:val="left" w:pos="9160"/>
+        <w:tab w:val="left" w:pos="10076"/>
+        <w:tab w:val="left" w:pos="10992"/>
+        <w:tab w:val="left" w:pos="11908"/>
+        <w:tab w:val="left" w:pos="12824"/>
+        <w:tab w:val="left" w:pos="13740"/>
+        <w:tab w:val="left" w:pos="14656"/>
+      </w:tabs>
+      <w:spacing w:after="0" w:line="240" w:lineRule="auto"/>
+    </w:pPr>
+    <w:rPr>
+      <w:rFonts w:ascii="Courier New" w:eastAsia="Times New Roman" w:hAnsi="Courier New" w:cs="Courier New"/>
+      <w:kern w:val="0"/>
+      <w:sz w:val="20"/>
+      <w:szCs w:val="20"/>
+      <w:lang w:eastAsia="ru-RU"/>
+      <w14:ligatures w14:val="none"/>
+    </w:rPr>
+  </w:style>
+  <w:style w:type="character" w:customStyle="1" w:styleId="HTML1">
+    <w:name w:val="Стандартный HTML Знак"/>
+    <w:basedOn w:val="a0"/>
+    <w:link w:val="HTML0"/>
+    <w:uiPriority w:val="99"/>
+    <w:semiHidden/>
+    <w:rsid w:val="00271668"/>
+    <w:rPr>
+      <w:rFonts w:ascii="Courier New" w:eastAsia="Times New Roman" w:hAnsi="Courier New" w:cs="Courier New"/>
+      <w:kern w:val="0"/>
+      <w:sz w:val="20"/>
+      <w:szCs w:val="20"/>
+      <w:lang w:eastAsia="ru-RU"/>
+      <w14:ligatures w14:val="none"/>
+    </w:rPr>
+  </w:style>
+  <w:style w:type="character" w:customStyle="1" w:styleId="mtk9">
+    <w:name w:val="mtk9"/>
+    <w:basedOn w:val="a0"/>
+    <w:rsid w:val="00271668"/>
+  </w:style>
+  <w:style w:type="character" w:customStyle="1" w:styleId="mtk1">
+    <w:name w:val="mtk1"/>
+    <w:basedOn w:val="a0"/>
+    <w:rsid w:val="00271668"/>
+  </w:style>
 </w:styles>
 </file>
 

</xml_diff>

<commit_message>
feat: introduction to ruby - 'puts' and 'print'
</commit_message>
<xml_diff>
--- a/INTRODUCTION TO RUBY.docx
+++ b/INTRODUCTION TO RUBY.docx
@@ -2200,6 +2200,611 @@
         <w:pBdr>
           <w:bottom w:val="single" w:sz="12" w:space="1" w:color="auto"/>
         </w:pBdr>
+        <w:rPr>
+          <w:b/>
+          <w:bCs/>
+          <w:lang w:val="en-US"/>
+        </w:rPr>
+      </w:pPr>
+    </w:p>
+    <w:p>
+      <w:pPr>
+        <w:spacing w:before="100" w:beforeAutospacing="1" w:after="100" w:afterAutospacing="1" w:line="240" w:lineRule="auto"/>
+        <w:outlineLvl w:val="1"/>
+        <w:rPr>
+          <w:rFonts w:ascii="Segoe UI" w:eastAsia="Times New Roman" w:hAnsi="Segoe UI" w:cs="Segoe UI"/>
+          <w:b/>
+          <w:bCs/>
+          <w:color w:val="10162F"/>
+          <w:kern w:val="0"/>
+          <w:sz w:val="36"/>
+          <w:szCs w:val="36"/>
+          <w:lang w:val="en-US" w:eastAsia="ru-RU"/>
+          <w14:ligatures w14:val="none"/>
+        </w:rPr>
+      </w:pPr>
+      <w:r>
+        <w:rPr>
+          <w:rFonts w:ascii="Segoe UI" w:eastAsia="Times New Roman" w:hAnsi="Segoe UI" w:cs="Segoe UI"/>
+          <w:b/>
+          <w:bCs/>
+          <w:color w:val="10162F"/>
+          <w:kern w:val="0"/>
+          <w:sz w:val="36"/>
+          <w:szCs w:val="36"/>
+          <w:lang w:val="en-US" w:eastAsia="ru-RU"/>
+          <w14:ligatures w14:val="none"/>
+        </w:rPr>
+        <w:t>'puts' and 'print'</w:t>
+      </w:r>
+    </w:p>
+    <w:p>
+      <w:pPr>
+        <w:spacing w:after="100" w:afterAutospacing="1" w:line="240" w:lineRule="auto"/>
+        <w:rPr>
+          <w:rFonts w:ascii="Segoe UI" w:eastAsia="Times New Roman" w:hAnsi="Segoe UI" w:cs="Segoe UI"/>
+          <w:color w:val="10162F"/>
+          <w:kern w:val="0"/>
+          <w:sz w:val="27"/>
+          <w:szCs w:val="27"/>
+          <w:lang w:val="en-US" w:eastAsia="ru-RU"/>
+          <w14:ligatures w14:val="none"/>
+        </w:rPr>
+      </w:pPr>
+      <w:r>
+        <w:rPr>
+          <w:rFonts w:ascii="Segoe UI" w:eastAsia="Times New Roman" w:hAnsi="Segoe UI" w:cs="Segoe UI"/>
+          <w:color w:val="10162F"/>
+          <w:kern w:val="0"/>
+          <w:sz w:val="27"/>
+          <w:szCs w:val="27"/>
+          <w:lang w:val="en-US" w:eastAsia="ru-RU"/>
+          <w14:ligatures w14:val="none"/>
+        </w:rPr>
+        <w:t>The </w:t>
+      </w:r>
+      <w:r>
+        <w:rPr>
+          <w:rFonts w:ascii="Ubuntu Mono" w:eastAsia="Times New Roman" w:hAnsi="Ubuntu Mono" w:cs="Courier New"/>
+          <w:color w:val="15141F"/>
+          <w:kern w:val="0"/>
+          <w:shd w:val="clear" w:color="auto" w:fill="EAE9ED"/>
+          <w:lang w:val="en-US" w:eastAsia="ru-RU"/>
+          <w14:ligatures w14:val="none"/>
+        </w:rPr>
+        <w:t>print</w:t>
+      </w:r>
+      <w:r>
+        <w:rPr>
+          <w:rFonts w:ascii="Segoe UI" w:eastAsia="Times New Roman" w:hAnsi="Segoe UI" w:cs="Segoe UI"/>
+          <w:color w:val="10162F"/>
+          <w:kern w:val="0"/>
+          <w:sz w:val="27"/>
+          <w:szCs w:val="27"/>
+          <w:lang w:val="en-US" w:eastAsia="ru-RU"/>
+          <w14:ligatures w14:val="none"/>
+        </w:rPr>
+        <w:t> command just takes whatever you give it and prints it to the screen. </w:t>
+      </w:r>
+      <w:r>
+        <w:rPr>
+          <w:rFonts w:ascii="Ubuntu Mono" w:eastAsia="Times New Roman" w:hAnsi="Ubuntu Mono" w:cs="Courier New"/>
+          <w:color w:val="15141F"/>
+          <w:kern w:val="0"/>
+          <w:shd w:val="clear" w:color="auto" w:fill="EAE9ED"/>
+          <w:lang w:val="en-US" w:eastAsia="ru-RU"/>
+          <w14:ligatures w14:val="none"/>
+        </w:rPr>
+        <w:t>puts</w:t>
+      </w:r>
+      <w:r>
+        <w:rPr>
+          <w:rFonts w:ascii="Segoe UI" w:eastAsia="Times New Roman" w:hAnsi="Segoe UI" w:cs="Segoe UI"/>
+          <w:color w:val="10162F"/>
+          <w:kern w:val="0"/>
+          <w:sz w:val="27"/>
+          <w:szCs w:val="27"/>
+          <w:lang w:val="en-US" w:eastAsia="ru-RU"/>
+          <w14:ligatures w14:val="none"/>
+        </w:rPr>
+        <w:t> (for “put string”) is slightly different: it adds a new (blank) line after the thing you want it to print. You use them like this:</w:t>
+      </w:r>
+    </w:p>
+    <w:p>
+      <w:pPr>
+        <w:shd w:val="clear" w:color="auto" w:fill="211E2F"/>
+        <w:tabs>
+          <w:tab w:val="left" w:pos="916"/>
+          <w:tab w:val="left" w:pos="1832"/>
+          <w:tab w:val="left" w:pos="2748"/>
+          <w:tab w:val="left" w:pos="3664"/>
+          <w:tab w:val="left" w:pos="4580"/>
+          <w:tab w:val="left" w:pos="5496"/>
+          <w:tab w:val="left" w:pos="6412"/>
+          <w:tab w:val="left" w:pos="7328"/>
+          <w:tab w:val="left" w:pos="8244"/>
+          <w:tab w:val="left" w:pos="9160"/>
+          <w:tab w:val="left" w:pos="10076"/>
+          <w:tab w:val="left" w:pos="10992"/>
+          <w:tab w:val="left" w:pos="11908"/>
+          <w:tab w:val="left" w:pos="12824"/>
+          <w:tab w:val="left" w:pos="13740"/>
+          <w:tab w:val="left" w:pos="14656"/>
+        </w:tabs>
+        <w:spacing w:after="0" w:line="240" w:lineRule="auto"/>
+        <w:rPr>
+          <w:rFonts w:ascii="Ubuntu Mono" w:eastAsia="Times New Roman" w:hAnsi="Ubuntu Mono" w:cs="Courier New"/>
+          <w:color w:val="939598"/>
+          <w:kern w:val="0"/>
+          <w:sz w:val="27"/>
+          <w:szCs w:val="27"/>
+          <w:lang w:val="en-US" w:eastAsia="ru-RU"/>
+          <w14:ligatures w14:val="none"/>
+        </w:rPr>
+      </w:pPr>
+      <w:r>
+        <w:rPr>
+          <w:rFonts w:ascii="Ubuntu Mono" w:eastAsia="Times New Roman" w:hAnsi="Ubuntu Mono" w:cs="Courier New"/>
+          <w:color w:val="FF8973"/>
+          <w:kern w:val="0"/>
+          <w:sz w:val="27"/>
+          <w:szCs w:val="27"/>
+          <w:lang w:val="en-US" w:eastAsia="ru-RU"/>
+          <w14:ligatures w14:val="none"/>
+        </w:rPr>
+        <w:t>puts</w:t>
+      </w:r>
+      <w:r>
+        <w:rPr>
+          <w:rFonts w:ascii="Ubuntu Mono" w:eastAsia="Times New Roman" w:hAnsi="Ubuntu Mono" w:cs="Courier New"/>
+          <w:color w:val="FFFFFF"/>
+          <w:kern w:val="0"/>
+          <w:sz w:val="27"/>
+          <w:szCs w:val="27"/>
+          <w:lang w:val="en-US" w:eastAsia="ru-RU"/>
+          <w14:ligatures w14:val="none"/>
+        </w:rPr>
+        <w:t xml:space="preserve"> </w:t>
+      </w:r>
+      <w:r>
+        <w:rPr>
+          <w:rFonts w:ascii="Ubuntu Mono" w:eastAsia="Times New Roman" w:hAnsi="Ubuntu Mono" w:cs="Courier New"/>
+          <w:color w:val="FFE083"/>
+          <w:kern w:val="0"/>
+          <w:sz w:val="27"/>
+          <w:szCs w:val="27"/>
+          <w:lang w:val="en-US" w:eastAsia="ru-RU"/>
+          <w14:ligatures w14:val="none"/>
+        </w:rPr>
+        <w:t>"What's up?"</w:t>
+      </w:r>
+      <w:r>
+        <w:rPr>
+          <w:rFonts w:ascii="Ubuntu Mono" w:eastAsia="Times New Roman" w:hAnsi="Ubuntu Mono" w:cs="Courier New"/>
+          <w:color w:val="939598"/>
+          <w:kern w:val="0"/>
+          <w:sz w:val="27"/>
+          <w:szCs w:val="27"/>
+          <w:lang w:val="en-US" w:eastAsia="ru-RU"/>
+          <w14:ligatures w14:val="none"/>
+        </w:rPr>
+        <w:br/>
+      </w:r>
+      <w:r>
+        <w:rPr>
+          <w:rFonts w:ascii="Ubuntu Mono" w:eastAsia="Times New Roman" w:hAnsi="Ubuntu Mono" w:cs="Courier New"/>
+          <w:color w:val="FF8973"/>
+          <w:kern w:val="0"/>
+          <w:sz w:val="27"/>
+          <w:szCs w:val="27"/>
+          <w:lang w:val="en-US" w:eastAsia="ru-RU"/>
+          <w14:ligatures w14:val="none"/>
+        </w:rPr>
+        <w:t>print</w:t>
+      </w:r>
+      <w:r>
+        <w:rPr>
+          <w:rFonts w:ascii="Ubuntu Mono" w:eastAsia="Times New Roman" w:hAnsi="Ubuntu Mono" w:cs="Courier New"/>
+          <w:color w:val="FFFFFF"/>
+          <w:kern w:val="0"/>
+          <w:sz w:val="27"/>
+          <w:szCs w:val="27"/>
+          <w:lang w:val="en-US" w:eastAsia="ru-RU"/>
+          <w14:ligatures w14:val="none"/>
+        </w:rPr>
+        <w:t xml:space="preserve"> </w:t>
+      </w:r>
+      <w:r>
+        <w:rPr>
+          <w:rFonts w:ascii="Ubuntu Mono" w:eastAsia="Times New Roman" w:hAnsi="Ubuntu Mono" w:cs="Courier New"/>
+          <w:color w:val="FFE083"/>
+          <w:kern w:val="0"/>
+          <w:sz w:val="27"/>
+          <w:szCs w:val="27"/>
+          <w:lang w:val="en-US" w:eastAsia="ru-RU"/>
+          <w14:ligatures w14:val="none"/>
+        </w:rPr>
+        <w:t>"Oxnard Montalvo"</w:t>
+      </w:r>
+    </w:p>
+    <w:p>
+      <w:pPr>
+        <w:spacing w:after="0" w:line="240" w:lineRule="auto"/>
+        <w:rPr>
+          <w:rFonts w:ascii="Segoe UI" w:eastAsia="Times New Roman" w:hAnsi="Segoe UI" w:cs="Segoe UI"/>
+          <w:color w:val="10162F"/>
+          <w:kern w:val="0"/>
+          <w:sz w:val="27"/>
+          <w:szCs w:val="27"/>
+          <w:lang w:val="en-US" w:eastAsia="ru-RU"/>
+          <w14:ligatures w14:val="none"/>
+        </w:rPr>
+      </w:pPr>
+      <w:r>
+        <w:rPr>
+          <w:rFonts w:ascii="Segoe UI" w:eastAsia="Times New Roman" w:hAnsi="Segoe UI" w:cs="Segoe UI"/>
+          <w:color w:val="10162F"/>
+          <w:kern w:val="0"/>
+          <w:sz w:val="27"/>
+          <w:szCs w:val="27"/>
+          <w:lang w:val="en-US" w:eastAsia="ru-RU"/>
+          <w14:ligatures w14:val="none"/>
+        </w:rPr>
+        <w:t>No parentheses or semicolons needed!</w:t>
+      </w:r>
+    </w:p>
+    <w:p>
+      <w:pPr>
+        <w:shd w:val="clear" w:color="auto" w:fill="FFFFFF"/>
+        <w:spacing w:before="100" w:beforeAutospacing="1" w:after="100" w:afterAutospacing="1" w:line="240" w:lineRule="auto"/>
+        <w:outlineLvl w:val="2"/>
+        <w:rPr>
+          <w:rFonts w:ascii="Segoe UI" w:eastAsia="Times New Roman" w:hAnsi="Segoe UI" w:cs="Segoe UI"/>
+          <w:b/>
+          <w:bCs/>
+          <w:color w:val="10162F"/>
+          <w:kern w:val="0"/>
+          <w:sz w:val="27"/>
+          <w:szCs w:val="27"/>
+          <w:lang w:val="en-US" w:eastAsia="ru-RU"/>
+          <w14:ligatures w14:val="none"/>
+        </w:rPr>
+      </w:pPr>
+      <w:r>
+        <w:rPr>
+          <w:rFonts w:ascii="Segoe UI" w:eastAsia="Times New Roman" w:hAnsi="Segoe UI" w:cs="Segoe UI"/>
+          <w:b/>
+          <w:bCs/>
+          <w:color w:val="10162F"/>
+          <w:kern w:val="0"/>
+          <w:sz w:val="27"/>
+          <w:szCs w:val="27"/>
+          <w:lang w:val="en-US" w:eastAsia="ru-RU"/>
+          <w14:ligatures w14:val="none"/>
+        </w:rPr>
+        <w:t>Instructions</w:t>
+      </w:r>
+    </w:p>
+    <w:p>
+      <w:pPr>
+        <w:spacing w:after="0" w:line="240" w:lineRule="auto"/>
+        <w:rPr>
+          <w:rFonts w:ascii="Segoe UI" w:eastAsia="Times New Roman" w:hAnsi="Segoe UI" w:cs="Segoe UI"/>
+          <w:color w:val="10162F"/>
+          <w:kern w:val="0"/>
+          <w:sz w:val="27"/>
+          <w:szCs w:val="27"/>
+          <w:lang w:val="en-US" w:eastAsia="ru-RU"/>
+          <w14:ligatures w14:val="none"/>
+        </w:rPr>
+      </w:pPr>
+      <w:r>
+        <w:rPr>
+          <w:rFonts w:ascii="Segoe UI" w:eastAsia="Times New Roman" w:hAnsi="Segoe UI" w:cs="Segoe UI"/>
+          <w:b/>
+          <w:bCs/>
+          <w:color w:val="10162F"/>
+          <w:kern w:val="0"/>
+          <w:sz w:val="27"/>
+          <w:szCs w:val="27"/>
+          <w:lang w:val="en-US" w:eastAsia="ru-RU"/>
+          <w14:ligatures w14:val="none"/>
+        </w:rPr>
+        <w:t>1.</w:t>
+      </w:r>
+    </w:p>
+    <w:p>
+      <w:pPr>
+        <w:spacing w:after="0" w:line="240" w:lineRule="auto"/>
+        <w:rPr>
+          <w:rFonts w:ascii="Segoe UI" w:eastAsia="Times New Roman" w:hAnsi="Segoe UI" w:cs="Segoe UI"/>
+          <w:color w:val="10162F"/>
+          <w:kern w:val="0"/>
+          <w:sz w:val="27"/>
+          <w:szCs w:val="27"/>
+          <w:lang w:val="en-US" w:eastAsia="ru-RU"/>
+          <w14:ligatures w14:val="none"/>
+        </w:rPr>
+      </w:pPr>
+      <w:r>
+        <w:rPr>
+          <w:rFonts w:ascii="Segoe UI" w:eastAsia="Times New Roman" w:hAnsi="Segoe UI" w:cs="Segoe UI"/>
+          <w:color w:val="10162F"/>
+          <w:kern w:val="0"/>
+          <w:sz w:val="27"/>
+          <w:szCs w:val="27"/>
+          <w:lang w:val="en-US" w:eastAsia="ru-RU"/>
+          <w14:ligatures w14:val="none"/>
+        </w:rPr>
+        <w:t>In the editor, use at least one </w:t>
+      </w:r>
+      <w:r>
+        <w:rPr>
+          <w:rFonts w:ascii="Ubuntu Mono" w:eastAsia="Times New Roman" w:hAnsi="Ubuntu Mono" w:cs="Courier New"/>
+          <w:color w:val="15141F"/>
+          <w:kern w:val="0"/>
+          <w:shd w:val="clear" w:color="auto" w:fill="EAE9ED"/>
+          <w:lang w:val="en-US" w:eastAsia="ru-RU"/>
+          <w14:ligatures w14:val="none"/>
+        </w:rPr>
+        <w:t>print</w:t>
+      </w:r>
+      <w:r>
+        <w:rPr>
+          <w:rFonts w:ascii="Segoe UI" w:eastAsia="Times New Roman" w:hAnsi="Segoe UI" w:cs="Segoe UI"/>
+          <w:color w:val="10162F"/>
+          <w:kern w:val="0"/>
+          <w:sz w:val="27"/>
+          <w:szCs w:val="27"/>
+          <w:lang w:val="en-US" w:eastAsia="ru-RU"/>
+          <w14:ligatures w14:val="none"/>
+        </w:rPr>
+        <w:t> statement and at least one </w:t>
+      </w:r>
+      <w:r>
+        <w:rPr>
+          <w:rFonts w:ascii="Ubuntu Mono" w:eastAsia="Times New Roman" w:hAnsi="Ubuntu Mono" w:cs="Courier New"/>
+          <w:color w:val="15141F"/>
+          <w:kern w:val="0"/>
+          <w:shd w:val="clear" w:color="auto" w:fill="EAE9ED"/>
+          <w:lang w:val="en-US" w:eastAsia="ru-RU"/>
+          <w14:ligatures w14:val="none"/>
+        </w:rPr>
+        <w:t>puts</w:t>
+      </w:r>
+      <w:r>
+        <w:rPr>
+          <w:rFonts w:ascii="Segoe UI" w:eastAsia="Times New Roman" w:hAnsi="Segoe UI" w:cs="Segoe UI"/>
+          <w:color w:val="10162F"/>
+          <w:kern w:val="0"/>
+          <w:sz w:val="27"/>
+          <w:szCs w:val="27"/>
+          <w:lang w:val="en-US" w:eastAsia="ru-RU"/>
+          <w14:ligatures w14:val="none"/>
+        </w:rPr>
+        <w:t> statement. You can print out any strings you like! (Make sure to put your strings between quotes, like this: </w:t>
+      </w:r>
+      <w:r>
+        <w:rPr>
+          <w:rFonts w:ascii="Ubuntu Mono" w:eastAsia="Times New Roman" w:hAnsi="Ubuntu Mono" w:cs="Courier New"/>
+          <w:color w:val="15141F"/>
+          <w:kern w:val="0"/>
+          <w:shd w:val="clear" w:color="auto" w:fill="EAE9ED"/>
+          <w:lang w:val="en-US" w:eastAsia="ru-RU"/>
+          <w14:ligatures w14:val="none"/>
+        </w:rPr>
+        <w:t>"Hello!"</w:t>
+      </w:r>
+      <w:r>
+        <w:rPr>
+          <w:rFonts w:ascii="Segoe UI" w:eastAsia="Times New Roman" w:hAnsi="Segoe UI" w:cs="Segoe UI"/>
+          <w:color w:val="10162F"/>
+          <w:kern w:val="0"/>
+          <w:sz w:val="27"/>
+          <w:szCs w:val="27"/>
+          <w:lang w:val="en-US" w:eastAsia="ru-RU"/>
+          <w14:ligatures w14:val="none"/>
+        </w:rPr>
+        <w:t>.)</w:t>
+      </w:r>
+    </w:p>
+    <w:p>
+      <w:pPr>
+        <w:rPr>
+          <w:b/>
+          <w:bCs/>
+          <w:lang w:val="en-US"/>
+        </w:rPr>
+      </w:pPr>
+    </w:p>
+    <w:p>
+      <w:pPr>
+        <w:rPr>
+          <w:b/>
+          <w:bCs/>
+          <w:lang w:val="en-US"/>
+        </w:rPr>
+      </w:pPr>
+      <w:proofErr w:type="spellStart"/>
+      <w:r>
+        <w:rPr>
+          <w:b/>
+          <w:bCs/>
+          <w:lang w:val="en-US"/>
+        </w:rPr>
+        <w:t>script.rb</w:t>
+      </w:r>
+      <w:proofErr w:type="spellEnd"/>
+    </w:p>
+    <w:p>
+      <w:pPr>
+        <w:shd w:val="clear" w:color="auto" w:fill="1E1E1E"/>
+        <w:spacing w:after="0" w:line="360" w:lineRule="atLeast"/>
+        <w:rPr>
+          <w:rFonts w:ascii="Consolas" w:eastAsia="Times New Roman" w:hAnsi="Consolas" w:cs="Times New Roman"/>
+          <w:color w:val="FFFFFF"/>
+          <w:kern w:val="0"/>
+          <w:sz w:val="21"/>
+          <w:szCs w:val="21"/>
+          <w:lang w:val="en-US" w:eastAsia="ru-RU"/>
+          <w14:ligatures w14:val="none"/>
+        </w:rPr>
+      </w:pPr>
+      <w:proofErr w:type="spellStart"/>
+      <w:r>
+        <w:rPr>
+          <w:rFonts w:ascii="Consolas" w:eastAsia="Times New Roman" w:hAnsi="Consolas" w:cs="Times New Roman"/>
+          <w:color w:val="FF8973"/>
+          <w:kern w:val="0"/>
+          <w:sz w:val="21"/>
+          <w:szCs w:val="21"/>
+          <w:lang w:val="en-US" w:eastAsia="ru-RU"/>
+          <w14:ligatures w14:val="none"/>
+        </w:rPr>
+        <w:t>uts</w:t>
+      </w:r>
+      <w:proofErr w:type="spellEnd"/>
+      <w:r>
+        <w:rPr>
+          <w:rFonts w:ascii="Consolas" w:eastAsia="Times New Roman" w:hAnsi="Consolas" w:cs="Times New Roman"/>
+          <w:color w:val="FFFFFF"/>
+          <w:kern w:val="0"/>
+          <w:sz w:val="21"/>
+          <w:szCs w:val="21"/>
+          <w:lang w:val="en-US" w:eastAsia="ru-RU"/>
+          <w14:ligatures w14:val="none"/>
+        </w:rPr>
+        <w:t> </w:t>
+      </w:r>
+      <w:r>
+        <w:rPr>
+          <w:rFonts w:ascii="Consolas" w:eastAsia="Times New Roman" w:hAnsi="Consolas" w:cs="Times New Roman"/>
+          <w:color w:val="FFE083"/>
+          <w:kern w:val="0"/>
+          <w:sz w:val="21"/>
+          <w:szCs w:val="21"/>
+          <w:lang w:val="en-US" w:eastAsia="ru-RU"/>
+          <w14:ligatures w14:val="none"/>
+        </w:rPr>
+        <w:t>"Hello"</w:t>
+      </w:r>
+    </w:p>
+    <w:p>
+      <w:pPr>
+        <w:shd w:val="clear" w:color="auto" w:fill="1E1E1E"/>
+        <w:spacing w:after="0" w:line="360" w:lineRule="atLeast"/>
+        <w:rPr>
+          <w:rFonts w:ascii="Consolas" w:eastAsia="Times New Roman" w:hAnsi="Consolas" w:cs="Times New Roman"/>
+          <w:color w:val="FFFFFF"/>
+          <w:kern w:val="0"/>
+          <w:sz w:val="21"/>
+          <w:szCs w:val="21"/>
+          <w:lang w:val="en-US" w:eastAsia="ru-RU"/>
+          <w14:ligatures w14:val="none"/>
+        </w:rPr>
+      </w:pPr>
+      <w:r>
+        <w:rPr>
+          <w:rFonts w:ascii="Consolas" w:eastAsia="Times New Roman" w:hAnsi="Consolas" w:cs="Times New Roman"/>
+          <w:color w:val="FF8973"/>
+          <w:kern w:val="0"/>
+          <w:sz w:val="21"/>
+          <w:szCs w:val="21"/>
+          <w:lang w:val="en-US" w:eastAsia="ru-RU"/>
+          <w14:ligatures w14:val="none"/>
+        </w:rPr>
+        <w:t>print</w:t>
+      </w:r>
+      <w:r>
+        <w:rPr>
+          <w:rFonts w:ascii="Consolas" w:eastAsia="Times New Roman" w:hAnsi="Consolas" w:cs="Times New Roman"/>
+          <w:color w:val="FFFFFF"/>
+          <w:kern w:val="0"/>
+          <w:sz w:val="21"/>
+          <w:szCs w:val="21"/>
+          <w:lang w:val="en-US" w:eastAsia="ru-RU"/>
+          <w14:ligatures w14:val="none"/>
+        </w:rPr>
+        <w:t> </w:t>
+      </w:r>
+      <w:r>
+        <w:rPr>
+          <w:rFonts w:ascii="Consolas" w:eastAsia="Times New Roman" w:hAnsi="Consolas" w:cs="Times New Roman"/>
+          <w:color w:val="FFE083"/>
+          <w:kern w:val="0"/>
+          <w:sz w:val="21"/>
+          <w:szCs w:val="21"/>
+          <w:lang w:val="en-US" w:eastAsia="ru-RU"/>
+          <w14:ligatures w14:val="none"/>
+        </w:rPr>
+        <w:t>"Andres "</w:t>
+      </w:r>
+    </w:p>
+    <w:p>
+      <w:pPr>
+        <w:shd w:val="clear" w:color="auto" w:fill="1E1E1E"/>
+        <w:spacing w:after="0" w:line="360" w:lineRule="atLeast"/>
+        <w:rPr>
+          <w:rFonts w:ascii="Consolas" w:eastAsia="Times New Roman" w:hAnsi="Consolas" w:cs="Times New Roman"/>
+          <w:color w:val="FFFFFF"/>
+          <w:kern w:val="0"/>
+          <w:sz w:val="21"/>
+          <w:szCs w:val="21"/>
+          <w:lang w:val="en-US" w:eastAsia="ru-RU"/>
+          <w14:ligatures w14:val="none"/>
+        </w:rPr>
+      </w:pPr>
+      <w:r>
+        <w:rPr>
+          <w:rFonts w:ascii="Consolas" w:eastAsia="Times New Roman" w:hAnsi="Consolas" w:cs="Times New Roman"/>
+          <w:color w:val="FF8973"/>
+          <w:kern w:val="0"/>
+          <w:sz w:val="21"/>
+          <w:szCs w:val="21"/>
+          <w:lang w:val="en-US" w:eastAsia="ru-RU"/>
+          <w14:ligatures w14:val="none"/>
+        </w:rPr>
+        <w:t>print</w:t>
+      </w:r>
+      <w:r>
+        <w:rPr>
+          <w:rFonts w:ascii="Consolas" w:eastAsia="Times New Roman" w:hAnsi="Consolas" w:cs="Times New Roman"/>
+          <w:color w:val="FFFFFF"/>
+          <w:kern w:val="0"/>
+          <w:sz w:val="21"/>
+          <w:szCs w:val="21"/>
+          <w:lang w:val="en-US" w:eastAsia="ru-RU"/>
+          <w14:ligatures w14:val="none"/>
+        </w:rPr>
+        <w:t> </w:t>
+      </w:r>
+      <w:r>
+        <w:rPr>
+          <w:rFonts w:ascii="Consolas" w:eastAsia="Times New Roman" w:hAnsi="Consolas" w:cs="Times New Roman"/>
+          <w:color w:val="FFE083"/>
+          <w:kern w:val="0"/>
+          <w:sz w:val="21"/>
+          <w:szCs w:val="21"/>
+          <w:lang w:val="en-US" w:eastAsia="ru-RU"/>
+          <w14:ligatures w14:val="none"/>
+        </w:rPr>
+        <w:t>"Netanyahu"</w:t>
+      </w:r>
+    </w:p>
+    <w:p>
+      <w:pPr>
+        <w:pBdr>
+          <w:bottom w:val="single" w:sz="12" w:space="1" w:color="auto"/>
+        </w:pBdr>
+        <w:rPr>
+          <w:b/>
+          <w:bCs/>
+          <w:lang w:val="en-US"/>
+        </w:rPr>
+      </w:pPr>
+    </w:p>
+    <w:p>
+      <w:pPr>
         <w:rPr>
           <w:b/>
           <w:bCs/>
@@ -3004,6 +3609,11 @@
     <w:basedOn w:val="a0"/>
     <w:rsid w:val="00271668"/>
   </w:style>
+  <w:style w:type="character" w:customStyle="1" w:styleId="mtk8">
+    <w:name w:val="mtk8"/>
+    <w:basedOn w:val="a0"/>
+    <w:rsid w:val="00F469EB"/>
+  </w:style>
 </w:styles>
 </file>
 

</xml_diff>

<commit_message>
feat: introduction to ruby - The .length Method
</commit_message>
<xml_diff>
--- a/INTRODUCTION TO RUBY.docx
+++ b/INTRODUCTION TO RUBY.docx
@@ -2811,6 +2811,1062 @@
           <w:lang w:val="en-US"/>
         </w:rPr>
       </w:pPr>
+    </w:p>
+    <w:p>
+      <w:pPr>
+        <w:pStyle w:val="2"/>
+        <w:rPr>
+          <w:rFonts w:ascii="Segoe UI" w:hAnsi="Segoe UI" w:cs="Segoe UI"/>
+          <w:color w:val="10162F"/>
+          <w:lang w:val="en-US"/>
+        </w:rPr>
+      </w:pPr>
+      <w:r>
+        <w:rPr>
+          <w:rFonts w:ascii="Segoe UI" w:hAnsi="Segoe UI" w:cs="Segoe UI"/>
+          <w:color w:val="10162F"/>
+          <w:lang w:val="en-US"/>
+        </w:rPr>
+        <w:lastRenderedPageBreak/>
+        <w:t>Everything in Ruby is an Object</w:t>
+      </w:r>
+    </w:p>
+    <w:p>
+      <w:pPr>
+        <w:pStyle w:val="stylesprpz3d"/>
+        <w:spacing w:before="0" w:beforeAutospacing="0"/>
+        <w:rPr>
+          <w:rFonts w:ascii="Segoe UI" w:hAnsi="Segoe UI" w:cs="Segoe UI"/>
+          <w:color w:val="10162F"/>
+          <w:sz w:val="27"/>
+          <w:szCs w:val="27"/>
+          <w:lang w:val="en-US"/>
+        </w:rPr>
+      </w:pPr>
+      <w:r>
+        <w:rPr>
+          <w:rFonts w:ascii="Segoe UI" w:hAnsi="Segoe UI" w:cs="Segoe UI"/>
+          <w:color w:val="10162F"/>
+          <w:sz w:val="27"/>
+          <w:szCs w:val="27"/>
+          <w:lang w:val="en-US"/>
+        </w:rPr>
+        <w:t>Because everything in Ruby is an object (more on this later), everything in Ruby has certain built-in abilities called </w:t>
+      </w:r>
+      <w:r>
+        <w:rPr>
+          <w:rStyle w:val="a3"/>
+          <w:rFonts w:ascii="Segoe UI" w:hAnsi="Segoe UI" w:cs="Segoe UI"/>
+          <w:color w:val="10162F"/>
+          <w:sz w:val="27"/>
+          <w:szCs w:val="27"/>
+          <w:lang w:val="en-US"/>
+        </w:rPr>
+        <w:t>methods</w:t>
+      </w:r>
+      <w:r>
+        <w:rPr>
+          <w:rFonts w:ascii="Segoe UI" w:hAnsi="Segoe UI" w:cs="Segoe UI"/>
+          <w:color w:val="10162F"/>
+          <w:sz w:val="27"/>
+          <w:szCs w:val="27"/>
+          <w:lang w:val="en-US"/>
+        </w:rPr>
+        <w:t>. You can think of methods as “skills” that certain objects have. For instance, strings (words or phrases) have built-in methods that can tell you the length of the string, reverse the string, and more.</w:t>
+      </w:r>
+    </w:p>
+    <w:p>
+      <w:pPr>
+        <w:pStyle w:val="stylesprpz3d"/>
+        <w:spacing w:before="0" w:beforeAutospacing="0" w:after="0" w:afterAutospacing="0"/>
+        <w:rPr>
+          <w:rFonts w:ascii="Segoe UI" w:hAnsi="Segoe UI" w:cs="Segoe UI"/>
+          <w:color w:val="10162F"/>
+          <w:sz w:val="27"/>
+          <w:szCs w:val="27"/>
+          <w:lang w:val="en-US"/>
+        </w:rPr>
+      </w:pPr>
+      <w:r>
+        <w:rPr>
+          <w:rFonts w:ascii="Segoe UI" w:hAnsi="Segoe UI" w:cs="Segoe UI"/>
+          <w:color w:val="10162F"/>
+          <w:sz w:val="27"/>
+          <w:szCs w:val="27"/>
+          <w:lang w:val="en-US"/>
+        </w:rPr>
+        <w:t>We also promised to tell you more about the </w:t>
+      </w:r>
+      <w:r>
+        <w:rPr>
+          <w:rStyle w:val="a3"/>
+          <w:rFonts w:ascii="Segoe UI" w:hAnsi="Segoe UI" w:cs="Segoe UI"/>
+          <w:color w:val="10162F"/>
+          <w:sz w:val="27"/>
+          <w:szCs w:val="27"/>
+          <w:lang w:val="en-US"/>
+        </w:rPr>
+        <w:t>interpreter</w:t>
+      </w:r>
+      <w:r>
+        <w:rPr>
+          <w:rFonts w:ascii="Segoe UI" w:hAnsi="Segoe UI" w:cs="Segoe UI"/>
+          <w:color w:val="10162F"/>
+          <w:sz w:val="27"/>
+          <w:szCs w:val="27"/>
+          <w:lang w:val="en-US"/>
+        </w:rPr>
+        <w:t>. The interpreter is the program that takes the code you write and runs it. You type code in the </w:t>
+      </w:r>
+      <w:r>
+        <w:rPr>
+          <w:rStyle w:val="a3"/>
+          <w:rFonts w:ascii="Segoe UI" w:hAnsi="Segoe UI" w:cs="Segoe UI"/>
+          <w:color w:val="10162F"/>
+          <w:sz w:val="27"/>
+          <w:szCs w:val="27"/>
+          <w:lang w:val="en-US"/>
+        </w:rPr>
+        <w:t>editor</w:t>
+      </w:r>
+      <w:r>
+        <w:rPr>
+          <w:rFonts w:ascii="Segoe UI" w:hAnsi="Segoe UI" w:cs="Segoe UI"/>
+          <w:color w:val="10162F"/>
+          <w:sz w:val="27"/>
+          <w:szCs w:val="27"/>
+          <w:lang w:val="en-US"/>
+        </w:rPr>
+        <w:t>, the interpreter reads your code, and it shows you the result of running your code in the </w:t>
+      </w:r>
+      <w:r>
+        <w:rPr>
+          <w:rStyle w:val="a3"/>
+          <w:rFonts w:ascii="Segoe UI" w:hAnsi="Segoe UI" w:cs="Segoe UI"/>
+          <w:color w:val="10162F"/>
+          <w:sz w:val="27"/>
+          <w:szCs w:val="27"/>
+          <w:lang w:val="en-US"/>
+        </w:rPr>
+        <w:t>console</w:t>
+      </w:r>
+      <w:r>
+        <w:rPr>
+          <w:rFonts w:ascii="Segoe UI" w:hAnsi="Segoe UI" w:cs="Segoe UI"/>
+          <w:color w:val="10162F"/>
+          <w:sz w:val="27"/>
+          <w:szCs w:val="27"/>
+          <w:lang w:val="en-US"/>
+        </w:rPr>
+        <w:t>.</w:t>
+      </w:r>
+    </w:p>
+    <w:p>
+      <w:pPr>
+        <w:pStyle w:val="3"/>
+        <w:shd w:val="clear" w:color="auto" w:fill="FFFFFF"/>
+        <w:rPr>
+          <w:rFonts w:ascii="Segoe UI" w:hAnsi="Segoe UI" w:cs="Segoe UI"/>
+          <w:color w:val="10162F"/>
+          <w:lang w:val="en-US"/>
+        </w:rPr>
+      </w:pPr>
+      <w:r>
+        <w:rPr>
+          <w:rFonts w:ascii="Segoe UI" w:hAnsi="Segoe UI" w:cs="Segoe UI"/>
+          <w:color w:val="10162F"/>
+          <w:lang w:val="en-US"/>
+        </w:rPr>
+        <w:t>Instructions</w:t>
+      </w:r>
+    </w:p>
+    <w:p>
+      <w:pPr>
+        <w:pStyle w:val="stylesprpz3d"/>
+        <w:spacing w:before="0" w:beforeAutospacing="0" w:after="0" w:afterAutospacing="0"/>
+        <w:rPr>
+          <w:rFonts w:ascii="Segoe UI" w:hAnsi="Segoe UI" w:cs="Segoe UI"/>
+          <w:color w:val="10162F"/>
+          <w:sz w:val="27"/>
+          <w:szCs w:val="27"/>
+          <w:lang w:val="en-US"/>
+        </w:rPr>
+      </w:pPr>
+      <w:r>
+        <w:rPr>
+          <w:rFonts w:ascii="Segoe UI" w:hAnsi="Segoe UI" w:cs="Segoe UI"/>
+          <w:color w:val="10162F"/>
+          <w:sz w:val="27"/>
+          <w:szCs w:val="27"/>
+          <w:lang w:val="en-US"/>
+        </w:rPr>
+        <w:t>Enough small talk. Click Next to start learning about string methods!</w:t>
+      </w:r>
+    </w:p>
+    <w:p>
+      <w:pPr>
+        <w:rPr>
+          <w:b/>
+          <w:bCs/>
+          <w:lang w:val="en-US"/>
+        </w:rPr>
+      </w:pPr>
+    </w:p>
+    <w:p>
+      <w:pPr>
+        <w:rPr>
+          <w:b/>
+          <w:bCs/>
+          <w:lang w:val="en-US"/>
+        </w:rPr>
+      </w:pPr>
+      <w:proofErr w:type="spellStart"/>
+      <w:r>
+        <w:rPr>
+          <w:b/>
+          <w:bCs/>
+          <w:lang w:val="en-US"/>
+        </w:rPr>
+        <w:t>script.rb</w:t>
+      </w:r>
+      <w:proofErr w:type="spellEnd"/>
+    </w:p>
+    <w:p>
+      <w:pPr>
+        <w:shd w:val="clear" w:color="auto" w:fill="1E1E1E"/>
+        <w:spacing w:after="0" w:line="360" w:lineRule="atLeast"/>
+        <w:rPr>
+          <w:rFonts w:ascii="Consolas" w:eastAsia="Times New Roman" w:hAnsi="Consolas" w:cs="Times New Roman"/>
+          <w:color w:val="FFFFFF"/>
+          <w:kern w:val="0"/>
+          <w:sz w:val="21"/>
+          <w:szCs w:val="21"/>
+          <w:lang w:eastAsia="ru-RU"/>
+          <w14:ligatures w14:val="none"/>
+        </w:rPr>
+      </w:pPr>
+      <w:proofErr w:type="spellStart"/>
+      <w:r>
+        <w:rPr>
+          <w:rFonts w:ascii="Consolas" w:eastAsia="Times New Roman" w:hAnsi="Consolas" w:cs="Times New Roman"/>
+          <w:color w:val="FF8973"/>
+          <w:kern w:val="0"/>
+          <w:sz w:val="21"/>
+          <w:szCs w:val="21"/>
+          <w:lang w:eastAsia="ru-RU"/>
+          <w14:ligatures w14:val="none"/>
+        </w:rPr>
+        <w:t>name</w:t>
+      </w:r>
+      <w:proofErr w:type="spellEnd"/>
+      <w:r>
+        <w:rPr>
+          <w:rFonts w:ascii="Consolas" w:eastAsia="Times New Roman" w:hAnsi="Consolas" w:cs="Times New Roman"/>
+          <w:color w:val="FFFFFF"/>
+          <w:kern w:val="0"/>
+          <w:sz w:val="21"/>
+          <w:szCs w:val="21"/>
+          <w:lang w:eastAsia="ru-RU"/>
+          <w14:ligatures w14:val="none"/>
+        </w:rPr>
+        <w:t> = </w:t>
+      </w:r>
+      <w:r>
+        <w:rPr>
+          <w:rFonts w:ascii="Consolas" w:eastAsia="Times New Roman" w:hAnsi="Consolas" w:cs="Times New Roman"/>
+          <w:color w:val="FFE083"/>
+          <w:kern w:val="0"/>
+          <w:sz w:val="21"/>
+          <w:szCs w:val="21"/>
+          <w:lang w:eastAsia="ru-RU"/>
+          <w14:ligatures w14:val="none"/>
+        </w:rPr>
+        <w:t>'Andres'</w:t>
+      </w:r>
+    </w:p>
+    <w:p>
+      <w:pPr>
+        <w:shd w:val="clear" w:color="auto" w:fill="1E1E1E"/>
+        <w:spacing w:after="0" w:line="360" w:lineRule="atLeast"/>
+        <w:rPr>
+          <w:rFonts w:ascii="Consolas" w:eastAsia="Times New Roman" w:hAnsi="Consolas" w:cs="Times New Roman"/>
+          <w:color w:val="FFFFFF"/>
+          <w:kern w:val="0"/>
+          <w:sz w:val="21"/>
+          <w:szCs w:val="21"/>
+          <w:lang w:eastAsia="ru-RU"/>
+          <w14:ligatures w14:val="none"/>
+        </w:rPr>
+      </w:pPr>
+    </w:p>
+    <w:p>
+      <w:pPr>
+        <w:shd w:val="clear" w:color="auto" w:fill="1E1E1E"/>
+        <w:spacing w:after="0" w:line="360" w:lineRule="atLeast"/>
+        <w:rPr>
+          <w:rFonts w:ascii="Consolas" w:eastAsia="Times New Roman" w:hAnsi="Consolas" w:cs="Times New Roman"/>
+          <w:color w:val="FFFFFF"/>
+          <w:kern w:val="0"/>
+          <w:sz w:val="21"/>
+          <w:szCs w:val="21"/>
+          <w:lang w:eastAsia="ru-RU"/>
+          <w14:ligatures w14:val="none"/>
+        </w:rPr>
+      </w:pPr>
+      <w:proofErr w:type="spellStart"/>
+      <w:r>
+        <w:rPr>
+          <w:rFonts w:ascii="Consolas" w:eastAsia="Times New Roman" w:hAnsi="Consolas" w:cs="Times New Roman"/>
+          <w:color w:val="FF8973"/>
+          <w:kern w:val="0"/>
+          <w:sz w:val="21"/>
+          <w:szCs w:val="21"/>
+          <w:lang w:eastAsia="ru-RU"/>
+          <w14:ligatures w14:val="none"/>
+        </w:rPr>
+        <w:t>puts</w:t>
+      </w:r>
+      <w:proofErr w:type="spellEnd"/>
+      <w:r>
+        <w:rPr>
+          <w:rFonts w:ascii="Consolas" w:eastAsia="Times New Roman" w:hAnsi="Consolas" w:cs="Times New Roman"/>
+          <w:color w:val="FFFFFF"/>
+          <w:kern w:val="0"/>
+          <w:sz w:val="21"/>
+          <w:szCs w:val="21"/>
+          <w:lang w:eastAsia="ru-RU"/>
+          <w14:ligatures w14:val="none"/>
+        </w:rPr>
+        <w:t>(</w:t>
+      </w:r>
+      <w:proofErr w:type="spellStart"/>
+      <w:r>
+        <w:rPr>
+          <w:rFonts w:ascii="Consolas" w:eastAsia="Times New Roman" w:hAnsi="Consolas" w:cs="Times New Roman"/>
+          <w:color w:val="FF8973"/>
+          <w:kern w:val="0"/>
+          <w:sz w:val="21"/>
+          <w:szCs w:val="21"/>
+          <w:lang w:eastAsia="ru-RU"/>
+          <w14:ligatures w14:val="none"/>
+        </w:rPr>
+        <w:t>name</w:t>
+      </w:r>
+      <w:proofErr w:type="spellEnd"/>
+      <w:r>
+        <w:rPr>
+          <w:rFonts w:ascii="Consolas" w:eastAsia="Times New Roman" w:hAnsi="Consolas" w:cs="Times New Roman"/>
+          <w:color w:val="FFFFFF"/>
+          <w:kern w:val="0"/>
+          <w:sz w:val="21"/>
+          <w:szCs w:val="21"/>
+          <w:lang w:eastAsia="ru-RU"/>
+          <w14:ligatures w14:val="none"/>
+        </w:rPr>
+        <w:t>)</w:t>
+      </w:r>
+    </w:p>
+    <w:p>
+      <w:pPr>
+        <w:pBdr>
+          <w:bottom w:val="single" w:sz="12" w:space="1" w:color="auto"/>
+        </w:pBdr>
+        <w:rPr>
+          <w:b/>
+          <w:bCs/>
+          <w:lang w:val="en-US"/>
+        </w:rPr>
+      </w:pPr>
+    </w:p>
+    <w:p>
+      <w:pPr>
+        <w:spacing w:before="100" w:beforeAutospacing="1" w:after="100" w:afterAutospacing="1" w:line="240" w:lineRule="auto"/>
+        <w:outlineLvl w:val="1"/>
+        <w:rPr>
+          <w:rFonts w:ascii="Segoe UI" w:eastAsia="Times New Roman" w:hAnsi="Segoe UI" w:cs="Segoe UI"/>
+          <w:b/>
+          <w:bCs/>
+          <w:color w:val="10162F"/>
+          <w:kern w:val="0"/>
+          <w:sz w:val="36"/>
+          <w:szCs w:val="36"/>
+          <w:lang w:val="en-US" w:eastAsia="ru-RU"/>
+          <w14:ligatures w14:val="none"/>
+        </w:rPr>
+      </w:pPr>
+      <w:r>
+        <w:rPr>
+          <w:rFonts w:ascii="Segoe UI" w:eastAsia="Times New Roman" w:hAnsi="Segoe UI" w:cs="Segoe UI"/>
+          <w:b/>
+          <w:bCs/>
+          <w:color w:val="10162F"/>
+          <w:kern w:val="0"/>
+          <w:sz w:val="36"/>
+          <w:szCs w:val="36"/>
+          <w:lang w:val="en-US" w:eastAsia="ru-RU"/>
+          <w14:ligatures w14:val="none"/>
+        </w:rPr>
+        <w:t xml:space="preserve">The </w:t>
+      </w:r>
+      <w:proofErr w:type="gramStart"/>
+      <w:r>
+        <w:rPr>
+          <w:rFonts w:ascii="Segoe UI" w:eastAsia="Times New Roman" w:hAnsi="Segoe UI" w:cs="Segoe UI"/>
+          <w:b/>
+          <w:bCs/>
+          <w:color w:val="10162F"/>
+          <w:kern w:val="0"/>
+          <w:sz w:val="36"/>
+          <w:szCs w:val="36"/>
+          <w:lang w:val="en-US" w:eastAsia="ru-RU"/>
+          <w14:ligatures w14:val="none"/>
+        </w:rPr>
+        <w:t>'.length</w:t>
+      </w:r>
+      <w:proofErr w:type="gramEnd"/>
+      <w:r>
+        <w:rPr>
+          <w:rFonts w:ascii="Segoe UI" w:eastAsia="Times New Roman" w:hAnsi="Segoe UI" w:cs="Segoe UI"/>
+          <w:b/>
+          <w:bCs/>
+          <w:color w:val="10162F"/>
+          <w:kern w:val="0"/>
+          <w:sz w:val="36"/>
+          <w:szCs w:val="36"/>
+          <w:lang w:val="en-US" w:eastAsia="ru-RU"/>
+          <w14:ligatures w14:val="none"/>
+        </w:rPr>
+        <w:t>' Method</w:t>
+      </w:r>
+    </w:p>
+    <w:p>
+      <w:pPr>
+        <w:spacing w:after="100" w:afterAutospacing="1" w:line="240" w:lineRule="auto"/>
+        <w:rPr>
+          <w:rFonts w:ascii="Segoe UI" w:eastAsia="Times New Roman" w:hAnsi="Segoe UI" w:cs="Segoe UI"/>
+          <w:color w:val="10162F"/>
+          <w:kern w:val="0"/>
+          <w:sz w:val="27"/>
+          <w:szCs w:val="27"/>
+          <w:lang w:val="en-US" w:eastAsia="ru-RU"/>
+          <w14:ligatures w14:val="none"/>
+        </w:rPr>
+      </w:pPr>
+      <w:r>
+        <w:rPr>
+          <w:rFonts w:ascii="Segoe UI" w:eastAsia="Times New Roman" w:hAnsi="Segoe UI" w:cs="Segoe UI"/>
+          <w:color w:val="10162F"/>
+          <w:kern w:val="0"/>
+          <w:sz w:val="27"/>
+          <w:szCs w:val="27"/>
+          <w:lang w:val="en-US" w:eastAsia="ru-RU"/>
+          <w14:ligatures w14:val="none"/>
+        </w:rPr>
+        <w:t>Methods are summoned using a</w:t>
+      </w:r>
+      <w:proofErr w:type="gramStart"/>
+      <w:r>
+        <w:rPr>
+          <w:rFonts w:ascii="Segoe UI" w:eastAsia="Times New Roman" w:hAnsi="Segoe UI" w:cs="Segoe UI"/>
+          <w:color w:val="10162F"/>
+          <w:kern w:val="0"/>
+          <w:sz w:val="27"/>
+          <w:szCs w:val="27"/>
+          <w:lang w:val="en-US" w:eastAsia="ru-RU"/>
+          <w14:ligatures w14:val="none"/>
+        </w:rPr>
+        <w:t> </w:t>
+      </w:r>
+      <w:r>
+        <w:rPr>
+          <w:rFonts w:ascii="Ubuntu Mono" w:eastAsia="Times New Roman" w:hAnsi="Ubuntu Mono" w:cs="Courier New"/>
+          <w:color w:val="15141F"/>
+          <w:kern w:val="0"/>
+          <w:shd w:val="clear" w:color="auto" w:fill="EAE9ED"/>
+          <w:lang w:val="en-US" w:eastAsia="ru-RU"/>
+          <w14:ligatures w14:val="none"/>
+        </w:rPr>
+        <w:t>.</w:t>
+      </w:r>
+      <w:r>
+        <w:rPr>
+          <w:rFonts w:ascii="Segoe UI" w:eastAsia="Times New Roman" w:hAnsi="Segoe UI" w:cs="Segoe UI"/>
+          <w:color w:val="10162F"/>
+          <w:kern w:val="0"/>
+          <w:sz w:val="27"/>
+          <w:szCs w:val="27"/>
+          <w:lang w:val="en-US" w:eastAsia="ru-RU"/>
+          <w14:ligatures w14:val="none"/>
+        </w:rPr>
+        <w:t>.</w:t>
+      </w:r>
+      <w:proofErr w:type="gramEnd"/>
+      <w:r>
+        <w:rPr>
+          <w:rFonts w:ascii="Segoe UI" w:eastAsia="Times New Roman" w:hAnsi="Segoe UI" w:cs="Segoe UI"/>
+          <w:color w:val="10162F"/>
+          <w:kern w:val="0"/>
+          <w:sz w:val="27"/>
+          <w:szCs w:val="27"/>
+          <w:lang w:val="en-US" w:eastAsia="ru-RU"/>
+          <w14:ligatures w14:val="none"/>
+        </w:rPr>
+        <w:t xml:space="preserve"> If you have a string, </w:t>
+      </w:r>
+      <w:r>
+        <w:rPr>
+          <w:rFonts w:ascii="Ubuntu Mono" w:eastAsia="Times New Roman" w:hAnsi="Ubuntu Mono" w:cs="Courier New"/>
+          <w:color w:val="15141F"/>
+          <w:kern w:val="0"/>
+          <w:shd w:val="clear" w:color="auto" w:fill="EAE9ED"/>
+          <w:lang w:val="en-US" w:eastAsia="ru-RU"/>
+          <w14:ligatures w14:val="none"/>
+        </w:rPr>
+        <w:t>"I love espresso"</w:t>
+      </w:r>
+      <w:r>
+        <w:rPr>
+          <w:rFonts w:ascii="Segoe UI" w:eastAsia="Times New Roman" w:hAnsi="Segoe UI" w:cs="Segoe UI"/>
+          <w:color w:val="10162F"/>
+          <w:kern w:val="0"/>
+          <w:sz w:val="27"/>
+          <w:szCs w:val="27"/>
+          <w:lang w:val="en-US" w:eastAsia="ru-RU"/>
+          <w14:ligatures w14:val="none"/>
+        </w:rPr>
+        <w:t xml:space="preserve">, and take </w:t>
+      </w:r>
+      <w:proofErr w:type="gramStart"/>
+      <w:r>
+        <w:rPr>
+          <w:rFonts w:ascii="Segoe UI" w:eastAsia="Times New Roman" w:hAnsi="Segoe UI" w:cs="Segoe UI"/>
+          <w:color w:val="10162F"/>
+          <w:kern w:val="0"/>
+          <w:sz w:val="27"/>
+          <w:szCs w:val="27"/>
+          <w:lang w:val="en-US" w:eastAsia="ru-RU"/>
+          <w14:ligatures w14:val="none"/>
+        </w:rPr>
+        <w:t>the </w:t>
+      </w:r>
+      <w:r>
+        <w:rPr>
+          <w:rFonts w:ascii="Ubuntu Mono" w:eastAsia="Times New Roman" w:hAnsi="Ubuntu Mono" w:cs="Courier New"/>
+          <w:color w:val="15141F"/>
+          <w:kern w:val="0"/>
+          <w:shd w:val="clear" w:color="auto" w:fill="EAE9ED"/>
+          <w:lang w:val="en-US" w:eastAsia="ru-RU"/>
+          <w14:ligatures w14:val="none"/>
+        </w:rPr>
+        <w:t>.length</w:t>
+      </w:r>
+      <w:proofErr w:type="gramEnd"/>
+      <w:r>
+        <w:rPr>
+          <w:rFonts w:ascii="Segoe UI" w:eastAsia="Times New Roman" w:hAnsi="Segoe UI" w:cs="Segoe UI"/>
+          <w:color w:val="10162F"/>
+          <w:kern w:val="0"/>
+          <w:sz w:val="27"/>
+          <w:szCs w:val="27"/>
+          <w:lang w:val="en-US" w:eastAsia="ru-RU"/>
+          <w14:ligatures w14:val="none"/>
+        </w:rPr>
+        <w:t> of it, Ruby will return the length of the string (that is, the number of characters—letters, numbers, spaces, and symbols). Check it out:</w:t>
+      </w:r>
+    </w:p>
+    <w:p>
+      <w:pPr>
+        <w:shd w:val="clear" w:color="auto" w:fill="211E2F"/>
+        <w:tabs>
+          <w:tab w:val="left" w:pos="916"/>
+          <w:tab w:val="left" w:pos="1832"/>
+          <w:tab w:val="left" w:pos="2748"/>
+          <w:tab w:val="left" w:pos="3664"/>
+          <w:tab w:val="left" w:pos="4580"/>
+          <w:tab w:val="left" w:pos="5496"/>
+          <w:tab w:val="left" w:pos="6412"/>
+          <w:tab w:val="left" w:pos="7328"/>
+          <w:tab w:val="left" w:pos="8244"/>
+          <w:tab w:val="left" w:pos="9160"/>
+          <w:tab w:val="left" w:pos="10076"/>
+          <w:tab w:val="left" w:pos="10992"/>
+          <w:tab w:val="left" w:pos="11908"/>
+          <w:tab w:val="left" w:pos="12824"/>
+          <w:tab w:val="left" w:pos="13740"/>
+          <w:tab w:val="left" w:pos="14656"/>
+        </w:tabs>
+        <w:spacing w:after="0" w:line="240" w:lineRule="auto"/>
+        <w:rPr>
+          <w:rFonts w:ascii="Ubuntu Mono" w:eastAsia="Times New Roman" w:hAnsi="Ubuntu Mono" w:cs="Courier New"/>
+          <w:color w:val="939598"/>
+          <w:kern w:val="0"/>
+          <w:sz w:val="27"/>
+          <w:szCs w:val="27"/>
+          <w:lang w:val="en-US" w:eastAsia="ru-RU"/>
+          <w14:ligatures w14:val="none"/>
+        </w:rPr>
+      </w:pPr>
+      <w:r>
+        <w:rPr>
+          <w:rFonts w:ascii="Ubuntu Mono" w:eastAsia="Times New Roman" w:hAnsi="Ubuntu Mono" w:cs="Courier New"/>
+          <w:color w:val="FFE083"/>
+          <w:kern w:val="0"/>
+          <w:sz w:val="27"/>
+          <w:szCs w:val="27"/>
+          <w:lang w:val="en-US" w:eastAsia="ru-RU"/>
+          <w14:ligatures w14:val="none"/>
+        </w:rPr>
+        <w:t xml:space="preserve">"I love </w:t>
+      </w:r>
+      <w:proofErr w:type="spellStart"/>
+      <w:r>
+        <w:rPr>
+          <w:rFonts w:ascii="Ubuntu Mono" w:eastAsia="Times New Roman" w:hAnsi="Ubuntu Mono" w:cs="Courier New"/>
+          <w:color w:val="FFE083"/>
+          <w:kern w:val="0"/>
+          <w:sz w:val="27"/>
+          <w:szCs w:val="27"/>
+          <w:lang w:val="en-US" w:eastAsia="ru-RU"/>
+          <w14:ligatures w14:val="none"/>
+        </w:rPr>
+        <w:t>espresso</w:t>
+      </w:r>
+      <w:proofErr w:type="gramStart"/>
+      <w:r>
+        <w:rPr>
+          <w:rFonts w:ascii="Ubuntu Mono" w:eastAsia="Times New Roman" w:hAnsi="Ubuntu Mono" w:cs="Courier New"/>
+          <w:color w:val="FFE083"/>
+          <w:kern w:val="0"/>
+          <w:sz w:val="27"/>
+          <w:szCs w:val="27"/>
+          <w:lang w:val="en-US" w:eastAsia="ru-RU"/>
+          <w14:ligatures w14:val="none"/>
+        </w:rPr>
+        <w:t>"</w:t>
+      </w:r>
+      <w:r>
+        <w:rPr>
+          <w:rFonts w:ascii="Ubuntu Mono" w:eastAsia="Times New Roman" w:hAnsi="Ubuntu Mono" w:cs="Courier New"/>
+          <w:color w:val="FFFFFF"/>
+          <w:kern w:val="0"/>
+          <w:sz w:val="27"/>
+          <w:szCs w:val="27"/>
+          <w:lang w:val="en-US" w:eastAsia="ru-RU"/>
+          <w14:ligatures w14:val="none"/>
+        </w:rPr>
+        <w:t>.</w:t>
+      </w:r>
+      <w:r>
+        <w:rPr>
+          <w:rFonts w:ascii="Ubuntu Mono" w:eastAsia="Times New Roman" w:hAnsi="Ubuntu Mono" w:cs="Courier New"/>
+          <w:color w:val="83FFF5"/>
+          <w:kern w:val="0"/>
+          <w:sz w:val="27"/>
+          <w:szCs w:val="27"/>
+          <w:lang w:val="en-US" w:eastAsia="ru-RU"/>
+          <w14:ligatures w14:val="none"/>
+        </w:rPr>
+        <w:t>length</w:t>
+      </w:r>
+      <w:proofErr w:type="spellEnd"/>
+      <w:proofErr w:type="gramEnd"/>
+      <w:r>
+        <w:rPr>
+          <w:rFonts w:ascii="Ubuntu Mono" w:eastAsia="Times New Roman" w:hAnsi="Ubuntu Mono" w:cs="Courier New"/>
+          <w:color w:val="939598"/>
+          <w:kern w:val="0"/>
+          <w:sz w:val="27"/>
+          <w:szCs w:val="27"/>
+          <w:lang w:val="en-US" w:eastAsia="ru-RU"/>
+          <w14:ligatures w14:val="none"/>
+        </w:rPr>
+        <w:br/>
+        <w:t xml:space="preserve"># ==&gt; 15 </w:t>
+      </w:r>
+    </w:p>
+    <w:p>
+      <w:pPr>
+        <w:spacing w:after="100" w:afterAutospacing="1" w:line="240" w:lineRule="auto"/>
+        <w:rPr>
+          <w:rFonts w:ascii="Segoe UI" w:eastAsia="Times New Roman" w:hAnsi="Segoe UI" w:cs="Segoe UI"/>
+          <w:color w:val="10162F"/>
+          <w:kern w:val="0"/>
+          <w:sz w:val="27"/>
+          <w:szCs w:val="27"/>
+          <w:lang w:val="en-US" w:eastAsia="ru-RU"/>
+          <w14:ligatures w14:val="none"/>
+        </w:rPr>
+      </w:pPr>
+      <w:r>
+        <w:rPr>
+          <w:rFonts w:ascii="Segoe UI" w:eastAsia="Times New Roman" w:hAnsi="Segoe UI" w:cs="Segoe UI"/>
+          <w:color w:val="10162F"/>
+          <w:kern w:val="0"/>
+          <w:sz w:val="27"/>
+          <w:szCs w:val="27"/>
+          <w:lang w:val="en-US" w:eastAsia="ru-RU"/>
+          <w14:ligatures w14:val="none"/>
+        </w:rPr>
+        <w:t>(That little line starting with the </w:t>
+      </w:r>
+      <w:r>
+        <w:rPr>
+          <w:rFonts w:ascii="Ubuntu Mono" w:eastAsia="Times New Roman" w:hAnsi="Ubuntu Mono" w:cs="Courier New"/>
+          <w:color w:val="15141F"/>
+          <w:kern w:val="0"/>
+          <w:shd w:val="clear" w:color="auto" w:fill="EAE9ED"/>
+          <w:lang w:val="en-US" w:eastAsia="ru-RU"/>
+          <w14:ligatures w14:val="none"/>
+        </w:rPr>
+        <w:t>#</w:t>
+      </w:r>
+      <w:r>
+        <w:rPr>
+          <w:rFonts w:ascii="Segoe UI" w:eastAsia="Times New Roman" w:hAnsi="Segoe UI" w:cs="Segoe UI"/>
+          <w:color w:val="10162F"/>
+          <w:kern w:val="0"/>
+          <w:sz w:val="27"/>
+          <w:szCs w:val="27"/>
+          <w:lang w:val="en-US" w:eastAsia="ru-RU"/>
+          <w14:ligatures w14:val="none"/>
+        </w:rPr>
+        <w:t> isn’t part of what you need to write—it just shows you the output Ruby will provide. More on this in the next section!)</w:t>
+      </w:r>
+    </w:p>
+    <w:p>
+      <w:pPr>
+        <w:spacing w:after="0" w:line="240" w:lineRule="auto"/>
+        <w:rPr>
+          <w:rFonts w:ascii="Segoe UI" w:eastAsia="Times New Roman" w:hAnsi="Segoe UI" w:cs="Segoe UI"/>
+          <w:color w:val="10162F"/>
+          <w:kern w:val="0"/>
+          <w:sz w:val="27"/>
+          <w:szCs w:val="27"/>
+          <w:lang w:val="en-US" w:eastAsia="ru-RU"/>
+          <w14:ligatures w14:val="none"/>
+        </w:rPr>
+      </w:pPr>
+      <w:r>
+        <w:rPr>
+          <w:rFonts w:ascii="Segoe UI" w:eastAsia="Times New Roman" w:hAnsi="Segoe UI" w:cs="Segoe UI"/>
+          <w:color w:val="10162F"/>
+          <w:kern w:val="0"/>
+          <w:sz w:val="27"/>
+          <w:szCs w:val="27"/>
+          <w:lang w:val="en-US" w:eastAsia="ru-RU"/>
+          <w14:ligatures w14:val="none"/>
+        </w:rPr>
+        <w:t>Taking the length of input can be useful if, for example, you want to make a website that takes credit card payments. Ruby can check to make sure the credit card number appears to be valid.</w:t>
+      </w:r>
+    </w:p>
+    <w:p>
+      <w:pPr>
+        <w:shd w:val="clear" w:color="auto" w:fill="FFFFFF"/>
+        <w:spacing w:before="100" w:beforeAutospacing="1" w:after="100" w:afterAutospacing="1" w:line="240" w:lineRule="auto"/>
+        <w:outlineLvl w:val="2"/>
+        <w:rPr>
+          <w:rFonts w:ascii="Segoe UI" w:eastAsia="Times New Roman" w:hAnsi="Segoe UI" w:cs="Segoe UI"/>
+          <w:b/>
+          <w:bCs/>
+          <w:color w:val="10162F"/>
+          <w:kern w:val="0"/>
+          <w:sz w:val="27"/>
+          <w:szCs w:val="27"/>
+          <w:lang w:val="en-US" w:eastAsia="ru-RU"/>
+          <w14:ligatures w14:val="none"/>
+        </w:rPr>
+      </w:pPr>
+      <w:r>
+        <w:rPr>
+          <w:rFonts w:ascii="Segoe UI" w:eastAsia="Times New Roman" w:hAnsi="Segoe UI" w:cs="Segoe UI"/>
+          <w:b/>
+          <w:bCs/>
+          <w:color w:val="10162F"/>
+          <w:kern w:val="0"/>
+          <w:sz w:val="27"/>
+          <w:szCs w:val="27"/>
+          <w:lang w:val="en-US" w:eastAsia="ru-RU"/>
+          <w14:ligatures w14:val="none"/>
+        </w:rPr>
+        <w:t>Instructions</w:t>
+      </w:r>
+    </w:p>
+    <w:p>
+      <w:pPr>
+        <w:spacing w:after="0" w:line="240" w:lineRule="auto"/>
+        <w:rPr>
+          <w:rFonts w:ascii="Segoe UI" w:eastAsia="Times New Roman" w:hAnsi="Segoe UI" w:cs="Segoe UI"/>
+          <w:color w:val="10162F"/>
+          <w:kern w:val="0"/>
+          <w:sz w:val="27"/>
+          <w:szCs w:val="27"/>
+          <w:lang w:val="en-US" w:eastAsia="ru-RU"/>
+          <w14:ligatures w14:val="none"/>
+        </w:rPr>
+      </w:pPr>
+      <w:r>
+        <w:rPr>
+          <w:rFonts w:ascii="Segoe UI" w:eastAsia="Times New Roman" w:hAnsi="Segoe UI" w:cs="Segoe UI"/>
+          <w:b/>
+          <w:bCs/>
+          <w:color w:val="10162F"/>
+          <w:kern w:val="0"/>
+          <w:sz w:val="27"/>
+          <w:szCs w:val="27"/>
+          <w:lang w:val="en-US" w:eastAsia="ru-RU"/>
+          <w14:ligatures w14:val="none"/>
+        </w:rPr>
+        <w:t>1.</w:t>
+      </w:r>
+    </w:p>
+    <w:p>
+      <w:pPr>
+        <w:spacing w:after="100" w:afterAutospacing="1" w:line="240" w:lineRule="auto"/>
+        <w:rPr>
+          <w:rFonts w:ascii="Segoe UI" w:eastAsia="Times New Roman" w:hAnsi="Segoe UI" w:cs="Segoe UI"/>
+          <w:color w:val="10162F"/>
+          <w:kern w:val="0"/>
+          <w:sz w:val="27"/>
+          <w:szCs w:val="27"/>
+          <w:lang w:val="en-US" w:eastAsia="ru-RU"/>
+          <w14:ligatures w14:val="none"/>
+        </w:rPr>
+      </w:pPr>
+      <w:r>
+        <w:rPr>
+          <w:rFonts w:ascii="Segoe UI" w:eastAsia="Times New Roman" w:hAnsi="Segoe UI" w:cs="Segoe UI"/>
+          <w:color w:val="10162F"/>
+          <w:kern w:val="0"/>
+          <w:sz w:val="27"/>
+          <w:szCs w:val="27"/>
+          <w:lang w:val="en-US" w:eastAsia="ru-RU"/>
+          <w14:ligatures w14:val="none"/>
+        </w:rPr>
+        <w:lastRenderedPageBreak/>
+        <w:t xml:space="preserve">Call </w:t>
+      </w:r>
+      <w:proofErr w:type="gramStart"/>
+      <w:r>
+        <w:rPr>
+          <w:rFonts w:ascii="Segoe UI" w:eastAsia="Times New Roman" w:hAnsi="Segoe UI" w:cs="Segoe UI"/>
+          <w:color w:val="10162F"/>
+          <w:kern w:val="0"/>
+          <w:sz w:val="27"/>
+          <w:szCs w:val="27"/>
+          <w:lang w:val="en-US" w:eastAsia="ru-RU"/>
+          <w14:ligatures w14:val="none"/>
+        </w:rPr>
+        <w:t>the </w:t>
+      </w:r>
+      <w:r>
+        <w:rPr>
+          <w:rFonts w:ascii="Ubuntu Mono" w:eastAsia="Times New Roman" w:hAnsi="Ubuntu Mono" w:cs="Courier New"/>
+          <w:color w:val="15141F"/>
+          <w:kern w:val="0"/>
+          <w:shd w:val="clear" w:color="auto" w:fill="EAE9ED"/>
+          <w:lang w:val="en-US" w:eastAsia="ru-RU"/>
+          <w14:ligatures w14:val="none"/>
+        </w:rPr>
+        <w:t>.length</w:t>
+      </w:r>
+      <w:proofErr w:type="gramEnd"/>
+      <w:r>
+        <w:rPr>
+          <w:rFonts w:ascii="Segoe UI" w:eastAsia="Times New Roman" w:hAnsi="Segoe UI" w:cs="Segoe UI"/>
+          <w:color w:val="10162F"/>
+          <w:kern w:val="0"/>
+          <w:sz w:val="27"/>
+          <w:szCs w:val="27"/>
+          <w:lang w:val="en-US" w:eastAsia="ru-RU"/>
+          <w14:ligatures w14:val="none"/>
+        </w:rPr>
+        <w:t> method on your name (remember to use quotes around your name).</w:t>
+      </w:r>
+    </w:p>
+    <w:p>
+      <w:pPr>
+        <w:spacing w:after="0" w:line="240" w:lineRule="auto"/>
+        <w:rPr>
+          <w:rFonts w:ascii="Segoe UI" w:eastAsia="Times New Roman" w:hAnsi="Segoe UI" w:cs="Segoe UI"/>
+          <w:color w:val="10162F"/>
+          <w:kern w:val="0"/>
+          <w:sz w:val="27"/>
+          <w:szCs w:val="27"/>
+          <w:lang w:val="en-US" w:eastAsia="ru-RU"/>
+          <w14:ligatures w14:val="none"/>
+        </w:rPr>
+      </w:pPr>
+      <w:r>
+        <w:rPr>
+          <w:rFonts w:ascii="Ubuntu Mono" w:eastAsia="Times New Roman" w:hAnsi="Ubuntu Mono" w:cs="Courier New"/>
+          <w:color w:val="15141F"/>
+          <w:kern w:val="0"/>
+          <w:shd w:val="clear" w:color="auto" w:fill="EAE9ED"/>
+          <w:lang w:val="en-US" w:eastAsia="ru-RU"/>
+          <w14:ligatures w14:val="none"/>
+        </w:rPr>
+        <w:t>puts</w:t>
+      </w:r>
+      <w:r>
+        <w:rPr>
+          <w:rFonts w:ascii="Segoe UI" w:eastAsia="Times New Roman" w:hAnsi="Segoe UI" w:cs="Segoe UI"/>
+          <w:color w:val="10162F"/>
+          <w:kern w:val="0"/>
+          <w:sz w:val="27"/>
+          <w:szCs w:val="27"/>
+          <w:lang w:val="en-US" w:eastAsia="ru-RU"/>
+          <w14:ligatures w14:val="none"/>
+        </w:rPr>
+        <w:t> the answer to the console if you want to see the value.</w:t>
+      </w:r>
+    </w:p>
+    <w:p>
+      <w:pPr>
+        <w:rPr>
+          <w:b/>
+          <w:bCs/>
+          <w:lang w:val="en-US"/>
+        </w:rPr>
+      </w:pPr>
+    </w:p>
+    <w:p>
+      <w:pPr>
+        <w:rPr>
+          <w:b/>
+          <w:bCs/>
+          <w:lang w:val="en-US"/>
+        </w:rPr>
+      </w:pPr>
+      <w:proofErr w:type="spellStart"/>
+      <w:r>
+        <w:rPr>
+          <w:b/>
+          <w:bCs/>
+          <w:lang w:val="en-US"/>
+        </w:rPr>
+        <w:t>script.rb</w:t>
+      </w:r>
+      <w:proofErr w:type="spellEnd"/>
+    </w:p>
+    <w:p>
+      <w:pPr>
+        <w:shd w:val="clear" w:color="auto" w:fill="1E1E1E"/>
+        <w:spacing w:after="0" w:line="360" w:lineRule="atLeast"/>
+        <w:rPr>
+          <w:rFonts w:ascii="Consolas" w:eastAsia="Times New Roman" w:hAnsi="Consolas" w:cs="Times New Roman"/>
+          <w:color w:val="FFFFFF"/>
+          <w:kern w:val="0"/>
+          <w:sz w:val="21"/>
+          <w:szCs w:val="21"/>
+          <w:lang w:eastAsia="ru-RU"/>
+          <w14:ligatures w14:val="none"/>
+        </w:rPr>
+      </w:pPr>
+      <w:proofErr w:type="spellStart"/>
+      <w:r>
+        <w:rPr>
+          <w:rFonts w:ascii="Consolas" w:eastAsia="Times New Roman" w:hAnsi="Consolas" w:cs="Times New Roman"/>
+          <w:color w:val="FF8973"/>
+          <w:kern w:val="0"/>
+          <w:sz w:val="21"/>
+          <w:szCs w:val="21"/>
+          <w:lang w:eastAsia="ru-RU"/>
+          <w14:ligatures w14:val="none"/>
+        </w:rPr>
+        <w:t>puts</w:t>
+      </w:r>
+      <w:proofErr w:type="spellEnd"/>
+      <w:r>
+        <w:rPr>
+          <w:rFonts w:ascii="Consolas" w:eastAsia="Times New Roman" w:hAnsi="Consolas" w:cs="Times New Roman"/>
+          <w:color w:val="FFFFFF"/>
+          <w:kern w:val="0"/>
+          <w:sz w:val="21"/>
+          <w:szCs w:val="21"/>
+          <w:lang w:eastAsia="ru-RU"/>
+          <w14:ligatures w14:val="none"/>
+        </w:rPr>
+        <w:t> </w:t>
+      </w:r>
+      <w:r>
+        <w:rPr>
+          <w:rFonts w:ascii="Consolas" w:eastAsia="Times New Roman" w:hAnsi="Consolas" w:cs="Times New Roman"/>
+          <w:color w:val="FFE083"/>
+          <w:kern w:val="0"/>
+          <w:sz w:val="21"/>
+          <w:szCs w:val="21"/>
+          <w:lang w:eastAsia="ru-RU"/>
+          <w14:ligatures w14:val="none"/>
+        </w:rPr>
+        <w:t>"Andres R. Bucheli</w:t>
+      </w:r>
+      <w:proofErr w:type="gramStart"/>
+      <w:r>
+        <w:rPr>
+          <w:rFonts w:ascii="Consolas" w:eastAsia="Times New Roman" w:hAnsi="Consolas" w:cs="Times New Roman"/>
+          <w:color w:val="FFE083"/>
+          <w:kern w:val="0"/>
+          <w:sz w:val="21"/>
+          <w:szCs w:val="21"/>
+          <w:lang w:eastAsia="ru-RU"/>
+          <w14:ligatures w14:val="none"/>
+        </w:rPr>
+        <w:t>"</w:t>
+      </w:r>
+      <w:r>
+        <w:rPr>
+          <w:rFonts w:ascii="Consolas" w:eastAsia="Times New Roman" w:hAnsi="Consolas" w:cs="Times New Roman"/>
+          <w:color w:val="FFFFFF"/>
+          <w:kern w:val="0"/>
+          <w:sz w:val="21"/>
+          <w:szCs w:val="21"/>
+          <w:lang w:eastAsia="ru-RU"/>
+          <w14:ligatures w14:val="none"/>
+        </w:rPr>
+        <w:t>.</w:t>
+      </w:r>
+      <w:proofErr w:type="spellStart"/>
+      <w:r>
+        <w:rPr>
+          <w:rFonts w:ascii="Consolas" w:eastAsia="Times New Roman" w:hAnsi="Consolas" w:cs="Times New Roman"/>
+          <w:color w:val="83FFF5"/>
+          <w:kern w:val="0"/>
+          <w:sz w:val="21"/>
+          <w:szCs w:val="21"/>
+          <w:lang w:eastAsia="ru-RU"/>
+          <w14:ligatures w14:val="none"/>
+        </w:rPr>
+        <w:t>length</w:t>
+      </w:r>
+      <w:proofErr w:type="spellEnd"/>
+      <w:proofErr w:type="gramEnd"/>
+    </w:p>
+    <w:p>
+      <w:pPr>
+        <w:rPr>
+          <w:b/>
+          <w:bCs/>
+          <w:lang w:val="en-US"/>
+        </w:rPr>
+      </w:pPr>
+    </w:p>
+    <w:p>
+      <w:pPr>
+        <w:rPr>
+          <w:b/>
+          <w:bCs/>
+          <w:lang w:val="en-US"/>
+        </w:rPr>
+      </w:pPr>
+      <w:r>
+        <w:rPr>
+          <w:b/>
+          <w:bCs/>
+          <w:lang w:val="en-US"/>
+        </w:rPr>
+        <w:br/>
+        <w:t>_____________________________________________________________________________________</w:t>
+      </w:r>
     </w:p>
     <w:p>
       <w:pPr>
@@ -3614,6 +4670,16 @@
     <w:basedOn w:val="a0"/>
     <w:rsid w:val="00F469EB"/>
   </w:style>
+  <w:style w:type="character" w:customStyle="1" w:styleId="mtk10">
+    <w:name w:val="mtk10"/>
+    <w:basedOn w:val="a0"/>
+    <w:rsid w:val="00483B04"/>
+  </w:style>
+  <w:style w:type="character" w:customStyle="1" w:styleId="mtk16">
+    <w:name w:val="mtk16"/>
+    <w:basedOn w:val="a0"/>
+    <w:rsid w:val="00483B04"/>
+  </w:style>
 </w:styles>
 </file>
 

</xml_diff>

<commit_message>
feat: introduction to ruby - The .reverse Method
</commit_message>
<xml_diff>
--- a/INTRODUCTION TO RUBY.docx
+++ b/INTRODUCTION TO RUBY.docx
@@ -3867,6 +3867,652 @@
         <w:br/>
         <w:t>_____________________________________________________________________________________</w:t>
       </w:r>
+    </w:p>
+    <w:p>
+      <w:pPr>
+        <w:spacing w:before="100" w:beforeAutospacing="1" w:after="100" w:afterAutospacing="1" w:line="240" w:lineRule="auto"/>
+        <w:outlineLvl w:val="1"/>
+        <w:rPr>
+          <w:rFonts w:ascii="Segoe UI" w:eastAsia="Times New Roman" w:hAnsi="Segoe UI" w:cs="Segoe UI"/>
+          <w:b/>
+          <w:bCs/>
+          <w:color w:val="10162F"/>
+          <w:kern w:val="0"/>
+          <w:sz w:val="36"/>
+          <w:szCs w:val="36"/>
+          <w:lang w:val="en-US" w:eastAsia="ru-RU"/>
+          <w14:ligatures w14:val="none"/>
+        </w:rPr>
+      </w:pPr>
+      <w:r>
+        <w:rPr>
+          <w:rFonts w:ascii="Segoe UI" w:eastAsia="Times New Roman" w:hAnsi="Segoe UI" w:cs="Segoe UI"/>
+          <w:b/>
+          <w:bCs/>
+          <w:color w:val="10162F"/>
+          <w:kern w:val="0"/>
+          <w:sz w:val="36"/>
+          <w:szCs w:val="36"/>
+          <w:lang w:val="en-US" w:eastAsia="ru-RU"/>
+          <w14:ligatures w14:val="none"/>
+        </w:rPr>
+        <w:t xml:space="preserve">The </w:t>
+      </w:r>
+      <w:proofErr w:type="gramStart"/>
+      <w:r>
+        <w:rPr>
+          <w:rFonts w:ascii="Segoe UI" w:eastAsia="Times New Roman" w:hAnsi="Segoe UI" w:cs="Segoe UI"/>
+          <w:b/>
+          <w:bCs/>
+          <w:color w:val="10162F"/>
+          <w:kern w:val="0"/>
+          <w:sz w:val="36"/>
+          <w:szCs w:val="36"/>
+          <w:lang w:val="en-US" w:eastAsia="ru-RU"/>
+          <w14:ligatures w14:val="none"/>
+        </w:rPr>
+        <w:t>'.reverse</w:t>
+      </w:r>
+      <w:proofErr w:type="gramEnd"/>
+      <w:r>
+        <w:rPr>
+          <w:rFonts w:ascii="Segoe UI" w:eastAsia="Times New Roman" w:hAnsi="Segoe UI" w:cs="Segoe UI"/>
+          <w:b/>
+          <w:bCs/>
+          <w:color w:val="10162F"/>
+          <w:kern w:val="0"/>
+          <w:sz w:val="36"/>
+          <w:szCs w:val="36"/>
+          <w:lang w:val="en-US" w:eastAsia="ru-RU"/>
+          <w14:ligatures w14:val="none"/>
+        </w:rPr>
+        <w:t>' Method</w:t>
+      </w:r>
+    </w:p>
+    <w:p>
+      <w:pPr>
+        <w:spacing w:after="100" w:afterAutospacing="1" w:line="240" w:lineRule="auto"/>
+        <w:rPr>
+          <w:rFonts w:ascii="Segoe UI" w:eastAsia="Times New Roman" w:hAnsi="Segoe UI" w:cs="Segoe UI"/>
+          <w:color w:val="10162F"/>
+          <w:kern w:val="0"/>
+          <w:sz w:val="27"/>
+          <w:szCs w:val="27"/>
+          <w:lang w:val="en-US" w:eastAsia="ru-RU"/>
+          <w14:ligatures w14:val="none"/>
+        </w:rPr>
+      </w:pPr>
+      <w:proofErr w:type="gramStart"/>
+      <w:r>
+        <w:rPr>
+          <w:rFonts w:ascii="Segoe UI" w:eastAsia="Times New Roman" w:hAnsi="Segoe UI" w:cs="Segoe UI"/>
+          <w:color w:val="10162F"/>
+          <w:kern w:val="0"/>
+          <w:sz w:val="27"/>
+          <w:szCs w:val="27"/>
+          <w:lang w:val="en-US" w:eastAsia="ru-RU"/>
+          <w14:ligatures w14:val="none"/>
+        </w:rPr>
+        <w:t>The </w:t>
+      </w:r>
+      <w:r>
+        <w:rPr>
+          <w:rFonts w:ascii="Ubuntu Mono" w:eastAsia="Times New Roman" w:hAnsi="Ubuntu Mono" w:cs="Courier New"/>
+          <w:color w:val="15141F"/>
+          <w:kern w:val="0"/>
+          <w:shd w:val="clear" w:color="auto" w:fill="EAE9ED"/>
+          <w:lang w:val="en-US" w:eastAsia="ru-RU"/>
+          <w14:ligatures w14:val="none"/>
+        </w:rPr>
+        <w:t>.reverse</w:t>
+      </w:r>
+      <w:proofErr w:type="gramEnd"/>
+      <w:r>
+        <w:rPr>
+          <w:rFonts w:ascii="Segoe UI" w:eastAsia="Times New Roman" w:hAnsi="Segoe UI" w:cs="Segoe UI"/>
+          <w:color w:val="10162F"/>
+          <w:kern w:val="0"/>
+          <w:sz w:val="27"/>
+          <w:szCs w:val="27"/>
+          <w:lang w:val="en-US" w:eastAsia="ru-RU"/>
+          <w14:ligatures w14:val="none"/>
+        </w:rPr>
+        <w:t> method is called the same way </w:t>
+      </w:r>
+      <w:r>
+        <w:rPr>
+          <w:rFonts w:ascii="Ubuntu Mono" w:eastAsia="Times New Roman" w:hAnsi="Ubuntu Mono" w:cs="Courier New"/>
+          <w:color w:val="15141F"/>
+          <w:kern w:val="0"/>
+          <w:shd w:val="clear" w:color="auto" w:fill="EAE9ED"/>
+          <w:lang w:val="en-US" w:eastAsia="ru-RU"/>
+          <w14:ligatures w14:val="none"/>
+        </w:rPr>
+        <w:t>.length</w:t>
+      </w:r>
+      <w:r>
+        <w:rPr>
+          <w:rFonts w:ascii="Segoe UI" w:eastAsia="Times New Roman" w:hAnsi="Segoe UI" w:cs="Segoe UI"/>
+          <w:color w:val="10162F"/>
+          <w:kern w:val="0"/>
+          <w:sz w:val="27"/>
+          <w:szCs w:val="27"/>
+          <w:lang w:val="en-US" w:eastAsia="ru-RU"/>
+          <w14:ligatures w14:val="none"/>
+        </w:rPr>
+        <w:t> is, but instead of asking Ruby to tell you how long a string is, it spits out a backwards version of the string you gave it. For instance,</w:t>
+      </w:r>
+    </w:p>
+    <w:p>
+      <w:pPr>
+        <w:shd w:val="clear" w:color="auto" w:fill="211E2F"/>
+        <w:tabs>
+          <w:tab w:val="left" w:pos="916"/>
+          <w:tab w:val="left" w:pos="1832"/>
+          <w:tab w:val="left" w:pos="2748"/>
+          <w:tab w:val="left" w:pos="3664"/>
+          <w:tab w:val="left" w:pos="4580"/>
+          <w:tab w:val="left" w:pos="5496"/>
+          <w:tab w:val="left" w:pos="6412"/>
+          <w:tab w:val="left" w:pos="7328"/>
+          <w:tab w:val="left" w:pos="8244"/>
+          <w:tab w:val="left" w:pos="9160"/>
+          <w:tab w:val="left" w:pos="10076"/>
+          <w:tab w:val="left" w:pos="10992"/>
+          <w:tab w:val="left" w:pos="11908"/>
+          <w:tab w:val="left" w:pos="12824"/>
+          <w:tab w:val="left" w:pos="13740"/>
+          <w:tab w:val="left" w:pos="14656"/>
+        </w:tabs>
+        <w:spacing w:after="0" w:line="240" w:lineRule="auto"/>
+        <w:rPr>
+          <w:rFonts w:ascii="Ubuntu Mono" w:eastAsia="Times New Roman" w:hAnsi="Ubuntu Mono" w:cs="Courier New"/>
+          <w:color w:val="939598"/>
+          <w:kern w:val="0"/>
+          <w:sz w:val="27"/>
+          <w:szCs w:val="27"/>
+          <w:lang w:val="en-US" w:eastAsia="ru-RU"/>
+          <w14:ligatures w14:val="none"/>
+        </w:rPr>
+      </w:pPr>
+      <w:r>
+        <w:rPr>
+          <w:rFonts w:ascii="Ubuntu Mono" w:eastAsia="Times New Roman" w:hAnsi="Ubuntu Mono" w:cs="Courier New"/>
+          <w:color w:val="FFE083"/>
+          <w:kern w:val="0"/>
+          <w:sz w:val="27"/>
+          <w:szCs w:val="27"/>
+          <w:lang w:val="en-US" w:eastAsia="ru-RU"/>
+          <w14:ligatures w14:val="none"/>
+        </w:rPr>
+        <w:t>"</w:t>
+      </w:r>
+      <w:proofErr w:type="spellStart"/>
+      <w:r>
+        <w:rPr>
+          <w:rFonts w:ascii="Ubuntu Mono" w:eastAsia="Times New Roman" w:hAnsi="Ubuntu Mono" w:cs="Courier New"/>
+          <w:color w:val="FFE083"/>
+          <w:kern w:val="0"/>
+          <w:sz w:val="27"/>
+          <w:szCs w:val="27"/>
+          <w:lang w:val="en-US" w:eastAsia="ru-RU"/>
+          <w14:ligatures w14:val="none"/>
+        </w:rPr>
+        <w:t>Eric</w:t>
+      </w:r>
+      <w:proofErr w:type="gramStart"/>
+      <w:r>
+        <w:rPr>
+          <w:rFonts w:ascii="Ubuntu Mono" w:eastAsia="Times New Roman" w:hAnsi="Ubuntu Mono" w:cs="Courier New"/>
+          <w:color w:val="FFE083"/>
+          <w:kern w:val="0"/>
+          <w:sz w:val="27"/>
+          <w:szCs w:val="27"/>
+          <w:lang w:val="en-US" w:eastAsia="ru-RU"/>
+          <w14:ligatures w14:val="none"/>
+        </w:rPr>
+        <w:t>"</w:t>
+      </w:r>
+      <w:r>
+        <w:rPr>
+          <w:rFonts w:ascii="Ubuntu Mono" w:eastAsia="Times New Roman" w:hAnsi="Ubuntu Mono" w:cs="Courier New"/>
+          <w:color w:val="FFFFFF"/>
+          <w:kern w:val="0"/>
+          <w:sz w:val="27"/>
+          <w:szCs w:val="27"/>
+          <w:lang w:val="en-US" w:eastAsia="ru-RU"/>
+          <w14:ligatures w14:val="none"/>
+        </w:rPr>
+        <w:t>.</w:t>
+      </w:r>
+      <w:r>
+        <w:rPr>
+          <w:rFonts w:ascii="Ubuntu Mono" w:eastAsia="Times New Roman" w:hAnsi="Ubuntu Mono" w:cs="Courier New"/>
+          <w:color w:val="83FFF5"/>
+          <w:kern w:val="0"/>
+          <w:sz w:val="27"/>
+          <w:szCs w:val="27"/>
+          <w:lang w:val="en-US" w:eastAsia="ru-RU"/>
+          <w14:ligatures w14:val="none"/>
+        </w:rPr>
+        <w:t>reverse</w:t>
+      </w:r>
+      <w:proofErr w:type="spellEnd"/>
+      <w:proofErr w:type="gramEnd"/>
+    </w:p>
+    <w:p>
+      <w:pPr>
+        <w:spacing w:after="100" w:afterAutospacing="1" w:line="240" w:lineRule="auto"/>
+        <w:rPr>
+          <w:rFonts w:ascii="Segoe UI" w:eastAsia="Times New Roman" w:hAnsi="Segoe UI" w:cs="Segoe UI"/>
+          <w:color w:val="10162F"/>
+          <w:kern w:val="0"/>
+          <w:sz w:val="27"/>
+          <w:szCs w:val="27"/>
+          <w:lang w:val="en-US" w:eastAsia="ru-RU"/>
+          <w14:ligatures w14:val="none"/>
+        </w:rPr>
+      </w:pPr>
+      <w:r>
+        <w:rPr>
+          <w:rFonts w:ascii="Segoe UI" w:eastAsia="Times New Roman" w:hAnsi="Segoe UI" w:cs="Segoe UI"/>
+          <w:color w:val="10162F"/>
+          <w:kern w:val="0"/>
+          <w:sz w:val="27"/>
+          <w:szCs w:val="27"/>
+          <w:lang w:val="en-US" w:eastAsia="ru-RU"/>
+          <w14:ligatures w14:val="none"/>
+        </w:rPr>
+        <w:t>will result in</w:t>
+      </w:r>
+    </w:p>
+    <w:p>
+      <w:pPr>
+        <w:shd w:val="clear" w:color="auto" w:fill="211E2F"/>
+        <w:tabs>
+          <w:tab w:val="left" w:pos="916"/>
+          <w:tab w:val="left" w:pos="1832"/>
+          <w:tab w:val="left" w:pos="2748"/>
+          <w:tab w:val="left" w:pos="3664"/>
+          <w:tab w:val="left" w:pos="4580"/>
+          <w:tab w:val="left" w:pos="5496"/>
+          <w:tab w:val="left" w:pos="6412"/>
+          <w:tab w:val="left" w:pos="7328"/>
+          <w:tab w:val="left" w:pos="8244"/>
+          <w:tab w:val="left" w:pos="9160"/>
+          <w:tab w:val="left" w:pos="10076"/>
+          <w:tab w:val="left" w:pos="10992"/>
+          <w:tab w:val="left" w:pos="11908"/>
+          <w:tab w:val="left" w:pos="12824"/>
+          <w:tab w:val="left" w:pos="13740"/>
+          <w:tab w:val="left" w:pos="14656"/>
+        </w:tabs>
+        <w:spacing w:after="0" w:line="240" w:lineRule="auto"/>
+        <w:rPr>
+          <w:rFonts w:ascii="Ubuntu Mono" w:eastAsia="Times New Roman" w:hAnsi="Ubuntu Mono" w:cs="Courier New"/>
+          <w:color w:val="939598"/>
+          <w:kern w:val="0"/>
+          <w:sz w:val="27"/>
+          <w:szCs w:val="27"/>
+          <w:lang w:val="en-US" w:eastAsia="ru-RU"/>
+          <w14:ligatures w14:val="none"/>
+        </w:rPr>
+      </w:pPr>
+      <w:r>
+        <w:rPr>
+          <w:rFonts w:ascii="Ubuntu Mono" w:eastAsia="Times New Roman" w:hAnsi="Ubuntu Mono" w:cs="Courier New"/>
+          <w:color w:val="FFE083"/>
+          <w:kern w:val="0"/>
+          <w:sz w:val="27"/>
+          <w:szCs w:val="27"/>
+          <w:lang w:val="en-US" w:eastAsia="ru-RU"/>
+          <w14:ligatures w14:val="none"/>
+        </w:rPr>
+        <w:t>"</w:t>
+      </w:r>
+      <w:proofErr w:type="spellStart"/>
+      <w:r>
+        <w:rPr>
+          <w:rFonts w:ascii="Ubuntu Mono" w:eastAsia="Times New Roman" w:hAnsi="Ubuntu Mono" w:cs="Courier New"/>
+          <w:color w:val="FFE083"/>
+          <w:kern w:val="0"/>
+          <w:sz w:val="27"/>
+          <w:szCs w:val="27"/>
+          <w:lang w:val="en-US" w:eastAsia="ru-RU"/>
+          <w14:ligatures w14:val="none"/>
+        </w:rPr>
+        <w:t>cirE</w:t>
+      </w:r>
+      <w:proofErr w:type="spellEnd"/>
+      <w:r>
+        <w:rPr>
+          <w:rFonts w:ascii="Ubuntu Mono" w:eastAsia="Times New Roman" w:hAnsi="Ubuntu Mono" w:cs="Courier New"/>
+          <w:color w:val="FFE083"/>
+          <w:kern w:val="0"/>
+          <w:sz w:val="27"/>
+          <w:szCs w:val="27"/>
+          <w:lang w:val="en-US" w:eastAsia="ru-RU"/>
+          <w14:ligatures w14:val="none"/>
+        </w:rPr>
+        <w:t>"</w:t>
+      </w:r>
+    </w:p>
+    <w:p>
+      <w:pPr>
+        <w:spacing w:after="0" w:line="240" w:lineRule="auto"/>
+        <w:rPr>
+          <w:rFonts w:ascii="Segoe UI" w:eastAsia="Times New Roman" w:hAnsi="Segoe UI" w:cs="Segoe UI"/>
+          <w:color w:val="10162F"/>
+          <w:kern w:val="0"/>
+          <w:sz w:val="27"/>
+          <w:szCs w:val="27"/>
+          <w:lang w:val="en-US" w:eastAsia="ru-RU"/>
+          <w14:ligatures w14:val="none"/>
+        </w:rPr>
+      </w:pPr>
+      <w:r>
+        <w:rPr>
+          <w:rFonts w:ascii="Segoe UI" w:eastAsia="Times New Roman" w:hAnsi="Segoe UI" w:cs="Segoe UI"/>
+          <w:color w:val="10162F"/>
+          <w:kern w:val="0"/>
+          <w:sz w:val="27"/>
+          <w:szCs w:val="27"/>
+          <w:lang w:val="en-US" w:eastAsia="ru-RU"/>
+          <w14:ligatures w14:val="none"/>
+        </w:rPr>
+        <w:t>Reversing input can be useful if you want to sort a list of values from highest to lowest instead of lowest to highest. (We’ll get to sorting in later lessons.)</w:t>
+      </w:r>
+    </w:p>
+    <w:p>
+      <w:pPr>
+        <w:shd w:val="clear" w:color="auto" w:fill="FFFFFF"/>
+        <w:spacing w:before="100" w:beforeAutospacing="1" w:after="100" w:afterAutospacing="1" w:line="240" w:lineRule="auto"/>
+        <w:outlineLvl w:val="2"/>
+        <w:rPr>
+          <w:rFonts w:ascii="Segoe UI" w:eastAsia="Times New Roman" w:hAnsi="Segoe UI" w:cs="Segoe UI"/>
+          <w:b/>
+          <w:bCs/>
+          <w:color w:val="10162F"/>
+          <w:kern w:val="0"/>
+          <w:sz w:val="27"/>
+          <w:szCs w:val="27"/>
+          <w:lang w:val="en-US" w:eastAsia="ru-RU"/>
+          <w14:ligatures w14:val="none"/>
+        </w:rPr>
+      </w:pPr>
+      <w:r>
+        <w:rPr>
+          <w:rFonts w:ascii="Segoe UI" w:eastAsia="Times New Roman" w:hAnsi="Segoe UI" w:cs="Segoe UI"/>
+          <w:b/>
+          <w:bCs/>
+          <w:color w:val="10162F"/>
+          <w:kern w:val="0"/>
+          <w:sz w:val="27"/>
+          <w:szCs w:val="27"/>
+          <w:lang w:val="en-US" w:eastAsia="ru-RU"/>
+          <w14:ligatures w14:val="none"/>
+        </w:rPr>
+        <w:t>Instructions</w:t>
+      </w:r>
+    </w:p>
+    <w:p>
+      <w:pPr>
+        <w:spacing w:after="0" w:line="240" w:lineRule="auto"/>
+        <w:rPr>
+          <w:rFonts w:ascii="Segoe UI" w:eastAsia="Times New Roman" w:hAnsi="Segoe UI" w:cs="Segoe UI"/>
+          <w:color w:val="10162F"/>
+          <w:kern w:val="0"/>
+          <w:sz w:val="27"/>
+          <w:szCs w:val="27"/>
+          <w:lang w:val="en-US" w:eastAsia="ru-RU"/>
+          <w14:ligatures w14:val="none"/>
+        </w:rPr>
+      </w:pPr>
+      <w:r>
+        <w:rPr>
+          <w:rFonts w:ascii="Segoe UI" w:eastAsia="Times New Roman" w:hAnsi="Segoe UI" w:cs="Segoe UI"/>
+          <w:b/>
+          <w:bCs/>
+          <w:color w:val="10162F"/>
+          <w:kern w:val="0"/>
+          <w:sz w:val="27"/>
+          <w:szCs w:val="27"/>
+          <w:lang w:val="en-US" w:eastAsia="ru-RU"/>
+          <w14:ligatures w14:val="none"/>
+        </w:rPr>
+        <w:t>1.</w:t>
+      </w:r>
+    </w:p>
+    <w:p>
+      <w:pPr>
+        <w:spacing w:after="100" w:afterAutospacing="1" w:line="240" w:lineRule="auto"/>
+        <w:rPr>
+          <w:rFonts w:ascii="Segoe UI" w:eastAsia="Times New Roman" w:hAnsi="Segoe UI" w:cs="Segoe UI"/>
+          <w:color w:val="10162F"/>
+          <w:kern w:val="0"/>
+          <w:sz w:val="27"/>
+          <w:szCs w:val="27"/>
+          <w:lang w:val="en-US" w:eastAsia="ru-RU"/>
+          <w14:ligatures w14:val="none"/>
+        </w:rPr>
+      </w:pPr>
+      <w:r>
+        <w:rPr>
+          <w:rFonts w:ascii="Segoe UI" w:eastAsia="Times New Roman" w:hAnsi="Segoe UI" w:cs="Segoe UI"/>
+          <w:color w:val="10162F"/>
+          <w:kern w:val="0"/>
+          <w:sz w:val="27"/>
+          <w:szCs w:val="27"/>
+          <w:lang w:val="en-US" w:eastAsia="ru-RU"/>
+          <w14:ligatures w14:val="none"/>
+        </w:rPr>
+        <w:t xml:space="preserve">Call </w:t>
+      </w:r>
+      <w:proofErr w:type="gramStart"/>
+      <w:r>
+        <w:rPr>
+          <w:rFonts w:ascii="Segoe UI" w:eastAsia="Times New Roman" w:hAnsi="Segoe UI" w:cs="Segoe UI"/>
+          <w:color w:val="10162F"/>
+          <w:kern w:val="0"/>
+          <w:sz w:val="27"/>
+          <w:szCs w:val="27"/>
+          <w:lang w:val="en-US" w:eastAsia="ru-RU"/>
+          <w14:ligatures w14:val="none"/>
+        </w:rPr>
+        <w:t>the </w:t>
+      </w:r>
+      <w:r>
+        <w:rPr>
+          <w:rFonts w:ascii="Ubuntu Mono" w:eastAsia="Times New Roman" w:hAnsi="Ubuntu Mono" w:cs="Courier New"/>
+          <w:color w:val="15141F"/>
+          <w:kern w:val="0"/>
+          <w:shd w:val="clear" w:color="auto" w:fill="EAE9ED"/>
+          <w:lang w:val="en-US" w:eastAsia="ru-RU"/>
+          <w14:ligatures w14:val="none"/>
+        </w:rPr>
+        <w:t>.reverse</w:t>
+      </w:r>
+      <w:proofErr w:type="gramEnd"/>
+      <w:r>
+        <w:rPr>
+          <w:rFonts w:ascii="Segoe UI" w:eastAsia="Times New Roman" w:hAnsi="Segoe UI" w:cs="Segoe UI"/>
+          <w:color w:val="10162F"/>
+          <w:kern w:val="0"/>
+          <w:sz w:val="27"/>
+          <w:szCs w:val="27"/>
+          <w:lang w:val="en-US" w:eastAsia="ru-RU"/>
+          <w14:ligatures w14:val="none"/>
+        </w:rPr>
+        <w:t> method on your name. Don’t forget those quotation marks around your name to make it a string!</w:t>
+      </w:r>
+    </w:p>
+    <w:p>
+      <w:pPr>
+        <w:spacing w:after="0" w:line="240" w:lineRule="auto"/>
+        <w:rPr>
+          <w:rFonts w:ascii="Segoe UI" w:eastAsia="Times New Roman" w:hAnsi="Segoe UI" w:cs="Segoe UI"/>
+          <w:color w:val="10162F"/>
+          <w:kern w:val="0"/>
+          <w:sz w:val="27"/>
+          <w:szCs w:val="27"/>
+          <w:lang w:val="en-US" w:eastAsia="ru-RU"/>
+          <w14:ligatures w14:val="none"/>
+        </w:rPr>
+      </w:pPr>
+      <w:r>
+        <w:rPr>
+          <w:rFonts w:ascii="Ubuntu Mono" w:eastAsia="Times New Roman" w:hAnsi="Ubuntu Mono" w:cs="Courier New"/>
+          <w:color w:val="15141F"/>
+          <w:kern w:val="0"/>
+          <w:shd w:val="clear" w:color="auto" w:fill="EAE9ED"/>
+          <w:lang w:val="en-US" w:eastAsia="ru-RU"/>
+          <w14:ligatures w14:val="none"/>
+        </w:rPr>
+        <w:t>puts</w:t>
+      </w:r>
+      <w:r>
+        <w:rPr>
+          <w:rFonts w:ascii="Segoe UI" w:eastAsia="Times New Roman" w:hAnsi="Segoe UI" w:cs="Segoe UI"/>
+          <w:color w:val="10162F"/>
+          <w:kern w:val="0"/>
+          <w:sz w:val="27"/>
+          <w:szCs w:val="27"/>
+          <w:lang w:val="en-US" w:eastAsia="ru-RU"/>
+          <w14:ligatures w14:val="none"/>
+        </w:rPr>
+        <w:t> the answer to the console if you want to see the value.</w:t>
+      </w:r>
+    </w:p>
+    <w:p>
+      <w:pPr>
+        <w:rPr>
+          <w:b/>
+          <w:bCs/>
+          <w:lang w:val="en-US"/>
+        </w:rPr>
+      </w:pPr>
+    </w:p>
+    <w:p>
+      <w:pPr>
+        <w:rPr>
+          <w:b/>
+          <w:bCs/>
+          <w:lang w:val="en-US"/>
+        </w:rPr>
+      </w:pPr>
+      <w:r>
+        <w:rPr>
+          <w:b/>
+          <w:bCs/>
+          <w:lang w:val="en-US"/>
+        </w:rPr>
+        <w:t>script.js</w:t>
+      </w:r>
+    </w:p>
+    <w:p>
+      <w:pPr>
+        <w:shd w:val="clear" w:color="auto" w:fill="1E1E1E"/>
+        <w:spacing w:after="0" w:line="360" w:lineRule="atLeast"/>
+        <w:rPr>
+          <w:rFonts w:ascii="Consolas" w:eastAsia="Times New Roman" w:hAnsi="Consolas" w:cs="Times New Roman"/>
+          <w:color w:val="FFFFFF"/>
+          <w:kern w:val="0"/>
+          <w:sz w:val="21"/>
+          <w:szCs w:val="21"/>
+          <w:lang w:eastAsia="ru-RU"/>
+          <w14:ligatures w14:val="none"/>
+        </w:rPr>
+      </w:pPr>
+      <w:proofErr w:type="spellStart"/>
+      <w:r>
+        <w:rPr>
+          <w:rFonts w:ascii="Consolas" w:eastAsia="Times New Roman" w:hAnsi="Consolas" w:cs="Times New Roman"/>
+          <w:color w:val="FF8973"/>
+          <w:kern w:val="0"/>
+          <w:sz w:val="21"/>
+          <w:szCs w:val="21"/>
+          <w:lang w:eastAsia="ru-RU"/>
+          <w14:ligatures w14:val="none"/>
+        </w:rPr>
+        <w:t>puts</w:t>
+      </w:r>
+      <w:proofErr w:type="spellEnd"/>
+      <w:r>
+        <w:rPr>
+          <w:rFonts w:ascii="Consolas" w:eastAsia="Times New Roman" w:hAnsi="Consolas" w:cs="Times New Roman"/>
+          <w:color w:val="FFFFFF"/>
+          <w:kern w:val="0"/>
+          <w:sz w:val="21"/>
+          <w:szCs w:val="21"/>
+          <w:lang w:eastAsia="ru-RU"/>
+          <w14:ligatures w14:val="none"/>
+        </w:rPr>
+        <w:t> </w:t>
+      </w:r>
+      <w:r>
+        <w:rPr>
+          <w:rFonts w:ascii="Consolas" w:eastAsia="Times New Roman" w:hAnsi="Consolas" w:cs="Times New Roman"/>
+          <w:color w:val="FFE083"/>
+          <w:kern w:val="0"/>
+          <w:sz w:val="21"/>
+          <w:szCs w:val="21"/>
+          <w:lang w:eastAsia="ru-RU"/>
+          <w14:ligatures w14:val="none"/>
+        </w:rPr>
+        <w:t>"Andres R. Bucheli</w:t>
+      </w:r>
+      <w:proofErr w:type="gramStart"/>
+      <w:r>
+        <w:rPr>
+          <w:rFonts w:ascii="Consolas" w:eastAsia="Times New Roman" w:hAnsi="Consolas" w:cs="Times New Roman"/>
+          <w:color w:val="FFE083"/>
+          <w:kern w:val="0"/>
+          <w:sz w:val="21"/>
+          <w:szCs w:val="21"/>
+          <w:lang w:eastAsia="ru-RU"/>
+          <w14:ligatures w14:val="none"/>
+        </w:rPr>
+        <w:t>"</w:t>
+      </w:r>
+      <w:r>
+        <w:rPr>
+          <w:rFonts w:ascii="Consolas" w:eastAsia="Times New Roman" w:hAnsi="Consolas" w:cs="Times New Roman"/>
+          <w:color w:val="FFFFFF"/>
+          <w:kern w:val="0"/>
+          <w:sz w:val="21"/>
+          <w:szCs w:val="21"/>
+          <w:lang w:eastAsia="ru-RU"/>
+          <w14:ligatures w14:val="none"/>
+        </w:rPr>
+        <w:t>.</w:t>
+      </w:r>
+      <w:proofErr w:type="spellStart"/>
+      <w:r>
+        <w:rPr>
+          <w:rFonts w:ascii="Consolas" w:eastAsia="Times New Roman" w:hAnsi="Consolas" w:cs="Times New Roman"/>
+          <w:color w:val="83FFF5"/>
+          <w:kern w:val="0"/>
+          <w:sz w:val="21"/>
+          <w:szCs w:val="21"/>
+          <w:lang w:eastAsia="ru-RU"/>
+          <w14:ligatures w14:val="none"/>
+        </w:rPr>
+        <w:t>reverse</w:t>
+      </w:r>
+      <w:proofErr w:type="spellEnd"/>
+      <w:proofErr w:type="gramEnd"/>
+    </w:p>
+    <w:p>
+      <w:pPr>
+        <w:pBdr>
+          <w:bottom w:val="single" w:sz="12" w:space="1" w:color="auto"/>
+        </w:pBdr>
+        <w:rPr>
+          <w:b/>
+          <w:bCs/>
+          <w:lang w:val="en-US"/>
+        </w:rPr>
+      </w:pPr>
     </w:p>
     <w:p>
       <w:pPr>

</xml_diff>

<commit_message>
feat: introduction to ruby - .upcase and .downcase
</commit_message>
<xml_diff>
--- a/INTRODUCTION TO RUBY.docx
+++ b/INTRODUCTION TO RUBY.docx
@@ -1039,10 +1039,34 @@
           <w:kern w:val="0"/>
           <w:sz w:val="21"/>
           <w:szCs w:val="21"/>
-          <w:lang w:eastAsia="ru-RU"/>
-          <w14:ligatures w14:val="none"/>
-        </w:rPr>
-      </w:pPr>
+          <w:lang w:val="en-US" w:eastAsia="ru-RU"/>
+          <w14:ligatures w14:val="none"/>
+        </w:rPr>
+      </w:pPr>
+      <w:r>
+        <w:rPr>
+          <w:rFonts w:ascii="Consolas" w:eastAsia="Times New Roman" w:hAnsi="Consolas" w:cs="Times New Roman"/>
+          <w:color w:val="FF8973"/>
+          <w:kern w:val="0"/>
+          <w:sz w:val="21"/>
+          <w:szCs w:val="21"/>
+          <w:lang w:val="en-US" w:eastAsia="ru-RU"/>
+          <w14:ligatures w14:val="none"/>
+        </w:rPr>
+        <w:t>puts</w:t>
+      </w:r>
+      <w:r>
+        <w:rPr>
+          <w:rFonts w:ascii="Consolas" w:eastAsia="Times New Roman" w:hAnsi="Consolas" w:cs="Times New Roman"/>
+          <w:color w:val="FFFFFF"/>
+          <w:kern w:val="0"/>
+          <w:sz w:val="21"/>
+          <w:szCs w:val="21"/>
+          <w:lang w:val="en-US" w:eastAsia="ru-RU"/>
+          <w14:ligatures w14:val="none"/>
+        </w:rPr>
+        <w:t> </w:t>
+      </w:r>
       <w:proofErr w:type="spellStart"/>
       <w:r>
         <w:rPr>
@@ -1051,33 +1075,7 @@
           <w:kern w:val="0"/>
           <w:sz w:val="21"/>
           <w:szCs w:val="21"/>
-          <w:lang w:eastAsia="ru-RU"/>
-          <w14:ligatures w14:val="none"/>
-        </w:rPr>
-        <w:t>puts</w:t>
-      </w:r>
-      <w:proofErr w:type="spellEnd"/>
-      <w:r>
-        <w:rPr>
-          <w:rFonts w:ascii="Consolas" w:eastAsia="Times New Roman" w:hAnsi="Consolas" w:cs="Times New Roman"/>
-          <w:color w:val="FFFFFF"/>
-          <w:kern w:val="0"/>
-          <w:sz w:val="21"/>
-          <w:szCs w:val="21"/>
-          <w:lang w:eastAsia="ru-RU"/>
-          <w14:ligatures w14:val="none"/>
-        </w:rPr>
-        <w:t> </w:t>
-      </w:r>
-      <w:proofErr w:type="spellStart"/>
-      <w:r>
-        <w:rPr>
-          <w:rFonts w:ascii="Consolas" w:eastAsia="Times New Roman" w:hAnsi="Consolas" w:cs="Times New Roman"/>
-          <w:color w:val="FF8973"/>
-          <w:kern w:val="0"/>
-          <w:sz w:val="21"/>
-          <w:szCs w:val="21"/>
-          <w:lang w:eastAsia="ru-RU"/>
+          <w:lang w:val="en-US" w:eastAsia="ru-RU"/>
           <w14:ligatures w14:val="none"/>
         </w:rPr>
         <w:t>my_num</w:t>
@@ -2150,11 +2148,10 @@
           <w:kern w:val="0"/>
           <w:sz w:val="21"/>
           <w:szCs w:val="21"/>
-          <w:lang w:eastAsia="ru-RU"/>
-          <w14:ligatures w14:val="none"/>
-        </w:rPr>
-      </w:pPr>
-      <w:proofErr w:type="spellStart"/>
+          <w:lang w:val="en-US" w:eastAsia="ru-RU"/>
+          <w14:ligatures w14:val="none"/>
+        </w:rPr>
+      </w:pPr>
       <w:r>
         <w:rPr>
           <w:rFonts w:ascii="Consolas" w:eastAsia="Times New Roman" w:hAnsi="Consolas" w:cs="Times New Roman"/>
@@ -2162,12 +2159,11 @@
           <w:kern w:val="0"/>
           <w:sz w:val="21"/>
           <w:szCs w:val="21"/>
-          <w:lang w:eastAsia="ru-RU"/>
+          <w:lang w:val="en-US" w:eastAsia="ru-RU"/>
           <w14:ligatures w14:val="none"/>
         </w:rPr>
         <w:t>puts</w:t>
       </w:r>
-      <w:proofErr w:type="spellEnd"/>
       <w:r>
         <w:rPr>
           <w:rFonts w:ascii="Consolas" w:eastAsia="Times New Roman" w:hAnsi="Consolas" w:cs="Times New Roman"/>
@@ -2175,12 +2171,11 @@
           <w:kern w:val="0"/>
           <w:sz w:val="21"/>
           <w:szCs w:val="21"/>
-          <w:lang w:eastAsia="ru-RU"/>
+          <w:lang w:val="en-US" w:eastAsia="ru-RU"/>
           <w14:ligatures w14:val="none"/>
         </w:rPr>
         <w:t> </w:t>
       </w:r>
-      <w:proofErr w:type="spellStart"/>
       <w:r>
         <w:rPr>
           <w:rFonts w:ascii="Consolas" w:eastAsia="Times New Roman" w:hAnsi="Consolas" w:cs="Times New Roman"/>
@@ -2188,12 +2183,11 @@
           <w:kern w:val="0"/>
           <w:sz w:val="21"/>
           <w:szCs w:val="21"/>
-          <w:lang w:eastAsia="ru-RU"/>
+          <w:lang w:val="en-US" w:eastAsia="ru-RU"/>
           <w14:ligatures w14:val="none"/>
         </w:rPr>
         <w:t>result</w:t>
       </w:r>
-      <w:proofErr w:type="spellEnd"/>
     </w:p>
     <w:p>
       <w:pPr>
@@ -3041,11 +3035,10 @@
           <w:kern w:val="0"/>
           <w:sz w:val="21"/>
           <w:szCs w:val="21"/>
-          <w:lang w:eastAsia="ru-RU"/>
-          <w14:ligatures w14:val="none"/>
-        </w:rPr>
-      </w:pPr>
-      <w:proofErr w:type="spellStart"/>
+          <w:lang w:val="en-US" w:eastAsia="ru-RU"/>
+          <w14:ligatures w14:val="none"/>
+        </w:rPr>
+      </w:pPr>
       <w:r>
         <w:rPr>
           <w:rFonts w:ascii="Consolas" w:eastAsia="Times New Roman" w:hAnsi="Consolas" w:cs="Times New Roman"/>
@@ -3053,12 +3046,11 @@
           <w:kern w:val="0"/>
           <w:sz w:val="21"/>
           <w:szCs w:val="21"/>
-          <w:lang w:eastAsia="ru-RU"/>
+          <w:lang w:val="en-US" w:eastAsia="ru-RU"/>
           <w14:ligatures w14:val="none"/>
         </w:rPr>
         <w:t>name</w:t>
       </w:r>
-      <w:proofErr w:type="spellEnd"/>
       <w:r>
         <w:rPr>
           <w:rFonts w:ascii="Consolas" w:eastAsia="Times New Roman" w:hAnsi="Consolas" w:cs="Times New Roman"/>
@@ -3066,7 +3058,7 @@
           <w:kern w:val="0"/>
           <w:sz w:val="21"/>
           <w:szCs w:val="21"/>
-          <w:lang w:eastAsia="ru-RU"/>
+          <w:lang w:val="en-US" w:eastAsia="ru-RU"/>
           <w14:ligatures w14:val="none"/>
         </w:rPr>
         <w:t> = </w:t>
@@ -3078,7 +3070,7 @@
           <w:kern w:val="0"/>
           <w:sz w:val="21"/>
           <w:szCs w:val="21"/>
-          <w:lang w:eastAsia="ru-RU"/>
+          <w:lang w:val="en-US" w:eastAsia="ru-RU"/>
           <w14:ligatures w14:val="none"/>
         </w:rPr>
         <w:t>'Andres'</w:t>
@@ -3094,7 +3086,7 @@
           <w:kern w:val="0"/>
           <w:sz w:val="21"/>
           <w:szCs w:val="21"/>
-          <w:lang w:eastAsia="ru-RU"/>
+          <w:lang w:val="en-US" w:eastAsia="ru-RU"/>
           <w14:ligatures w14:val="none"/>
         </w:rPr>
       </w:pPr>
@@ -3109,11 +3101,10 @@
           <w:kern w:val="0"/>
           <w:sz w:val="21"/>
           <w:szCs w:val="21"/>
-          <w:lang w:eastAsia="ru-RU"/>
-          <w14:ligatures w14:val="none"/>
-        </w:rPr>
-      </w:pPr>
-      <w:proofErr w:type="spellStart"/>
+          <w:lang w:val="en-US" w:eastAsia="ru-RU"/>
+          <w14:ligatures w14:val="none"/>
+        </w:rPr>
+      </w:pPr>
       <w:r>
         <w:rPr>
           <w:rFonts w:ascii="Consolas" w:eastAsia="Times New Roman" w:hAnsi="Consolas" w:cs="Times New Roman"/>
@@ -3121,12 +3112,11 @@
           <w:kern w:val="0"/>
           <w:sz w:val="21"/>
           <w:szCs w:val="21"/>
-          <w:lang w:eastAsia="ru-RU"/>
+          <w:lang w:val="en-US" w:eastAsia="ru-RU"/>
           <w14:ligatures w14:val="none"/>
         </w:rPr>
         <w:t>puts</w:t>
       </w:r>
-      <w:proofErr w:type="spellEnd"/>
       <w:r>
         <w:rPr>
           <w:rFonts w:ascii="Consolas" w:eastAsia="Times New Roman" w:hAnsi="Consolas" w:cs="Times New Roman"/>
@@ -3134,12 +3124,11 @@
           <w:kern w:val="0"/>
           <w:sz w:val="21"/>
           <w:szCs w:val="21"/>
-          <w:lang w:eastAsia="ru-RU"/>
+          <w:lang w:val="en-US" w:eastAsia="ru-RU"/>
           <w14:ligatures w14:val="none"/>
         </w:rPr>
         <w:t>(</w:t>
       </w:r>
-      <w:proofErr w:type="spellStart"/>
       <w:r>
         <w:rPr>
           <w:rFonts w:ascii="Consolas" w:eastAsia="Times New Roman" w:hAnsi="Consolas" w:cs="Times New Roman"/>
@@ -3147,12 +3136,11 @@
           <w:kern w:val="0"/>
           <w:sz w:val="21"/>
           <w:szCs w:val="21"/>
-          <w:lang w:eastAsia="ru-RU"/>
+          <w:lang w:val="en-US" w:eastAsia="ru-RU"/>
           <w14:ligatures w14:val="none"/>
         </w:rPr>
         <w:t>name</w:t>
       </w:r>
-      <w:proofErr w:type="spellEnd"/>
       <w:r>
         <w:rPr>
           <w:rFonts w:ascii="Consolas" w:eastAsia="Times New Roman" w:hAnsi="Consolas" w:cs="Times New Roman"/>
@@ -3160,7 +3148,7 @@
           <w:kern w:val="0"/>
           <w:sz w:val="21"/>
           <w:szCs w:val="21"/>
-          <w:lang w:eastAsia="ru-RU"/>
+          <w:lang w:val="en-US" w:eastAsia="ru-RU"/>
           <w14:ligatures w14:val="none"/>
         </w:rPr>
         <w:t>)</w:t>
@@ -3758,24 +3746,72 @@
           <w:kern w:val="0"/>
           <w:sz w:val="21"/>
           <w:szCs w:val="21"/>
-          <w:lang w:eastAsia="ru-RU"/>
-          <w14:ligatures w14:val="none"/>
-        </w:rPr>
-      </w:pPr>
+          <w:lang w:val="en-US" w:eastAsia="ru-RU"/>
+          <w14:ligatures w14:val="none"/>
+        </w:rPr>
+      </w:pPr>
+      <w:r>
+        <w:rPr>
+          <w:rFonts w:ascii="Consolas" w:eastAsia="Times New Roman" w:hAnsi="Consolas" w:cs="Times New Roman"/>
+          <w:color w:val="FF8973"/>
+          <w:kern w:val="0"/>
+          <w:sz w:val="21"/>
+          <w:szCs w:val="21"/>
+          <w:lang w:val="en-US" w:eastAsia="ru-RU"/>
+          <w14:ligatures w14:val="none"/>
+        </w:rPr>
+        <w:t>puts</w:t>
+      </w:r>
+      <w:r>
+        <w:rPr>
+          <w:rFonts w:ascii="Consolas" w:eastAsia="Times New Roman" w:hAnsi="Consolas" w:cs="Times New Roman"/>
+          <w:color w:val="FFFFFF"/>
+          <w:kern w:val="0"/>
+          <w:sz w:val="21"/>
+          <w:szCs w:val="21"/>
+          <w:lang w:val="en-US" w:eastAsia="ru-RU"/>
+          <w14:ligatures w14:val="none"/>
+        </w:rPr>
+        <w:t> </w:t>
+      </w:r>
+      <w:r>
+        <w:rPr>
+          <w:rFonts w:ascii="Consolas" w:eastAsia="Times New Roman" w:hAnsi="Consolas" w:cs="Times New Roman"/>
+          <w:color w:val="FFE083"/>
+          <w:kern w:val="0"/>
+          <w:sz w:val="21"/>
+          <w:szCs w:val="21"/>
+          <w:lang w:val="en-US" w:eastAsia="ru-RU"/>
+          <w14:ligatures w14:val="none"/>
+        </w:rPr>
+        <w:t>"Andres R. </w:t>
+      </w:r>
       <w:proofErr w:type="spellStart"/>
       <w:r>
         <w:rPr>
           <w:rFonts w:ascii="Consolas" w:eastAsia="Times New Roman" w:hAnsi="Consolas" w:cs="Times New Roman"/>
-          <w:color w:val="FF8973"/>
-          <w:kern w:val="0"/>
-          <w:sz w:val="21"/>
-          <w:szCs w:val="21"/>
-          <w:lang w:eastAsia="ru-RU"/>
-          <w14:ligatures w14:val="none"/>
-        </w:rPr>
-        <w:t>puts</w:t>
-      </w:r>
-      <w:proofErr w:type="spellEnd"/>
+          <w:color w:val="FFE083"/>
+          <w:kern w:val="0"/>
+          <w:sz w:val="21"/>
+          <w:szCs w:val="21"/>
+          <w:lang w:val="en-US" w:eastAsia="ru-RU"/>
+          <w14:ligatures w14:val="none"/>
+        </w:rPr>
+        <w:t>Bucheli</w:t>
+      </w:r>
+      <w:proofErr w:type="gramStart"/>
+      <w:r>
+        <w:rPr>
+          <w:rFonts w:ascii="Consolas" w:eastAsia="Times New Roman" w:hAnsi="Consolas" w:cs="Times New Roman"/>
+          <w:color w:val="FFE083"/>
+          <w:kern w:val="0"/>
+          <w:sz w:val="21"/>
+          <w:szCs w:val="21"/>
+          <w:lang w:val="en-US" w:eastAsia="ru-RU"/>
+          <w14:ligatures w14:val="none"/>
+        </w:rPr>
+        <w:t>"</w:t>
+      </w:r>
       <w:r>
         <w:rPr>
           <w:rFonts w:ascii="Consolas" w:eastAsia="Times New Roman" w:hAnsi="Consolas" w:cs="Times New Roman"/>
@@ -3783,49 +3819,11 @@
           <w:kern w:val="0"/>
           <w:sz w:val="21"/>
           <w:szCs w:val="21"/>
-          <w:lang w:eastAsia="ru-RU"/>
-          <w14:ligatures w14:val="none"/>
-        </w:rPr>
-        <w:t> </w:t>
-      </w:r>
-      <w:r>
-        <w:rPr>
-          <w:rFonts w:ascii="Consolas" w:eastAsia="Times New Roman" w:hAnsi="Consolas" w:cs="Times New Roman"/>
-          <w:color w:val="FFE083"/>
-          <w:kern w:val="0"/>
-          <w:sz w:val="21"/>
-          <w:szCs w:val="21"/>
-          <w:lang w:eastAsia="ru-RU"/>
-          <w14:ligatures w14:val="none"/>
-        </w:rPr>
-        <w:t>"Andres R. Bucheli</w:t>
-      </w:r>
-      <w:proofErr w:type="gramStart"/>
-      <w:r>
-        <w:rPr>
-          <w:rFonts w:ascii="Consolas" w:eastAsia="Times New Roman" w:hAnsi="Consolas" w:cs="Times New Roman"/>
-          <w:color w:val="FFE083"/>
-          <w:kern w:val="0"/>
-          <w:sz w:val="21"/>
-          <w:szCs w:val="21"/>
-          <w:lang w:eastAsia="ru-RU"/>
-          <w14:ligatures w14:val="none"/>
-        </w:rPr>
-        <w:t>"</w:t>
-      </w:r>
-      <w:r>
-        <w:rPr>
-          <w:rFonts w:ascii="Consolas" w:eastAsia="Times New Roman" w:hAnsi="Consolas" w:cs="Times New Roman"/>
-          <w:color w:val="FFFFFF"/>
-          <w:kern w:val="0"/>
-          <w:sz w:val="21"/>
-          <w:szCs w:val="21"/>
-          <w:lang w:eastAsia="ru-RU"/>
+          <w:lang w:val="en-US" w:eastAsia="ru-RU"/>
           <w14:ligatures w14:val="none"/>
         </w:rPr>
         <w:t>.</w:t>
       </w:r>
-      <w:proofErr w:type="spellStart"/>
       <w:r>
         <w:rPr>
           <w:rFonts w:ascii="Consolas" w:eastAsia="Times New Roman" w:hAnsi="Consolas" w:cs="Times New Roman"/>
@@ -3833,7 +3831,7 @@
           <w:kern w:val="0"/>
           <w:sz w:val="21"/>
           <w:szCs w:val="21"/>
-          <w:lang w:eastAsia="ru-RU"/>
+          <w:lang w:val="en-US" w:eastAsia="ru-RU"/>
           <w14:ligatures w14:val="none"/>
         </w:rPr>
         <w:t>length</w:t>
@@ -4419,32 +4417,782 @@
           <w:kern w:val="0"/>
           <w:sz w:val="21"/>
           <w:szCs w:val="21"/>
-          <w:lang w:eastAsia="ru-RU"/>
-          <w14:ligatures w14:val="none"/>
-        </w:rPr>
-      </w:pPr>
+          <w:lang w:val="en-US" w:eastAsia="ru-RU"/>
+          <w14:ligatures w14:val="none"/>
+        </w:rPr>
+      </w:pPr>
+      <w:r>
+        <w:rPr>
+          <w:rFonts w:ascii="Consolas" w:eastAsia="Times New Roman" w:hAnsi="Consolas" w:cs="Times New Roman"/>
+          <w:color w:val="FF8973"/>
+          <w:kern w:val="0"/>
+          <w:sz w:val="21"/>
+          <w:szCs w:val="21"/>
+          <w:lang w:val="en-US" w:eastAsia="ru-RU"/>
+          <w14:ligatures w14:val="none"/>
+        </w:rPr>
+        <w:t>puts</w:t>
+      </w:r>
+      <w:r>
+        <w:rPr>
+          <w:rFonts w:ascii="Consolas" w:eastAsia="Times New Roman" w:hAnsi="Consolas" w:cs="Times New Roman"/>
+          <w:color w:val="FFFFFF"/>
+          <w:kern w:val="0"/>
+          <w:sz w:val="21"/>
+          <w:szCs w:val="21"/>
+          <w:lang w:val="en-US" w:eastAsia="ru-RU"/>
+          <w14:ligatures w14:val="none"/>
+        </w:rPr>
+        <w:t> </w:t>
+      </w:r>
+      <w:r>
+        <w:rPr>
+          <w:rFonts w:ascii="Consolas" w:eastAsia="Times New Roman" w:hAnsi="Consolas" w:cs="Times New Roman"/>
+          <w:color w:val="FFE083"/>
+          <w:kern w:val="0"/>
+          <w:sz w:val="21"/>
+          <w:szCs w:val="21"/>
+          <w:lang w:val="en-US" w:eastAsia="ru-RU"/>
+          <w14:ligatures w14:val="none"/>
+        </w:rPr>
+        <w:t>"Andres R. </w:t>
+      </w:r>
       <w:proofErr w:type="spellStart"/>
       <w:r>
         <w:rPr>
           <w:rFonts w:ascii="Consolas" w:eastAsia="Times New Roman" w:hAnsi="Consolas" w:cs="Times New Roman"/>
+          <w:color w:val="FFE083"/>
+          <w:kern w:val="0"/>
+          <w:sz w:val="21"/>
+          <w:szCs w:val="21"/>
+          <w:lang w:val="en-US" w:eastAsia="ru-RU"/>
+          <w14:ligatures w14:val="none"/>
+        </w:rPr>
+        <w:t>Bucheli</w:t>
+      </w:r>
+      <w:proofErr w:type="gramStart"/>
+      <w:r>
+        <w:rPr>
+          <w:rFonts w:ascii="Consolas" w:eastAsia="Times New Roman" w:hAnsi="Consolas" w:cs="Times New Roman"/>
+          <w:color w:val="FFE083"/>
+          <w:kern w:val="0"/>
+          <w:sz w:val="21"/>
+          <w:szCs w:val="21"/>
+          <w:lang w:val="en-US" w:eastAsia="ru-RU"/>
+          <w14:ligatures w14:val="none"/>
+        </w:rPr>
+        <w:t>"</w:t>
+      </w:r>
+      <w:r>
+        <w:rPr>
+          <w:rFonts w:ascii="Consolas" w:eastAsia="Times New Roman" w:hAnsi="Consolas" w:cs="Times New Roman"/>
+          <w:color w:val="FFFFFF"/>
+          <w:kern w:val="0"/>
+          <w:sz w:val="21"/>
+          <w:szCs w:val="21"/>
+          <w:lang w:val="en-US" w:eastAsia="ru-RU"/>
+          <w14:ligatures w14:val="none"/>
+        </w:rPr>
+        <w:t>.</w:t>
+      </w:r>
+      <w:r>
+        <w:rPr>
+          <w:rFonts w:ascii="Consolas" w:eastAsia="Times New Roman" w:hAnsi="Consolas" w:cs="Times New Roman"/>
+          <w:color w:val="83FFF5"/>
+          <w:kern w:val="0"/>
+          <w:sz w:val="21"/>
+          <w:szCs w:val="21"/>
+          <w:lang w:val="en-US" w:eastAsia="ru-RU"/>
+          <w14:ligatures w14:val="none"/>
+        </w:rPr>
+        <w:t>reverse</w:t>
+      </w:r>
+      <w:proofErr w:type="spellEnd"/>
+      <w:proofErr w:type="gramEnd"/>
+    </w:p>
+    <w:p>
+      <w:pPr>
+        <w:pBdr>
+          <w:bottom w:val="single" w:sz="12" w:space="1" w:color="auto"/>
+        </w:pBdr>
+        <w:rPr>
+          <w:b/>
+          <w:bCs/>
+          <w:lang w:val="en-US"/>
+        </w:rPr>
+      </w:pPr>
+    </w:p>
+    <w:p>
+      <w:pPr>
+        <w:spacing w:before="100" w:beforeAutospacing="1" w:after="100" w:afterAutospacing="1" w:line="240" w:lineRule="auto"/>
+        <w:outlineLvl w:val="1"/>
+        <w:rPr>
+          <w:rFonts w:ascii="Segoe UI" w:eastAsia="Times New Roman" w:hAnsi="Segoe UI" w:cs="Segoe UI"/>
+          <w:b/>
+          <w:bCs/>
+          <w:color w:val="10162F"/>
+          <w:kern w:val="0"/>
+          <w:sz w:val="36"/>
+          <w:szCs w:val="36"/>
+          <w:lang w:val="en-US" w:eastAsia="ru-RU"/>
+          <w14:ligatures w14:val="none"/>
+        </w:rPr>
+      </w:pPr>
+      <w:proofErr w:type="gramStart"/>
+      <w:r>
+        <w:rPr>
+          <w:rFonts w:ascii="Segoe UI" w:eastAsia="Times New Roman" w:hAnsi="Segoe UI" w:cs="Segoe UI"/>
+          <w:b/>
+          <w:bCs/>
+          <w:color w:val="10162F"/>
+          <w:kern w:val="0"/>
+          <w:sz w:val="36"/>
+          <w:szCs w:val="36"/>
+          <w:lang w:val="en-US" w:eastAsia="ru-RU"/>
+          <w14:ligatures w14:val="none"/>
+        </w:rPr>
+        <w:t>'.</w:t>
+      </w:r>
+      <w:proofErr w:type="spellStart"/>
+      <w:r>
+        <w:rPr>
+          <w:rFonts w:ascii="Segoe UI" w:eastAsia="Times New Roman" w:hAnsi="Segoe UI" w:cs="Segoe UI"/>
+          <w:b/>
+          <w:bCs/>
+          <w:color w:val="10162F"/>
+          <w:kern w:val="0"/>
+          <w:sz w:val="36"/>
+          <w:szCs w:val="36"/>
+          <w:lang w:val="en-US" w:eastAsia="ru-RU"/>
+          <w14:ligatures w14:val="none"/>
+        </w:rPr>
+        <w:t>upcase</w:t>
+      </w:r>
+      <w:proofErr w:type="spellEnd"/>
+      <w:proofErr w:type="gramEnd"/>
+      <w:r>
+        <w:rPr>
+          <w:rFonts w:ascii="Segoe UI" w:eastAsia="Times New Roman" w:hAnsi="Segoe UI" w:cs="Segoe UI"/>
+          <w:b/>
+          <w:bCs/>
+          <w:color w:val="10162F"/>
+          <w:kern w:val="0"/>
+          <w:sz w:val="36"/>
+          <w:szCs w:val="36"/>
+          <w:lang w:val="en-US" w:eastAsia="ru-RU"/>
+          <w14:ligatures w14:val="none"/>
+        </w:rPr>
+        <w:t>' &amp; '.</w:t>
+      </w:r>
+      <w:proofErr w:type="spellStart"/>
+      <w:r>
+        <w:rPr>
+          <w:rFonts w:ascii="Segoe UI" w:eastAsia="Times New Roman" w:hAnsi="Segoe UI" w:cs="Segoe UI"/>
+          <w:b/>
+          <w:bCs/>
+          <w:color w:val="10162F"/>
+          <w:kern w:val="0"/>
+          <w:sz w:val="36"/>
+          <w:szCs w:val="36"/>
+          <w:lang w:val="en-US" w:eastAsia="ru-RU"/>
+          <w14:ligatures w14:val="none"/>
+        </w:rPr>
+        <w:t>downcase</w:t>
+      </w:r>
+      <w:proofErr w:type="spellEnd"/>
+      <w:r>
+        <w:rPr>
+          <w:rFonts w:ascii="Segoe UI" w:eastAsia="Times New Roman" w:hAnsi="Segoe UI" w:cs="Segoe UI"/>
+          <w:b/>
+          <w:bCs/>
+          <w:color w:val="10162F"/>
+          <w:kern w:val="0"/>
+          <w:sz w:val="36"/>
+          <w:szCs w:val="36"/>
+          <w:lang w:val="en-US" w:eastAsia="ru-RU"/>
+          <w14:ligatures w14:val="none"/>
+        </w:rPr>
+        <w:t>'</w:t>
+      </w:r>
+    </w:p>
+    <w:p>
+      <w:pPr>
+        <w:spacing w:after="0" w:line="240" w:lineRule="auto"/>
+        <w:rPr>
+          <w:rFonts w:ascii="Segoe UI" w:eastAsia="Times New Roman" w:hAnsi="Segoe UI" w:cs="Segoe UI"/>
+          <w:color w:val="10162F"/>
+          <w:kern w:val="0"/>
+          <w:sz w:val="27"/>
+          <w:szCs w:val="27"/>
+          <w:lang w:val="en-US" w:eastAsia="ru-RU"/>
+          <w14:ligatures w14:val="none"/>
+        </w:rPr>
+      </w:pPr>
+      <w:r>
+        <w:rPr>
+          <w:rFonts w:ascii="Segoe UI" w:eastAsia="Times New Roman" w:hAnsi="Segoe UI" w:cs="Segoe UI"/>
+          <w:color w:val="10162F"/>
+          <w:kern w:val="0"/>
+          <w:sz w:val="27"/>
+          <w:szCs w:val="27"/>
+          <w:lang w:val="en-US" w:eastAsia="ru-RU"/>
+          <w14:ligatures w14:val="none"/>
+        </w:rPr>
+        <w:t>Let’s try one more method (er, </w:t>
+      </w:r>
+      <w:r>
+        <w:rPr>
+          <w:rFonts w:ascii="Segoe UI" w:eastAsia="Times New Roman" w:hAnsi="Segoe UI" w:cs="Segoe UI"/>
+          <w:i/>
+          <w:iCs/>
+          <w:color w:val="10162F"/>
+          <w:kern w:val="0"/>
+          <w:sz w:val="27"/>
+          <w:szCs w:val="27"/>
+          <w:lang w:val="en-US" w:eastAsia="ru-RU"/>
+          <w14:ligatures w14:val="none"/>
+        </w:rPr>
+        <w:t>two</w:t>
+      </w:r>
+      <w:r>
+        <w:rPr>
+          <w:rFonts w:ascii="Segoe UI" w:eastAsia="Times New Roman" w:hAnsi="Segoe UI" w:cs="Segoe UI"/>
+          <w:color w:val="10162F"/>
+          <w:kern w:val="0"/>
+          <w:sz w:val="27"/>
+          <w:szCs w:val="27"/>
+          <w:lang w:val="en-US" w:eastAsia="ru-RU"/>
+          <w14:ligatures w14:val="none"/>
+        </w:rPr>
+        <w:t xml:space="preserve"> methods). As you might have guessed, </w:t>
+      </w:r>
+      <w:proofErr w:type="gramStart"/>
+      <w:r>
+        <w:rPr>
+          <w:rFonts w:ascii="Segoe UI" w:eastAsia="Times New Roman" w:hAnsi="Segoe UI" w:cs="Segoe UI"/>
+          <w:color w:val="10162F"/>
+          <w:kern w:val="0"/>
+          <w:sz w:val="27"/>
+          <w:szCs w:val="27"/>
+          <w:lang w:val="en-US" w:eastAsia="ru-RU"/>
+          <w14:ligatures w14:val="none"/>
+        </w:rPr>
+        <w:t>the </w:t>
+      </w:r>
+      <w:r>
+        <w:rPr>
+          <w:rFonts w:ascii="Ubuntu Mono" w:eastAsia="Times New Roman" w:hAnsi="Ubuntu Mono" w:cs="Courier New"/>
+          <w:color w:val="15141F"/>
+          <w:kern w:val="0"/>
+          <w:shd w:val="clear" w:color="auto" w:fill="EAE9ED"/>
+          <w:lang w:val="en-US" w:eastAsia="ru-RU"/>
+          <w14:ligatures w14:val="none"/>
+        </w:rPr>
+        <w:t>.</w:t>
+      </w:r>
+      <w:proofErr w:type="spellStart"/>
+      <w:r>
+        <w:rPr>
+          <w:rFonts w:ascii="Ubuntu Mono" w:eastAsia="Times New Roman" w:hAnsi="Ubuntu Mono" w:cs="Courier New"/>
+          <w:color w:val="15141F"/>
+          <w:kern w:val="0"/>
+          <w:shd w:val="clear" w:color="auto" w:fill="EAE9ED"/>
+          <w:lang w:val="en-US" w:eastAsia="ru-RU"/>
+          <w14:ligatures w14:val="none"/>
+        </w:rPr>
+        <w:t>upcase</w:t>
+      </w:r>
+      <w:proofErr w:type="spellEnd"/>
+      <w:proofErr w:type="gramEnd"/>
+      <w:r>
+        <w:rPr>
+          <w:rFonts w:ascii="Segoe UI" w:eastAsia="Times New Roman" w:hAnsi="Segoe UI" w:cs="Segoe UI"/>
+          <w:color w:val="10162F"/>
+          <w:kern w:val="0"/>
+          <w:sz w:val="27"/>
+          <w:szCs w:val="27"/>
+          <w:lang w:val="en-US" w:eastAsia="ru-RU"/>
+          <w14:ligatures w14:val="none"/>
+        </w:rPr>
+        <w:t> and </w:t>
+      </w:r>
+      <w:r>
+        <w:rPr>
+          <w:rFonts w:ascii="Ubuntu Mono" w:eastAsia="Times New Roman" w:hAnsi="Ubuntu Mono" w:cs="Courier New"/>
+          <w:color w:val="15141F"/>
+          <w:kern w:val="0"/>
+          <w:shd w:val="clear" w:color="auto" w:fill="EAE9ED"/>
+          <w:lang w:val="en-US" w:eastAsia="ru-RU"/>
+          <w14:ligatures w14:val="none"/>
+        </w:rPr>
+        <w:t>.</w:t>
+      </w:r>
+      <w:proofErr w:type="spellStart"/>
+      <w:r>
+        <w:rPr>
+          <w:rFonts w:ascii="Ubuntu Mono" w:eastAsia="Times New Roman" w:hAnsi="Ubuntu Mono" w:cs="Courier New"/>
+          <w:color w:val="15141F"/>
+          <w:kern w:val="0"/>
+          <w:shd w:val="clear" w:color="auto" w:fill="EAE9ED"/>
+          <w:lang w:val="en-US" w:eastAsia="ru-RU"/>
+          <w14:ligatures w14:val="none"/>
+        </w:rPr>
+        <w:t>downcase</w:t>
+      </w:r>
+      <w:proofErr w:type="spellEnd"/>
+      <w:r>
+        <w:rPr>
+          <w:rFonts w:ascii="Segoe UI" w:eastAsia="Times New Roman" w:hAnsi="Segoe UI" w:cs="Segoe UI"/>
+          <w:color w:val="10162F"/>
+          <w:kern w:val="0"/>
+          <w:sz w:val="27"/>
+          <w:szCs w:val="27"/>
+          <w:lang w:val="en-US" w:eastAsia="ru-RU"/>
+          <w14:ligatures w14:val="none"/>
+        </w:rPr>
+        <w:t> methods convert a string to ALL UPPER CASE or all lower case, respectively.</w:t>
+      </w:r>
+    </w:p>
+    <w:p>
+      <w:pPr>
+        <w:shd w:val="clear" w:color="auto" w:fill="FFFFFF"/>
+        <w:spacing w:before="100" w:beforeAutospacing="1" w:after="100" w:afterAutospacing="1" w:line="240" w:lineRule="auto"/>
+        <w:outlineLvl w:val="2"/>
+        <w:rPr>
+          <w:rFonts w:ascii="Segoe UI" w:eastAsia="Times New Roman" w:hAnsi="Segoe UI" w:cs="Segoe UI"/>
+          <w:b/>
+          <w:bCs/>
+          <w:color w:val="10162F"/>
+          <w:kern w:val="0"/>
+          <w:sz w:val="27"/>
+          <w:szCs w:val="27"/>
+          <w:lang w:val="en-US" w:eastAsia="ru-RU"/>
+          <w14:ligatures w14:val="none"/>
+        </w:rPr>
+      </w:pPr>
+      <w:r>
+        <w:rPr>
+          <w:rFonts w:ascii="Segoe UI" w:eastAsia="Times New Roman" w:hAnsi="Segoe UI" w:cs="Segoe UI"/>
+          <w:b/>
+          <w:bCs/>
+          <w:color w:val="10162F"/>
+          <w:kern w:val="0"/>
+          <w:sz w:val="27"/>
+          <w:szCs w:val="27"/>
+          <w:lang w:val="en-US" w:eastAsia="ru-RU"/>
+          <w14:ligatures w14:val="none"/>
+        </w:rPr>
+        <w:lastRenderedPageBreak/>
+        <w:t>Instructions</w:t>
+      </w:r>
+    </w:p>
+    <w:p>
+      <w:pPr>
+        <w:spacing w:after="0" w:line="240" w:lineRule="auto"/>
+        <w:rPr>
+          <w:rFonts w:ascii="Segoe UI" w:eastAsia="Times New Roman" w:hAnsi="Segoe UI" w:cs="Segoe UI"/>
+          <w:color w:val="10162F"/>
+          <w:kern w:val="0"/>
+          <w:sz w:val="27"/>
+          <w:szCs w:val="27"/>
+          <w:lang w:val="en-US" w:eastAsia="ru-RU"/>
+          <w14:ligatures w14:val="none"/>
+        </w:rPr>
+      </w:pPr>
+      <w:r>
+        <w:rPr>
+          <w:rFonts w:ascii="Segoe UI" w:eastAsia="Times New Roman" w:hAnsi="Segoe UI" w:cs="Segoe UI"/>
+          <w:b/>
+          <w:bCs/>
+          <w:color w:val="10162F"/>
+          <w:kern w:val="0"/>
+          <w:sz w:val="27"/>
+          <w:szCs w:val="27"/>
+          <w:lang w:val="en-US" w:eastAsia="ru-RU"/>
+          <w14:ligatures w14:val="none"/>
+        </w:rPr>
+        <w:t>1.</w:t>
+      </w:r>
+    </w:p>
+    <w:p>
+      <w:pPr>
+        <w:spacing w:after="100" w:afterAutospacing="1" w:line="240" w:lineRule="auto"/>
+        <w:rPr>
+          <w:rFonts w:ascii="Segoe UI" w:eastAsia="Times New Roman" w:hAnsi="Segoe UI" w:cs="Segoe UI"/>
+          <w:color w:val="10162F"/>
+          <w:kern w:val="0"/>
+          <w:sz w:val="27"/>
+          <w:szCs w:val="27"/>
+          <w:lang w:val="en-US" w:eastAsia="ru-RU"/>
+          <w14:ligatures w14:val="none"/>
+        </w:rPr>
+      </w:pPr>
+      <w:proofErr w:type="gramStart"/>
+      <w:r>
+        <w:rPr>
+          <w:rFonts w:ascii="Segoe UI" w:eastAsia="Times New Roman" w:hAnsi="Segoe UI" w:cs="Segoe UI"/>
+          <w:color w:val="10162F"/>
+          <w:kern w:val="0"/>
+          <w:sz w:val="27"/>
+          <w:szCs w:val="27"/>
+          <w:lang w:val="en-US" w:eastAsia="ru-RU"/>
+          <w14:ligatures w14:val="none"/>
+        </w:rPr>
+        <w:t>Call </w:t>
+      </w:r>
+      <w:r>
+        <w:rPr>
+          <w:rFonts w:ascii="Ubuntu Mono" w:eastAsia="Times New Roman" w:hAnsi="Ubuntu Mono" w:cs="Courier New"/>
+          <w:color w:val="15141F"/>
+          <w:kern w:val="0"/>
+          <w:shd w:val="clear" w:color="auto" w:fill="EAE9ED"/>
+          <w:lang w:val="en-US" w:eastAsia="ru-RU"/>
+          <w14:ligatures w14:val="none"/>
+        </w:rPr>
+        <w:t>.</w:t>
+      </w:r>
+      <w:proofErr w:type="spellStart"/>
+      <w:r>
+        <w:rPr>
+          <w:rFonts w:ascii="Ubuntu Mono" w:eastAsia="Times New Roman" w:hAnsi="Ubuntu Mono" w:cs="Courier New"/>
+          <w:color w:val="15141F"/>
+          <w:kern w:val="0"/>
+          <w:shd w:val="clear" w:color="auto" w:fill="EAE9ED"/>
+          <w:lang w:val="en-US" w:eastAsia="ru-RU"/>
+          <w14:ligatures w14:val="none"/>
+        </w:rPr>
+        <w:t>upcase</w:t>
+      </w:r>
+      <w:proofErr w:type="spellEnd"/>
+      <w:proofErr w:type="gramEnd"/>
+      <w:r>
+        <w:rPr>
+          <w:rFonts w:ascii="Segoe UI" w:eastAsia="Times New Roman" w:hAnsi="Segoe UI" w:cs="Segoe UI"/>
+          <w:color w:val="10162F"/>
+          <w:kern w:val="0"/>
+          <w:sz w:val="27"/>
+          <w:szCs w:val="27"/>
+          <w:lang w:val="en-US" w:eastAsia="ru-RU"/>
+          <w14:ligatures w14:val="none"/>
+        </w:rPr>
+        <w:t> on your name to make your name ALL CAPS and use </w:t>
+      </w:r>
+      <w:r>
+        <w:rPr>
+          <w:rFonts w:ascii="Ubuntu Mono" w:eastAsia="Times New Roman" w:hAnsi="Ubuntu Mono" w:cs="Courier New"/>
+          <w:color w:val="15141F"/>
+          <w:kern w:val="0"/>
+          <w:shd w:val="clear" w:color="auto" w:fill="EAE9ED"/>
+          <w:lang w:val="en-US" w:eastAsia="ru-RU"/>
+          <w14:ligatures w14:val="none"/>
+        </w:rPr>
+        <w:t>puts</w:t>
+      </w:r>
+      <w:r>
+        <w:rPr>
+          <w:rFonts w:ascii="Segoe UI" w:eastAsia="Times New Roman" w:hAnsi="Segoe UI" w:cs="Segoe UI"/>
+          <w:color w:val="10162F"/>
+          <w:kern w:val="0"/>
+          <w:sz w:val="27"/>
+          <w:szCs w:val="27"/>
+          <w:lang w:val="en-US" w:eastAsia="ru-RU"/>
+          <w14:ligatures w14:val="none"/>
+        </w:rPr>
+        <w:t> to print it to the screen, like this:</w:t>
+      </w:r>
+    </w:p>
+    <w:p>
+      <w:pPr>
+        <w:shd w:val="clear" w:color="auto" w:fill="211E2F"/>
+        <w:tabs>
+          <w:tab w:val="left" w:pos="916"/>
+          <w:tab w:val="left" w:pos="1832"/>
+          <w:tab w:val="left" w:pos="2748"/>
+          <w:tab w:val="left" w:pos="3664"/>
+          <w:tab w:val="left" w:pos="4580"/>
+          <w:tab w:val="left" w:pos="5496"/>
+          <w:tab w:val="left" w:pos="6412"/>
+          <w:tab w:val="left" w:pos="7328"/>
+          <w:tab w:val="left" w:pos="8244"/>
+          <w:tab w:val="left" w:pos="9160"/>
+          <w:tab w:val="left" w:pos="10076"/>
+          <w:tab w:val="left" w:pos="10992"/>
+          <w:tab w:val="left" w:pos="11908"/>
+          <w:tab w:val="left" w:pos="12824"/>
+          <w:tab w:val="left" w:pos="13740"/>
+          <w:tab w:val="left" w:pos="14656"/>
+        </w:tabs>
+        <w:spacing w:after="0" w:line="240" w:lineRule="auto"/>
+        <w:rPr>
+          <w:rFonts w:ascii="Ubuntu Mono" w:eastAsia="Times New Roman" w:hAnsi="Ubuntu Mono" w:cs="Courier New"/>
+          <w:color w:val="939598"/>
+          <w:kern w:val="0"/>
+          <w:sz w:val="27"/>
+          <w:szCs w:val="27"/>
+          <w:lang w:val="en-US" w:eastAsia="ru-RU"/>
+          <w14:ligatures w14:val="none"/>
+        </w:rPr>
+      </w:pPr>
+      <w:r>
+        <w:rPr>
+          <w:rFonts w:ascii="Ubuntu Mono" w:eastAsia="Times New Roman" w:hAnsi="Ubuntu Mono" w:cs="Courier New"/>
           <w:color w:val="FF8973"/>
           <w:kern w:val="0"/>
-          <w:sz w:val="21"/>
-          <w:szCs w:val="21"/>
-          <w:lang w:eastAsia="ru-RU"/>
+          <w:sz w:val="27"/>
+          <w:szCs w:val="27"/>
+          <w:lang w:val="en-US" w:eastAsia="ru-RU"/>
           <w14:ligatures w14:val="none"/>
         </w:rPr>
         <w:t>puts</w:t>
       </w:r>
+      <w:r>
+        <w:rPr>
+          <w:rFonts w:ascii="Ubuntu Mono" w:eastAsia="Times New Roman" w:hAnsi="Ubuntu Mono" w:cs="Courier New"/>
+          <w:color w:val="FFFFFF"/>
+          <w:kern w:val="0"/>
+          <w:sz w:val="27"/>
+          <w:szCs w:val="27"/>
+          <w:lang w:val="en-US" w:eastAsia="ru-RU"/>
+          <w14:ligatures w14:val="none"/>
+        </w:rPr>
+        <w:t xml:space="preserve"> </w:t>
+      </w:r>
+      <w:r>
+        <w:rPr>
+          <w:rFonts w:ascii="Ubuntu Mono" w:eastAsia="Times New Roman" w:hAnsi="Ubuntu Mono" w:cs="Courier New"/>
+          <w:color w:val="FFE083"/>
+          <w:kern w:val="0"/>
+          <w:sz w:val="27"/>
+          <w:szCs w:val="27"/>
+          <w:lang w:val="en-US" w:eastAsia="ru-RU"/>
+          <w14:ligatures w14:val="none"/>
+        </w:rPr>
+        <w:t>"eric</w:t>
+      </w:r>
+      <w:proofErr w:type="gramStart"/>
+      <w:r>
+        <w:rPr>
+          <w:rFonts w:ascii="Ubuntu Mono" w:eastAsia="Times New Roman" w:hAnsi="Ubuntu Mono" w:cs="Courier New"/>
+          <w:color w:val="FFE083"/>
+          <w:kern w:val="0"/>
+          <w:sz w:val="27"/>
+          <w:szCs w:val="27"/>
+          <w:lang w:val="en-US" w:eastAsia="ru-RU"/>
+          <w14:ligatures w14:val="none"/>
+        </w:rPr>
+        <w:t>"</w:t>
+      </w:r>
+      <w:r>
+        <w:rPr>
+          <w:rFonts w:ascii="Ubuntu Mono" w:eastAsia="Times New Roman" w:hAnsi="Ubuntu Mono" w:cs="Courier New"/>
+          <w:color w:val="FFFFFF"/>
+          <w:kern w:val="0"/>
+          <w:sz w:val="27"/>
+          <w:szCs w:val="27"/>
+          <w:lang w:val="en-US" w:eastAsia="ru-RU"/>
+          <w14:ligatures w14:val="none"/>
+        </w:rPr>
+        <w:t>.</w:t>
+      </w:r>
+      <w:proofErr w:type="spellStart"/>
+      <w:r>
+        <w:rPr>
+          <w:rFonts w:ascii="Ubuntu Mono" w:eastAsia="Times New Roman" w:hAnsi="Ubuntu Mono" w:cs="Courier New"/>
+          <w:color w:val="83FFF5"/>
+          <w:kern w:val="0"/>
+          <w:sz w:val="27"/>
+          <w:szCs w:val="27"/>
+          <w:lang w:val="en-US" w:eastAsia="ru-RU"/>
+          <w14:ligatures w14:val="none"/>
+        </w:rPr>
+        <w:t>upcase</w:t>
+      </w:r>
       <w:proofErr w:type="spellEnd"/>
-      <w:r>
-        <w:rPr>
-          <w:rFonts w:ascii="Consolas" w:eastAsia="Times New Roman" w:hAnsi="Consolas" w:cs="Times New Roman"/>
+      <w:proofErr w:type="gramEnd"/>
+      <w:r>
+        <w:rPr>
+          <w:rFonts w:ascii="Ubuntu Mono" w:eastAsia="Times New Roman" w:hAnsi="Ubuntu Mono" w:cs="Courier New"/>
           <w:color w:val="FFFFFF"/>
           <w:kern w:val="0"/>
-          <w:sz w:val="21"/>
-          <w:szCs w:val="21"/>
-          <w:lang w:eastAsia="ru-RU"/>
+          <w:sz w:val="27"/>
+          <w:szCs w:val="27"/>
+          <w:lang w:val="en-US" w:eastAsia="ru-RU"/>
+          <w14:ligatures w14:val="none"/>
+        </w:rPr>
+        <w:t>    </w:t>
+      </w:r>
+      <w:r>
+        <w:rPr>
+          <w:rFonts w:ascii="Ubuntu Mono" w:eastAsia="Times New Roman" w:hAnsi="Ubuntu Mono" w:cs="Courier New"/>
+          <w:color w:val="939598"/>
+          <w:kern w:val="0"/>
+          <w:sz w:val="27"/>
+          <w:szCs w:val="27"/>
+          <w:lang w:val="en-US" w:eastAsia="ru-RU"/>
+          <w14:ligatures w14:val="none"/>
+        </w:rPr>
+        <w:t># ==&gt; ERIC</w:t>
+      </w:r>
+    </w:p>
+    <w:p>
+      <w:pPr>
+        <w:spacing w:after="0" w:line="240" w:lineRule="auto"/>
+        <w:rPr>
+          <w:rFonts w:ascii="Segoe UI" w:eastAsia="Times New Roman" w:hAnsi="Segoe UI" w:cs="Segoe UI"/>
+          <w:color w:val="10162F"/>
+          <w:kern w:val="0"/>
+          <w:sz w:val="27"/>
+          <w:szCs w:val="27"/>
+          <w:lang w:val="en-US" w:eastAsia="ru-RU"/>
+          <w14:ligatures w14:val="none"/>
+        </w:rPr>
+      </w:pPr>
+      <w:r>
+        <w:rPr>
+          <w:rFonts w:ascii="Segoe UI" w:eastAsia="Times New Roman" w:hAnsi="Segoe UI" w:cs="Segoe UI"/>
+          <w:color w:val="10162F"/>
+          <w:kern w:val="0"/>
+          <w:sz w:val="27"/>
+          <w:szCs w:val="27"/>
+          <w:lang w:val="en-US" w:eastAsia="ru-RU"/>
+          <w14:ligatures w14:val="none"/>
+        </w:rPr>
+        <w:t xml:space="preserve">On the next line, </w:t>
+      </w:r>
+      <w:proofErr w:type="gramStart"/>
+      <w:r>
+        <w:rPr>
+          <w:rFonts w:ascii="Segoe UI" w:eastAsia="Times New Roman" w:hAnsi="Segoe UI" w:cs="Segoe UI"/>
+          <w:color w:val="10162F"/>
+          <w:kern w:val="0"/>
+          <w:sz w:val="27"/>
+          <w:szCs w:val="27"/>
+          <w:lang w:val="en-US" w:eastAsia="ru-RU"/>
+          <w14:ligatures w14:val="none"/>
+        </w:rPr>
+        <w:t>call </w:t>
+      </w:r>
+      <w:r>
+        <w:rPr>
+          <w:rFonts w:ascii="Ubuntu Mono" w:eastAsia="Times New Roman" w:hAnsi="Ubuntu Mono" w:cs="Courier New"/>
+          <w:color w:val="15141F"/>
+          <w:kern w:val="0"/>
+          <w:shd w:val="clear" w:color="auto" w:fill="EAE9ED"/>
+          <w:lang w:val="en-US" w:eastAsia="ru-RU"/>
+          <w14:ligatures w14:val="none"/>
+        </w:rPr>
+        <w:t>.</w:t>
+      </w:r>
+      <w:proofErr w:type="spellStart"/>
+      <w:r>
+        <w:rPr>
+          <w:rFonts w:ascii="Ubuntu Mono" w:eastAsia="Times New Roman" w:hAnsi="Ubuntu Mono" w:cs="Courier New"/>
+          <w:color w:val="15141F"/>
+          <w:kern w:val="0"/>
+          <w:shd w:val="clear" w:color="auto" w:fill="EAE9ED"/>
+          <w:lang w:val="en-US" w:eastAsia="ru-RU"/>
+          <w14:ligatures w14:val="none"/>
+        </w:rPr>
+        <w:t>downcase</w:t>
+      </w:r>
+      <w:proofErr w:type="spellEnd"/>
+      <w:proofErr w:type="gramEnd"/>
+      <w:r>
+        <w:rPr>
+          <w:rFonts w:ascii="Segoe UI" w:eastAsia="Times New Roman" w:hAnsi="Segoe UI" w:cs="Segoe UI"/>
+          <w:color w:val="10162F"/>
+          <w:kern w:val="0"/>
+          <w:sz w:val="27"/>
+          <w:szCs w:val="27"/>
+          <w:lang w:val="en-US" w:eastAsia="ru-RU"/>
+          <w14:ligatures w14:val="none"/>
+        </w:rPr>
+        <w:t> to make your name all lower case. Make sure to use </w:t>
+      </w:r>
+      <w:r>
+        <w:rPr>
+          <w:rFonts w:ascii="Ubuntu Mono" w:eastAsia="Times New Roman" w:hAnsi="Ubuntu Mono" w:cs="Courier New"/>
+          <w:color w:val="15141F"/>
+          <w:kern w:val="0"/>
+          <w:shd w:val="clear" w:color="auto" w:fill="EAE9ED"/>
+          <w:lang w:val="en-US" w:eastAsia="ru-RU"/>
+          <w14:ligatures w14:val="none"/>
+        </w:rPr>
+        <w:t>puts</w:t>
+      </w:r>
+      <w:r>
+        <w:rPr>
+          <w:rFonts w:ascii="Segoe UI" w:eastAsia="Times New Roman" w:hAnsi="Segoe UI" w:cs="Segoe UI"/>
+          <w:color w:val="10162F"/>
+          <w:kern w:val="0"/>
+          <w:sz w:val="27"/>
+          <w:szCs w:val="27"/>
+          <w:lang w:val="en-US" w:eastAsia="ru-RU"/>
+          <w14:ligatures w14:val="none"/>
+        </w:rPr>
+        <w:t> so you can see it printed out!</w:t>
+      </w:r>
+    </w:p>
+    <w:p>
+      <w:pPr>
+        <w:rPr>
+          <w:b/>
+          <w:bCs/>
+          <w:lang w:val="en-US"/>
+        </w:rPr>
+      </w:pPr>
+    </w:p>
+    <w:p>
+      <w:pPr>
+        <w:rPr>
+          <w:b/>
+          <w:bCs/>
+          <w:lang w:val="en-US"/>
+        </w:rPr>
+      </w:pPr>
+      <w:r>
+        <w:rPr>
+          <w:b/>
+          <w:bCs/>
+          <w:lang w:val="en-US"/>
+        </w:rPr>
+        <w:t>script.js</w:t>
+      </w:r>
+    </w:p>
+    <w:p>
+      <w:pPr>
+        <w:shd w:val="clear" w:color="auto" w:fill="1E1E1E"/>
+        <w:spacing w:after="0" w:line="360" w:lineRule="atLeast"/>
+        <w:rPr>
+          <w:rFonts w:ascii="Consolas" w:eastAsia="Times New Roman" w:hAnsi="Consolas" w:cs="Times New Roman"/>
+          <w:color w:val="FFFFFF"/>
+          <w:kern w:val="0"/>
+          <w:sz w:val="21"/>
+          <w:szCs w:val="21"/>
+          <w:lang w:val="en-US" w:eastAsia="ru-RU"/>
+          <w14:ligatures w14:val="none"/>
+        </w:rPr>
+      </w:pPr>
+      <w:r>
+        <w:rPr>
+          <w:rFonts w:ascii="Consolas" w:eastAsia="Times New Roman" w:hAnsi="Consolas" w:cs="Times New Roman"/>
+          <w:color w:val="FF8973"/>
+          <w:kern w:val="0"/>
+          <w:sz w:val="21"/>
+          <w:szCs w:val="21"/>
+          <w:lang w:val="en-US" w:eastAsia="ru-RU"/>
+          <w14:ligatures w14:val="none"/>
+        </w:rPr>
+        <w:t>puts</w:t>
+      </w:r>
+      <w:r>
+        <w:rPr>
+          <w:rFonts w:ascii="Consolas" w:eastAsia="Times New Roman" w:hAnsi="Consolas" w:cs="Times New Roman"/>
+          <w:color w:val="FFFFFF"/>
+          <w:kern w:val="0"/>
+          <w:sz w:val="21"/>
+          <w:szCs w:val="21"/>
+          <w:lang w:val="en-US" w:eastAsia="ru-RU"/>
           <w14:ligatures w14:val="none"/>
         </w:rPr>
         <w:t> </w:t>
@@ -4456,10 +5204,10 @@
           <w:kern w:val="0"/>
           <w:sz w:val="21"/>
           <w:szCs w:val="21"/>
-          <w:lang w:eastAsia="ru-RU"/>
-          <w14:ligatures w14:val="none"/>
-        </w:rPr>
-        <w:t>"Andres R. Bucheli</w:t>
+          <w:lang w:val="en-US" w:eastAsia="ru-RU"/>
+          <w14:ligatures w14:val="none"/>
+        </w:rPr>
+        <w:t>"Jamie</w:t>
       </w:r>
       <w:proofErr w:type="gramStart"/>
       <w:r>
@@ -4469,7 +5217,7 @@
           <w:kern w:val="0"/>
           <w:sz w:val="21"/>
           <w:szCs w:val="21"/>
-          <w:lang w:eastAsia="ru-RU"/>
+          <w:lang w:val="en-US" w:eastAsia="ru-RU"/>
           <w14:ligatures w14:val="none"/>
         </w:rPr>
         <w:t>"</w:t>
@@ -4481,7 +5229,7 @@
           <w:kern w:val="0"/>
           <w:sz w:val="21"/>
           <w:szCs w:val="21"/>
-          <w:lang w:eastAsia="ru-RU"/>
+          <w:lang w:val="en-US" w:eastAsia="ru-RU"/>
           <w14:ligatures w14:val="none"/>
         </w:rPr>
         <w:t>.</w:t>
@@ -4494,10 +5242,116 @@
           <w:kern w:val="0"/>
           <w:sz w:val="21"/>
           <w:szCs w:val="21"/>
-          <w:lang w:eastAsia="ru-RU"/>
-          <w14:ligatures w14:val="none"/>
-        </w:rPr>
-        <w:t>reverse</w:t>
+          <w:lang w:val="en-US" w:eastAsia="ru-RU"/>
+          <w14:ligatures w14:val="none"/>
+        </w:rPr>
+        <w:t>upcase</w:t>
+      </w:r>
+      <w:proofErr w:type="spellEnd"/>
+      <w:proofErr w:type="gramEnd"/>
+    </w:p>
+    <w:p>
+      <w:pPr>
+        <w:shd w:val="clear" w:color="auto" w:fill="1E1E1E"/>
+        <w:spacing w:after="0" w:line="360" w:lineRule="atLeast"/>
+        <w:rPr>
+          <w:rFonts w:ascii="Consolas" w:eastAsia="Times New Roman" w:hAnsi="Consolas" w:cs="Times New Roman"/>
+          <w:color w:val="FFFFFF"/>
+          <w:kern w:val="0"/>
+          <w:sz w:val="21"/>
+          <w:szCs w:val="21"/>
+          <w:lang w:val="en-US" w:eastAsia="ru-RU"/>
+          <w14:ligatures w14:val="none"/>
+        </w:rPr>
+      </w:pPr>
+    </w:p>
+    <w:p>
+      <w:pPr>
+        <w:shd w:val="clear" w:color="auto" w:fill="1E1E1E"/>
+        <w:spacing w:after="0" w:line="360" w:lineRule="atLeast"/>
+        <w:rPr>
+          <w:rFonts w:ascii="Consolas" w:eastAsia="Times New Roman" w:hAnsi="Consolas" w:cs="Times New Roman"/>
+          <w:color w:val="FFFFFF"/>
+          <w:kern w:val="0"/>
+          <w:sz w:val="21"/>
+          <w:szCs w:val="21"/>
+          <w:lang w:val="en-US" w:eastAsia="ru-RU"/>
+          <w14:ligatures w14:val="none"/>
+        </w:rPr>
+      </w:pPr>
+      <w:r>
+        <w:rPr>
+          <w:rFonts w:ascii="Consolas" w:eastAsia="Times New Roman" w:hAnsi="Consolas" w:cs="Times New Roman"/>
+          <w:color w:val="FF8973"/>
+          <w:kern w:val="0"/>
+          <w:sz w:val="21"/>
+          <w:szCs w:val="21"/>
+          <w:lang w:val="en-US" w:eastAsia="ru-RU"/>
+          <w14:ligatures w14:val="none"/>
+        </w:rPr>
+        <w:t>puts</w:t>
+      </w:r>
+      <w:r>
+        <w:rPr>
+          <w:rFonts w:ascii="Consolas" w:eastAsia="Times New Roman" w:hAnsi="Consolas" w:cs="Times New Roman"/>
+          <w:color w:val="FFFFFF"/>
+          <w:kern w:val="0"/>
+          <w:sz w:val="21"/>
+          <w:szCs w:val="21"/>
+          <w:lang w:val="en-US" w:eastAsia="ru-RU"/>
+          <w14:ligatures w14:val="none"/>
+        </w:rPr>
+        <w:t> </w:t>
+      </w:r>
+      <w:r>
+        <w:rPr>
+          <w:rFonts w:ascii="Consolas" w:eastAsia="Times New Roman" w:hAnsi="Consolas" w:cs="Times New Roman"/>
+          <w:color w:val="FFE083"/>
+          <w:kern w:val="0"/>
+          <w:sz w:val="21"/>
+          <w:szCs w:val="21"/>
+          <w:lang w:val="en-US" w:eastAsia="ru-RU"/>
+          <w14:ligatures w14:val="none"/>
+        </w:rPr>
+        <w:t>"Jamie</w:t>
+      </w:r>
+      <w:proofErr w:type="gramStart"/>
+      <w:r>
+        <w:rPr>
+          <w:rFonts w:ascii="Consolas" w:eastAsia="Times New Roman" w:hAnsi="Consolas" w:cs="Times New Roman"/>
+          <w:color w:val="FFE083"/>
+          <w:kern w:val="0"/>
+          <w:sz w:val="21"/>
+          <w:szCs w:val="21"/>
+          <w:lang w:val="en-US" w:eastAsia="ru-RU"/>
+          <w14:ligatures w14:val="none"/>
+        </w:rPr>
+        <w:t>"</w:t>
+      </w:r>
+      <w:r>
+        <w:rPr>
+          <w:rFonts w:ascii="Consolas" w:eastAsia="Times New Roman" w:hAnsi="Consolas" w:cs="Times New Roman"/>
+          <w:color w:val="FFFFFF"/>
+          <w:kern w:val="0"/>
+          <w:sz w:val="21"/>
+          <w:szCs w:val="21"/>
+          <w:lang w:val="en-US" w:eastAsia="ru-RU"/>
+          <w14:ligatures w14:val="none"/>
+        </w:rPr>
+        <w:t>.</w:t>
+      </w:r>
+      <w:proofErr w:type="spellStart"/>
+      <w:r>
+        <w:rPr>
+          <w:rFonts w:ascii="Consolas" w:eastAsia="Times New Roman" w:hAnsi="Consolas" w:cs="Times New Roman"/>
+          <w:color w:val="83FFF5"/>
+          <w:kern w:val="0"/>
+          <w:sz w:val="21"/>
+          <w:szCs w:val="21"/>
+          <w:lang w:val="en-US" w:eastAsia="ru-RU"/>
+          <w14:ligatures w14:val="none"/>
+        </w:rPr>
+        <w:t>downcase</w:t>
       </w:r>
       <w:proofErr w:type="spellEnd"/>
       <w:proofErr w:type="gramEnd"/>

</xml_diff>

<commit_message>
feat: introduction to ruby -Multi-Line Comments
</commit_message>
<xml_diff>
--- a/INTRODUCTION TO RUBY.docx
+++ b/INTRODUCTION TO RUBY.docx
@@ -5365,6 +5365,588 @@
           <w:b/>
           <w:bCs/>
           <w:lang w:val="en-US"/>
+        </w:rPr>
+      </w:pPr>
+    </w:p>
+    <w:p>
+      <w:pPr>
+        <w:spacing w:before="100" w:beforeAutospacing="1" w:after="100" w:afterAutospacing="1" w:line="240" w:lineRule="auto"/>
+        <w:outlineLvl w:val="1"/>
+        <w:rPr>
+          <w:rFonts w:ascii="Segoe UI" w:eastAsia="Times New Roman" w:hAnsi="Segoe UI" w:cs="Segoe UI"/>
+          <w:b/>
+          <w:bCs/>
+          <w:color w:val="10162F"/>
+          <w:kern w:val="0"/>
+          <w:sz w:val="36"/>
+          <w:szCs w:val="36"/>
+          <w:lang w:val="en-US" w:eastAsia="ru-RU"/>
+          <w14:ligatures w14:val="none"/>
+        </w:rPr>
+      </w:pPr>
+      <w:r>
+        <w:rPr>
+          <w:rFonts w:ascii="Segoe UI" w:eastAsia="Times New Roman" w:hAnsi="Segoe UI" w:cs="Segoe UI"/>
+          <w:b/>
+          <w:bCs/>
+          <w:color w:val="10162F"/>
+          <w:kern w:val="0"/>
+          <w:sz w:val="36"/>
+          <w:szCs w:val="36"/>
+          <w:lang w:val="en-US" w:eastAsia="ru-RU"/>
+          <w14:ligatures w14:val="none"/>
+        </w:rPr>
+        <w:t>Single-Line Comments</w:t>
+      </w:r>
+    </w:p>
+    <w:p>
+      <w:pPr>
+        <w:spacing w:after="100" w:afterAutospacing="1" w:line="240" w:lineRule="auto"/>
+        <w:rPr>
+          <w:rFonts w:ascii="Segoe UI" w:eastAsia="Times New Roman" w:hAnsi="Segoe UI" w:cs="Segoe UI"/>
+          <w:color w:val="10162F"/>
+          <w:kern w:val="0"/>
+          <w:sz w:val="27"/>
+          <w:szCs w:val="27"/>
+          <w:lang w:val="en-US" w:eastAsia="ru-RU"/>
+          <w14:ligatures w14:val="none"/>
+        </w:rPr>
+      </w:pPr>
+      <w:r>
+        <w:rPr>
+          <w:rFonts w:ascii="Segoe UI" w:eastAsia="Times New Roman" w:hAnsi="Segoe UI" w:cs="Segoe UI"/>
+          <w:color w:val="10162F"/>
+          <w:kern w:val="0"/>
+          <w:sz w:val="27"/>
+          <w:szCs w:val="27"/>
+          <w:lang w:val="en-US" w:eastAsia="ru-RU"/>
+          <w14:ligatures w14:val="none"/>
+        </w:rPr>
+        <w:t>You probably saw us use the </w:t>
+      </w:r>
+      <w:r>
+        <w:rPr>
+          <w:rFonts w:ascii="Ubuntu Mono" w:eastAsia="Times New Roman" w:hAnsi="Ubuntu Mono" w:cs="Courier New"/>
+          <w:color w:val="15141F"/>
+          <w:kern w:val="0"/>
+          <w:shd w:val="clear" w:color="auto" w:fill="EAE9ED"/>
+          <w:lang w:val="en-US" w:eastAsia="ru-RU"/>
+          <w14:ligatures w14:val="none"/>
+        </w:rPr>
+        <w:t>#</w:t>
+      </w:r>
+      <w:r>
+        <w:rPr>
+          <w:rFonts w:ascii="Segoe UI" w:eastAsia="Times New Roman" w:hAnsi="Segoe UI" w:cs="Segoe UI"/>
+          <w:color w:val="10162F"/>
+          <w:kern w:val="0"/>
+          <w:sz w:val="27"/>
+          <w:szCs w:val="27"/>
+          <w:lang w:val="en-US" w:eastAsia="ru-RU"/>
+          <w14:ligatures w14:val="none"/>
+        </w:rPr>
+        <w:t> sign a few times in earlier exercises. The </w:t>
+      </w:r>
+      <w:r>
+        <w:rPr>
+          <w:rFonts w:ascii="Ubuntu Mono" w:eastAsia="Times New Roman" w:hAnsi="Ubuntu Mono" w:cs="Courier New"/>
+          <w:color w:val="15141F"/>
+          <w:kern w:val="0"/>
+          <w:shd w:val="clear" w:color="auto" w:fill="EAE9ED"/>
+          <w:lang w:val="en-US" w:eastAsia="ru-RU"/>
+          <w14:ligatures w14:val="none"/>
+        </w:rPr>
+        <w:t>#</w:t>
+      </w:r>
+      <w:r>
+        <w:rPr>
+          <w:rFonts w:ascii="Segoe UI" w:eastAsia="Times New Roman" w:hAnsi="Segoe UI" w:cs="Segoe UI"/>
+          <w:color w:val="10162F"/>
+          <w:kern w:val="0"/>
+          <w:sz w:val="27"/>
+          <w:szCs w:val="27"/>
+          <w:lang w:val="en-US" w:eastAsia="ru-RU"/>
+          <w14:ligatures w14:val="none"/>
+        </w:rPr>
+        <w:t> sign is for </w:t>
+      </w:r>
+      <w:r>
+        <w:rPr>
+          <w:rFonts w:ascii="Segoe UI" w:eastAsia="Times New Roman" w:hAnsi="Segoe UI" w:cs="Segoe UI"/>
+          <w:b/>
+          <w:bCs/>
+          <w:color w:val="10162F"/>
+          <w:kern w:val="0"/>
+          <w:sz w:val="27"/>
+          <w:szCs w:val="27"/>
+          <w:lang w:val="en-US" w:eastAsia="ru-RU"/>
+          <w14:ligatures w14:val="none"/>
+        </w:rPr>
+        <w:t>comments</w:t>
+      </w:r>
+      <w:r>
+        <w:rPr>
+          <w:rFonts w:ascii="Segoe UI" w:eastAsia="Times New Roman" w:hAnsi="Segoe UI" w:cs="Segoe UI"/>
+          <w:color w:val="10162F"/>
+          <w:kern w:val="0"/>
+          <w:sz w:val="27"/>
+          <w:szCs w:val="27"/>
+          <w:lang w:val="en-US" w:eastAsia="ru-RU"/>
+          <w14:ligatures w14:val="none"/>
+        </w:rPr>
+        <w:t> in Ruby. A comment is a bit of text that Ruby won’t try to run as code: it’s just for humans to read. Writing good comments not only clarifies your code for other people who may read it, but helps remind you of what you were doing when you wrote the code days, months, or even years earlier.</w:t>
+      </w:r>
+    </w:p>
+    <w:p>
+      <w:pPr>
+        <w:spacing w:after="100" w:afterAutospacing="1" w:line="240" w:lineRule="auto"/>
+        <w:rPr>
+          <w:rFonts w:ascii="Segoe UI" w:eastAsia="Times New Roman" w:hAnsi="Segoe UI" w:cs="Segoe UI"/>
+          <w:color w:val="10162F"/>
+          <w:kern w:val="0"/>
+          <w:sz w:val="27"/>
+          <w:szCs w:val="27"/>
+          <w:lang w:val="en-US" w:eastAsia="ru-RU"/>
+          <w14:ligatures w14:val="none"/>
+        </w:rPr>
+      </w:pPr>
+      <w:r>
+        <w:rPr>
+          <w:rFonts w:ascii="Segoe UI" w:eastAsia="Times New Roman" w:hAnsi="Segoe UI" w:cs="Segoe UI"/>
+          <w:color w:val="10162F"/>
+          <w:kern w:val="0"/>
+          <w:sz w:val="27"/>
+          <w:szCs w:val="27"/>
+          <w:lang w:val="en-US" w:eastAsia="ru-RU"/>
+          <w14:ligatures w14:val="none"/>
+        </w:rPr>
+        <w:t>The </w:t>
+      </w:r>
+      <w:r>
+        <w:rPr>
+          <w:rFonts w:ascii="Ubuntu Mono" w:eastAsia="Times New Roman" w:hAnsi="Ubuntu Mono" w:cs="Courier New"/>
+          <w:color w:val="15141F"/>
+          <w:kern w:val="0"/>
+          <w:shd w:val="clear" w:color="auto" w:fill="EAE9ED"/>
+          <w:lang w:val="en-US" w:eastAsia="ru-RU"/>
+          <w14:ligatures w14:val="none"/>
+        </w:rPr>
+        <w:t>#</w:t>
+      </w:r>
+      <w:r>
+        <w:rPr>
+          <w:rFonts w:ascii="Segoe UI" w:eastAsia="Times New Roman" w:hAnsi="Segoe UI" w:cs="Segoe UI"/>
+          <w:color w:val="10162F"/>
+          <w:kern w:val="0"/>
+          <w:sz w:val="27"/>
+          <w:szCs w:val="27"/>
+          <w:lang w:val="en-US" w:eastAsia="ru-RU"/>
+          <w14:ligatures w14:val="none"/>
+        </w:rPr>
+        <w:t> sign should come before your comment and affects anything you write after it, so long as you’re on a single line. (We’ll show you how to do multi-line comments in a second.) Check out these examples:</w:t>
+      </w:r>
+    </w:p>
+    <w:p>
+      <w:pPr>
+        <w:shd w:val="clear" w:color="auto" w:fill="211E2F"/>
+        <w:tabs>
+          <w:tab w:val="left" w:pos="916"/>
+          <w:tab w:val="left" w:pos="1832"/>
+          <w:tab w:val="left" w:pos="2748"/>
+          <w:tab w:val="left" w:pos="3664"/>
+          <w:tab w:val="left" w:pos="4580"/>
+          <w:tab w:val="left" w:pos="5496"/>
+          <w:tab w:val="left" w:pos="6412"/>
+          <w:tab w:val="left" w:pos="7328"/>
+          <w:tab w:val="left" w:pos="8244"/>
+          <w:tab w:val="left" w:pos="9160"/>
+          <w:tab w:val="left" w:pos="10076"/>
+          <w:tab w:val="left" w:pos="10992"/>
+          <w:tab w:val="left" w:pos="11908"/>
+          <w:tab w:val="left" w:pos="12824"/>
+          <w:tab w:val="left" w:pos="13740"/>
+          <w:tab w:val="left" w:pos="14656"/>
+        </w:tabs>
+        <w:spacing w:after="0" w:line="240" w:lineRule="auto"/>
+        <w:rPr>
+          <w:rFonts w:ascii="Ubuntu Mono" w:eastAsia="Times New Roman" w:hAnsi="Ubuntu Mono" w:cs="Courier New"/>
+          <w:color w:val="939598"/>
+          <w:kern w:val="0"/>
+          <w:sz w:val="27"/>
+          <w:szCs w:val="27"/>
+          <w:lang w:val="en-US" w:eastAsia="ru-RU"/>
+          <w14:ligatures w14:val="none"/>
+        </w:rPr>
+      </w:pPr>
+      <w:r>
+        <w:rPr>
+          <w:rFonts w:ascii="Ubuntu Mono" w:eastAsia="Times New Roman" w:hAnsi="Ubuntu Mono" w:cs="Courier New"/>
+          <w:color w:val="939598"/>
+          <w:kern w:val="0"/>
+          <w:sz w:val="27"/>
+          <w:szCs w:val="27"/>
+          <w:lang w:val="en-US" w:eastAsia="ru-RU"/>
+          <w14:ligatures w14:val="none"/>
+        </w:rPr>
+        <w:t># I'm a full line comment!</w:t>
+      </w:r>
+      <w:r>
+        <w:rPr>
+          <w:rFonts w:ascii="Ubuntu Mono" w:eastAsia="Times New Roman" w:hAnsi="Ubuntu Mono" w:cs="Courier New"/>
+          <w:color w:val="939598"/>
+          <w:kern w:val="0"/>
+          <w:sz w:val="27"/>
+          <w:szCs w:val="27"/>
+          <w:lang w:val="en-US" w:eastAsia="ru-RU"/>
+          <w14:ligatures w14:val="none"/>
+        </w:rPr>
+        <w:br/>
+      </w:r>
+      <w:r>
+        <w:rPr>
+          <w:rFonts w:ascii="Ubuntu Mono" w:eastAsia="Times New Roman" w:hAnsi="Ubuntu Mono" w:cs="Courier New"/>
+          <w:color w:val="FFE083"/>
+          <w:kern w:val="0"/>
+          <w:sz w:val="27"/>
+          <w:szCs w:val="27"/>
+          <w:lang w:val="en-US" w:eastAsia="ru-RU"/>
+          <w14:ligatures w14:val="none"/>
+        </w:rPr>
+        <w:t>"</w:t>
+      </w:r>
+      <w:proofErr w:type="spellStart"/>
+      <w:r>
+        <w:rPr>
+          <w:rFonts w:ascii="Ubuntu Mono" w:eastAsia="Times New Roman" w:hAnsi="Ubuntu Mono" w:cs="Courier New"/>
+          <w:color w:val="FFE083"/>
+          <w:kern w:val="0"/>
+          <w:sz w:val="27"/>
+          <w:szCs w:val="27"/>
+          <w:lang w:val="en-US" w:eastAsia="ru-RU"/>
+          <w14:ligatures w14:val="none"/>
+        </w:rPr>
+        <w:t>Eric</w:t>
+      </w:r>
+      <w:proofErr w:type="gramStart"/>
+      <w:r>
+        <w:rPr>
+          <w:rFonts w:ascii="Ubuntu Mono" w:eastAsia="Times New Roman" w:hAnsi="Ubuntu Mono" w:cs="Courier New"/>
+          <w:color w:val="FFE083"/>
+          <w:kern w:val="0"/>
+          <w:sz w:val="27"/>
+          <w:szCs w:val="27"/>
+          <w:lang w:val="en-US" w:eastAsia="ru-RU"/>
+          <w14:ligatures w14:val="none"/>
+        </w:rPr>
+        <w:t>"</w:t>
+      </w:r>
+      <w:r>
+        <w:rPr>
+          <w:rFonts w:ascii="Ubuntu Mono" w:eastAsia="Times New Roman" w:hAnsi="Ubuntu Mono" w:cs="Courier New"/>
+          <w:color w:val="FFFFFF"/>
+          <w:kern w:val="0"/>
+          <w:sz w:val="27"/>
+          <w:szCs w:val="27"/>
+          <w:lang w:val="en-US" w:eastAsia="ru-RU"/>
+          <w14:ligatures w14:val="none"/>
+        </w:rPr>
+        <w:t>.</w:t>
+      </w:r>
+      <w:r>
+        <w:rPr>
+          <w:rFonts w:ascii="Ubuntu Mono" w:eastAsia="Times New Roman" w:hAnsi="Ubuntu Mono" w:cs="Courier New"/>
+          <w:color w:val="83FFF5"/>
+          <w:kern w:val="0"/>
+          <w:sz w:val="27"/>
+          <w:szCs w:val="27"/>
+          <w:lang w:val="en-US" w:eastAsia="ru-RU"/>
+          <w14:ligatures w14:val="none"/>
+        </w:rPr>
+        <w:t>length</w:t>
+      </w:r>
+      <w:proofErr w:type="spellEnd"/>
+      <w:proofErr w:type="gramEnd"/>
+      <w:r>
+        <w:rPr>
+          <w:rFonts w:ascii="Ubuntu Mono" w:eastAsia="Times New Roman" w:hAnsi="Ubuntu Mono" w:cs="Courier New"/>
+          <w:color w:val="FFFFFF"/>
+          <w:kern w:val="0"/>
+          <w:sz w:val="27"/>
+          <w:szCs w:val="27"/>
+          <w:lang w:val="en-US" w:eastAsia="ru-RU"/>
+          <w14:ligatures w14:val="none"/>
+        </w:rPr>
+        <w:t xml:space="preserve"> </w:t>
+      </w:r>
+      <w:r>
+        <w:rPr>
+          <w:rFonts w:ascii="Ubuntu Mono" w:eastAsia="Times New Roman" w:hAnsi="Ubuntu Mono" w:cs="Courier New"/>
+          <w:color w:val="939598"/>
+          <w:kern w:val="0"/>
+          <w:sz w:val="27"/>
+          <w:szCs w:val="27"/>
+          <w:lang w:val="en-US" w:eastAsia="ru-RU"/>
+          <w14:ligatures w14:val="none"/>
+        </w:rPr>
+        <w:t># I'm a comment, too!</w:t>
+      </w:r>
+    </w:p>
+    <w:p>
+      <w:pPr>
+        <w:spacing w:after="0" w:line="240" w:lineRule="auto"/>
+        <w:rPr>
+          <w:rFonts w:ascii="Segoe UI" w:eastAsia="Times New Roman" w:hAnsi="Segoe UI" w:cs="Segoe UI"/>
+          <w:color w:val="10162F"/>
+          <w:kern w:val="0"/>
+          <w:sz w:val="27"/>
+          <w:szCs w:val="27"/>
+          <w:lang w:val="en-US" w:eastAsia="ru-RU"/>
+          <w14:ligatures w14:val="none"/>
+        </w:rPr>
+      </w:pPr>
+      <w:r>
+        <w:rPr>
+          <w:rFonts w:ascii="Segoe UI" w:eastAsia="Times New Roman" w:hAnsi="Segoe UI" w:cs="Segoe UI"/>
+          <w:color w:val="10162F"/>
+          <w:kern w:val="0"/>
+          <w:sz w:val="27"/>
+          <w:szCs w:val="27"/>
+          <w:lang w:val="en-US" w:eastAsia="ru-RU"/>
+          <w14:ligatures w14:val="none"/>
+        </w:rPr>
+        <w:t>The second example will return </w:t>
+      </w:r>
+      <w:r>
+        <w:rPr>
+          <w:rFonts w:ascii="Ubuntu Mono" w:eastAsia="Times New Roman" w:hAnsi="Ubuntu Mono" w:cs="Courier New"/>
+          <w:color w:val="15141F"/>
+          <w:kern w:val="0"/>
+          <w:shd w:val="clear" w:color="auto" w:fill="EAE9ED"/>
+          <w:lang w:val="en-US" w:eastAsia="ru-RU"/>
+          <w14:ligatures w14:val="none"/>
+        </w:rPr>
+        <w:t>4</w:t>
+      </w:r>
+      <w:r>
+        <w:rPr>
+          <w:rFonts w:ascii="Segoe UI" w:eastAsia="Times New Roman" w:hAnsi="Segoe UI" w:cs="Segoe UI"/>
+          <w:color w:val="10162F"/>
+          <w:kern w:val="0"/>
+          <w:sz w:val="27"/>
+          <w:szCs w:val="27"/>
+          <w:lang w:val="en-US" w:eastAsia="ru-RU"/>
+          <w14:ligatures w14:val="none"/>
+        </w:rPr>
+        <w:t>, since the comment comes after the code that Ruby will execute.</w:t>
+      </w:r>
+    </w:p>
+    <w:p>
+      <w:pPr>
+        <w:shd w:val="clear" w:color="auto" w:fill="FFFFFF"/>
+        <w:spacing w:before="100" w:beforeAutospacing="1" w:after="100" w:afterAutospacing="1" w:line="240" w:lineRule="auto"/>
+        <w:outlineLvl w:val="2"/>
+        <w:rPr>
+          <w:rFonts w:ascii="Segoe UI" w:eastAsia="Times New Roman" w:hAnsi="Segoe UI" w:cs="Segoe UI"/>
+          <w:b/>
+          <w:bCs/>
+          <w:color w:val="10162F"/>
+          <w:kern w:val="0"/>
+          <w:sz w:val="27"/>
+          <w:szCs w:val="27"/>
+          <w:lang w:val="en-US" w:eastAsia="ru-RU"/>
+          <w14:ligatures w14:val="none"/>
+        </w:rPr>
+      </w:pPr>
+      <w:r>
+        <w:rPr>
+          <w:rFonts w:ascii="Segoe UI" w:eastAsia="Times New Roman" w:hAnsi="Segoe UI" w:cs="Segoe UI"/>
+          <w:b/>
+          <w:bCs/>
+          <w:color w:val="10162F"/>
+          <w:kern w:val="0"/>
+          <w:sz w:val="27"/>
+          <w:szCs w:val="27"/>
+          <w:lang w:val="en-US" w:eastAsia="ru-RU"/>
+          <w14:ligatures w14:val="none"/>
+        </w:rPr>
+        <w:t>Instructions</w:t>
+      </w:r>
+    </w:p>
+    <w:p>
+      <w:pPr>
+        <w:spacing w:after="0" w:line="240" w:lineRule="auto"/>
+        <w:rPr>
+          <w:rFonts w:ascii="Segoe UI" w:eastAsia="Times New Roman" w:hAnsi="Segoe UI" w:cs="Segoe UI"/>
+          <w:color w:val="10162F"/>
+          <w:kern w:val="0"/>
+          <w:sz w:val="27"/>
+          <w:szCs w:val="27"/>
+          <w:lang w:val="en-US" w:eastAsia="ru-RU"/>
+          <w14:ligatures w14:val="none"/>
+        </w:rPr>
+      </w:pPr>
+      <w:r>
+        <w:rPr>
+          <w:rFonts w:ascii="Segoe UI" w:eastAsia="Times New Roman" w:hAnsi="Segoe UI" w:cs="Segoe UI"/>
+          <w:b/>
+          <w:bCs/>
+          <w:color w:val="10162F"/>
+          <w:kern w:val="0"/>
+          <w:sz w:val="27"/>
+          <w:szCs w:val="27"/>
+          <w:lang w:val="en-US" w:eastAsia="ru-RU"/>
+          <w14:ligatures w14:val="none"/>
+        </w:rPr>
+        <w:t>1.</w:t>
+      </w:r>
+    </w:p>
+    <w:p>
+      <w:pPr>
+        <w:spacing w:after="0" w:line="240" w:lineRule="auto"/>
+        <w:rPr>
+          <w:rFonts w:ascii="Segoe UI" w:eastAsia="Times New Roman" w:hAnsi="Segoe UI" w:cs="Segoe UI"/>
+          <w:color w:val="10162F"/>
+          <w:kern w:val="0"/>
+          <w:sz w:val="27"/>
+          <w:szCs w:val="27"/>
+          <w:lang w:val="en-US" w:eastAsia="ru-RU"/>
+          <w14:ligatures w14:val="none"/>
+        </w:rPr>
+      </w:pPr>
+      <w:r>
+        <w:rPr>
+          <w:rFonts w:ascii="Segoe UI" w:eastAsia="Times New Roman" w:hAnsi="Segoe UI" w:cs="Segoe UI"/>
+          <w:color w:val="10162F"/>
+          <w:kern w:val="0"/>
+          <w:sz w:val="27"/>
+          <w:szCs w:val="27"/>
+          <w:lang w:val="en-US" w:eastAsia="ru-RU"/>
+          <w14:ligatures w14:val="none"/>
+        </w:rPr>
+        <w:t>Write a comment in the editor. It can be anything you like!</w:t>
+      </w:r>
+    </w:p>
+    <w:p>
+      <w:pPr>
+        <w:spacing w:after="0" w:line="240" w:lineRule="auto"/>
+        <w:rPr>
+          <w:rFonts w:ascii="Segoe UI" w:eastAsia="Times New Roman" w:hAnsi="Segoe UI" w:cs="Segoe UI"/>
+          <w:color w:val="10162F"/>
+          <w:kern w:val="0"/>
+          <w:sz w:val="27"/>
+          <w:szCs w:val="27"/>
+          <w:lang w:val="en-US" w:eastAsia="ru-RU"/>
+          <w14:ligatures w14:val="none"/>
+        </w:rPr>
+      </w:pPr>
+    </w:p>
+    <w:p>
+      <w:pPr>
+        <w:spacing w:after="0" w:line="240" w:lineRule="auto"/>
+        <w:rPr>
+          <w:rFonts w:ascii="Segoe UI" w:eastAsia="Times New Roman" w:hAnsi="Segoe UI" w:cs="Segoe UI"/>
+          <w:b/>
+          <w:bCs/>
+          <w:color w:val="10162F"/>
+          <w:kern w:val="0"/>
+          <w:sz w:val="27"/>
+          <w:szCs w:val="27"/>
+          <w:lang w:val="en-US" w:eastAsia="ru-RU"/>
+          <w14:ligatures w14:val="none"/>
+        </w:rPr>
+      </w:pPr>
+      <w:proofErr w:type="spellStart"/>
+      <w:r>
+        <w:rPr>
+          <w:rFonts w:ascii="Segoe UI" w:eastAsia="Times New Roman" w:hAnsi="Segoe UI" w:cs="Segoe UI"/>
+          <w:b/>
+          <w:bCs/>
+          <w:color w:val="10162F"/>
+          <w:kern w:val="0"/>
+          <w:sz w:val="27"/>
+          <w:szCs w:val="27"/>
+          <w:lang w:val="en-US" w:eastAsia="ru-RU"/>
+          <w14:ligatures w14:val="none"/>
+        </w:rPr>
+        <w:t>script.rb</w:t>
+      </w:r>
+      <w:proofErr w:type="spellEnd"/>
+    </w:p>
+    <w:p>
+      <w:pPr>
+        <w:spacing w:after="0" w:line="240" w:lineRule="auto"/>
+        <w:rPr>
+          <w:rFonts w:ascii="Segoe UI" w:eastAsia="Times New Roman" w:hAnsi="Segoe UI" w:cs="Segoe UI"/>
+          <w:b/>
+          <w:bCs/>
+          <w:color w:val="10162F"/>
+          <w:kern w:val="0"/>
+          <w:sz w:val="27"/>
+          <w:szCs w:val="27"/>
+          <w:lang w:val="en-US" w:eastAsia="ru-RU"/>
+          <w14:ligatures w14:val="none"/>
+        </w:rPr>
+      </w:pPr>
+    </w:p>
+    <w:p>
+      <w:pPr>
+        <w:shd w:val="clear" w:color="auto" w:fill="1E1E1E"/>
+        <w:spacing w:after="0" w:line="360" w:lineRule="atLeast"/>
+        <w:rPr>
+          <w:rFonts w:ascii="Consolas" w:eastAsia="Times New Roman" w:hAnsi="Consolas" w:cs="Times New Roman"/>
+          <w:color w:val="FFFFFF"/>
+          <w:kern w:val="0"/>
+          <w:sz w:val="21"/>
+          <w:szCs w:val="21"/>
+          <w:lang w:val="en-US" w:eastAsia="ru-RU"/>
+          <w14:ligatures w14:val="none"/>
+        </w:rPr>
+      </w:pPr>
+      <w:r>
+        <w:rPr>
+          <w:rFonts w:ascii="Consolas" w:eastAsia="Times New Roman" w:hAnsi="Consolas" w:cs="Times New Roman"/>
+          <w:color w:val="939598"/>
+          <w:kern w:val="0"/>
+          <w:sz w:val="21"/>
+          <w:szCs w:val="21"/>
+          <w:lang w:val="en-US" w:eastAsia="ru-RU"/>
+          <w14:ligatures w14:val="none"/>
+        </w:rPr>
+        <w:t># This is a one-line comment</w:t>
+      </w:r>
+    </w:p>
+    <w:p>
+      <w:pPr>
+        <w:pBdr>
+          <w:bottom w:val="single" w:sz="12" w:space="1" w:color="auto"/>
+        </w:pBdr>
+        <w:spacing w:after="0" w:line="240" w:lineRule="auto"/>
+        <w:rPr>
+          <w:rFonts w:ascii="Segoe UI" w:eastAsia="Times New Roman" w:hAnsi="Segoe UI" w:cs="Segoe UI"/>
+          <w:b/>
+          <w:bCs/>
+          <w:color w:val="10162F"/>
+          <w:kern w:val="0"/>
+          <w:sz w:val="27"/>
+          <w:szCs w:val="27"/>
+          <w:lang w:val="en-US" w:eastAsia="ru-RU"/>
+          <w14:ligatures w14:val="none"/>
+        </w:rPr>
+      </w:pPr>
+    </w:p>
+    <w:p>
+      <w:pPr>
+        <w:spacing w:after="0" w:line="240" w:lineRule="auto"/>
+        <w:rPr>
+          <w:rFonts w:ascii="Segoe UI" w:eastAsia="Times New Roman" w:hAnsi="Segoe UI" w:cs="Segoe UI"/>
+          <w:b/>
+          <w:bCs/>
+          <w:color w:val="10162F"/>
+          <w:kern w:val="0"/>
+          <w:sz w:val="27"/>
+          <w:szCs w:val="27"/>
+          <w:lang w:val="en-US" w:eastAsia="ru-RU"/>
+          <w14:ligatures w14:val="none"/>
         </w:rPr>
       </w:pPr>
     </w:p>

</xml_diff>

<commit_message>
feat: introduction to ruby -Naming Conventions
</commit_message>
<xml_diff>
--- a/INTRODUCTION TO RUBY.docx
+++ b/INTRODUCTION TO RUBY.docx
@@ -5936,17 +5936,1390 @@
     </w:p>
     <w:p>
       <w:pPr>
+        <w:spacing w:before="100" w:beforeAutospacing="1" w:after="100" w:afterAutospacing="1" w:line="240" w:lineRule="auto"/>
+        <w:outlineLvl w:val="1"/>
+        <w:rPr>
+          <w:rFonts w:ascii="Segoe UI" w:eastAsia="Times New Roman" w:hAnsi="Segoe UI" w:cs="Segoe UI"/>
+          <w:b/>
+          <w:bCs/>
+          <w:color w:val="10162F"/>
+          <w:kern w:val="0"/>
+          <w:sz w:val="36"/>
+          <w:szCs w:val="36"/>
+          <w:lang w:val="en-US" w:eastAsia="ru-RU"/>
+          <w14:ligatures w14:val="none"/>
+        </w:rPr>
+      </w:pPr>
+      <w:r>
+        <w:rPr>
+          <w:rFonts w:ascii="Segoe UI" w:eastAsia="Times New Roman" w:hAnsi="Segoe UI" w:cs="Segoe UI"/>
+          <w:b/>
+          <w:bCs/>
+          <w:color w:val="10162F"/>
+          <w:kern w:val="0"/>
+          <w:sz w:val="36"/>
+          <w:szCs w:val="36"/>
+          <w:lang w:val="en-US" w:eastAsia="ru-RU"/>
+          <w14:ligatures w14:val="none"/>
+        </w:rPr>
+        <w:lastRenderedPageBreak/>
+        <w:t>Multi-Line Comments</w:t>
+      </w:r>
+    </w:p>
+    <w:p>
+      <w:pPr>
+        <w:spacing w:after="100" w:afterAutospacing="1" w:line="240" w:lineRule="auto"/>
+        <w:rPr>
+          <w:rFonts w:ascii="Segoe UI" w:eastAsia="Times New Roman" w:hAnsi="Segoe UI" w:cs="Segoe UI"/>
+          <w:color w:val="10162F"/>
+          <w:kern w:val="0"/>
+          <w:sz w:val="27"/>
+          <w:szCs w:val="27"/>
+          <w:lang w:val="en-US" w:eastAsia="ru-RU"/>
+          <w14:ligatures w14:val="none"/>
+        </w:rPr>
+      </w:pPr>
+      <w:r>
+        <w:rPr>
+          <w:rFonts w:ascii="Segoe UI" w:eastAsia="Times New Roman" w:hAnsi="Segoe UI" w:cs="Segoe UI"/>
+          <w:color w:val="10162F"/>
+          <w:kern w:val="0"/>
+          <w:sz w:val="27"/>
+          <w:szCs w:val="27"/>
+          <w:lang w:val="en-US" w:eastAsia="ru-RU"/>
+          <w14:ligatures w14:val="none"/>
+        </w:rPr>
+        <w:t>You can write a comment that spans multiple lines by starting each line with a </w:t>
+      </w:r>
+      <w:r>
+        <w:rPr>
+          <w:rFonts w:ascii="Ubuntu Mono" w:eastAsia="Times New Roman" w:hAnsi="Ubuntu Mono" w:cs="Courier New"/>
+          <w:color w:val="15141F"/>
+          <w:kern w:val="0"/>
+          <w:shd w:val="clear" w:color="auto" w:fill="EAE9ED"/>
+          <w:lang w:val="en-US" w:eastAsia="ru-RU"/>
+          <w14:ligatures w14:val="none"/>
+        </w:rPr>
+        <w:t>#</w:t>
+      </w:r>
+      <w:r>
+        <w:rPr>
+          <w:rFonts w:ascii="Segoe UI" w:eastAsia="Times New Roman" w:hAnsi="Segoe UI" w:cs="Segoe UI"/>
+          <w:color w:val="10162F"/>
+          <w:kern w:val="0"/>
+          <w:sz w:val="27"/>
+          <w:szCs w:val="27"/>
+          <w:lang w:val="en-US" w:eastAsia="ru-RU"/>
+          <w14:ligatures w14:val="none"/>
+        </w:rPr>
+        <w:t>, but there’s an easier way. If you start with </w:t>
+      </w:r>
+      <w:r>
+        <w:rPr>
+          <w:rFonts w:ascii="Ubuntu Mono" w:eastAsia="Times New Roman" w:hAnsi="Ubuntu Mono" w:cs="Courier New"/>
+          <w:color w:val="15141F"/>
+          <w:kern w:val="0"/>
+          <w:shd w:val="clear" w:color="auto" w:fill="EAE9ED"/>
+          <w:lang w:val="en-US" w:eastAsia="ru-RU"/>
+          <w14:ligatures w14:val="none"/>
+        </w:rPr>
+        <w:t>=begin</w:t>
+      </w:r>
+      <w:r>
+        <w:rPr>
+          <w:rFonts w:ascii="Segoe UI" w:eastAsia="Times New Roman" w:hAnsi="Segoe UI" w:cs="Segoe UI"/>
+          <w:color w:val="10162F"/>
+          <w:kern w:val="0"/>
+          <w:sz w:val="27"/>
+          <w:szCs w:val="27"/>
+          <w:lang w:val="en-US" w:eastAsia="ru-RU"/>
+          <w14:ligatures w14:val="none"/>
+        </w:rPr>
+        <w:t> and end with </w:t>
+      </w:r>
+      <w:r>
+        <w:rPr>
+          <w:rFonts w:ascii="Ubuntu Mono" w:eastAsia="Times New Roman" w:hAnsi="Ubuntu Mono" w:cs="Courier New"/>
+          <w:color w:val="15141F"/>
+          <w:kern w:val="0"/>
+          <w:shd w:val="clear" w:color="auto" w:fill="EAE9ED"/>
+          <w:lang w:val="en-US" w:eastAsia="ru-RU"/>
+          <w14:ligatures w14:val="none"/>
+        </w:rPr>
+        <w:t>=end</w:t>
+      </w:r>
+      <w:r>
+        <w:rPr>
+          <w:rFonts w:ascii="Segoe UI" w:eastAsia="Times New Roman" w:hAnsi="Segoe UI" w:cs="Segoe UI"/>
+          <w:color w:val="10162F"/>
+          <w:kern w:val="0"/>
+          <w:sz w:val="27"/>
+          <w:szCs w:val="27"/>
+          <w:lang w:val="en-US" w:eastAsia="ru-RU"/>
+          <w14:ligatures w14:val="none"/>
+        </w:rPr>
+        <w:t>, </w:t>
+      </w:r>
+      <w:r>
+        <w:rPr>
+          <w:rFonts w:ascii="Segoe UI" w:eastAsia="Times New Roman" w:hAnsi="Segoe UI" w:cs="Segoe UI"/>
+          <w:i/>
+          <w:iCs/>
+          <w:color w:val="10162F"/>
+          <w:kern w:val="0"/>
+          <w:sz w:val="27"/>
+          <w:szCs w:val="27"/>
+          <w:lang w:val="en-US" w:eastAsia="ru-RU"/>
+          <w14:ligatures w14:val="none"/>
+        </w:rPr>
+        <w:t>everything</w:t>
+      </w:r>
+      <w:r>
+        <w:rPr>
+          <w:rFonts w:ascii="Segoe UI" w:eastAsia="Times New Roman" w:hAnsi="Segoe UI" w:cs="Segoe UI"/>
+          <w:color w:val="10162F"/>
+          <w:kern w:val="0"/>
+          <w:sz w:val="27"/>
+          <w:szCs w:val="27"/>
+          <w:lang w:val="en-US" w:eastAsia="ru-RU"/>
+          <w14:ligatures w14:val="none"/>
+        </w:rPr>
+        <w:t> between those two expressions will be a comment. Take a look at this example:</w:t>
+      </w:r>
+    </w:p>
+    <w:p>
+      <w:pPr>
+        <w:shd w:val="clear" w:color="auto" w:fill="211E2F"/>
+        <w:tabs>
+          <w:tab w:val="left" w:pos="916"/>
+          <w:tab w:val="left" w:pos="1832"/>
+          <w:tab w:val="left" w:pos="2748"/>
+          <w:tab w:val="left" w:pos="3664"/>
+          <w:tab w:val="left" w:pos="4580"/>
+          <w:tab w:val="left" w:pos="5496"/>
+          <w:tab w:val="left" w:pos="6412"/>
+          <w:tab w:val="left" w:pos="7328"/>
+          <w:tab w:val="left" w:pos="8244"/>
+          <w:tab w:val="left" w:pos="9160"/>
+          <w:tab w:val="left" w:pos="10076"/>
+          <w:tab w:val="left" w:pos="10992"/>
+          <w:tab w:val="left" w:pos="11908"/>
+          <w:tab w:val="left" w:pos="12824"/>
+          <w:tab w:val="left" w:pos="13740"/>
+          <w:tab w:val="left" w:pos="14656"/>
+        </w:tabs>
         <w:spacing w:after="0" w:line="240" w:lineRule="auto"/>
         <w:rPr>
-          <w:rFonts w:ascii="Segoe UI" w:eastAsia="Times New Roman" w:hAnsi="Segoe UI" w:cs="Segoe UI"/>
-          <w:b/>
-          <w:bCs/>
-          <w:color w:val="10162F"/>
-          <w:kern w:val="0"/>
-          <w:sz w:val="27"/>
-          <w:szCs w:val="27"/>
-          <w:lang w:val="en-US" w:eastAsia="ru-RU"/>
-          <w14:ligatures w14:val="none"/>
+          <w:rFonts w:ascii="Ubuntu Mono" w:eastAsia="Times New Roman" w:hAnsi="Ubuntu Mono" w:cs="Courier New"/>
+          <w:color w:val="939598"/>
+          <w:kern w:val="0"/>
+          <w:sz w:val="27"/>
+          <w:szCs w:val="27"/>
+          <w:lang w:val="en-US" w:eastAsia="ru-RU"/>
+          <w14:ligatures w14:val="none"/>
+        </w:rPr>
+      </w:pPr>
+      <w:r>
+        <w:rPr>
+          <w:rFonts w:ascii="Ubuntu Mono" w:eastAsia="Times New Roman" w:hAnsi="Ubuntu Mono" w:cs="Courier New"/>
+          <w:color w:val="939598"/>
+          <w:kern w:val="0"/>
+          <w:sz w:val="27"/>
+          <w:szCs w:val="27"/>
+          <w:lang w:val="en-US" w:eastAsia="ru-RU"/>
+          <w14:ligatures w14:val="none"/>
+        </w:rPr>
+        <w:t>=begin</w:t>
+      </w:r>
+      <w:r>
+        <w:rPr>
+          <w:rFonts w:ascii="Ubuntu Mono" w:eastAsia="Times New Roman" w:hAnsi="Ubuntu Mono" w:cs="Courier New"/>
+          <w:color w:val="939598"/>
+          <w:kern w:val="0"/>
+          <w:sz w:val="27"/>
+          <w:szCs w:val="27"/>
+          <w:lang w:val="en-US" w:eastAsia="ru-RU"/>
+          <w14:ligatures w14:val="none"/>
+        </w:rPr>
+        <w:br/>
+        <w:t>I'm a comment!</w:t>
+      </w:r>
+      <w:r>
+        <w:rPr>
+          <w:rFonts w:ascii="Ubuntu Mono" w:eastAsia="Times New Roman" w:hAnsi="Ubuntu Mono" w:cs="Courier New"/>
+          <w:color w:val="939598"/>
+          <w:kern w:val="0"/>
+          <w:sz w:val="27"/>
+          <w:szCs w:val="27"/>
+          <w:lang w:val="en-US" w:eastAsia="ru-RU"/>
+          <w14:ligatures w14:val="none"/>
+        </w:rPr>
+        <w:br/>
+        <w:t>I don't need any # symbols.</w:t>
+      </w:r>
+      <w:r>
+        <w:rPr>
+          <w:rFonts w:ascii="Ubuntu Mono" w:eastAsia="Times New Roman" w:hAnsi="Ubuntu Mono" w:cs="Courier New"/>
+          <w:color w:val="939598"/>
+          <w:kern w:val="0"/>
+          <w:sz w:val="27"/>
+          <w:szCs w:val="27"/>
+          <w:lang w:val="en-US" w:eastAsia="ru-RU"/>
+          <w14:ligatures w14:val="none"/>
+        </w:rPr>
+        <w:br/>
+        <w:t>=end</w:t>
+      </w:r>
+    </w:p>
+    <w:p>
+      <w:pPr>
+        <w:spacing w:after="0" w:line="240" w:lineRule="auto"/>
+        <w:rPr>
+          <w:rFonts w:ascii="Segoe UI" w:eastAsia="Times New Roman" w:hAnsi="Segoe UI" w:cs="Segoe UI"/>
+          <w:color w:val="10162F"/>
+          <w:kern w:val="0"/>
+          <w:sz w:val="27"/>
+          <w:szCs w:val="27"/>
+          <w:lang w:val="en-US" w:eastAsia="ru-RU"/>
+          <w14:ligatures w14:val="none"/>
+        </w:rPr>
+      </w:pPr>
+      <w:r>
+        <w:rPr>
+          <w:rFonts w:ascii="Segoe UI" w:eastAsia="Times New Roman" w:hAnsi="Segoe UI" w:cs="Segoe UI"/>
+          <w:color w:val="10162F"/>
+          <w:kern w:val="0"/>
+          <w:sz w:val="27"/>
+          <w:szCs w:val="27"/>
+          <w:lang w:val="en-US" w:eastAsia="ru-RU"/>
+          <w14:ligatures w14:val="none"/>
+        </w:rPr>
+        <w:t>Don’t put any space between the </w:t>
+      </w:r>
+      <w:r>
+        <w:rPr>
+          <w:rFonts w:ascii="Ubuntu Mono" w:eastAsia="Times New Roman" w:hAnsi="Ubuntu Mono" w:cs="Courier New"/>
+          <w:color w:val="15141F"/>
+          <w:kern w:val="0"/>
+          <w:shd w:val="clear" w:color="auto" w:fill="EAE9ED"/>
+          <w:lang w:val="en-US" w:eastAsia="ru-RU"/>
+          <w14:ligatures w14:val="none"/>
+        </w:rPr>
+        <w:t>=</w:t>
+      </w:r>
+      <w:r>
+        <w:rPr>
+          <w:rFonts w:ascii="Segoe UI" w:eastAsia="Times New Roman" w:hAnsi="Segoe UI" w:cs="Segoe UI"/>
+          <w:color w:val="10162F"/>
+          <w:kern w:val="0"/>
+          <w:sz w:val="27"/>
+          <w:szCs w:val="27"/>
+          <w:lang w:val="en-US" w:eastAsia="ru-RU"/>
+          <w14:ligatures w14:val="none"/>
+        </w:rPr>
+        <w:t> sign and the words </w:t>
+      </w:r>
+      <w:r>
+        <w:rPr>
+          <w:rFonts w:ascii="Ubuntu Mono" w:eastAsia="Times New Roman" w:hAnsi="Ubuntu Mono" w:cs="Courier New"/>
+          <w:color w:val="15141F"/>
+          <w:kern w:val="0"/>
+          <w:shd w:val="clear" w:color="auto" w:fill="EAE9ED"/>
+          <w:lang w:val="en-US" w:eastAsia="ru-RU"/>
+          <w14:ligatures w14:val="none"/>
+        </w:rPr>
+        <w:t>begin</w:t>
+      </w:r>
+      <w:r>
+        <w:rPr>
+          <w:rFonts w:ascii="Segoe UI" w:eastAsia="Times New Roman" w:hAnsi="Segoe UI" w:cs="Segoe UI"/>
+          <w:color w:val="10162F"/>
+          <w:kern w:val="0"/>
+          <w:sz w:val="27"/>
+          <w:szCs w:val="27"/>
+          <w:lang w:val="en-US" w:eastAsia="ru-RU"/>
+          <w14:ligatures w14:val="none"/>
+        </w:rPr>
+        <w:t> or </w:t>
+      </w:r>
+      <w:r>
+        <w:rPr>
+          <w:rFonts w:ascii="Ubuntu Mono" w:eastAsia="Times New Roman" w:hAnsi="Ubuntu Mono" w:cs="Courier New"/>
+          <w:color w:val="15141F"/>
+          <w:kern w:val="0"/>
+          <w:shd w:val="clear" w:color="auto" w:fill="EAE9ED"/>
+          <w:lang w:val="en-US" w:eastAsia="ru-RU"/>
+          <w14:ligatures w14:val="none"/>
+        </w:rPr>
+        <w:t>end</w:t>
+      </w:r>
+      <w:r>
+        <w:rPr>
+          <w:rFonts w:ascii="Segoe UI" w:eastAsia="Times New Roman" w:hAnsi="Segoe UI" w:cs="Segoe UI"/>
+          <w:color w:val="10162F"/>
+          <w:kern w:val="0"/>
+          <w:sz w:val="27"/>
+          <w:szCs w:val="27"/>
+          <w:lang w:val="en-US" w:eastAsia="ru-RU"/>
+          <w14:ligatures w14:val="none"/>
+        </w:rPr>
+        <w:t>. You can do that with math (</w:t>
+      </w:r>
+      <w:r>
+        <w:rPr>
+          <w:rFonts w:ascii="Ubuntu Mono" w:eastAsia="Times New Roman" w:hAnsi="Ubuntu Mono" w:cs="Courier New"/>
+          <w:color w:val="15141F"/>
+          <w:kern w:val="0"/>
+          <w:shd w:val="clear" w:color="auto" w:fill="EAE9ED"/>
+          <w:lang w:val="en-US" w:eastAsia="ru-RU"/>
+          <w14:ligatures w14:val="none"/>
+        </w:rPr>
+        <w:t>2 + 5</w:t>
+      </w:r>
+      <w:r>
+        <w:rPr>
+          <w:rFonts w:ascii="Segoe UI" w:eastAsia="Times New Roman" w:hAnsi="Segoe UI" w:cs="Segoe UI"/>
+          <w:color w:val="10162F"/>
+          <w:kern w:val="0"/>
+          <w:sz w:val="27"/>
+          <w:szCs w:val="27"/>
+          <w:lang w:val="en-US" w:eastAsia="ru-RU"/>
+          <w14:ligatures w14:val="none"/>
+        </w:rPr>
+        <w:t> is the same as </w:t>
+      </w:r>
+      <w:r>
+        <w:rPr>
+          <w:rFonts w:ascii="Ubuntu Mono" w:eastAsia="Times New Roman" w:hAnsi="Ubuntu Mono" w:cs="Courier New"/>
+          <w:color w:val="15141F"/>
+          <w:kern w:val="0"/>
+          <w:shd w:val="clear" w:color="auto" w:fill="EAE9ED"/>
+          <w:lang w:val="en-US" w:eastAsia="ru-RU"/>
+          <w14:ligatures w14:val="none"/>
+        </w:rPr>
+        <w:t>2+5</w:t>
+      </w:r>
+      <w:r>
+        <w:rPr>
+          <w:rFonts w:ascii="Segoe UI" w:eastAsia="Times New Roman" w:hAnsi="Segoe UI" w:cs="Segoe UI"/>
+          <w:color w:val="10162F"/>
+          <w:kern w:val="0"/>
+          <w:sz w:val="27"/>
+          <w:szCs w:val="27"/>
+          <w:lang w:val="en-US" w:eastAsia="ru-RU"/>
+          <w14:ligatures w14:val="none"/>
+        </w:rPr>
+        <w:t>), but in this case, Ruby will get confused. </w:t>
+      </w:r>
+      <w:r>
+        <w:rPr>
+          <w:rFonts w:ascii="Ubuntu Mono" w:eastAsia="Times New Roman" w:hAnsi="Ubuntu Mono" w:cs="Courier New"/>
+          <w:color w:val="15141F"/>
+          <w:kern w:val="0"/>
+          <w:shd w:val="clear" w:color="auto" w:fill="EAE9ED"/>
+          <w:lang w:val="en-US" w:eastAsia="ru-RU"/>
+          <w14:ligatures w14:val="none"/>
+        </w:rPr>
+        <w:t>=begin</w:t>
+      </w:r>
+      <w:r>
+        <w:rPr>
+          <w:rFonts w:ascii="Segoe UI" w:eastAsia="Times New Roman" w:hAnsi="Segoe UI" w:cs="Segoe UI"/>
+          <w:color w:val="10162F"/>
+          <w:kern w:val="0"/>
+          <w:sz w:val="27"/>
+          <w:szCs w:val="27"/>
+          <w:lang w:val="en-US" w:eastAsia="ru-RU"/>
+          <w14:ligatures w14:val="none"/>
+        </w:rPr>
+        <w:t> and </w:t>
+      </w:r>
+      <w:r>
+        <w:rPr>
+          <w:rFonts w:ascii="Ubuntu Mono" w:eastAsia="Times New Roman" w:hAnsi="Ubuntu Mono" w:cs="Courier New"/>
+          <w:color w:val="15141F"/>
+          <w:kern w:val="0"/>
+          <w:shd w:val="clear" w:color="auto" w:fill="EAE9ED"/>
+          <w:lang w:val="en-US" w:eastAsia="ru-RU"/>
+          <w14:ligatures w14:val="none"/>
+        </w:rPr>
+        <w:t>=end</w:t>
+      </w:r>
+      <w:r>
+        <w:rPr>
+          <w:rFonts w:ascii="Segoe UI" w:eastAsia="Times New Roman" w:hAnsi="Segoe UI" w:cs="Segoe UI"/>
+          <w:color w:val="10162F"/>
+          <w:kern w:val="0"/>
+          <w:sz w:val="27"/>
+          <w:szCs w:val="27"/>
+          <w:lang w:val="en-US" w:eastAsia="ru-RU"/>
+          <w14:ligatures w14:val="none"/>
+        </w:rPr>
+        <w:t> also need to be on lines all by themselves, just as shown above.</w:t>
+      </w:r>
+    </w:p>
+    <w:p>
+      <w:pPr>
+        <w:shd w:val="clear" w:color="auto" w:fill="FFFFFF"/>
+        <w:spacing w:before="100" w:beforeAutospacing="1" w:after="100" w:afterAutospacing="1" w:line="240" w:lineRule="auto"/>
+        <w:outlineLvl w:val="2"/>
+        <w:rPr>
+          <w:rFonts w:ascii="Segoe UI" w:eastAsia="Times New Roman" w:hAnsi="Segoe UI" w:cs="Segoe UI"/>
+          <w:b/>
+          <w:bCs/>
+          <w:color w:val="10162F"/>
+          <w:kern w:val="0"/>
+          <w:sz w:val="27"/>
+          <w:szCs w:val="27"/>
+          <w:lang w:val="en-US" w:eastAsia="ru-RU"/>
+          <w14:ligatures w14:val="none"/>
+        </w:rPr>
+      </w:pPr>
+      <w:r>
+        <w:rPr>
+          <w:rFonts w:ascii="Segoe UI" w:eastAsia="Times New Roman" w:hAnsi="Segoe UI" w:cs="Segoe UI"/>
+          <w:b/>
+          <w:bCs/>
+          <w:color w:val="10162F"/>
+          <w:kern w:val="0"/>
+          <w:sz w:val="27"/>
+          <w:szCs w:val="27"/>
+          <w:lang w:val="en-US" w:eastAsia="ru-RU"/>
+          <w14:ligatures w14:val="none"/>
+        </w:rPr>
+        <w:t>Instructions</w:t>
+      </w:r>
+    </w:p>
+    <w:p>
+      <w:pPr>
+        <w:spacing w:after="0" w:line="240" w:lineRule="auto"/>
+        <w:rPr>
+          <w:rFonts w:ascii="Segoe UI" w:eastAsia="Times New Roman" w:hAnsi="Segoe UI" w:cs="Segoe UI"/>
+          <w:color w:val="10162F"/>
+          <w:kern w:val="0"/>
+          <w:sz w:val="27"/>
+          <w:szCs w:val="27"/>
+          <w:lang w:val="en-US" w:eastAsia="ru-RU"/>
+          <w14:ligatures w14:val="none"/>
+        </w:rPr>
+      </w:pPr>
+      <w:r>
+        <w:rPr>
+          <w:rFonts w:ascii="Segoe UI" w:eastAsia="Times New Roman" w:hAnsi="Segoe UI" w:cs="Segoe UI"/>
+          <w:b/>
+          <w:bCs/>
+          <w:color w:val="10162F"/>
+          <w:kern w:val="0"/>
+          <w:sz w:val="27"/>
+          <w:szCs w:val="27"/>
+          <w:lang w:val="en-US" w:eastAsia="ru-RU"/>
+          <w14:ligatures w14:val="none"/>
+        </w:rPr>
+        <w:t>1.</w:t>
+      </w:r>
+    </w:p>
+    <w:p>
+      <w:pPr>
+        <w:spacing w:after="0" w:line="240" w:lineRule="auto"/>
+        <w:rPr>
+          <w:rFonts w:ascii="Segoe UI" w:eastAsia="Times New Roman" w:hAnsi="Segoe UI" w:cs="Segoe UI"/>
+          <w:color w:val="10162F"/>
+          <w:kern w:val="0"/>
+          <w:sz w:val="27"/>
+          <w:szCs w:val="27"/>
+          <w:lang w:val="en-US" w:eastAsia="ru-RU"/>
+          <w14:ligatures w14:val="none"/>
+        </w:rPr>
+      </w:pPr>
+      <w:r>
+        <w:rPr>
+          <w:rFonts w:ascii="Segoe UI" w:eastAsia="Times New Roman" w:hAnsi="Segoe UI" w:cs="Segoe UI"/>
+          <w:color w:val="10162F"/>
+          <w:kern w:val="0"/>
+          <w:sz w:val="27"/>
+          <w:szCs w:val="27"/>
+          <w:lang w:val="en-US" w:eastAsia="ru-RU"/>
+          <w14:ligatures w14:val="none"/>
+        </w:rPr>
+        <w:t>Create a multi-line comment in the editor to the right. Make sure </w:t>
+      </w:r>
+      <w:r>
+        <w:rPr>
+          <w:rFonts w:ascii="Ubuntu Mono" w:eastAsia="Times New Roman" w:hAnsi="Ubuntu Mono" w:cs="Courier New"/>
+          <w:color w:val="15141F"/>
+          <w:kern w:val="0"/>
+          <w:shd w:val="clear" w:color="auto" w:fill="EAE9ED"/>
+          <w:lang w:val="en-US" w:eastAsia="ru-RU"/>
+          <w14:ligatures w14:val="none"/>
+        </w:rPr>
+        <w:t>=begin</w:t>
+      </w:r>
+      <w:r>
+        <w:rPr>
+          <w:rFonts w:ascii="Segoe UI" w:eastAsia="Times New Roman" w:hAnsi="Segoe UI" w:cs="Segoe UI"/>
+          <w:color w:val="10162F"/>
+          <w:kern w:val="0"/>
+          <w:sz w:val="27"/>
+          <w:szCs w:val="27"/>
+          <w:lang w:val="en-US" w:eastAsia="ru-RU"/>
+          <w14:ligatures w14:val="none"/>
+        </w:rPr>
+        <w:t> and </w:t>
+      </w:r>
+      <w:r>
+        <w:rPr>
+          <w:rFonts w:ascii="Ubuntu Mono" w:eastAsia="Times New Roman" w:hAnsi="Ubuntu Mono" w:cs="Courier New"/>
+          <w:color w:val="15141F"/>
+          <w:kern w:val="0"/>
+          <w:shd w:val="clear" w:color="auto" w:fill="EAE9ED"/>
+          <w:lang w:val="en-US" w:eastAsia="ru-RU"/>
+          <w14:ligatures w14:val="none"/>
+        </w:rPr>
+        <w:t>=end</w:t>
+      </w:r>
+      <w:r>
+        <w:rPr>
+          <w:rFonts w:ascii="Segoe UI" w:eastAsia="Times New Roman" w:hAnsi="Segoe UI" w:cs="Segoe UI"/>
+          <w:color w:val="10162F"/>
+          <w:kern w:val="0"/>
+          <w:sz w:val="27"/>
+          <w:szCs w:val="27"/>
+          <w:lang w:val="en-US" w:eastAsia="ru-RU"/>
+          <w14:ligatures w14:val="none"/>
+        </w:rPr>
+        <w:t> </w:t>
+      </w:r>
+      <w:proofErr w:type="gramStart"/>
+      <w:r>
+        <w:rPr>
+          <w:rFonts w:ascii="Segoe UI" w:eastAsia="Times New Roman" w:hAnsi="Segoe UI" w:cs="Segoe UI"/>
+          <w:color w:val="10162F"/>
+          <w:kern w:val="0"/>
+          <w:sz w:val="27"/>
+          <w:szCs w:val="27"/>
+          <w:lang w:val="en-US" w:eastAsia="ru-RU"/>
+          <w14:ligatures w14:val="none"/>
+        </w:rPr>
+        <w:t>are</w:t>
+      </w:r>
+      <w:proofErr w:type="gramEnd"/>
+      <w:r>
+        <w:rPr>
+          <w:rFonts w:ascii="Segoe UI" w:eastAsia="Times New Roman" w:hAnsi="Segoe UI" w:cs="Segoe UI"/>
+          <w:color w:val="10162F"/>
+          <w:kern w:val="0"/>
+          <w:sz w:val="27"/>
+          <w:szCs w:val="27"/>
+          <w:lang w:val="en-US" w:eastAsia="ru-RU"/>
+          <w14:ligatures w14:val="none"/>
+        </w:rPr>
+        <w:t xml:space="preserve"> on their own lines!</w:t>
+      </w:r>
+    </w:p>
+    <w:p>
+      <w:pPr>
+        <w:spacing w:after="0" w:line="240" w:lineRule="auto"/>
+        <w:rPr>
+          <w:rFonts w:ascii="Segoe UI" w:eastAsia="Times New Roman" w:hAnsi="Segoe UI" w:cs="Segoe UI"/>
+          <w:b/>
+          <w:bCs/>
+          <w:color w:val="10162F"/>
+          <w:kern w:val="0"/>
+          <w:sz w:val="27"/>
+          <w:szCs w:val="27"/>
+          <w:lang w:val="en-US" w:eastAsia="ru-RU"/>
+          <w14:ligatures w14:val="none"/>
+        </w:rPr>
+      </w:pPr>
+    </w:p>
+    <w:p>
+      <w:pPr>
+        <w:rPr>
+          <w:b/>
+          <w:bCs/>
+          <w:lang w:val="en-US"/>
+        </w:rPr>
+      </w:pPr>
+      <w:proofErr w:type="spellStart"/>
+      <w:r>
+        <w:rPr>
+          <w:b/>
+          <w:bCs/>
+          <w:lang w:val="en-US"/>
+        </w:rPr>
+        <w:t>script.rb</w:t>
+      </w:r>
+      <w:proofErr w:type="spellEnd"/>
+    </w:p>
+    <w:p>
+      <w:pPr>
+        <w:shd w:val="clear" w:color="auto" w:fill="1E1E1E"/>
+        <w:spacing w:after="0" w:line="360" w:lineRule="atLeast"/>
+        <w:rPr>
+          <w:rFonts w:ascii="Consolas" w:eastAsia="Times New Roman" w:hAnsi="Consolas" w:cs="Times New Roman"/>
+          <w:color w:val="FFFFFF"/>
+          <w:kern w:val="0"/>
+          <w:sz w:val="21"/>
+          <w:szCs w:val="21"/>
+          <w:lang w:val="en-US" w:eastAsia="ru-RU"/>
+          <w14:ligatures w14:val="none"/>
+        </w:rPr>
+      </w:pPr>
+      <w:r>
+        <w:rPr>
+          <w:rFonts w:ascii="Consolas" w:eastAsia="Times New Roman" w:hAnsi="Consolas" w:cs="Times New Roman"/>
+          <w:color w:val="939598"/>
+          <w:kern w:val="0"/>
+          <w:sz w:val="21"/>
+          <w:szCs w:val="21"/>
+          <w:lang w:val="en-US" w:eastAsia="ru-RU"/>
+          <w14:ligatures w14:val="none"/>
+        </w:rPr>
+        <w:t>=begin</w:t>
+      </w:r>
+    </w:p>
+    <w:p>
+      <w:pPr>
+        <w:shd w:val="clear" w:color="auto" w:fill="1E1E1E"/>
+        <w:spacing w:after="0" w:line="360" w:lineRule="atLeast"/>
+        <w:rPr>
+          <w:rFonts w:ascii="Consolas" w:eastAsia="Times New Roman" w:hAnsi="Consolas" w:cs="Times New Roman"/>
+          <w:color w:val="FFFFFF"/>
+          <w:kern w:val="0"/>
+          <w:sz w:val="21"/>
+          <w:szCs w:val="21"/>
+          <w:lang w:val="en-US" w:eastAsia="ru-RU"/>
+          <w14:ligatures w14:val="none"/>
+        </w:rPr>
+      </w:pPr>
+    </w:p>
+    <w:p>
+      <w:pPr>
+        <w:shd w:val="clear" w:color="auto" w:fill="1E1E1E"/>
+        <w:spacing w:after="0" w:line="360" w:lineRule="atLeast"/>
+        <w:rPr>
+          <w:rFonts w:ascii="Consolas" w:eastAsia="Times New Roman" w:hAnsi="Consolas" w:cs="Times New Roman"/>
+          <w:color w:val="FFFFFF"/>
+          <w:kern w:val="0"/>
+          <w:sz w:val="21"/>
+          <w:szCs w:val="21"/>
+          <w:lang w:val="en-US" w:eastAsia="ru-RU"/>
+          <w14:ligatures w14:val="none"/>
+        </w:rPr>
+      </w:pPr>
+      <w:r>
+        <w:rPr>
+          <w:rFonts w:ascii="Consolas" w:eastAsia="Times New Roman" w:hAnsi="Consolas" w:cs="Times New Roman"/>
+          <w:color w:val="939598"/>
+          <w:kern w:val="0"/>
+          <w:sz w:val="21"/>
+          <w:szCs w:val="21"/>
+          <w:lang w:val="en-US" w:eastAsia="ru-RU"/>
+          <w14:ligatures w14:val="none"/>
+        </w:rPr>
+        <w:t>This is a </w:t>
+      </w:r>
+    </w:p>
+    <w:p>
+      <w:pPr>
+        <w:shd w:val="clear" w:color="auto" w:fill="1E1E1E"/>
+        <w:spacing w:after="0" w:line="360" w:lineRule="atLeast"/>
+        <w:rPr>
+          <w:rFonts w:ascii="Consolas" w:eastAsia="Times New Roman" w:hAnsi="Consolas" w:cs="Times New Roman"/>
+          <w:color w:val="FFFFFF"/>
+          <w:kern w:val="0"/>
+          <w:sz w:val="21"/>
+          <w:szCs w:val="21"/>
+          <w:lang w:val="en-US" w:eastAsia="ru-RU"/>
+          <w14:ligatures w14:val="none"/>
+        </w:rPr>
+      </w:pPr>
+    </w:p>
+    <w:p>
+      <w:pPr>
+        <w:shd w:val="clear" w:color="auto" w:fill="1E1E1E"/>
+        <w:spacing w:after="0" w:line="360" w:lineRule="atLeast"/>
+        <w:rPr>
+          <w:rFonts w:ascii="Consolas" w:eastAsia="Times New Roman" w:hAnsi="Consolas" w:cs="Times New Roman"/>
+          <w:color w:val="FFFFFF"/>
+          <w:kern w:val="0"/>
+          <w:sz w:val="21"/>
+          <w:szCs w:val="21"/>
+          <w:lang w:val="en-US" w:eastAsia="ru-RU"/>
+          <w14:ligatures w14:val="none"/>
+        </w:rPr>
+      </w:pPr>
+      <w:r>
+        <w:rPr>
+          <w:rFonts w:ascii="Consolas" w:eastAsia="Times New Roman" w:hAnsi="Consolas" w:cs="Times New Roman"/>
+          <w:color w:val="939598"/>
+          <w:kern w:val="0"/>
+          <w:sz w:val="21"/>
+          <w:szCs w:val="21"/>
+          <w:lang w:val="en-US" w:eastAsia="ru-RU"/>
+          <w14:ligatures w14:val="none"/>
+        </w:rPr>
+        <w:t>multiline comment</w:t>
+      </w:r>
+    </w:p>
+    <w:p>
+      <w:pPr>
+        <w:shd w:val="clear" w:color="auto" w:fill="1E1E1E"/>
+        <w:spacing w:after="0" w:line="360" w:lineRule="atLeast"/>
+        <w:rPr>
+          <w:rFonts w:ascii="Consolas" w:eastAsia="Times New Roman" w:hAnsi="Consolas" w:cs="Times New Roman"/>
+          <w:color w:val="FFFFFF"/>
+          <w:kern w:val="0"/>
+          <w:sz w:val="21"/>
+          <w:szCs w:val="21"/>
+          <w:lang w:val="en-US" w:eastAsia="ru-RU"/>
+          <w14:ligatures w14:val="none"/>
+        </w:rPr>
+      </w:pPr>
+    </w:p>
+    <w:p>
+      <w:pPr>
+        <w:shd w:val="clear" w:color="auto" w:fill="1E1E1E"/>
+        <w:spacing w:after="0" w:line="360" w:lineRule="atLeast"/>
+        <w:rPr>
+          <w:rFonts w:ascii="Consolas" w:eastAsia="Times New Roman" w:hAnsi="Consolas" w:cs="Times New Roman"/>
+          <w:color w:val="FFFFFF"/>
+          <w:kern w:val="0"/>
+          <w:sz w:val="21"/>
+          <w:szCs w:val="21"/>
+          <w:lang w:eastAsia="ru-RU"/>
+          <w14:ligatures w14:val="none"/>
+        </w:rPr>
+      </w:pPr>
+      <w:r>
+        <w:rPr>
+          <w:rFonts w:ascii="Consolas" w:eastAsia="Times New Roman" w:hAnsi="Consolas" w:cs="Times New Roman"/>
+          <w:color w:val="939598"/>
+          <w:kern w:val="0"/>
+          <w:sz w:val="21"/>
+          <w:szCs w:val="21"/>
+          <w:lang w:eastAsia="ru-RU"/>
+          <w14:ligatures w14:val="none"/>
+        </w:rPr>
+        <w:t>=</w:t>
+      </w:r>
+      <w:proofErr w:type="spellStart"/>
+      <w:r>
+        <w:rPr>
+          <w:rFonts w:ascii="Consolas" w:eastAsia="Times New Roman" w:hAnsi="Consolas" w:cs="Times New Roman"/>
+          <w:color w:val="939598"/>
+          <w:kern w:val="0"/>
+          <w:sz w:val="21"/>
+          <w:szCs w:val="21"/>
+          <w:lang w:eastAsia="ru-RU"/>
+          <w14:ligatures w14:val="none"/>
+        </w:rPr>
+        <w:t>end</w:t>
+      </w:r>
+      <w:proofErr w:type="spellEnd"/>
+    </w:p>
+    <w:p>
+      <w:pPr>
+        <w:pBdr>
+          <w:bottom w:val="single" w:sz="12" w:space="1" w:color="auto"/>
+        </w:pBdr>
+        <w:rPr>
+          <w:b/>
+          <w:bCs/>
+          <w:lang w:val="en-US"/>
+        </w:rPr>
+      </w:pPr>
+    </w:p>
+    <w:p>
+      <w:pPr>
+        <w:spacing w:before="100" w:beforeAutospacing="1" w:after="100" w:afterAutospacing="1" w:line="240" w:lineRule="auto"/>
+        <w:outlineLvl w:val="1"/>
+        <w:rPr>
+          <w:rFonts w:ascii="Segoe UI" w:eastAsia="Times New Roman" w:hAnsi="Segoe UI" w:cs="Segoe UI"/>
+          <w:b/>
+          <w:bCs/>
+          <w:color w:val="10162F"/>
+          <w:kern w:val="0"/>
+          <w:sz w:val="36"/>
+          <w:szCs w:val="36"/>
+          <w:lang w:val="en-US" w:eastAsia="ru-RU"/>
+          <w14:ligatures w14:val="none"/>
+        </w:rPr>
+      </w:pPr>
+      <w:r>
+        <w:rPr>
+          <w:rFonts w:ascii="Segoe UI" w:eastAsia="Times New Roman" w:hAnsi="Segoe UI" w:cs="Segoe UI"/>
+          <w:b/>
+          <w:bCs/>
+          <w:color w:val="10162F"/>
+          <w:kern w:val="0"/>
+          <w:sz w:val="36"/>
+          <w:szCs w:val="36"/>
+          <w:lang w:val="en-US" w:eastAsia="ru-RU"/>
+          <w14:ligatures w14:val="none"/>
+        </w:rPr>
+        <w:t>Naming Conventions</w:t>
+      </w:r>
+    </w:p>
+    <w:p>
+      <w:pPr>
+        <w:spacing w:after="0" w:line="240" w:lineRule="auto"/>
+        <w:rPr>
+          <w:rFonts w:ascii="Segoe UI" w:eastAsia="Times New Roman" w:hAnsi="Segoe UI" w:cs="Segoe UI"/>
+          <w:color w:val="10162F"/>
+          <w:kern w:val="0"/>
+          <w:sz w:val="27"/>
+          <w:szCs w:val="27"/>
+          <w:lang w:val="en-US" w:eastAsia="ru-RU"/>
+          <w14:ligatures w14:val="none"/>
+        </w:rPr>
+      </w:pPr>
+      <w:r>
+        <w:rPr>
+          <w:rFonts w:ascii="Segoe UI" w:eastAsia="Times New Roman" w:hAnsi="Segoe UI" w:cs="Segoe UI"/>
+          <w:color w:val="10162F"/>
+          <w:kern w:val="0"/>
+          <w:sz w:val="27"/>
+          <w:szCs w:val="27"/>
+          <w:lang w:val="en-US" w:eastAsia="ru-RU"/>
+          <w14:ligatures w14:val="none"/>
+        </w:rPr>
+        <w:t>There are many different kinds of variables you’ll encounter as you progress through these courses, but right now we’re just concerned with regular old </w:t>
+      </w:r>
+      <w:r>
+        <w:rPr>
+          <w:rFonts w:ascii="Segoe UI" w:eastAsia="Times New Roman" w:hAnsi="Segoe UI" w:cs="Segoe UI"/>
+          <w:b/>
+          <w:bCs/>
+          <w:color w:val="10162F"/>
+          <w:kern w:val="0"/>
+          <w:sz w:val="27"/>
+          <w:szCs w:val="27"/>
+          <w:lang w:val="en-US" w:eastAsia="ru-RU"/>
+          <w14:ligatures w14:val="none"/>
+        </w:rPr>
+        <w:t>local variables</w:t>
+      </w:r>
+      <w:r>
+        <w:rPr>
+          <w:rFonts w:ascii="Segoe UI" w:eastAsia="Times New Roman" w:hAnsi="Segoe UI" w:cs="Segoe UI"/>
+          <w:color w:val="10162F"/>
+          <w:kern w:val="0"/>
+          <w:sz w:val="27"/>
+          <w:szCs w:val="27"/>
+          <w:lang w:val="en-US" w:eastAsia="ru-RU"/>
+          <w14:ligatures w14:val="none"/>
+        </w:rPr>
+        <w:t>. By convention, these variables should start with a lowercase letter and words should be separated by underscores, like </w:t>
+      </w:r>
+      <w:r>
+        <w:rPr>
+          <w:rFonts w:ascii="Ubuntu Mono" w:eastAsia="Times New Roman" w:hAnsi="Ubuntu Mono" w:cs="Courier New"/>
+          <w:color w:val="15141F"/>
+          <w:kern w:val="0"/>
+          <w:shd w:val="clear" w:color="auto" w:fill="EAE9ED"/>
+          <w:lang w:val="en-US" w:eastAsia="ru-RU"/>
+          <w14:ligatures w14:val="none"/>
+        </w:rPr>
+        <w:t>counter</w:t>
+      </w:r>
+      <w:r>
+        <w:rPr>
+          <w:rFonts w:ascii="Segoe UI" w:eastAsia="Times New Roman" w:hAnsi="Segoe UI" w:cs="Segoe UI"/>
+          <w:color w:val="10162F"/>
+          <w:kern w:val="0"/>
+          <w:sz w:val="27"/>
+          <w:szCs w:val="27"/>
+          <w:lang w:val="en-US" w:eastAsia="ru-RU"/>
+          <w14:ligatures w14:val="none"/>
+        </w:rPr>
+        <w:t> and </w:t>
+      </w:r>
+      <w:proofErr w:type="spellStart"/>
+      <w:r>
+        <w:rPr>
+          <w:rFonts w:ascii="Ubuntu Mono" w:eastAsia="Times New Roman" w:hAnsi="Ubuntu Mono" w:cs="Courier New"/>
+          <w:color w:val="15141F"/>
+          <w:kern w:val="0"/>
+          <w:shd w:val="clear" w:color="auto" w:fill="EAE9ED"/>
+          <w:lang w:val="en-US" w:eastAsia="ru-RU"/>
+          <w14:ligatures w14:val="none"/>
+        </w:rPr>
+        <w:t>masterful_method</w:t>
+      </w:r>
+      <w:proofErr w:type="spellEnd"/>
+      <w:r>
+        <w:rPr>
+          <w:rFonts w:ascii="Segoe UI" w:eastAsia="Times New Roman" w:hAnsi="Segoe UI" w:cs="Segoe UI"/>
+          <w:color w:val="10162F"/>
+          <w:kern w:val="0"/>
+          <w:sz w:val="27"/>
+          <w:szCs w:val="27"/>
+          <w:lang w:val="en-US" w:eastAsia="ru-RU"/>
+          <w14:ligatures w14:val="none"/>
+        </w:rPr>
+        <w:t>. Ruby won’t stop you from starting your local variables with other symbols, such as capital letters, </w:t>
+      </w:r>
+      <w:r>
+        <w:rPr>
+          <w:rFonts w:ascii="Ubuntu Mono" w:eastAsia="Times New Roman" w:hAnsi="Ubuntu Mono" w:cs="Courier New"/>
+          <w:color w:val="15141F"/>
+          <w:kern w:val="0"/>
+          <w:shd w:val="clear" w:color="auto" w:fill="EAE9ED"/>
+          <w:lang w:val="en-US" w:eastAsia="ru-RU"/>
+          <w14:ligatures w14:val="none"/>
+        </w:rPr>
+        <w:t>$</w:t>
+      </w:r>
+      <w:r>
+        <w:rPr>
+          <w:rFonts w:ascii="Segoe UI" w:eastAsia="Times New Roman" w:hAnsi="Segoe UI" w:cs="Segoe UI"/>
+          <w:color w:val="10162F"/>
+          <w:kern w:val="0"/>
+          <w:sz w:val="27"/>
+          <w:szCs w:val="27"/>
+          <w:lang w:val="en-US" w:eastAsia="ru-RU"/>
+          <w14:ligatures w14:val="none"/>
+        </w:rPr>
+        <w:t>s, or </w:t>
+      </w:r>
+      <w:r>
+        <w:rPr>
+          <w:rFonts w:ascii="Ubuntu Mono" w:eastAsia="Times New Roman" w:hAnsi="Ubuntu Mono" w:cs="Courier New"/>
+          <w:color w:val="15141F"/>
+          <w:kern w:val="0"/>
+          <w:shd w:val="clear" w:color="auto" w:fill="EAE9ED"/>
+          <w:lang w:val="en-US" w:eastAsia="ru-RU"/>
+          <w14:ligatures w14:val="none"/>
+        </w:rPr>
+        <w:t>@</w:t>
+      </w:r>
+      <w:r>
+        <w:rPr>
+          <w:rFonts w:ascii="Segoe UI" w:eastAsia="Times New Roman" w:hAnsi="Segoe UI" w:cs="Segoe UI"/>
+          <w:color w:val="10162F"/>
+          <w:kern w:val="0"/>
+          <w:sz w:val="27"/>
+          <w:szCs w:val="27"/>
+          <w:lang w:val="en-US" w:eastAsia="ru-RU"/>
+          <w14:ligatures w14:val="none"/>
+        </w:rPr>
+        <w:t>s, but by convention these mean different things, so it’s best to avoid confusion by doing what the Ruby community does.</w:t>
+      </w:r>
+    </w:p>
+    <w:p>
+      <w:pPr>
+        <w:shd w:val="clear" w:color="auto" w:fill="FFFFFF"/>
+        <w:spacing w:before="100" w:beforeAutospacing="1" w:after="100" w:afterAutospacing="1" w:line="240" w:lineRule="auto"/>
+        <w:outlineLvl w:val="2"/>
+        <w:rPr>
+          <w:rFonts w:ascii="Segoe UI" w:eastAsia="Times New Roman" w:hAnsi="Segoe UI" w:cs="Segoe UI"/>
+          <w:b/>
+          <w:bCs/>
+          <w:color w:val="10162F"/>
+          <w:kern w:val="0"/>
+          <w:sz w:val="27"/>
+          <w:szCs w:val="27"/>
+          <w:lang w:val="en-US" w:eastAsia="ru-RU"/>
+          <w14:ligatures w14:val="none"/>
+        </w:rPr>
+      </w:pPr>
+      <w:r>
+        <w:rPr>
+          <w:rFonts w:ascii="Segoe UI" w:eastAsia="Times New Roman" w:hAnsi="Segoe UI" w:cs="Segoe UI"/>
+          <w:b/>
+          <w:bCs/>
+          <w:color w:val="10162F"/>
+          <w:kern w:val="0"/>
+          <w:sz w:val="27"/>
+          <w:szCs w:val="27"/>
+          <w:lang w:val="en-US" w:eastAsia="ru-RU"/>
+          <w14:ligatures w14:val="none"/>
+        </w:rPr>
+        <w:lastRenderedPageBreak/>
+        <w:t>Instructions</w:t>
+      </w:r>
+    </w:p>
+    <w:p>
+      <w:pPr>
+        <w:spacing w:after="0" w:line="240" w:lineRule="auto"/>
+        <w:rPr>
+          <w:rFonts w:ascii="Segoe UI" w:eastAsia="Times New Roman" w:hAnsi="Segoe UI" w:cs="Segoe UI"/>
+          <w:color w:val="10162F"/>
+          <w:kern w:val="0"/>
+          <w:sz w:val="27"/>
+          <w:szCs w:val="27"/>
+          <w:lang w:val="en-US" w:eastAsia="ru-RU"/>
+          <w14:ligatures w14:val="none"/>
+        </w:rPr>
+      </w:pPr>
+      <w:r>
+        <w:rPr>
+          <w:rFonts w:ascii="Segoe UI" w:eastAsia="Times New Roman" w:hAnsi="Segoe UI" w:cs="Segoe UI"/>
+          <w:b/>
+          <w:bCs/>
+          <w:color w:val="10162F"/>
+          <w:kern w:val="0"/>
+          <w:sz w:val="27"/>
+          <w:szCs w:val="27"/>
+          <w:lang w:val="en-US" w:eastAsia="ru-RU"/>
+          <w14:ligatures w14:val="none"/>
+        </w:rPr>
+        <w:t>1.</w:t>
+      </w:r>
+    </w:p>
+    <w:p>
+      <w:pPr>
+        <w:spacing w:after="0" w:line="240" w:lineRule="auto"/>
+        <w:rPr>
+          <w:rFonts w:ascii="Segoe UI" w:eastAsia="Times New Roman" w:hAnsi="Segoe UI" w:cs="Segoe UI"/>
+          <w:color w:val="10162F"/>
+          <w:kern w:val="0"/>
+          <w:sz w:val="27"/>
+          <w:szCs w:val="27"/>
+          <w:lang w:val="en-US" w:eastAsia="ru-RU"/>
+          <w14:ligatures w14:val="none"/>
+        </w:rPr>
+      </w:pPr>
+      <w:r>
+        <w:rPr>
+          <w:rFonts w:ascii="Segoe UI" w:eastAsia="Times New Roman" w:hAnsi="Segoe UI" w:cs="Segoe UI"/>
+          <w:color w:val="10162F"/>
+          <w:kern w:val="0"/>
+          <w:sz w:val="27"/>
+          <w:szCs w:val="27"/>
+          <w:lang w:val="en-US" w:eastAsia="ru-RU"/>
+          <w14:ligatures w14:val="none"/>
+        </w:rPr>
+        <w:t>Create a variable </w:t>
+      </w:r>
+      <w:r>
+        <w:rPr>
+          <w:rFonts w:ascii="Ubuntu Mono" w:eastAsia="Times New Roman" w:hAnsi="Ubuntu Mono" w:cs="Courier New"/>
+          <w:color w:val="15141F"/>
+          <w:kern w:val="0"/>
+          <w:shd w:val="clear" w:color="auto" w:fill="EAE9ED"/>
+          <w:lang w:val="en-US" w:eastAsia="ru-RU"/>
+          <w14:ligatures w14:val="none"/>
+        </w:rPr>
+        <w:t>name</w:t>
+      </w:r>
+      <w:r>
+        <w:rPr>
+          <w:rFonts w:ascii="Segoe UI" w:eastAsia="Times New Roman" w:hAnsi="Segoe UI" w:cs="Segoe UI"/>
+          <w:color w:val="10162F"/>
+          <w:kern w:val="0"/>
+          <w:sz w:val="27"/>
+          <w:szCs w:val="27"/>
+          <w:lang w:val="en-US" w:eastAsia="ru-RU"/>
+          <w14:ligatures w14:val="none"/>
+        </w:rPr>
+        <w:t> in the editor and set it equal to your name as a string (between quotes, like this: </w:t>
+      </w:r>
+      <w:r>
+        <w:rPr>
+          <w:rFonts w:ascii="Ubuntu Mono" w:eastAsia="Times New Roman" w:hAnsi="Ubuntu Mono" w:cs="Courier New"/>
+          <w:color w:val="15141F"/>
+          <w:kern w:val="0"/>
+          <w:shd w:val="clear" w:color="auto" w:fill="EAE9ED"/>
+          <w:lang w:val="en-US" w:eastAsia="ru-RU"/>
+          <w14:ligatures w14:val="none"/>
+        </w:rPr>
+        <w:t>"Eric"</w:t>
+      </w:r>
+      <w:r>
+        <w:rPr>
+          <w:rFonts w:ascii="Segoe UI" w:eastAsia="Times New Roman" w:hAnsi="Segoe UI" w:cs="Segoe UI"/>
+          <w:color w:val="10162F"/>
+          <w:kern w:val="0"/>
+          <w:sz w:val="27"/>
+          <w:szCs w:val="27"/>
+          <w:lang w:val="en-US" w:eastAsia="ru-RU"/>
+          <w14:ligatures w14:val="none"/>
+        </w:rPr>
+        <w:t>). Your string can be capitalized, but </w:t>
+      </w:r>
+      <w:r>
+        <w:rPr>
+          <w:rFonts w:ascii="Ubuntu Mono" w:eastAsia="Times New Roman" w:hAnsi="Ubuntu Mono" w:cs="Courier New"/>
+          <w:color w:val="15141F"/>
+          <w:kern w:val="0"/>
+          <w:shd w:val="clear" w:color="auto" w:fill="EAE9ED"/>
+          <w:lang w:val="en-US" w:eastAsia="ru-RU"/>
+          <w14:ligatures w14:val="none"/>
+        </w:rPr>
+        <w:t>name</w:t>
+      </w:r>
+      <w:r>
+        <w:rPr>
+          <w:rFonts w:ascii="Segoe UI" w:eastAsia="Times New Roman" w:hAnsi="Segoe UI" w:cs="Segoe UI"/>
+          <w:color w:val="10162F"/>
+          <w:kern w:val="0"/>
+          <w:sz w:val="27"/>
+          <w:szCs w:val="27"/>
+          <w:lang w:val="en-US" w:eastAsia="ru-RU"/>
+          <w14:ligatures w14:val="none"/>
+        </w:rPr>
+        <w:t> should be all lower case!</w:t>
+      </w:r>
+    </w:p>
+    <w:p>
+      <w:pPr>
+        <w:shd w:val="clear" w:color="auto" w:fill="37C3BE"/>
+        <w:spacing w:after="0" w:line="240" w:lineRule="auto"/>
+        <w:rPr>
+          <w:rFonts w:ascii="Segoe UI" w:eastAsia="Times New Roman" w:hAnsi="Segoe UI" w:cs="Segoe UI"/>
+          <w:color w:val="FFFFFF"/>
+          <w:kern w:val="0"/>
+          <w:sz w:val="2"/>
+          <w:szCs w:val="2"/>
+          <w:lang w:val="en-US" w:eastAsia="ru-RU"/>
+          <w14:ligatures w14:val="none"/>
+        </w:rPr>
+      </w:pPr>
+      <w:r>
+        <w:rPr>
+          <w:rFonts w:ascii="Segoe UI" w:eastAsia="Times New Roman" w:hAnsi="Segoe UI" w:cs="Segoe UI"/>
+          <w:color w:val="FFFFFF"/>
+          <w:kern w:val="0"/>
+          <w:sz w:val="2"/>
+          <w:szCs w:val="2"/>
+          <w:lang w:val="en-US" w:eastAsia="ru-RU"/>
+          <w14:ligatures w14:val="none"/>
+        </w:rPr>
+        <w:t>Checkpoint 2 Passed</w:t>
+      </w:r>
+    </w:p>
+    <w:p>
+      <w:pPr>
+        <w:spacing w:after="0" w:line="240" w:lineRule="auto"/>
+        <w:rPr>
+          <w:rFonts w:ascii="Segoe UI" w:eastAsia="Times New Roman" w:hAnsi="Segoe UI" w:cs="Segoe UI"/>
+          <w:color w:val="10162F"/>
+          <w:kern w:val="0"/>
+          <w:sz w:val="27"/>
+          <w:szCs w:val="27"/>
+          <w:lang w:val="en-US" w:eastAsia="ru-RU"/>
+          <w14:ligatures w14:val="none"/>
+        </w:rPr>
+      </w:pPr>
+      <w:r>
+        <w:rPr>
+          <w:rFonts w:ascii="Segoe UI" w:eastAsia="Times New Roman" w:hAnsi="Segoe UI" w:cs="Segoe UI"/>
+          <w:color w:val="10162F"/>
+          <w:kern w:val="0"/>
+          <w:sz w:val="27"/>
+          <w:szCs w:val="27"/>
+          <w:lang w:val="en-US" w:eastAsia="ru-RU"/>
+          <w14:ligatures w14:val="none"/>
+        </w:rPr>
+        <w:t>Hint</w:t>
+      </w:r>
+    </w:p>
+    <w:p>
+      <w:pPr>
+        <w:spacing w:after="100" w:afterAutospacing="1" w:line="240" w:lineRule="auto"/>
+        <w:rPr>
+          <w:rFonts w:ascii="Segoe UI" w:eastAsia="Times New Roman" w:hAnsi="Segoe UI" w:cs="Segoe UI"/>
+          <w:color w:val="10162F"/>
+          <w:kern w:val="0"/>
+          <w:sz w:val="27"/>
+          <w:szCs w:val="27"/>
+          <w:lang w:val="en-US" w:eastAsia="ru-RU"/>
+          <w14:ligatures w14:val="none"/>
+        </w:rPr>
+      </w:pPr>
+      <w:r>
+        <w:rPr>
+          <w:rFonts w:ascii="Segoe UI" w:eastAsia="Times New Roman" w:hAnsi="Segoe UI" w:cs="Segoe UI"/>
+          <w:color w:val="10162F"/>
+          <w:kern w:val="0"/>
+          <w:sz w:val="27"/>
+          <w:szCs w:val="27"/>
+          <w:lang w:val="en-US" w:eastAsia="ru-RU"/>
+          <w14:ligatures w14:val="none"/>
+        </w:rPr>
+        <w:t>Remember how to set a variable to a string? You do it like this:</w:t>
+      </w:r>
+    </w:p>
+    <w:p>
+      <w:pPr>
+        <w:spacing w:after="0" w:line="240" w:lineRule="auto"/>
+        <w:rPr>
+          <w:rFonts w:ascii="Segoe UI" w:eastAsia="Times New Roman" w:hAnsi="Segoe UI" w:cs="Segoe UI"/>
+          <w:color w:val="10162F"/>
+          <w:kern w:val="0"/>
+          <w:sz w:val="27"/>
+          <w:szCs w:val="27"/>
+          <w:lang w:val="en-US" w:eastAsia="ru-RU"/>
+          <w14:ligatures w14:val="none"/>
+        </w:rPr>
+      </w:pPr>
+      <w:proofErr w:type="spellStart"/>
+      <w:r>
+        <w:rPr>
+          <w:rFonts w:ascii="Ubuntu Mono" w:eastAsia="Times New Roman" w:hAnsi="Ubuntu Mono" w:cs="Courier New"/>
+          <w:color w:val="15141F"/>
+          <w:kern w:val="0"/>
+          <w:shd w:val="clear" w:color="auto" w:fill="EAE9ED"/>
+          <w:lang w:val="en-US" w:eastAsia="ru-RU"/>
+          <w14:ligatures w14:val="none"/>
+        </w:rPr>
+        <w:t>rb</w:t>
+      </w:r>
+      <w:proofErr w:type="spellEnd"/>
+      <w:r>
+        <w:rPr>
+          <w:rFonts w:ascii="Ubuntu Mono" w:eastAsia="Times New Roman" w:hAnsi="Ubuntu Mono" w:cs="Courier New"/>
+          <w:color w:val="15141F"/>
+          <w:kern w:val="0"/>
+          <w:shd w:val="clear" w:color="auto" w:fill="EAE9ED"/>
+          <w:lang w:val="en-US" w:eastAsia="ru-RU"/>
+          <w14:ligatures w14:val="none"/>
+        </w:rPr>
+        <w:t xml:space="preserve"> </w:t>
+      </w:r>
+      <w:proofErr w:type="spellStart"/>
+      <w:r>
+        <w:rPr>
+          <w:rFonts w:ascii="Ubuntu Mono" w:eastAsia="Times New Roman" w:hAnsi="Ubuntu Mono" w:cs="Courier New"/>
+          <w:color w:val="15141F"/>
+          <w:kern w:val="0"/>
+          <w:shd w:val="clear" w:color="auto" w:fill="EAE9ED"/>
+          <w:lang w:val="en-US" w:eastAsia="ru-RU"/>
+          <w14:ligatures w14:val="none"/>
+        </w:rPr>
+        <w:t>some_variable</w:t>
+      </w:r>
+      <w:proofErr w:type="spellEnd"/>
+      <w:r>
+        <w:rPr>
+          <w:rFonts w:ascii="Ubuntu Mono" w:eastAsia="Times New Roman" w:hAnsi="Ubuntu Mono" w:cs="Courier New"/>
+          <w:color w:val="15141F"/>
+          <w:kern w:val="0"/>
+          <w:shd w:val="clear" w:color="auto" w:fill="EAE9ED"/>
+          <w:lang w:val="en-US" w:eastAsia="ru-RU"/>
+          <w14:ligatures w14:val="none"/>
+        </w:rPr>
+        <w:t xml:space="preserve"> = "Your string here!"</w:t>
+      </w:r>
+    </w:p>
+    <w:p>
+      <w:pPr>
+        <w:rPr>
+          <w:b/>
+          <w:bCs/>
+          <w:lang w:val="en-US"/>
+        </w:rPr>
+      </w:pPr>
+    </w:p>
+    <w:p>
+      <w:pPr>
+        <w:rPr>
+          <w:b/>
+          <w:bCs/>
+          <w:lang w:val="en-US"/>
+        </w:rPr>
+      </w:pPr>
+      <w:proofErr w:type="spellStart"/>
+      <w:r>
+        <w:rPr>
+          <w:b/>
+          <w:bCs/>
+          <w:lang w:val="en-US"/>
+        </w:rPr>
+        <w:t>script.rb</w:t>
+      </w:r>
+      <w:proofErr w:type="spellEnd"/>
+    </w:p>
+    <w:p>
+      <w:pPr>
+        <w:shd w:val="clear" w:color="auto" w:fill="1E1E1E"/>
+        <w:spacing w:after="0" w:line="360" w:lineRule="atLeast"/>
+        <w:rPr>
+          <w:rFonts w:ascii="Consolas" w:eastAsia="Times New Roman" w:hAnsi="Consolas" w:cs="Times New Roman"/>
+          <w:color w:val="FFFFFF"/>
+          <w:kern w:val="0"/>
+          <w:sz w:val="21"/>
+          <w:szCs w:val="21"/>
+          <w:lang w:eastAsia="ru-RU"/>
+          <w14:ligatures w14:val="none"/>
+        </w:rPr>
+      </w:pPr>
+      <w:proofErr w:type="spellStart"/>
+      <w:r>
+        <w:rPr>
+          <w:rFonts w:ascii="Consolas" w:eastAsia="Times New Roman" w:hAnsi="Consolas" w:cs="Times New Roman"/>
+          <w:color w:val="FF8973"/>
+          <w:kern w:val="0"/>
+          <w:sz w:val="21"/>
+          <w:szCs w:val="21"/>
+          <w:lang w:eastAsia="ru-RU"/>
+          <w14:ligatures w14:val="none"/>
+        </w:rPr>
+        <w:t>name</w:t>
+      </w:r>
+      <w:proofErr w:type="spellEnd"/>
+      <w:r>
+        <w:rPr>
+          <w:rFonts w:ascii="Consolas" w:eastAsia="Times New Roman" w:hAnsi="Consolas" w:cs="Times New Roman"/>
+          <w:color w:val="FFFFFF"/>
+          <w:kern w:val="0"/>
+          <w:sz w:val="21"/>
+          <w:szCs w:val="21"/>
+          <w:lang w:eastAsia="ru-RU"/>
+          <w14:ligatures w14:val="none"/>
+        </w:rPr>
+        <w:t> = </w:t>
+      </w:r>
+      <w:r>
+        <w:rPr>
+          <w:rFonts w:ascii="Consolas" w:eastAsia="Times New Roman" w:hAnsi="Consolas" w:cs="Times New Roman"/>
+          <w:color w:val="FFE083"/>
+          <w:kern w:val="0"/>
+          <w:sz w:val="21"/>
+          <w:szCs w:val="21"/>
+          <w:lang w:eastAsia="ru-RU"/>
+          <w14:ligatures w14:val="none"/>
+        </w:rPr>
+        <w:t>"</w:t>
+      </w:r>
+      <w:proofErr w:type="spellStart"/>
+      <w:r>
+        <w:rPr>
+          <w:rFonts w:ascii="Consolas" w:eastAsia="Times New Roman" w:hAnsi="Consolas" w:cs="Times New Roman"/>
+          <w:color w:val="FFE083"/>
+          <w:kern w:val="0"/>
+          <w:sz w:val="21"/>
+          <w:szCs w:val="21"/>
+          <w:lang w:eastAsia="ru-RU"/>
+          <w14:ligatures w14:val="none"/>
+        </w:rPr>
+        <w:t>andres</w:t>
+      </w:r>
+      <w:proofErr w:type="spellEnd"/>
+      <w:r>
+        <w:rPr>
+          <w:rFonts w:ascii="Consolas" w:eastAsia="Times New Roman" w:hAnsi="Consolas" w:cs="Times New Roman"/>
+          <w:color w:val="FFE083"/>
+          <w:kern w:val="0"/>
+          <w:sz w:val="21"/>
+          <w:szCs w:val="21"/>
+          <w:lang w:eastAsia="ru-RU"/>
+          <w14:ligatures w14:val="none"/>
+        </w:rPr>
+        <w:t>"</w:t>
+      </w:r>
+    </w:p>
+    <w:p>
+      <w:pPr>
+        <w:pBdr>
+          <w:bottom w:val="single" w:sz="12" w:space="1" w:color="auto"/>
+        </w:pBdr>
+        <w:rPr>
+          <w:b/>
+          <w:bCs/>
+          <w:lang w:val="en-US"/>
         </w:rPr>
       </w:pPr>
     </w:p>

</xml_diff>

<commit_message>
feat: introduction to ruby -Math
</commit_message>
<xml_diff>
--- a/INTRODUCTION TO RUBY.docx
+++ b/INTRODUCTION TO RUBY.docx
@@ -7325,6 +7325,1583 @@
     </w:p>
     <w:p>
       <w:pPr>
+        <w:spacing w:before="100" w:beforeAutospacing="1" w:after="100" w:afterAutospacing="1" w:line="240" w:lineRule="auto"/>
+        <w:outlineLvl w:val="1"/>
+        <w:rPr>
+          <w:rFonts w:ascii="Segoe UI" w:eastAsia="Times New Roman" w:hAnsi="Segoe UI" w:cs="Segoe UI"/>
+          <w:b/>
+          <w:bCs/>
+          <w:color w:val="10162F"/>
+          <w:kern w:val="0"/>
+          <w:sz w:val="36"/>
+          <w:szCs w:val="36"/>
+          <w:lang w:val="en-US" w:eastAsia="ru-RU"/>
+          <w14:ligatures w14:val="none"/>
+        </w:rPr>
+      </w:pPr>
+      <w:r>
+        <w:rPr>
+          <w:rFonts w:ascii="Segoe UI" w:eastAsia="Times New Roman" w:hAnsi="Segoe UI" w:cs="Segoe UI"/>
+          <w:b/>
+          <w:bCs/>
+          <w:color w:val="10162F"/>
+          <w:kern w:val="0"/>
+          <w:sz w:val="36"/>
+          <w:szCs w:val="36"/>
+          <w:lang w:val="en-US" w:eastAsia="ru-RU"/>
+          <w14:ligatures w14:val="none"/>
+        </w:rPr>
+        <w:t>Variables &amp; Data Types</w:t>
+      </w:r>
+    </w:p>
+    <w:p>
+      <w:pPr>
+        <w:spacing w:after="0" w:line="240" w:lineRule="auto"/>
+        <w:rPr>
+          <w:rFonts w:ascii="Segoe UI" w:eastAsia="Times New Roman" w:hAnsi="Segoe UI" w:cs="Segoe UI"/>
+          <w:color w:val="10162F"/>
+          <w:kern w:val="0"/>
+          <w:sz w:val="27"/>
+          <w:szCs w:val="27"/>
+          <w:lang w:val="en-US" w:eastAsia="ru-RU"/>
+          <w14:ligatures w14:val="none"/>
+        </w:rPr>
+      </w:pPr>
+      <w:r>
+        <w:rPr>
+          <w:rFonts w:ascii="Segoe UI" w:eastAsia="Times New Roman" w:hAnsi="Segoe UI" w:cs="Segoe UI"/>
+          <w:color w:val="10162F"/>
+          <w:kern w:val="0"/>
+          <w:sz w:val="27"/>
+          <w:szCs w:val="27"/>
+          <w:lang w:val="en-US" w:eastAsia="ru-RU"/>
+          <w14:ligatures w14:val="none"/>
+        </w:rPr>
+        <w:t>Let’s quickly review how to declare and set variables. Remember, you declare a variable just by saying its name, and you set it using </w:t>
+      </w:r>
+      <w:r>
+        <w:rPr>
+          <w:rFonts w:ascii="Ubuntu Mono" w:eastAsia="Times New Roman" w:hAnsi="Ubuntu Mono" w:cs="Courier New"/>
+          <w:color w:val="15141F"/>
+          <w:kern w:val="0"/>
+          <w:shd w:val="clear" w:color="auto" w:fill="EAE9ED"/>
+          <w:lang w:val="en-US" w:eastAsia="ru-RU"/>
+          <w14:ligatures w14:val="none"/>
+        </w:rPr>
+        <w:t>=</w:t>
+      </w:r>
+      <w:r>
+        <w:rPr>
+          <w:rFonts w:ascii="Segoe UI" w:eastAsia="Times New Roman" w:hAnsi="Segoe UI" w:cs="Segoe UI"/>
+          <w:color w:val="10162F"/>
+          <w:kern w:val="0"/>
+          <w:sz w:val="27"/>
+          <w:szCs w:val="27"/>
+          <w:lang w:val="en-US" w:eastAsia="ru-RU"/>
+          <w14:ligatures w14:val="none"/>
+        </w:rPr>
+        <w:t>. You can always check the </w:t>
+      </w:r>
+      <w:r>
+        <w:rPr>
+          <w:rFonts w:ascii="Segoe UI" w:eastAsia="Times New Roman" w:hAnsi="Segoe UI" w:cs="Segoe UI"/>
+          <w:b/>
+          <w:bCs/>
+          <w:color w:val="10162F"/>
+          <w:kern w:val="0"/>
+          <w:sz w:val="27"/>
+          <w:szCs w:val="27"/>
+          <w:lang w:val="en-US" w:eastAsia="ru-RU"/>
+          <w14:ligatures w14:val="none"/>
+        </w:rPr>
+        <w:t>Hint</w:t>
+      </w:r>
+      <w:r>
+        <w:rPr>
+          <w:rFonts w:ascii="Segoe UI" w:eastAsia="Times New Roman" w:hAnsi="Segoe UI" w:cs="Segoe UI"/>
+          <w:color w:val="10162F"/>
+          <w:kern w:val="0"/>
+          <w:sz w:val="27"/>
+          <w:szCs w:val="27"/>
+          <w:lang w:val="en-US" w:eastAsia="ru-RU"/>
+          <w14:ligatures w14:val="none"/>
+        </w:rPr>
+        <w:t> below if you need more help.</w:t>
+      </w:r>
+    </w:p>
+    <w:p>
+      <w:pPr>
+        <w:shd w:val="clear" w:color="auto" w:fill="FFFFFF"/>
+        <w:spacing w:before="100" w:beforeAutospacing="1" w:after="100" w:afterAutospacing="1" w:line="240" w:lineRule="auto"/>
+        <w:outlineLvl w:val="2"/>
+        <w:rPr>
+          <w:rFonts w:ascii="Segoe UI" w:eastAsia="Times New Roman" w:hAnsi="Segoe UI" w:cs="Segoe UI"/>
+          <w:b/>
+          <w:bCs/>
+          <w:color w:val="10162F"/>
+          <w:kern w:val="0"/>
+          <w:sz w:val="27"/>
+          <w:szCs w:val="27"/>
+          <w:lang w:val="en-US" w:eastAsia="ru-RU"/>
+          <w14:ligatures w14:val="none"/>
+        </w:rPr>
+      </w:pPr>
+      <w:r>
+        <w:rPr>
+          <w:rFonts w:ascii="Segoe UI" w:eastAsia="Times New Roman" w:hAnsi="Segoe UI" w:cs="Segoe UI"/>
+          <w:b/>
+          <w:bCs/>
+          <w:color w:val="10162F"/>
+          <w:kern w:val="0"/>
+          <w:sz w:val="27"/>
+          <w:szCs w:val="27"/>
+          <w:lang w:val="en-US" w:eastAsia="ru-RU"/>
+          <w14:ligatures w14:val="none"/>
+        </w:rPr>
+        <w:t>Instructions</w:t>
+      </w:r>
+    </w:p>
+    <w:p>
+      <w:pPr>
+        <w:spacing w:after="0" w:line="240" w:lineRule="auto"/>
+        <w:rPr>
+          <w:rFonts w:ascii="Segoe UI" w:eastAsia="Times New Roman" w:hAnsi="Segoe UI" w:cs="Segoe UI"/>
+          <w:color w:val="10162F"/>
+          <w:kern w:val="0"/>
+          <w:sz w:val="27"/>
+          <w:szCs w:val="27"/>
+          <w:lang w:val="en-US" w:eastAsia="ru-RU"/>
+          <w14:ligatures w14:val="none"/>
+        </w:rPr>
+      </w:pPr>
+      <w:r>
+        <w:rPr>
+          <w:rFonts w:ascii="Segoe UI" w:eastAsia="Times New Roman" w:hAnsi="Segoe UI" w:cs="Segoe UI"/>
+          <w:b/>
+          <w:bCs/>
+          <w:color w:val="10162F"/>
+          <w:kern w:val="0"/>
+          <w:sz w:val="27"/>
+          <w:szCs w:val="27"/>
+          <w:lang w:val="en-US" w:eastAsia="ru-RU"/>
+          <w14:ligatures w14:val="none"/>
+        </w:rPr>
+        <w:t>1.</w:t>
+      </w:r>
+    </w:p>
+    <w:p>
+      <w:pPr>
+        <w:spacing w:after="0" w:line="240" w:lineRule="auto"/>
+        <w:rPr>
+          <w:rFonts w:ascii="Segoe UI" w:eastAsia="Times New Roman" w:hAnsi="Segoe UI" w:cs="Segoe UI"/>
+          <w:color w:val="10162F"/>
+          <w:kern w:val="0"/>
+          <w:sz w:val="27"/>
+          <w:szCs w:val="27"/>
+          <w:lang w:val="en-US" w:eastAsia="ru-RU"/>
+          <w14:ligatures w14:val="none"/>
+        </w:rPr>
+      </w:pPr>
+      <w:r>
+        <w:rPr>
+          <w:rFonts w:ascii="Segoe UI" w:eastAsia="Times New Roman" w:hAnsi="Segoe UI" w:cs="Segoe UI"/>
+          <w:color w:val="10162F"/>
+          <w:kern w:val="0"/>
+          <w:sz w:val="27"/>
+          <w:szCs w:val="27"/>
+          <w:lang w:val="en-US" w:eastAsia="ru-RU"/>
+          <w14:ligatures w14:val="none"/>
+        </w:rPr>
+        <w:t>Create a variable called </w:t>
+      </w:r>
+      <w:proofErr w:type="spellStart"/>
+      <w:r>
+        <w:rPr>
+          <w:rFonts w:ascii="Ubuntu Mono" w:eastAsia="Times New Roman" w:hAnsi="Ubuntu Mono" w:cs="Courier New"/>
+          <w:color w:val="15141F"/>
+          <w:kern w:val="0"/>
+          <w:shd w:val="clear" w:color="auto" w:fill="EAE9ED"/>
+          <w:lang w:val="en-US" w:eastAsia="ru-RU"/>
+          <w14:ligatures w14:val="none"/>
+        </w:rPr>
+        <w:t>my_name</w:t>
+      </w:r>
+      <w:proofErr w:type="spellEnd"/>
+      <w:r>
+        <w:rPr>
+          <w:rFonts w:ascii="Segoe UI" w:eastAsia="Times New Roman" w:hAnsi="Segoe UI" w:cs="Segoe UI"/>
+          <w:color w:val="10162F"/>
+          <w:kern w:val="0"/>
+          <w:sz w:val="27"/>
+          <w:szCs w:val="27"/>
+          <w:lang w:val="en-US" w:eastAsia="ru-RU"/>
+          <w14:ligatures w14:val="none"/>
+        </w:rPr>
+        <w:t> and set it equal to your name as a string. Create a second variable called </w:t>
+      </w:r>
+      <w:proofErr w:type="spellStart"/>
+      <w:r>
+        <w:rPr>
+          <w:rFonts w:ascii="Ubuntu Mono" w:eastAsia="Times New Roman" w:hAnsi="Ubuntu Mono" w:cs="Courier New"/>
+          <w:color w:val="15141F"/>
+          <w:kern w:val="0"/>
+          <w:shd w:val="clear" w:color="auto" w:fill="EAE9ED"/>
+          <w:lang w:val="en-US" w:eastAsia="ru-RU"/>
+          <w14:ligatures w14:val="none"/>
+        </w:rPr>
+        <w:t>my_age</w:t>
+      </w:r>
+      <w:proofErr w:type="spellEnd"/>
+      <w:r>
+        <w:rPr>
+          <w:rFonts w:ascii="Segoe UI" w:eastAsia="Times New Roman" w:hAnsi="Segoe UI" w:cs="Segoe UI"/>
+          <w:color w:val="10162F"/>
+          <w:kern w:val="0"/>
+          <w:sz w:val="27"/>
+          <w:szCs w:val="27"/>
+          <w:lang w:val="en-US" w:eastAsia="ru-RU"/>
+          <w14:ligatures w14:val="none"/>
+        </w:rPr>
+        <w:t> and set it equal to your age as a number (don’t use any quotes around the number).</w:t>
+      </w:r>
+    </w:p>
+    <w:p>
+      <w:pPr>
+        <w:shd w:val="clear" w:color="auto" w:fill="37C3BE"/>
+        <w:spacing w:after="0" w:line="240" w:lineRule="auto"/>
+        <w:rPr>
+          <w:rFonts w:ascii="Segoe UI" w:eastAsia="Times New Roman" w:hAnsi="Segoe UI" w:cs="Segoe UI"/>
+          <w:color w:val="FFFFFF"/>
+          <w:kern w:val="0"/>
+          <w:sz w:val="2"/>
+          <w:szCs w:val="2"/>
+          <w:lang w:val="en-US" w:eastAsia="ru-RU"/>
+          <w14:ligatures w14:val="none"/>
+        </w:rPr>
+      </w:pPr>
+      <w:r>
+        <w:rPr>
+          <w:rFonts w:ascii="Segoe UI" w:eastAsia="Times New Roman" w:hAnsi="Segoe UI" w:cs="Segoe UI"/>
+          <w:color w:val="FFFFFF"/>
+          <w:kern w:val="0"/>
+          <w:sz w:val="2"/>
+          <w:szCs w:val="2"/>
+          <w:lang w:val="en-US" w:eastAsia="ru-RU"/>
+          <w14:ligatures w14:val="none"/>
+        </w:rPr>
+        <w:t>Checkpoint 2 Passed</w:t>
+      </w:r>
+    </w:p>
+    <w:p>
+      <w:pPr>
+        <w:spacing w:after="0" w:line="240" w:lineRule="auto"/>
+        <w:rPr>
+          <w:rFonts w:ascii="Segoe UI" w:eastAsia="Times New Roman" w:hAnsi="Segoe UI" w:cs="Segoe UI"/>
+          <w:color w:val="10162F"/>
+          <w:kern w:val="0"/>
+          <w:sz w:val="27"/>
+          <w:szCs w:val="27"/>
+          <w:lang w:val="en-US" w:eastAsia="ru-RU"/>
+          <w14:ligatures w14:val="none"/>
+        </w:rPr>
+      </w:pPr>
+      <w:r>
+        <w:rPr>
+          <w:rFonts w:ascii="Segoe UI" w:eastAsia="Times New Roman" w:hAnsi="Segoe UI" w:cs="Segoe UI"/>
+          <w:color w:val="10162F"/>
+          <w:kern w:val="0"/>
+          <w:sz w:val="27"/>
+          <w:szCs w:val="27"/>
+          <w:lang w:val="en-US" w:eastAsia="ru-RU"/>
+          <w14:ligatures w14:val="none"/>
+        </w:rPr>
+        <w:t>Hint</w:t>
+      </w:r>
+    </w:p>
+    <w:p>
+      <w:pPr>
+        <w:spacing w:after="100" w:afterAutospacing="1" w:line="240" w:lineRule="auto"/>
+        <w:rPr>
+          <w:rFonts w:ascii="Segoe UI" w:eastAsia="Times New Roman" w:hAnsi="Segoe UI" w:cs="Segoe UI"/>
+          <w:color w:val="10162F"/>
+          <w:kern w:val="0"/>
+          <w:sz w:val="27"/>
+          <w:szCs w:val="27"/>
+          <w:lang w:val="en-US" w:eastAsia="ru-RU"/>
+          <w14:ligatures w14:val="none"/>
+        </w:rPr>
+      </w:pPr>
+      <w:r>
+        <w:rPr>
+          <w:rFonts w:ascii="Segoe UI" w:eastAsia="Times New Roman" w:hAnsi="Segoe UI" w:cs="Segoe UI"/>
+          <w:color w:val="10162F"/>
+          <w:kern w:val="0"/>
+          <w:sz w:val="27"/>
+          <w:szCs w:val="27"/>
+          <w:lang w:val="en-US" w:eastAsia="ru-RU"/>
+          <w14:ligatures w14:val="none"/>
+        </w:rPr>
+        <w:t>Remember, variable declaration looks like this:</w:t>
+      </w:r>
+    </w:p>
+    <w:p>
+      <w:pPr>
+        <w:shd w:val="clear" w:color="auto" w:fill="211E2F"/>
+        <w:tabs>
+          <w:tab w:val="left" w:pos="916"/>
+          <w:tab w:val="left" w:pos="1832"/>
+          <w:tab w:val="left" w:pos="2748"/>
+          <w:tab w:val="left" w:pos="3664"/>
+          <w:tab w:val="left" w:pos="4580"/>
+          <w:tab w:val="left" w:pos="5496"/>
+          <w:tab w:val="left" w:pos="6412"/>
+          <w:tab w:val="left" w:pos="7328"/>
+          <w:tab w:val="left" w:pos="8244"/>
+          <w:tab w:val="left" w:pos="9160"/>
+          <w:tab w:val="left" w:pos="10076"/>
+          <w:tab w:val="left" w:pos="10992"/>
+          <w:tab w:val="left" w:pos="11908"/>
+          <w:tab w:val="left" w:pos="12824"/>
+          <w:tab w:val="left" w:pos="13740"/>
+          <w:tab w:val="left" w:pos="14656"/>
+        </w:tabs>
+        <w:spacing w:after="0" w:line="240" w:lineRule="auto"/>
+        <w:rPr>
+          <w:rFonts w:ascii="Ubuntu Mono" w:eastAsia="Times New Roman" w:hAnsi="Ubuntu Mono" w:cs="Courier New"/>
+          <w:color w:val="939598"/>
+          <w:kern w:val="0"/>
+          <w:sz w:val="27"/>
+          <w:szCs w:val="27"/>
+          <w:lang w:val="en-US" w:eastAsia="ru-RU"/>
+          <w14:ligatures w14:val="none"/>
+        </w:rPr>
+      </w:pPr>
+      <w:proofErr w:type="spellStart"/>
+      <w:r>
+        <w:rPr>
+          <w:rFonts w:ascii="Ubuntu Mono" w:eastAsia="Times New Roman" w:hAnsi="Ubuntu Mono" w:cs="Courier New"/>
+          <w:color w:val="FF8973"/>
+          <w:kern w:val="0"/>
+          <w:sz w:val="27"/>
+          <w:szCs w:val="27"/>
+          <w:lang w:val="en-US" w:eastAsia="ru-RU"/>
+          <w14:ligatures w14:val="none"/>
+        </w:rPr>
+        <w:t>variable_name</w:t>
+      </w:r>
+      <w:proofErr w:type="spellEnd"/>
+    </w:p>
+    <w:p>
+      <w:pPr>
+        <w:spacing w:after="100" w:afterAutospacing="1" w:line="240" w:lineRule="auto"/>
+        <w:rPr>
+          <w:rFonts w:ascii="Segoe UI" w:eastAsia="Times New Roman" w:hAnsi="Segoe UI" w:cs="Segoe UI"/>
+          <w:color w:val="10162F"/>
+          <w:kern w:val="0"/>
+          <w:sz w:val="27"/>
+          <w:szCs w:val="27"/>
+          <w:lang w:val="en-US" w:eastAsia="ru-RU"/>
+          <w14:ligatures w14:val="none"/>
+        </w:rPr>
+      </w:pPr>
+      <w:r>
+        <w:rPr>
+          <w:rFonts w:ascii="Segoe UI" w:eastAsia="Times New Roman" w:hAnsi="Segoe UI" w:cs="Segoe UI"/>
+          <w:color w:val="10162F"/>
+          <w:kern w:val="0"/>
+          <w:sz w:val="27"/>
+          <w:szCs w:val="27"/>
+          <w:lang w:val="en-US" w:eastAsia="ru-RU"/>
+          <w14:ligatures w14:val="none"/>
+        </w:rPr>
+        <w:t>Setting a variable looks like this:</w:t>
+      </w:r>
+    </w:p>
+    <w:p>
+      <w:pPr>
+        <w:spacing w:after="0" w:line="240" w:lineRule="auto"/>
+        <w:rPr>
+          <w:rFonts w:ascii="Segoe UI" w:eastAsia="Times New Roman" w:hAnsi="Segoe UI" w:cs="Segoe UI"/>
+          <w:color w:val="10162F"/>
+          <w:kern w:val="0"/>
+          <w:sz w:val="27"/>
+          <w:szCs w:val="27"/>
+          <w:lang w:val="en-US" w:eastAsia="ru-RU"/>
+          <w14:ligatures w14:val="none"/>
+        </w:rPr>
+      </w:pPr>
+      <w:proofErr w:type="spellStart"/>
+      <w:r>
+        <w:rPr>
+          <w:rFonts w:ascii="Ubuntu Mono" w:eastAsia="Times New Roman" w:hAnsi="Ubuntu Mono" w:cs="Courier New"/>
+          <w:color w:val="15141F"/>
+          <w:kern w:val="0"/>
+          <w:shd w:val="clear" w:color="auto" w:fill="EAE9ED"/>
+          <w:lang w:val="en-US" w:eastAsia="ru-RU"/>
+          <w14:ligatures w14:val="none"/>
+        </w:rPr>
+        <w:t>rb</w:t>
+      </w:r>
+      <w:proofErr w:type="spellEnd"/>
+      <w:r>
+        <w:rPr>
+          <w:rFonts w:ascii="Ubuntu Mono" w:eastAsia="Times New Roman" w:hAnsi="Ubuntu Mono" w:cs="Courier New"/>
+          <w:color w:val="15141F"/>
+          <w:kern w:val="0"/>
+          <w:shd w:val="clear" w:color="auto" w:fill="EAE9ED"/>
+          <w:lang w:val="en-US" w:eastAsia="ru-RU"/>
+          <w14:ligatures w14:val="none"/>
+        </w:rPr>
+        <w:t xml:space="preserve"> name = "Eric" age = 26 hungry = true</w:t>
+      </w:r>
+    </w:p>
+    <w:p>
+      <w:pPr>
+        <w:rPr>
+          <w:b/>
+          <w:bCs/>
+          <w:lang w:val="en-US"/>
+        </w:rPr>
+      </w:pPr>
+    </w:p>
+    <w:p>
+      <w:pPr>
+        <w:rPr>
+          <w:b/>
+          <w:bCs/>
+          <w:lang w:val="en-US"/>
+        </w:rPr>
+      </w:pPr>
+      <w:proofErr w:type="spellStart"/>
+      <w:r>
+        <w:rPr>
+          <w:b/>
+          <w:bCs/>
+          <w:lang w:val="en-US"/>
+        </w:rPr>
+        <w:t>script.rb</w:t>
+      </w:r>
+      <w:proofErr w:type="spellEnd"/>
+    </w:p>
+    <w:p>
+      <w:pPr>
+        <w:shd w:val="clear" w:color="auto" w:fill="1E1E1E"/>
+        <w:spacing w:after="0" w:line="360" w:lineRule="atLeast"/>
+        <w:rPr>
+          <w:rFonts w:ascii="Consolas" w:eastAsia="Times New Roman" w:hAnsi="Consolas" w:cs="Times New Roman"/>
+          <w:color w:val="FFFFFF"/>
+          <w:kern w:val="0"/>
+          <w:sz w:val="21"/>
+          <w:szCs w:val="21"/>
+          <w:lang w:val="en-US" w:eastAsia="ru-RU"/>
+          <w14:ligatures w14:val="none"/>
+        </w:rPr>
+      </w:pPr>
+      <w:proofErr w:type="spellStart"/>
+      <w:r>
+        <w:rPr>
+          <w:rFonts w:ascii="Consolas" w:eastAsia="Times New Roman" w:hAnsi="Consolas" w:cs="Times New Roman"/>
+          <w:color w:val="FF8973"/>
+          <w:kern w:val="0"/>
+          <w:sz w:val="21"/>
+          <w:szCs w:val="21"/>
+          <w:lang w:val="en-US" w:eastAsia="ru-RU"/>
+          <w14:ligatures w14:val="none"/>
+        </w:rPr>
+        <w:t>my_name</w:t>
+      </w:r>
+      <w:proofErr w:type="spellEnd"/>
+      <w:r>
+        <w:rPr>
+          <w:rFonts w:ascii="Consolas" w:eastAsia="Times New Roman" w:hAnsi="Consolas" w:cs="Times New Roman"/>
+          <w:color w:val="FFFFFF"/>
+          <w:kern w:val="0"/>
+          <w:sz w:val="21"/>
+          <w:szCs w:val="21"/>
+          <w:lang w:val="en-US" w:eastAsia="ru-RU"/>
+          <w14:ligatures w14:val="none"/>
+        </w:rPr>
+        <w:t> = </w:t>
+      </w:r>
+      <w:r>
+        <w:rPr>
+          <w:rFonts w:ascii="Consolas" w:eastAsia="Times New Roman" w:hAnsi="Consolas" w:cs="Times New Roman"/>
+          <w:color w:val="FFE083"/>
+          <w:kern w:val="0"/>
+          <w:sz w:val="21"/>
+          <w:szCs w:val="21"/>
+          <w:lang w:val="en-US" w:eastAsia="ru-RU"/>
+          <w14:ligatures w14:val="none"/>
+        </w:rPr>
+        <w:t>"Andres"</w:t>
+      </w:r>
+    </w:p>
+    <w:p>
+      <w:pPr>
+        <w:shd w:val="clear" w:color="auto" w:fill="1E1E1E"/>
+        <w:spacing w:after="0" w:line="360" w:lineRule="atLeast"/>
+        <w:rPr>
+          <w:rFonts w:ascii="Consolas" w:eastAsia="Times New Roman" w:hAnsi="Consolas" w:cs="Times New Roman"/>
+          <w:color w:val="FFFFFF"/>
+          <w:kern w:val="0"/>
+          <w:sz w:val="21"/>
+          <w:szCs w:val="21"/>
+          <w:lang w:val="en-US" w:eastAsia="ru-RU"/>
+          <w14:ligatures w14:val="none"/>
+        </w:rPr>
+      </w:pPr>
+      <w:proofErr w:type="spellStart"/>
+      <w:r>
+        <w:rPr>
+          <w:rFonts w:ascii="Consolas" w:eastAsia="Times New Roman" w:hAnsi="Consolas" w:cs="Times New Roman"/>
+          <w:color w:val="FF8973"/>
+          <w:kern w:val="0"/>
+          <w:sz w:val="21"/>
+          <w:szCs w:val="21"/>
+          <w:lang w:val="en-US" w:eastAsia="ru-RU"/>
+          <w14:ligatures w14:val="none"/>
+        </w:rPr>
+        <w:t>my_age</w:t>
+      </w:r>
+      <w:proofErr w:type="spellEnd"/>
+      <w:r>
+        <w:rPr>
+          <w:rFonts w:ascii="Consolas" w:eastAsia="Times New Roman" w:hAnsi="Consolas" w:cs="Times New Roman"/>
+          <w:color w:val="FFFFFF"/>
+          <w:kern w:val="0"/>
+          <w:sz w:val="21"/>
+          <w:szCs w:val="21"/>
+          <w:lang w:val="en-US" w:eastAsia="ru-RU"/>
+          <w14:ligatures w14:val="none"/>
+        </w:rPr>
+        <w:t> = </w:t>
+      </w:r>
+      <w:r>
+        <w:rPr>
+          <w:rFonts w:ascii="Consolas" w:eastAsia="Times New Roman" w:hAnsi="Consolas" w:cs="Times New Roman"/>
+          <w:color w:val="FF8973"/>
+          <w:kern w:val="0"/>
+          <w:sz w:val="21"/>
+          <w:szCs w:val="21"/>
+          <w:lang w:val="en-US" w:eastAsia="ru-RU"/>
+          <w14:ligatures w14:val="none"/>
+        </w:rPr>
+        <w:t>45</w:t>
+      </w:r>
+    </w:p>
+    <w:p>
+      <w:pPr>
+        <w:pBdr>
+          <w:bottom w:val="single" w:sz="12" w:space="1" w:color="auto"/>
+        </w:pBdr>
+        <w:rPr>
+          <w:b/>
+          <w:bCs/>
+          <w:lang w:val="en-US"/>
+        </w:rPr>
+      </w:pPr>
+    </w:p>
+    <w:p>
+      <w:pPr>
+        <w:rPr>
+          <w:b/>
+          <w:bCs/>
+          <w:lang w:val="en-US"/>
+        </w:rPr>
+      </w:pPr>
+    </w:p>
+    <w:p>
+      <w:pPr>
+        <w:rPr>
+          <w:b/>
+          <w:bCs/>
+          <w:lang w:val="en-US"/>
+        </w:rPr>
+      </w:pPr>
+    </w:p>
+    <w:p>
+      <w:pPr>
+        <w:spacing w:before="100" w:beforeAutospacing="1" w:after="100" w:afterAutospacing="1" w:line="240" w:lineRule="auto"/>
+        <w:outlineLvl w:val="1"/>
+        <w:rPr>
+          <w:rFonts w:ascii="Segoe UI" w:eastAsia="Times New Roman" w:hAnsi="Segoe UI" w:cs="Segoe UI"/>
+          <w:b/>
+          <w:bCs/>
+          <w:color w:val="10162F"/>
+          <w:kern w:val="0"/>
+          <w:sz w:val="36"/>
+          <w:szCs w:val="36"/>
+          <w:lang w:val="en-US" w:eastAsia="ru-RU"/>
+          <w14:ligatures w14:val="none"/>
+        </w:rPr>
+      </w:pPr>
+      <w:r>
+        <w:rPr>
+          <w:rFonts w:ascii="Segoe UI" w:eastAsia="Times New Roman" w:hAnsi="Segoe UI" w:cs="Segoe UI"/>
+          <w:b/>
+          <w:bCs/>
+          <w:color w:val="10162F"/>
+          <w:kern w:val="0"/>
+          <w:sz w:val="36"/>
+          <w:szCs w:val="36"/>
+          <w:lang w:val="en-US" w:eastAsia="ru-RU"/>
+          <w14:ligatures w14:val="none"/>
+        </w:rPr>
+        <w:lastRenderedPageBreak/>
+        <w:t>Math</w:t>
+      </w:r>
+    </w:p>
+    <w:p>
+      <w:pPr>
+        <w:spacing w:after="0" w:line="240" w:lineRule="auto"/>
+        <w:rPr>
+          <w:rFonts w:ascii="Segoe UI" w:eastAsia="Times New Roman" w:hAnsi="Segoe UI" w:cs="Segoe UI"/>
+          <w:color w:val="10162F"/>
+          <w:kern w:val="0"/>
+          <w:sz w:val="27"/>
+          <w:szCs w:val="27"/>
+          <w:lang w:val="en-US" w:eastAsia="ru-RU"/>
+          <w14:ligatures w14:val="none"/>
+        </w:rPr>
+      </w:pPr>
+      <w:r>
+        <w:rPr>
+          <w:rFonts w:ascii="Segoe UI" w:eastAsia="Times New Roman" w:hAnsi="Segoe UI" w:cs="Segoe UI"/>
+          <w:color w:val="10162F"/>
+          <w:kern w:val="0"/>
+          <w:sz w:val="27"/>
+          <w:szCs w:val="27"/>
+          <w:lang w:val="en-US" w:eastAsia="ru-RU"/>
+          <w14:ligatures w14:val="none"/>
+        </w:rPr>
+        <w:t>Good! Now let’s do a little math.</w:t>
+      </w:r>
+    </w:p>
+    <w:p>
+      <w:pPr>
+        <w:shd w:val="clear" w:color="auto" w:fill="FFFFFF"/>
+        <w:spacing w:before="100" w:beforeAutospacing="1" w:after="100" w:afterAutospacing="1" w:line="240" w:lineRule="auto"/>
+        <w:outlineLvl w:val="2"/>
+        <w:rPr>
+          <w:rFonts w:ascii="Segoe UI" w:eastAsia="Times New Roman" w:hAnsi="Segoe UI" w:cs="Segoe UI"/>
+          <w:b/>
+          <w:bCs/>
+          <w:color w:val="10162F"/>
+          <w:kern w:val="0"/>
+          <w:sz w:val="27"/>
+          <w:szCs w:val="27"/>
+          <w:lang w:val="en-US" w:eastAsia="ru-RU"/>
+          <w14:ligatures w14:val="none"/>
+        </w:rPr>
+      </w:pPr>
+      <w:r>
+        <w:rPr>
+          <w:rFonts w:ascii="Segoe UI" w:eastAsia="Times New Roman" w:hAnsi="Segoe UI" w:cs="Segoe UI"/>
+          <w:b/>
+          <w:bCs/>
+          <w:color w:val="10162F"/>
+          <w:kern w:val="0"/>
+          <w:sz w:val="27"/>
+          <w:szCs w:val="27"/>
+          <w:lang w:val="en-US" w:eastAsia="ru-RU"/>
+          <w14:ligatures w14:val="none"/>
+        </w:rPr>
+        <w:t>Instructions</w:t>
+      </w:r>
+    </w:p>
+    <w:p>
+      <w:pPr>
+        <w:spacing w:after="0" w:line="240" w:lineRule="auto"/>
+        <w:rPr>
+          <w:rFonts w:ascii="Segoe UI" w:eastAsia="Times New Roman" w:hAnsi="Segoe UI" w:cs="Segoe UI"/>
+          <w:color w:val="10162F"/>
+          <w:kern w:val="0"/>
+          <w:sz w:val="27"/>
+          <w:szCs w:val="27"/>
+          <w:lang w:val="en-US" w:eastAsia="ru-RU"/>
+          <w14:ligatures w14:val="none"/>
+        </w:rPr>
+      </w:pPr>
+      <w:r>
+        <w:rPr>
+          <w:rFonts w:ascii="Segoe UI" w:eastAsia="Times New Roman" w:hAnsi="Segoe UI" w:cs="Segoe UI"/>
+          <w:b/>
+          <w:bCs/>
+          <w:color w:val="10162F"/>
+          <w:kern w:val="0"/>
+          <w:sz w:val="27"/>
+          <w:szCs w:val="27"/>
+          <w:lang w:val="en-US" w:eastAsia="ru-RU"/>
+          <w14:ligatures w14:val="none"/>
+        </w:rPr>
+        <w:t>1.</w:t>
+      </w:r>
+    </w:p>
+    <w:p>
+      <w:pPr>
+        <w:spacing w:after="100" w:afterAutospacing="1" w:line="240" w:lineRule="auto"/>
+        <w:rPr>
+          <w:rFonts w:ascii="Segoe UI" w:eastAsia="Times New Roman" w:hAnsi="Segoe UI" w:cs="Segoe UI"/>
+          <w:color w:val="10162F"/>
+          <w:kern w:val="0"/>
+          <w:sz w:val="27"/>
+          <w:szCs w:val="27"/>
+          <w:lang w:val="en-US" w:eastAsia="ru-RU"/>
+          <w14:ligatures w14:val="none"/>
+        </w:rPr>
+      </w:pPr>
+      <w:r>
+        <w:rPr>
+          <w:rFonts w:ascii="Segoe UI" w:eastAsia="Times New Roman" w:hAnsi="Segoe UI" w:cs="Segoe UI"/>
+          <w:color w:val="10162F"/>
+          <w:kern w:val="0"/>
+          <w:sz w:val="27"/>
+          <w:szCs w:val="27"/>
+          <w:lang w:val="en-US" w:eastAsia="ru-RU"/>
+          <w14:ligatures w14:val="none"/>
+        </w:rPr>
+        <w:t>In the editor, set the variables:</w:t>
+      </w:r>
+    </w:p>
+    <w:p>
+      <w:pPr>
+        <w:numPr>
+          <w:ilvl w:val="0"/>
+          <w:numId w:val="2"/>
+        </w:numPr>
+        <w:spacing w:before="100" w:beforeAutospacing="1" w:after="100" w:afterAutospacing="1" w:line="240" w:lineRule="auto"/>
+        <w:ind w:left="1545"/>
+        <w:rPr>
+          <w:rFonts w:ascii="Segoe UI" w:eastAsia="Times New Roman" w:hAnsi="Segoe UI" w:cs="Segoe UI"/>
+          <w:color w:val="10162F"/>
+          <w:kern w:val="0"/>
+          <w:sz w:val="27"/>
+          <w:szCs w:val="27"/>
+          <w:lang w:eastAsia="ru-RU"/>
+          <w14:ligatures w14:val="none"/>
+        </w:rPr>
+      </w:pPr>
+      <w:proofErr w:type="spellStart"/>
+      <w:r>
+        <w:rPr>
+          <w:rFonts w:ascii="Ubuntu Mono" w:eastAsia="Times New Roman" w:hAnsi="Ubuntu Mono" w:cs="Courier New"/>
+          <w:color w:val="15141F"/>
+          <w:kern w:val="0"/>
+          <w:shd w:val="clear" w:color="auto" w:fill="EAE9ED"/>
+          <w:lang w:eastAsia="ru-RU"/>
+          <w14:ligatures w14:val="none"/>
+        </w:rPr>
+        <w:t>sum</w:t>
+      </w:r>
+      <w:proofErr w:type="spellEnd"/>
+      <w:r>
+        <w:rPr>
+          <w:rFonts w:ascii="Segoe UI" w:eastAsia="Times New Roman" w:hAnsi="Segoe UI" w:cs="Segoe UI"/>
+          <w:color w:val="10162F"/>
+          <w:kern w:val="0"/>
+          <w:sz w:val="27"/>
+          <w:szCs w:val="27"/>
+          <w:lang w:eastAsia="ru-RU"/>
+          <w14:ligatures w14:val="none"/>
+        </w:rPr>
+        <w:t> </w:t>
+      </w:r>
+      <w:proofErr w:type="spellStart"/>
+      <w:r>
+        <w:rPr>
+          <w:rFonts w:ascii="Segoe UI" w:eastAsia="Times New Roman" w:hAnsi="Segoe UI" w:cs="Segoe UI"/>
+          <w:color w:val="10162F"/>
+          <w:kern w:val="0"/>
+          <w:sz w:val="27"/>
+          <w:szCs w:val="27"/>
+          <w:lang w:eastAsia="ru-RU"/>
+          <w14:ligatures w14:val="none"/>
+        </w:rPr>
+        <w:t>equal</w:t>
+      </w:r>
+      <w:proofErr w:type="spellEnd"/>
+      <w:r>
+        <w:rPr>
+          <w:rFonts w:ascii="Segoe UI" w:eastAsia="Times New Roman" w:hAnsi="Segoe UI" w:cs="Segoe UI"/>
+          <w:color w:val="10162F"/>
+          <w:kern w:val="0"/>
+          <w:sz w:val="27"/>
+          <w:szCs w:val="27"/>
+          <w:lang w:eastAsia="ru-RU"/>
+          <w14:ligatures w14:val="none"/>
+        </w:rPr>
+        <w:t xml:space="preserve"> </w:t>
+      </w:r>
+      <w:proofErr w:type="spellStart"/>
+      <w:r>
+        <w:rPr>
+          <w:rFonts w:ascii="Segoe UI" w:eastAsia="Times New Roman" w:hAnsi="Segoe UI" w:cs="Segoe UI"/>
+          <w:color w:val="10162F"/>
+          <w:kern w:val="0"/>
+          <w:sz w:val="27"/>
+          <w:szCs w:val="27"/>
+          <w:lang w:eastAsia="ru-RU"/>
+          <w14:ligatures w14:val="none"/>
+        </w:rPr>
+        <w:t>to</w:t>
+      </w:r>
+      <w:proofErr w:type="spellEnd"/>
+      <w:r>
+        <w:rPr>
+          <w:rFonts w:ascii="Segoe UI" w:eastAsia="Times New Roman" w:hAnsi="Segoe UI" w:cs="Segoe UI"/>
+          <w:color w:val="10162F"/>
+          <w:kern w:val="0"/>
+          <w:sz w:val="27"/>
+          <w:szCs w:val="27"/>
+          <w:lang w:eastAsia="ru-RU"/>
+          <w14:ligatures w14:val="none"/>
+        </w:rPr>
+        <w:t> </w:t>
+      </w:r>
+      <w:r>
+        <w:rPr>
+          <w:rFonts w:ascii="Ubuntu Mono" w:eastAsia="Times New Roman" w:hAnsi="Ubuntu Mono" w:cs="Courier New"/>
+          <w:color w:val="15141F"/>
+          <w:kern w:val="0"/>
+          <w:shd w:val="clear" w:color="auto" w:fill="EAE9ED"/>
+          <w:lang w:eastAsia="ru-RU"/>
+          <w14:ligatures w14:val="none"/>
+        </w:rPr>
+        <w:t>13 + 379</w:t>
+      </w:r>
+    </w:p>
+    <w:p>
+      <w:pPr>
+        <w:numPr>
+          <w:ilvl w:val="0"/>
+          <w:numId w:val="2"/>
+        </w:numPr>
+        <w:spacing w:before="100" w:beforeAutospacing="1" w:after="100" w:afterAutospacing="1" w:line="240" w:lineRule="auto"/>
+        <w:ind w:left="1545"/>
+        <w:rPr>
+          <w:rFonts w:ascii="Segoe UI" w:eastAsia="Times New Roman" w:hAnsi="Segoe UI" w:cs="Segoe UI"/>
+          <w:color w:val="10162F"/>
+          <w:kern w:val="0"/>
+          <w:sz w:val="27"/>
+          <w:szCs w:val="27"/>
+          <w:lang w:eastAsia="ru-RU"/>
+          <w14:ligatures w14:val="none"/>
+        </w:rPr>
+      </w:pPr>
+      <w:proofErr w:type="spellStart"/>
+      <w:r>
+        <w:rPr>
+          <w:rFonts w:ascii="Ubuntu Mono" w:eastAsia="Times New Roman" w:hAnsi="Ubuntu Mono" w:cs="Courier New"/>
+          <w:color w:val="15141F"/>
+          <w:kern w:val="0"/>
+          <w:shd w:val="clear" w:color="auto" w:fill="EAE9ED"/>
+          <w:lang w:eastAsia="ru-RU"/>
+          <w14:ligatures w14:val="none"/>
+        </w:rPr>
+        <w:t>product</w:t>
+      </w:r>
+      <w:proofErr w:type="spellEnd"/>
+      <w:r>
+        <w:rPr>
+          <w:rFonts w:ascii="Segoe UI" w:eastAsia="Times New Roman" w:hAnsi="Segoe UI" w:cs="Segoe UI"/>
+          <w:color w:val="10162F"/>
+          <w:kern w:val="0"/>
+          <w:sz w:val="27"/>
+          <w:szCs w:val="27"/>
+          <w:lang w:eastAsia="ru-RU"/>
+          <w14:ligatures w14:val="none"/>
+        </w:rPr>
+        <w:t> </w:t>
+      </w:r>
+      <w:proofErr w:type="spellStart"/>
+      <w:r>
+        <w:rPr>
+          <w:rFonts w:ascii="Segoe UI" w:eastAsia="Times New Roman" w:hAnsi="Segoe UI" w:cs="Segoe UI"/>
+          <w:color w:val="10162F"/>
+          <w:kern w:val="0"/>
+          <w:sz w:val="27"/>
+          <w:szCs w:val="27"/>
+          <w:lang w:eastAsia="ru-RU"/>
+          <w14:ligatures w14:val="none"/>
+        </w:rPr>
+        <w:t>equal</w:t>
+      </w:r>
+      <w:proofErr w:type="spellEnd"/>
+      <w:r>
+        <w:rPr>
+          <w:rFonts w:ascii="Segoe UI" w:eastAsia="Times New Roman" w:hAnsi="Segoe UI" w:cs="Segoe UI"/>
+          <w:color w:val="10162F"/>
+          <w:kern w:val="0"/>
+          <w:sz w:val="27"/>
+          <w:szCs w:val="27"/>
+          <w:lang w:eastAsia="ru-RU"/>
+          <w14:ligatures w14:val="none"/>
+        </w:rPr>
+        <w:t xml:space="preserve"> </w:t>
+      </w:r>
+      <w:proofErr w:type="spellStart"/>
+      <w:r>
+        <w:rPr>
+          <w:rFonts w:ascii="Segoe UI" w:eastAsia="Times New Roman" w:hAnsi="Segoe UI" w:cs="Segoe UI"/>
+          <w:color w:val="10162F"/>
+          <w:kern w:val="0"/>
+          <w:sz w:val="27"/>
+          <w:szCs w:val="27"/>
+          <w:lang w:eastAsia="ru-RU"/>
+          <w14:ligatures w14:val="none"/>
+        </w:rPr>
+        <w:t>to</w:t>
+      </w:r>
+      <w:proofErr w:type="spellEnd"/>
+      <w:r>
+        <w:rPr>
+          <w:rFonts w:ascii="Segoe UI" w:eastAsia="Times New Roman" w:hAnsi="Segoe UI" w:cs="Segoe UI"/>
+          <w:color w:val="10162F"/>
+          <w:kern w:val="0"/>
+          <w:sz w:val="27"/>
+          <w:szCs w:val="27"/>
+          <w:lang w:eastAsia="ru-RU"/>
+          <w14:ligatures w14:val="none"/>
+        </w:rPr>
+        <w:t> </w:t>
+      </w:r>
+      <w:r>
+        <w:rPr>
+          <w:rFonts w:ascii="Ubuntu Mono" w:eastAsia="Times New Roman" w:hAnsi="Ubuntu Mono" w:cs="Courier New"/>
+          <w:color w:val="15141F"/>
+          <w:kern w:val="0"/>
+          <w:shd w:val="clear" w:color="auto" w:fill="EAE9ED"/>
+          <w:lang w:eastAsia="ru-RU"/>
+          <w14:ligatures w14:val="none"/>
+        </w:rPr>
+        <w:t>923 * 15</w:t>
+      </w:r>
+    </w:p>
+    <w:p>
+      <w:pPr>
+        <w:numPr>
+          <w:ilvl w:val="0"/>
+          <w:numId w:val="2"/>
+        </w:numPr>
+        <w:spacing w:before="100" w:beforeAutospacing="1" w:after="100" w:afterAutospacing="1" w:line="240" w:lineRule="auto"/>
+        <w:ind w:left="1545"/>
+        <w:rPr>
+          <w:rFonts w:ascii="Segoe UI" w:eastAsia="Times New Roman" w:hAnsi="Segoe UI" w:cs="Segoe UI"/>
+          <w:color w:val="10162F"/>
+          <w:kern w:val="0"/>
+          <w:sz w:val="27"/>
+          <w:szCs w:val="27"/>
+          <w:lang w:eastAsia="ru-RU"/>
+          <w14:ligatures w14:val="none"/>
+        </w:rPr>
+      </w:pPr>
+      <w:proofErr w:type="spellStart"/>
+      <w:r>
+        <w:rPr>
+          <w:rFonts w:ascii="Ubuntu Mono" w:eastAsia="Times New Roman" w:hAnsi="Ubuntu Mono" w:cs="Courier New"/>
+          <w:color w:val="15141F"/>
+          <w:kern w:val="0"/>
+          <w:shd w:val="clear" w:color="auto" w:fill="EAE9ED"/>
+          <w:lang w:eastAsia="ru-RU"/>
+          <w14:ligatures w14:val="none"/>
+        </w:rPr>
+        <w:t>quotient</w:t>
+      </w:r>
+      <w:proofErr w:type="spellEnd"/>
+      <w:r>
+        <w:rPr>
+          <w:rFonts w:ascii="Segoe UI" w:eastAsia="Times New Roman" w:hAnsi="Segoe UI" w:cs="Segoe UI"/>
+          <w:color w:val="10162F"/>
+          <w:kern w:val="0"/>
+          <w:sz w:val="27"/>
+          <w:szCs w:val="27"/>
+          <w:lang w:eastAsia="ru-RU"/>
+          <w14:ligatures w14:val="none"/>
+        </w:rPr>
+        <w:t> </w:t>
+      </w:r>
+      <w:proofErr w:type="spellStart"/>
+      <w:r>
+        <w:rPr>
+          <w:rFonts w:ascii="Segoe UI" w:eastAsia="Times New Roman" w:hAnsi="Segoe UI" w:cs="Segoe UI"/>
+          <w:color w:val="10162F"/>
+          <w:kern w:val="0"/>
+          <w:sz w:val="27"/>
+          <w:szCs w:val="27"/>
+          <w:lang w:eastAsia="ru-RU"/>
+          <w14:ligatures w14:val="none"/>
+        </w:rPr>
+        <w:t>equal</w:t>
+      </w:r>
+      <w:proofErr w:type="spellEnd"/>
+      <w:r>
+        <w:rPr>
+          <w:rFonts w:ascii="Segoe UI" w:eastAsia="Times New Roman" w:hAnsi="Segoe UI" w:cs="Segoe UI"/>
+          <w:color w:val="10162F"/>
+          <w:kern w:val="0"/>
+          <w:sz w:val="27"/>
+          <w:szCs w:val="27"/>
+          <w:lang w:eastAsia="ru-RU"/>
+          <w14:ligatures w14:val="none"/>
+        </w:rPr>
+        <w:t xml:space="preserve"> </w:t>
+      </w:r>
+      <w:proofErr w:type="spellStart"/>
+      <w:r>
+        <w:rPr>
+          <w:rFonts w:ascii="Segoe UI" w:eastAsia="Times New Roman" w:hAnsi="Segoe UI" w:cs="Segoe UI"/>
+          <w:color w:val="10162F"/>
+          <w:kern w:val="0"/>
+          <w:sz w:val="27"/>
+          <w:szCs w:val="27"/>
+          <w:lang w:eastAsia="ru-RU"/>
+          <w14:ligatures w14:val="none"/>
+        </w:rPr>
+        <w:t>to</w:t>
+      </w:r>
+      <w:proofErr w:type="spellEnd"/>
+      <w:r>
+        <w:rPr>
+          <w:rFonts w:ascii="Segoe UI" w:eastAsia="Times New Roman" w:hAnsi="Segoe UI" w:cs="Segoe UI"/>
+          <w:color w:val="10162F"/>
+          <w:kern w:val="0"/>
+          <w:sz w:val="27"/>
+          <w:szCs w:val="27"/>
+          <w:lang w:eastAsia="ru-RU"/>
+          <w14:ligatures w14:val="none"/>
+        </w:rPr>
+        <w:t> </w:t>
+      </w:r>
+      <w:r>
+        <w:rPr>
+          <w:rFonts w:ascii="Ubuntu Mono" w:eastAsia="Times New Roman" w:hAnsi="Ubuntu Mono" w:cs="Courier New"/>
+          <w:color w:val="15141F"/>
+          <w:kern w:val="0"/>
+          <w:shd w:val="clear" w:color="auto" w:fill="EAE9ED"/>
+          <w:lang w:eastAsia="ru-RU"/>
+          <w14:ligatures w14:val="none"/>
+        </w:rPr>
+        <w:t>13209 / 17</w:t>
+      </w:r>
+    </w:p>
+    <w:p>
+      <w:pPr>
+        <w:spacing w:after="0" w:line="240" w:lineRule="auto"/>
+        <w:rPr>
+          <w:rFonts w:ascii="Segoe UI" w:eastAsia="Times New Roman" w:hAnsi="Segoe UI" w:cs="Segoe UI"/>
+          <w:color w:val="10162F"/>
+          <w:kern w:val="0"/>
+          <w:sz w:val="27"/>
+          <w:szCs w:val="27"/>
+          <w:lang w:val="en-US" w:eastAsia="ru-RU"/>
+          <w14:ligatures w14:val="none"/>
+        </w:rPr>
+      </w:pPr>
+      <w:r>
+        <w:rPr>
+          <w:rFonts w:ascii="Segoe UI" w:eastAsia="Times New Roman" w:hAnsi="Segoe UI" w:cs="Segoe UI"/>
+          <w:color w:val="10162F"/>
+          <w:kern w:val="0"/>
+          <w:sz w:val="27"/>
+          <w:szCs w:val="27"/>
+          <w:lang w:val="en-US" w:eastAsia="ru-RU"/>
+          <w14:ligatures w14:val="none"/>
+        </w:rPr>
+        <w:t>Print each variable to the console using </w:t>
+      </w:r>
+      <w:r>
+        <w:rPr>
+          <w:rFonts w:ascii="Ubuntu Mono" w:eastAsia="Times New Roman" w:hAnsi="Ubuntu Mono" w:cs="Courier New"/>
+          <w:color w:val="15141F"/>
+          <w:kern w:val="0"/>
+          <w:shd w:val="clear" w:color="auto" w:fill="EAE9ED"/>
+          <w:lang w:val="en-US" w:eastAsia="ru-RU"/>
+          <w14:ligatures w14:val="none"/>
+        </w:rPr>
+        <w:t>puts</w:t>
+      </w:r>
+      <w:r>
+        <w:rPr>
+          <w:rFonts w:ascii="Segoe UI" w:eastAsia="Times New Roman" w:hAnsi="Segoe UI" w:cs="Segoe UI"/>
+          <w:color w:val="10162F"/>
+          <w:kern w:val="0"/>
+          <w:sz w:val="27"/>
+          <w:szCs w:val="27"/>
+          <w:lang w:val="en-US" w:eastAsia="ru-RU"/>
+          <w14:ligatures w14:val="none"/>
+        </w:rPr>
+        <w:t> if you want to see the results.</w:t>
+      </w:r>
+    </w:p>
+    <w:p>
+      <w:pPr>
+        <w:rPr>
+          <w:b/>
+          <w:bCs/>
+          <w:lang w:val="en-US"/>
+        </w:rPr>
+      </w:pPr>
+    </w:p>
+    <w:p>
+      <w:pPr>
+        <w:rPr>
+          <w:b/>
+          <w:bCs/>
+          <w:lang w:val="en-US"/>
+        </w:rPr>
+      </w:pPr>
+      <w:proofErr w:type="spellStart"/>
+      <w:r>
+        <w:rPr>
+          <w:b/>
+          <w:bCs/>
+          <w:lang w:val="en-US"/>
+        </w:rPr>
+        <w:t>script.rb</w:t>
+      </w:r>
+      <w:proofErr w:type="spellEnd"/>
+    </w:p>
+    <w:p>
+      <w:pPr>
+        <w:shd w:val="clear" w:color="auto" w:fill="1E1E1E"/>
+        <w:spacing w:after="0" w:line="360" w:lineRule="atLeast"/>
+        <w:rPr>
+          <w:rFonts w:ascii="Consolas" w:eastAsia="Times New Roman" w:hAnsi="Consolas" w:cs="Times New Roman"/>
+          <w:color w:val="FFFFFF"/>
+          <w:kern w:val="0"/>
+          <w:sz w:val="21"/>
+          <w:szCs w:val="21"/>
+          <w:lang w:val="en-US" w:eastAsia="ru-RU"/>
+          <w14:ligatures w14:val="none"/>
+        </w:rPr>
+      </w:pPr>
+      <w:r>
+        <w:rPr>
+          <w:rFonts w:ascii="Consolas" w:eastAsia="Times New Roman" w:hAnsi="Consolas" w:cs="Times New Roman"/>
+          <w:color w:val="FF8973"/>
+          <w:kern w:val="0"/>
+          <w:sz w:val="21"/>
+          <w:szCs w:val="21"/>
+          <w:lang w:val="en-US" w:eastAsia="ru-RU"/>
+          <w14:ligatures w14:val="none"/>
+        </w:rPr>
+        <w:t>sum</w:t>
+      </w:r>
+      <w:r>
+        <w:rPr>
+          <w:rFonts w:ascii="Consolas" w:eastAsia="Times New Roman" w:hAnsi="Consolas" w:cs="Times New Roman"/>
+          <w:color w:val="FFFFFF"/>
+          <w:kern w:val="0"/>
+          <w:sz w:val="21"/>
+          <w:szCs w:val="21"/>
+          <w:lang w:val="en-US" w:eastAsia="ru-RU"/>
+          <w14:ligatures w14:val="none"/>
+        </w:rPr>
+        <w:t> = </w:t>
+      </w:r>
+      <w:r>
+        <w:rPr>
+          <w:rFonts w:ascii="Consolas" w:eastAsia="Times New Roman" w:hAnsi="Consolas" w:cs="Times New Roman"/>
+          <w:color w:val="FF8973"/>
+          <w:kern w:val="0"/>
+          <w:sz w:val="21"/>
+          <w:szCs w:val="21"/>
+          <w:lang w:val="en-US" w:eastAsia="ru-RU"/>
+          <w14:ligatures w14:val="none"/>
+        </w:rPr>
+        <w:t>13</w:t>
+      </w:r>
+      <w:r>
+        <w:rPr>
+          <w:rFonts w:ascii="Consolas" w:eastAsia="Times New Roman" w:hAnsi="Consolas" w:cs="Times New Roman"/>
+          <w:color w:val="FFFFFF"/>
+          <w:kern w:val="0"/>
+          <w:sz w:val="21"/>
+          <w:szCs w:val="21"/>
+          <w:lang w:val="en-US" w:eastAsia="ru-RU"/>
+          <w14:ligatures w14:val="none"/>
+        </w:rPr>
+        <w:t> + </w:t>
+      </w:r>
+      <w:r>
+        <w:rPr>
+          <w:rFonts w:ascii="Consolas" w:eastAsia="Times New Roman" w:hAnsi="Consolas" w:cs="Times New Roman"/>
+          <w:color w:val="FF8973"/>
+          <w:kern w:val="0"/>
+          <w:sz w:val="21"/>
+          <w:szCs w:val="21"/>
+          <w:lang w:val="en-US" w:eastAsia="ru-RU"/>
+          <w14:ligatures w14:val="none"/>
+        </w:rPr>
+        <w:t>379</w:t>
+      </w:r>
+    </w:p>
+    <w:p>
+      <w:pPr>
+        <w:shd w:val="clear" w:color="auto" w:fill="1E1E1E"/>
+        <w:spacing w:after="0" w:line="360" w:lineRule="atLeast"/>
+        <w:rPr>
+          <w:rFonts w:ascii="Consolas" w:eastAsia="Times New Roman" w:hAnsi="Consolas" w:cs="Times New Roman"/>
+          <w:color w:val="FFFFFF"/>
+          <w:kern w:val="0"/>
+          <w:sz w:val="21"/>
+          <w:szCs w:val="21"/>
+          <w:lang w:val="en-US" w:eastAsia="ru-RU"/>
+          <w14:ligatures w14:val="none"/>
+        </w:rPr>
+      </w:pPr>
+    </w:p>
+    <w:p>
+      <w:pPr>
+        <w:shd w:val="clear" w:color="auto" w:fill="1E1E1E"/>
+        <w:spacing w:after="0" w:line="360" w:lineRule="atLeast"/>
+        <w:rPr>
+          <w:rFonts w:ascii="Consolas" w:eastAsia="Times New Roman" w:hAnsi="Consolas" w:cs="Times New Roman"/>
+          <w:color w:val="FFFFFF"/>
+          <w:kern w:val="0"/>
+          <w:sz w:val="21"/>
+          <w:szCs w:val="21"/>
+          <w:lang w:val="en-US" w:eastAsia="ru-RU"/>
+          <w14:ligatures w14:val="none"/>
+        </w:rPr>
+      </w:pPr>
+      <w:r>
+        <w:rPr>
+          <w:rFonts w:ascii="Consolas" w:eastAsia="Times New Roman" w:hAnsi="Consolas" w:cs="Times New Roman"/>
+          <w:color w:val="FF8973"/>
+          <w:kern w:val="0"/>
+          <w:sz w:val="21"/>
+          <w:szCs w:val="21"/>
+          <w:lang w:val="en-US" w:eastAsia="ru-RU"/>
+          <w14:ligatures w14:val="none"/>
+        </w:rPr>
+        <w:t>product</w:t>
+      </w:r>
+      <w:r>
+        <w:rPr>
+          <w:rFonts w:ascii="Consolas" w:eastAsia="Times New Roman" w:hAnsi="Consolas" w:cs="Times New Roman"/>
+          <w:color w:val="FFFFFF"/>
+          <w:kern w:val="0"/>
+          <w:sz w:val="21"/>
+          <w:szCs w:val="21"/>
+          <w:lang w:val="en-US" w:eastAsia="ru-RU"/>
+          <w14:ligatures w14:val="none"/>
+        </w:rPr>
+        <w:t> = </w:t>
+      </w:r>
+      <w:r>
+        <w:rPr>
+          <w:rFonts w:ascii="Consolas" w:eastAsia="Times New Roman" w:hAnsi="Consolas" w:cs="Times New Roman"/>
+          <w:color w:val="FF8973"/>
+          <w:kern w:val="0"/>
+          <w:sz w:val="21"/>
+          <w:szCs w:val="21"/>
+          <w:lang w:val="en-US" w:eastAsia="ru-RU"/>
+          <w14:ligatures w14:val="none"/>
+        </w:rPr>
+        <w:t>923</w:t>
+      </w:r>
+      <w:r>
+        <w:rPr>
+          <w:rFonts w:ascii="Consolas" w:eastAsia="Times New Roman" w:hAnsi="Consolas" w:cs="Times New Roman"/>
+          <w:color w:val="FFFFFF"/>
+          <w:kern w:val="0"/>
+          <w:sz w:val="21"/>
+          <w:szCs w:val="21"/>
+          <w:lang w:val="en-US" w:eastAsia="ru-RU"/>
+          <w14:ligatures w14:val="none"/>
+        </w:rPr>
+        <w:t> * </w:t>
+      </w:r>
+      <w:r>
+        <w:rPr>
+          <w:rFonts w:ascii="Consolas" w:eastAsia="Times New Roman" w:hAnsi="Consolas" w:cs="Times New Roman"/>
+          <w:color w:val="FF8973"/>
+          <w:kern w:val="0"/>
+          <w:sz w:val="21"/>
+          <w:szCs w:val="21"/>
+          <w:lang w:val="en-US" w:eastAsia="ru-RU"/>
+          <w14:ligatures w14:val="none"/>
+        </w:rPr>
+        <w:t>15</w:t>
+      </w:r>
+    </w:p>
+    <w:p>
+      <w:pPr>
+        <w:shd w:val="clear" w:color="auto" w:fill="1E1E1E"/>
+        <w:spacing w:after="0" w:line="360" w:lineRule="atLeast"/>
+        <w:rPr>
+          <w:rFonts w:ascii="Consolas" w:eastAsia="Times New Roman" w:hAnsi="Consolas" w:cs="Times New Roman"/>
+          <w:color w:val="FFFFFF"/>
+          <w:kern w:val="0"/>
+          <w:sz w:val="21"/>
+          <w:szCs w:val="21"/>
+          <w:lang w:val="en-US" w:eastAsia="ru-RU"/>
+          <w14:ligatures w14:val="none"/>
+        </w:rPr>
+      </w:pPr>
+    </w:p>
+    <w:p>
+      <w:pPr>
+        <w:shd w:val="clear" w:color="auto" w:fill="1E1E1E"/>
+        <w:spacing w:after="0" w:line="360" w:lineRule="atLeast"/>
+        <w:rPr>
+          <w:rFonts w:ascii="Consolas" w:eastAsia="Times New Roman" w:hAnsi="Consolas" w:cs="Times New Roman"/>
+          <w:color w:val="FFFFFF"/>
+          <w:kern w:val="0"/>
+          <w:sz w:val="21"/>
+          <w:szCs w:val="21"/>
+          <w:lang w:val="en-US" w:eastAsia="ru-RU"/>
+          <w14:ligatures w14:val="none"/>
+        </w:rPr>
+      </w:pPr>
+      <w:r>
+        <w:rPr>
+          <w:rFonts w:ascii="Consolas" w:eastAsia="Times New Roman" w:hAnsi="Consolas" w:cs="Times New Roman"/>
+          <w:color w:val="FF8973"/>
+          <w:kern w:val="0"/>
+          <w:sz w:val="21"/>
+          <w:szCs w:val="21"/>
+          <w:lang w:val="en-US" w:eastAsia="ru-RU"/>
+          <w14:ligatures w14:val="none"/>
+        </w:rPr>
+        <w:t>quotient</w:t>
+      </w:r>
+      <w:r>
+        <w:rPr>
+          <w:rFonts w:ascii="Consolas" w:eastAsia="Times New Roman" w:hAnsi="Consolas" w:cs="Times New Roman"/>
+          <w:color w:val="FFFFFF"/>
+          <w:kern w:val="0"/>
+          <w:sz w:val="21"/>
+          <w:szCs w:val="21"/>
+          <w:lang w:val="en-US" w:eastAsia="ru-RU"/>
+          <w14:ligatures w14:val="none"/>
+        </w:rPr>
+        <w:t> = </w:t>
+      </w:r>
+      <w:r>
+        <w:rPr>
+          <w:rFonts w:ascii="Consolas" w:eastAsia="Times New Roman" w:hAnsi="Consolas" w:cs="Times New Roman"/>
+          <w:color w:val="FF8973"/>
+          <w:kern w:val="0"/>
+          <w:sz w:val="21"/>
+          <w:szCs w:val="21"/>
+          <w:lang w:val="en-US" w:eastAsia="ru-RU"/>
+          <w14:ligatures w14:val="none"/>
+        </w:rPr>
+        <w:t>13209</w:t>
+      </w:r>
+      <w:r>
+        <w:rPr>
+          <w:rFonts w:ascii="Consolas" w:eastAsia="Times New Roman" w:hAnsi="Consolas" w:cs="Times New Roman"/>
+          <w:color w:val="FFFFFF"/>
+          <w:kern w:val="0"/>
+          <w:sz w:val="21"/>
+          <w:szCs w:val="21"/>
+          <w:lang w:val="en-US" w:eastAsia="ru-RU"/>
+          <w14:ligatures w14:val="none"/>
+        </w:rPr>
+        <w:t> / </w:t>
+      </w:r>
+      <w:r>
+        <w:rPr>
+          <w:rFonts w:ascii="Consolas" w:eastAsia="Times New Roman" w:hAnsi="Consolas" w:cs="Times New Roman"/>
+          <w:color w:val="FF8973"/>
+          <w:kern w:val="0"/>
+          <w:sz w:val="21"/>
+          <w:szCs w:val="21"/>
+          <w:lang w:val="en-US" w:eastAsia="ru-RU"/>
+          <w14:ligatures w14:val="none"/>
+        </w:rPr>
+        <w:t>17</w:t>
+      </w:r>
+    </w:p>
+    <w:p>
+      <w:pPr>
+        <w:shd w:val="clear" w:color="auto" w:fill="1E1E1E"/>
+        <w:spacing w:after="0" w:line="360" w:lineRule="atLeast"/>
+        <w:rPr>
+          <w:rFonts w:ascii="Consolas" w:eastAsia="Times New Roman" w:hAnsi="Consolas" w:cs="Times New Roman"/>
+          <w:color w:val="FFFFFF"/>
+          <w:kern w:val="0"/>
+          <w:sz w:val="21"/>
+          <w:szCs w:val="21"/>
+          <w:lang w:val="en-US" w:eastAsia="ru-RU"/>
+          <w14:ligatures w14:val="none"/>
+        </w:rPr>
+      </w:pPr>
+    </w:p>
+    <w:p>
+      <w:pPr>
+        <w:shd w:val="clear" w:color="auto" w:fill="1E1E1E"/>
+        <w:spacing w:after="0" w:line="360" w:lineRule="atLeast"/>
+        <w:rPr>
+          <w:rFonts w:ascii="Consolas" w:eastAsia="Times New Roman" w:hAnsi="Consolas" w:cs="Times New Roman"/>
+          <w:color w:val="FFFFFF"/>
+          <w:kern w:val="0"/>
+          <w:sz w:val="21"/>
+          <w:szCs w:val="21"/>
+          <w:lang w:val="en-US" w:eastAsia="ru-RU"/>
+          <w14:ligatures w14:val="none"/>
+        </w:rPr>
+      </w:pPr>
+      <w:r>
+        <w:rPr>
+          <w:rFonts w:ascii="Consolas" w:eastAsia="Times New Roman" w:hAnsi="Consolas" w:cs="Times New Roman"/>
+          <w:color w:val="FF8973"/>
+          <w:kern w:val="0"/>
+          <w:sz w:val="21"/>
+          <w:szCs w:val="21"/>
+          <w:lang w:val="en-US" w:eastAsia="ru-RU"/>
+          <w14:ligatures w14:val="none"/>
+        </w:rPr>
+        <w:t>puts</w:t>
+      </w:r>
+      <w:r>
+        <w:rPr>
+          <w:rFonts w:ascii="Consolas" w:eastAsia="Times New Roman" w:hAnsi="Consolas" w:cs="Times New Roman"/>
+          <w:color w:val="FFFFFF"/>
+          <w:kern w:val="0"/>
+          <w:sz w:val="21"/>
+          <w:szCs w:val="21"/>
+          <w:lang w:val="en-US" w:eastAsia="ru-RU"/>
+          <w14:ligatures w14:val="none"/>
+        </w:rPr>
+        <w:t> </w:t>
+      </w:r>
+      <w:r>
+        <w:rPr>
+          <w:rFonts w:ascii="Consolas" w:eastAsia="Times New Roman" w:hAnsi="Consolas" w:cs="Times New Roman"/>
+          <w:color w:val="FF8973"/>
+          <w:kern w:val="0"/>
+          <w:sz w:val="21"/>
+          <w:szCs w:val="21"/>
+          <w:lang w:val="en-US" w:eastAsia="ru-RU"/>
+          <w14:ligatures w14:val="none"/>
+        </w:rPr>
+        <w:t>sum</w:t>
+      </w:r>
+    </w:p>
+    <w:p>
+      <w:pPr>
+        <w:shd w:val="clear" w:color="auto" w:fill="1E1E1E"/>
+        <w:spacing w:after="0" w:line="360" w:lineRule="atLeast"/>
+        <w:rPr>
+          <w:rFonts w:ascii="Consolas" w:eastAsia="Times New Roman" w:hAnsi="Consolas" w:cs="Times New Roman"/>
+          <w:color w:val="FFFFFF"/>
+          <w:kern w:val="0"/>
+          <w:sz w:val="21"/>
+          <w:szCs w:val="21"/>
+          <w:lang w:val="en-US" w:eastAsia="ru-RU"/>
+          <w14:ligatures w14:val="none"/>
+        </w:rPr>
+      </w:pPr>
+      <w:r>
+        <w:rPr>
+          <w:rFonts w:ascii="Consolas" w:eastAsia="Times New Roman" w:hAnsi="Consolas" w:cs="Times New Roman"/>
+          <w:color w:val="FF8973"/>
+          <w:kern w:val="0"/>
+          <w:sz w:val="21"/>
+          <w:szCs w:val="21"/>
+          <w:lang w:val="en-US" w:eastAsia="ru-RU"/>
+          <w14:ligatures w14:val="none"/>
+        </w:rPr>
+        <w:t>puts</w:t>
+      </w:r>
+      <w:r>
+        <w:rPr>
+          <w:rFonts w:ascii="Consolas" w:eastAsia="Times New Roman" w:hAnsi="Consolas" w:cs="Times New Roman"/>
+          <w:color w:val="FFFFFF"/>
+          <w:kern w:val="0"/>
+          <w:sz w:val="21"/>
+          <w:szCs w:val="21"/>
+          <w:lang w:val="en-US" w:eastAsia="ru-RU"/>
+          <w14:ligatures w14:val="none"/>
+        </w:rPr>
+        <w:t> </w:t>
+      </w:r>
+      <w:r>
+        <w:rPr>
+          <w:rFonts w:ascii="Consolas" w:eastAsia="Times New Roman" w:hAnsi="Consolas" w:cs="Times New Roman"/>
+          <w:color w:val="FF8973"/>
+          <w:kern w:val="0"/>
+          <w:sz w:val="21"/>
+          <w:szCs w:val="21"/>
+          <w:lang w:val="en-US" w:eastAsia="ru-RU"/>
+          <w14:ligatures w14:val="none"/>
+        </w:rPr>
+        <w:t>product</w:t>
+      </w:r>
+    </w:p>
+    <w:p>
+      <w:pPr>
+        <w:shd w:val="clear" w:color="auto" w:fill="1E1E1E"/>
+        <w:spacing w:after="0" w:line="360" w:lineRule="atLeast"/>
+        <w:rPr>
+          <w:rFonts w:ascii="Consolas" w:eastAsia="Times New Roman" w:hAnsi="Consolas" w:cs="Times New Roman"/>
+          <w:color w:val="FFFFFF"/>
+          <w:kern w:val="0"/>
+          <w:sz w:val="21"/>
+          <w:szCs w:val="21"/>
+          <w:lang w:eastAsia="ru-RU"/>
+          <w14:ligatures w14:val="none"/>
+        </w:rPr>
+      </w:pPr>
+      <w:proofErr w:type="spellStart"/>
+      <w:r>
+        <w:rPr>
+          <w:rFonts w:ascii="Consolas" w:eastAsia="Times New Roman" w:hAnsi="Consolas" w:cs="Times New Roman"/>
+          <w:color w:val="FF8973"/>
+          <w:kern w:val="0"/>
+          <w:sz w:val="21"/>
+          <w:szCs w:val="21"/>
+          <w:lang w:eastAsia="ru-RU"/>
+          <w14:ligatures w14:val="none"/>
+        </w:rPr>
+        <w:t>puts</w:t>
+      </w:r>
+      <w:proofErr w:type="spellEnd"/>
+      <w:r>
+        <w:rPr>
+          <w:rFonts w:ascii="Consolas" w:eastAsia="Times New Roman" w:hAnsi="Consolas" w:cs="Times New Roman"/>
+          <w:color w:val="FFFFFF"/>
+          <w:kern w:val="0"/>
+          <w:sz w:val="21"/>
+          <w:szCs w:val="21"/>
+          <w:lang w:eastAsia="ru-RU"/>
+          <w14:ligatures w14:val="none"/>
+        </w:rPr>
+        <w:t> </w:t>
+      </w:r>
+      <w:proofErr w:type="spellStart"/>
+      <w:r>
+        <w:rPr>
+          <w:rFonts w:ascii="Consolas" w:eastAsia="Times New Roman" w:hAnsi="Consolas" w:cs="Times New Roman"/>
+          <w:color w:val="FF8973"/>
+          <w:kern w:val="0"/>
+          <w:sz w:val="21"/>
+          <w:szCs w:val="21"/>
+          <w:lang w:eastAsia="ru-RU"/>
+          <w14:ligatures w14:val="none"/>
+        </w:rPr>
+        <w:t>quotient</w:t>
+      </w:r>
+      <w:proofErr w:type="spellEnd"/>
+    </w:p>
+    <w:p>
+      <w:pPr>
+        <w:pBdr>
+          <w:bottom w:val="single" w:sz="12" w:space="1" w:color="auto"/>
+        </w:pBdr>
+        <w:rPr>
+          <w:b/>
+          <w:bCs/>
+          <w:lang w:val="en-US"/>
+        </w:rPr>
+      </w:pPr>
+    </w:p>
+    <w:p>
+      <w:pPr>
         <w:rPr>
           <w:b/>
           <w:bCs/>
@@ -7345,9 +8922,9 @@
 <file path=word/numbering.xml><?xml version="1.0" encoding="utf-8"?>
 <w:numbering xmlns:wpc="http://schemas.microsoft.com/office/word/2010/wordprocessingCanvas" xmlns:cx="http://schemas.microsoft.com/office/drawing/2014/chartex" xmlns:cx1="http://schemas.microsoft.com/office/drawing/2015/9/8/chartex" xmlns:cx2="http://schemas.microsoft.com/office/drawing/2015/10/21/chartex" xmlns:cx3="http://schemas.microsoft.com/office/drawing/2016/5/9/chartex" xmlns:cx4="http://schemas.microsoft.com/office/drawing/2016/5/10/chartex" xmlns:cx5="http://schemas.microsoft.com/office/drawing/2016/5/11/chartex" xmlns:cx6="http://schemas.microsoft.com/office/drawing/2016/5/12/chartex" xmlns:cx7="http://schemas.microsoft.com/office/drawing/2016/5/13/chartex" xmlns:cx8="http://schemas.microsoft.com/office/drawing/2016/5/14/chartex" xmlns:mc="http://schemas.openxmlformats.org/markup-compatibility/2006" xmlns:aink="http://schemas.microsoft.com/office/drawing/2016/ink" xmlns:am3d="http://schemas.microsoft.com/office/drawing/2017/model3d" xmlns:o="urn:schemas-microsoft-com:office:office" xmlns:oel="http://schemas.microsoft.com/office/2019/extlst" xmlns:r="http://schemas.openxmlformats.org/officeDocument/2006/relationships" xmlns:m="http://schemas.openxmlformats.org/officeDocument/2006/math" xmlns:v="urn:schemas-microsoft-com:vml" xmlns:wp14="http://schemas.microsoft.com/office/word/2010/wordprocessingDrawing" xmlns:wp="http://schemas.openxmlformats.org/drawingml/2006/wordprocessingDrawing" xmlns:w10="urn:schemas-microsoft-com:office:word" xmlns:w="http://schemas.openxmlformats.org/wordprocessingml/2006/main" xmlns:w14="http://schemas.microsoft.com/office/word/2010/wordml" xmlns:w15="http://schemas.microsoft.com/office/word/2012/wordml" xmlns:w16cex="http://schemas.microsoft.com/office/word/2018/wordml/cex" xmlns:w16cid="http://schemas.microsoft.com/office/word/2016/wordml/cid" xmlns:w16="http://schemas.microsoft.com/office/word/2018/wordml" xmlns:w16du="http://schemas.microsoft.com/office/word/2023/wordml/word16du" xmlns:w16sdtdh="http://schemas.microsoft.com/office/word/2020/wordml/sdtdatahash" xmlns:w16se="http://schemas.microsoft.com/office/word/2015/wordml/symex" xmlns:wpg="http://schemas.microsoft.com/office/word/2010/wordprocessingGroup" xmlns:wpi="http://schemas.microsoft.com/office/word/2010/wordprocessingInk" xmlns:wne="http://schemas.microsoft.com/office/word/2006/wordml" xmlns:wps="http://schemas.microsoft.com/office/word/2010/wordprocessingShape" mc:Ignorable="w14 w15 w16se w16cid w16 w16cex w16sdtdh wp14">
   <w:abstractNum w:abstractNumId="0" w15:restartNumberingAfterBreak="0">
-    <w:nsid w:val="523E6990"/>
+    <w:nsid w:val="423B1CA1"/>
     <w:multiLevelType w:val="multilevel"/>
-    <w:tmpl w:val="1196024E"/>
+    <w:tmpl w:val="0B8AF54A"/>
     <w:lvl w:ilvl="0">
       <w:start w:val="1"/>
       <w:numFmt w:val="bullet"/>
@@ -7493,7 +9070,159 @@
       </w:rPr>
     </w:lvl>
   </w:abstractNum>
+  <w:abstractNum w:abstractNumId="1" w15:restartNumberingAfterBreak="0">
+    <w:nsid w:val="523E6990"/>
+    <w:multiLevelType w:val="multilevel"/>
+    <w:tmpl w:val="1196024E"/>
+    <w:lvl w:ilvl="0">
+      <w:start w:val="1"/>
+      <w:numFmt w:val="bullet"/>
+      <w:lvlText w:val=""/>
+      <w:lvlJc w:val="left"/>
+      <w:pPr>
+        <w:tabs>
+          <w:tab w:val="num" w:pos="720"/>
+        </w:tabs>
+        <w:ind w:left="720" w:hanging="360"/>
+      </w:pPr>
+      <w:rPr>
+        <w:rFonts w:ascii="Symbol" w:hAnsi="Symbol" w:hint="default"/>
+        <w:sz w:val="20"/>
+      </w:rPr>
+    </w:lvl>
+    <w:lvl w:ilvl="1" w:tentative="1">
+      <w:start w:val="1"/>
+      <w:numFmt w:val="bullet"/>
+      <w:lvlText w:val="o"/>
+      <w:lvlJc w:val="left"/>
+      <w:pPr>
+        <w:tabs>
+          <w:tab w:val="num" w:pos="1440"/>
+        </w:tabs>
+        <w:ind w:left="1440" w:hanging="360"/>
+      </w:pPr>
+      <w:rPr>
+        <w:rFonts w:ascii="Courier New" w:hAnsi="Courier New" w:hint="default"/>
+        <w:sz w:val="20"/>
+      </w:rPr>
+    </w:lvl>
+    <w:lvl w:ilvl="2" w:tentative="1">
+      <w:start w:val="1"/>
+      <w:numFmt w:val="bullet"/>
+      <w:lvlText w:val=""/>
+      <w:lvlJc w:val="left"/>
+      <w:pPr>
+        <w:tabs>
+          <w:tab w:val="num" w:pos="2160"/>
+        </w:tabs>
+        <w:ind w:left="2160" w:hanging="360"/>
+      </w:pPr>
+      <w:rPr>
+        <w:rFonts w:ascii="Wingdings" w:hAnsi="Wingdings" w:hint="default"/>
+        <w:sz w:val="20"/>
+      </w:rPr>
+    </w:lvl>
+    <w:lvl w:ilvl="3" w:tentative="1">
+      <w:start w:val="1"/>
+      <w:numFmt w:val="bullet"/>
+      <w:lvlText w:val=""/>
+      <w:lvlJc w:val="left"/>
+      <w:pPr>
+        <w:tabs>
+          <w:tab w:val="num" w:pos="2880"/>
+        </w:tabs>
+        <w:ind w:left="2880" w:hanging="360"/>
+      </w:pPr>
+      <w:rPr>
+        <w:rFonts w:ascii="Wingdings" w:hAnsi="Wingdings" w:hint="default"/>
+        <w:sz w:val="20"/>
+      </w:rPr>
+    </w:lvl>
+    <w:lvl w:ilvl="4" w:tentative="1">
+      <w:start w:val="1"/>
+      <w:numFmt w:val="bullet"/>
+      <w:lvlText w:val=""/>
+      <w:lvlJc w:val="left"/>
+      <w:pPr>
+        <w:tabs>
+          <w:tab w:val="num" w:pos="3600"/>
+        </w:tabs>
+        <w:ind w:left="3600" w:hanging="360"/>
+      </w:pPr>
+      <w:rPr>
+        <w:rFonts w:ascii="Wingdings" w:hAnsi="Wingdings" w:hint="default"/>
+        <w:sz w:val="20"/>
+      </w:rPr>
+    </w:lvl>
+    <w:lvl w:ilvl="5" w:tentative="1">
+      <w:start w:val="1"/>
+      <w:numFmt w:val="bullet"/>
+      <w:lvlText w:val=""/>
+      <w:lvlJc w:val="left"/>
+      <w:pPr>
+        <w:tabs>
+          <w:tab w:val="num" w:pos="4320"/>
+        </w:tabs>
+        <w:ind w:left="4320" w:hanging="360"/>
+      </w:pPr>
+      <w:rPr>
+        <w:rFonts w:ascii="Wingdings" w:hAnsi="Wingdings" w:hint="default"/>
+        <w:sz w:val="20"/>
+      </w:rPr>
+    </w:lvl>
+    <w:lvl w:ilvl="6" w:tentative="1">
+      <w:start w:val="1"/>
+      <w:numFmt w:val="bullet"/>
+      <w:lvlText w:val=""/>
+      <w:lvlJc w:val="left"/>
+      <w:pPr>
+        <w:tabs>
+          <w:tab w:val="num" w:pos="5040"/>
+        </w:tabs>
+        <w:ind w:left="5040" w:hanging="360"/>
+      </w:pPr>
+      <w:rPr>
+        <w:rFonts w:ascii="Wingdings" w:hAnsi="Wingdings" w:hint="default"/>
+        <w:sz w:val="20"/>
+      </w:rPr>
+    </w:lvl>
+    <w:lvl w:ilvl="7" w:tentative="1">
+      <w:start w:val="1"/>
+      <w:numFmt w:val="bullet"/>
+      <w:lvlText w:val=""/>
+      <w:lvlJc w:val="left"/>
+      <w:pPr>
+        <w:tabs>
+          <w:tab w:val="num" w:pos="5760"/>
+        </w:tabs>
+        <w:ind w:left="5760" w:hanging="360"/>
+      </w:pPr>
+      <w:rPr>
+        <w:rFonts w:ascii="Wingdings" w:hAnsi="Wingdings" w:hint="default"/>
+        <w:sz w:val="20"/>
+      </w:rPr>
+    </w:lvl>
+    <w:lvl w:ilvl="8" w:tentative="1">
+      <w:start w:val="1"/>
+      <w:numFmt w:val="bullet"/>
+      <w:lvlText w:val=""/>
+      <w:lvlJc w:val="left"/>
+      <w:pPr>
+        <w:tabs>
+          <w:tab w:val="num" w:pos="6480"/>
+        </w:tabs>
+        <w:ind w:left="6480" w:hanging="360"/>
+      </w:pPr>
+      <w:rPr>
+        <w:rFonts w:ascii="Wingdings" w:hAnsi="Wingdings" w:hint="default"/>
+        <w:sz w:val="20"/>
+      </w:rPr>
+    </w:lvl>
+  </w:abstractNum>
   <w:num w:numId="1" w16cid:durableId="2044792636">
+    <w:abstractNumId w:val="1"/>
+  </w:num>
+  <w:num w:numId="2" w16cid:durableId="878972349">
     <w:abstractNumId w:val="0"/>
   </w:num>
 </w:numbering>
@@ -8135,6 +9864,22 @@
     <w:basedOn w:val="a0"/>
     <w:rsid w:val="00483B04"/>
   </w:style>
+  <w:style w:type="paragraph" w:customStyle="1" w:styleId="stylesliqple6">
+    <w:name w:val="styles_li__qple6"/>
+    <w:basedOn w:val="a"/>
+    <w:rsid w:val="00E8753D"/>
+    <w:pPr>
+      <w:spacing w:before="100" w:beforeAutospacing="1" w:after="100" w:afterAutospacing="1" w:line="240" w:lineRule="auto"/>
+    </w:pPr>
+    <w:rPr>
+      <w:rFonts w:ascii="Times New Roman" w:eastAsia="Times New Roman" w:hAnsi="Times New Roman" w:cs="Times New Roman"/>
+      <w:kern w:val="0"/>
+      <w:sz w:val="24"/>
+      <w:szCs w:val="24"/>
+      <w:lang w:eastAsia="ru-RU"/>
+      <w14:ligatures w14:val="none"/>
+    </w:rPr>
+  </w:style>
 </w:styles>
 </file>
 

</xml_diff>

<commit_message>
feat: introduction to ruby -Strings and String Methods
</commit_message>
<xml_diff>
--- a/INTRODUCTION TO RUBY.docx
+++ b/INTRODUCTION TO RUBY.docx
@@ -8887,6 +8887,1029 @@
         <w:t>quotient</w:t>
       </w:r>
       <w:proofErr w:type="spellEnd"/>
+    </w:p>
+    <w:p>
+      <w:pPr>
+        <w:pBdr>
+          <w:bottom w:val="single" w:sz="12" w:space="1" w:color="auto"/>
+        </w:pBdr>
+        <w:rPr>
+          <w:b/>
+          <w:bCs/>
+          <w:lang w:val="en-US"/>
+        </w:rPr>
+      </w:pPr>
+    </w:p>
+    <w:p>
+      <w:pPr>
+        <w:spacing w:before="100" w:beforeAutospacing="1" w:after="100" w:afterAutospacing="1" w:line="240" w:lineRule="auto"/>
+        <w:outlineLvl w:val="1"/>
+        <w:rPr>
+          <w:rFonts w:ascii="Segoe UI" w:eastAsia="Times New Roman" w:hAnsi="Segoe UI" w:cs="Segoe UI"/>
+          <w:b/>
+          <w:bCs/>
+          <w:color w:val="10162F"/>
+          <w:kern w:val="0"/>
+          <w:sz w:val="36"/>
+          <w:szCs w:val="36"/>
+          <w:lang w:val="en-US" w:eastAsia="ru-RU"/>
+          <w14:ligatures w14:val="none"/>
+        </w:rPr>
+      </w:pPr>
+      <w:r>
+        <w:rPr>
+          <w:rFonts w:ascii="Segoe UI" w:eastAsia="Times New Roman" w:hAnsi="Segoe UI" w:cs="Segoe UI"/>
+          <w:b/>
+          <w:bCs/>
+          <w:color w:val="10162F"/>
+          <w:kern w:val="0"/>
+          <w:sz w:val="36"/>
+          <w:szCs w:val="36"/>
+          <w:lang w:val="en-US" w:eastAsia="ru-RU"/>
+          <w14:ligatures w14:val="none"/>
+        </w:rPr>
+        <w:t>Strings and String Methods</w:t>
+      </w:r>
+    </w:p>
+    <w:p>
+      <w:pPr>
+        <w:spacing w:after="0" w:line="240" w:lineRule="auto"/>
+        <w:rPr>
+          <w:rFonts w:ascii="Segoe UI" w:eastAsia="Times New Roman" w:hAnsi="Segoe UI" w:cs="Segoe UI"/>
+          <w:color w:val="10162F"/>
+          <w:kern w:val="0"/>
+          <w:sz w:val="27"/>
+          <w:szCs w:val="27"/>
+          <w:lang w:val="en-US" w:eastAsia="ru-RU"/>
+          <w14:ligatures w14:val="none"/>
+        </w:rPr>
+      </w:pPr>
+      <w:r>
+        <w:rPr>
+          <w:rFonts w:ascii="Segoe UI" w:eastAsia="Times New Roman" w:hAnsi="Segoe UI" w:cs="Segoe UI"/>
+          <w:color w:val="10162F"/>
+          <w:kern w:val="0"/>
+          <w:sz w:val="27"/>
+          <w:szCs w:val="27"/>
+          <w:lang w:val="en-US" w:eastAsia="ru-RU"/>
+          <w14:ligatures w14:val="none"/>
+        </w:rPr>
+        <w:t xml:space="preserve">Well done! Let’s do a little review of string methods. Remember, you call a method by using </w:t>
+      </w:r>
+      <w:proofErr w:type="gramStart"/>
+      <w:r>
+        <w:rPr>
+          <w:rFonts w:ascii="Segoe UI" w:eastAsia="Times New Roman" w:hAnsi="Segoe UI" w:cs="Segoe UI"/>
+          <w:color w:val="10162F"/>
+          <w:kern w:val="0"/>
+          <w:sz w:val="27"/>
+          <w:szCs w:val="27"/>
+          <w:lang w:val="en-US" w:eastAsia="ru-RU"/>
+          <w14:ligatures w14:val="none"/>
+        </w:rPr>
+        <w:t>the </w:t>
+      </w:r>
+      <w:r>
+        <w:rPr>
+          <w:rFonts w:ascii="Ubuntu Mono" w:eastAsia="Times New Roman" w:hAnsi="Ubuntu Mono" w:cs="Courier New"/>
+          <w:color w:val="15141F"/>
+          <w:kern w:val="0"/>
+          <w:shd w:val="clear" w:color="auto" w:fill="EAE9ED"/>
+          <w:lang w:val="en-US" w:eastAsia="ru-RU"/>
+          <w14:ligatures w14:val="none"/>
+        </w:rPr>
+        <w:t>.</w:t>
+      </w:r>
+      <w:proofErr w:type="gramEnd"/>
+      <w:r>
+        <w:rPr>
+          <w:rFonts w:ascii="Segoe UI" w:eastAsia="Times New Roman" w:hAnsi="Segoe UI" w:cs="Segoe UI"/>
+          <w:color w:val="10162F"/>
+          <w:kern w:val="0"/>
+          <w:sz w:val="27"/>
+          <w:szCs w:val="27"/>
+          <w:lang w:val="en-US" w:eastAsia="ru-RU"/>
+          <w14:ligatures w14:val="none"/>
+        </w:rPr>
+        <w:t> operator, like this: </w:t>
+      </w:r>
+      <w:r>
+        <w:rPr>
+          <w:rFonts w:ascii="Ubuntu Mono" w:eastAsia="Times New Roman" w:hAnsi="Ubuntu Mono" w:cs="Courier New"/>
+          <w:color w:val="15141F"/>
+          <w:kern w:val="0"/>
+          <w:shd w:val="clear" w:color="auto" w:fill="EAE9ED"/>
+          <w:lang w:val="en-US" w:eastAsia="ru-RU"/>
+          <w14:ligatures w14:val="none"/>
+        </w:rPr>
+        <w:t>"</w:t>
+      </w:r>
+      <w:proofErr w:type="spellStart"/>
+      <w:r>
+        <w:rPr>
+          <w:rFonts w:ascii="Ubuntu Mono" w:eastAsia="Times New Roman" w:hAnsi="Ubuntu Mono" w:cs="Courier New"/>
+          <w:color w:val="15141F"/>
+          <w:kern w:val="0"/>
+          <w:shd w:val="clear" w:color="auto" w:fill="EAE9ED"/>
+          <w:lang w:val="en-US" w:eastAsia="ru-RU"/>
+          <w14:ligatures w14:val="none"/>
+        </w:rPr>
+        <w:t>string</w:t>
+      </w:r>
+      <w:proofErr w:type="gramStart"/>
+      <w:r>
+        <w:rPr>
+          <w:rFonts w:ascii="Ubuntu Mono" w:eastAsia="Times New Roman" w:hAnsi="Ubuntu Mono" w:cs="Courier New"/>
+          <w:color w:val="15141F"/>
+          <w:kern w:val="0"/>
+          <w:shd w:val="clear" w:color="auto" w:fill="EAE9ED"/>
+          <w:lang w:val="en-US" w:eastAsia="ru-RU"/>
+          <w14:ligatures w14:val="none"/>
+        </w:rPr>
+        <w:t>".method</w:t>
+      </w:r>
+      <w:proofErr w:type="spellEnd"/>
+      <w:proofErr w:type="gramEnd"/>
+      <w:r>
+        <w:rPr>
+          <w:rFonts w:ascii="Segoe UI" w:eastAsia="Times New Roman" w:hAnsi="Segoe UI" w:cs="Segoe UI"/>
+          <w:color w:val="10162F"/>
+          <w:kern w:val="0"/>
+          <w:sz w:val="27"/>
+          <w:szCs w:val="27"/>
+          <w:lang w:val="en-US" w:eastAsia="ru-RU"/>
+          <w14:ligatures w14:val="none"/>
+        </w:rPr>
+        <w:t>.</w:t>
+      </w:r>
+    </w:p>
+    <w:p>
+      <w:pPr>
+        <w:shd w:val="clear" w:color="auto" w:fill="FFFFFF"/>
+        <w:spacing w:before="100" w:beforeAutospacing="1" w:after="100" w:afterAutospacing="1" w:line="240" w:lineRule="auto"/>
+        <w:outlineLvl w:val="2"/>
+        <w:rPr>
+          <w:rFonts w:ascii="Segoe UI" w:eastAsia="Times New Roman" w:hAnsi="Segoe UI" w:cs="Segoe UI"/>
+          <w:b/>
+          <w:bCs/>
+          <w:color w:val="10162F"/>
+          <w:kern w:val="0"/>
+          <w:sz w:val="27"/>
+          <w:szCs w:val="27"/>
+          <w:lang w:val="en-US" w:eastAsia="ru-RU"/>
+          <w14:ligatures w14:val="none"/>
+        </w:rPr>
+      </w:pPr>
+      <w:r>
+        <w:rPr>
+          <w:rFonts w:ascii="Segoe UI" w:eastAsia="Times New Roman" w:hAnsi="Segoe UI" w:cs="Segoe UI"/>
+          <w:b/>
+          <w:bCs/>
+          <w:color w:val="10162F"/>
+          <w:kern w:val="0"/>
+          <w:sz w:val="27"/>
+          <w:szCs w:val="27"/>
+          <w:lang w:val="en-US" w:eastAsia="ru-RU"/>
+          <w14:ligatures w14:val="none"/>
+        </w:rPr>
+        <w:t>Instructions</w:t>
+      </w:r>
+    </w:p>
+    <w:p>
+      <w:pPr>
+        <w:spacing w:after="0" w:line="240" w:lineRule="auto"/>
+        <w:rPr>
+          <w:rFonts w:ascii="Segoe UI" w:eastAsia="Times New Roman" w:hAnsi="Segoe UI" w:cs="Segoe UI"/>
+          <w:color w:val="10162F"/>
+          <w:kern w:val="0"/>
+          <w:sz w:val="27"/>
+          <w:szCs w:val="27"/>
+          <w:lang w:val="en-US" w:eastAsia="ru-RU"/>
+          <w14:ligatures w14:val="none"/>
+        </w:rPr>
+      </w:pPr>
+      <w:r>
+        <w:rPr>
+          <w:rFonts w:ascii="Segoe UI" w:eastAsia="Times New Roman" w:hAnsi="Segoe UI" w:cs="Segoe UI"/>
+          <w:b/>
+          <w:bCs/>
+          <w:color w:val="10162F"/>
+          <w:kern w:val="0"/>
+          <w:sz w:val="27"/>
+          <w:szCs w:val="27"/>
+          <w:lang w:val="en-US" w:eastAsia="ru-RU"/>
+          <w14:ligatures w14:val="none"/>
+        </w:rPr>
+        <w:t>1.</w:t>
+      </w:r>
+    </w:p>
+    <w:p>
+      <w:pPr>
+        <w:spacing w:after="100" w:afterAutospacing="1" w:line="240" w:lineRule="auto"/>
+        <w:rPr>
+          <w:rFonts w:ascii="Segoe UI" w:eastAsia="Times New Roman" w:hAnsi="Segoe UI" w:cs="Segoe UI"/>
+          <w:color w:val="10162F"/>
+          <w:kern w:val="0"/>
+          <w:sz w:val="27"/>
+          <w:szCs w:val="27"/>
+          <w:lang w:val="en-US" w:eastAsia="ru-RU"/>
+          <w14:ligatures w14:val="none"/>
+        </w:rPr>
+      </w:pPr>
+      <w:r>
+        <w:rPr>
+          <w:rFonts w:ascii="Segoe UI" w:eastAsia="Times New Roman" w:hAnsi="Segoe UI" w:cs="Segoe UI"/>
+          <w:color w:val="10162F"/>
+          <w:kern w:val="0"/>
+          <w:sz w:val="27"/>
+          <w:szCs w:val="27"/>
+          <w:lang w:val="en-US" w:eastAsia="ru-RU"/>
+          <w14:ligatures w14:val="none"/>
+        </w:rPr>
+        <w:t>Declare a variable </w:t>
+      </w:r>
+      <w:r>
+        <w:rPr>
+          <w:rFonts w:ascii="Ubuntu Mono" w:eastAsia="Times New Roman" w:hAnsi="Ubuntu Mono" w:cs="Courier New"/>
+          <w:color w:val="15141F"/>
+          <w:kern w:val="0"/>
+          <w:shd w:val="clear" w:color="auto" w:fill="EAE9ED"/>
+          <w:lang w:val="en-US" w:eastAsia="ru-RU"/>
+          <w14:ligatures w14:val="none"/>
+        </w:rPr>
+        <w:t>name</w:t>
+      </w:r>
+      <w:r>
+        <w:rPr>
+          <w:rFonts w:ascii="Segoe UI" w:eastAsia="Times New Roman" w:hAnsi="Segoe UI" w:cs="Segoe UI"/>
+          <w:color w:val="10162F"/>
+          <w:kern w:val="0"/>
+          <w:sz w:val="27"/>
+          <w:szCs w:val="27"/>
+          <w:lang w:val="en-US" w:eastAsia="ru-RU"/>
+          <w14:ligatures w14:val="none"/>
+        </w:rPr>
+        <w:t xml:space="preserve"> and set it equal to a string containing your name. </w:t>
+      </w:r>
+      <w:proofErr w:type="gramStart"/>
+      <w:r>
+        <w:rPr>
+          <w:rFonts w:ascii="Segoe UI" w:eastAsia="Times New Roman" w:hAnsi="Segoe UI" w:cs="Segoe UI"/>
+          <w:color w:val="10162F"/>
+          <w:kern w:val="0"/>
+          <w:sz w:val="27"/>
+          <w:szCs w:val="27"/>
+          <w:lang w:val="en-US" w:eastAsia="ru-RU"/>
+          <w14:ligatures w14:val="none"/>
+        </w:rPr>
+        <w:t>Call </w:t>
+      </w:r>
+      <w:r>
+        <w:rPr>
+          <w:rFonts w:ascii="Ubuntu Mono" w:eastAsia="Times New Roman" w:hAnsi="Ubuntu Mono" w:cs="Courier New"/>
+          <w:color w:val="15141F"/>
+          <w:kern w:val="0"/>
+          <w:shd w:val="clear" w:color="auto" w:fill="EAE9ED"/>
+          <w:lang w:val="en-US" w:eastAsia="ru-RU"/>
+          <w14:ligatures w14:val="none"/>
+        </w:rPr>
+        <w:t>.</w:t>
+      </w:r>
+      <w:proofErr w:type="spellStart"/>
+      <w:r>
+        <w:rPr>
+          <w:rFonts w:ascii="Ubuntu Mono" w:eastAsia="Times New Roman" w:hAnsi="Ubuntu Mono" w:cs="Courier New"/>
+          <w:color w:val="15141F"/>
+          <w:kern w:val="0"/>
+          <w:shd w:val="clear" w:color="auto" w:fill="EAE9ED"/>
+          <w:lang w:val="en-US" w:eastAsia="ru-RU"/>
+          <w14:ligatures w14:val="none"/>
+        </w:rPr>
+        <w:t>downcase</w:t>
+      </w:r>
+      <w:proofErr w:type="spellEnd"/>
+      <w:proofErr w:type="gramEnd"/>
+      <w:r>
+        <w:rPr>
+          <w:rFonts w:ascii="Segoe UI" w:eastAsia="Times New Roman" w:hAnsi="Segoe UI" w:cs="Segoe UI"/>
+          <w:color w:val="10162F"/>
+          <w:kern w:val="0"/>
+          <w:sz w:val="27"/>
+          <w:szCs w:val="27"/>
+          <w:lang w:val="en-US" w:eastAsia="ru-RU"/>
+          <w14:ligatures w14:val="none"/>
+        </w:rPr>
+        <w:t> on your name to make it all lower case, call </w:t>
+      </w:r>
+      <w:r>
+        <w:rPr>
+          <w:rFonts w:ascii="Ubuntu Mono" w:eastAsia="Times New Roman" w:hAnsi="Ubuntu Mono" w:cs="Courier New"/>
+          <w:color w:val="15141F"/>
+          <w:kern w:val="0"/>
+          <w:shd w:val="clear" w:color="auto" w:fill="EAE9ED"/>
+          <w:lang w:val="en-US" w:eastAsia="ru-RU"/>
+          <w14:ligatures w14:val="none"/>
+        </w:rPr>
+        <w:t>.reverse</w:t>
+      </w:r>
+      <w:r>
+        <w:rPr>
+          <w:rFonts w:ascii="Segoe UI" w:eastAsia="Times New Roman" w:hAnsi="Segoe UI" w:cs="Segoe UI"/>
+          <w:color w:val="10162F"/>
+          <w:kern w:val="0"/>
+          <w:sz w:val="27"/>
+          <w:szCs w:val="27"/>
+          <w:lang w:val="en-US" w:eastAsia="ru-RU"/>
+          <w14:ligatures w14:val="none"/>
+        </w:rPr>
+        <w:t> on your lowercase name to make it backwards, then call </w:t>
+      </w:r>
+      <w:r>
+        <w:rPr>
+          <w:rFonts w:ascii="Ubuntu Mono" w:eastAsia="Times New Roman" w:hAnsi="Ubuntu Mono" w:cs="Courier New"/>
+          <w:color w:val="15141F"/>
+          <w:kern w:val="0"/>
+          <w:shd w:val="clear" w:color="auto" w:fill="EAE9ED"/>
+          <w:lang w:val="en-US" w:eastAsia="ru-RU"/>
+          <w14:ligatures w14:val="none"/>
+        </w:rPr>
+        <w:t>.</w:t>
+      </w:r>
+      <w:proofErr w:type="spellStart"/>
+      <w:r>
+        <w:rPr>
+          <w:rFonts w:ascii="Ubuntu Mono" w:eastAsia="Times New Roman" w:hAnsi="Ubuntu Mono" w:cs="Courier New"/>
+          <w:color w:val="15141F"/>
+          <w:kern w:val="0"/>
+          <w:shd w:val="clear" w:color="auto" w:fill="EAE9ED"/>
+          <w:lang w:val="en-US" w:eastAsia="ru-RU"/>
+          <w14:ligatures w14:val="none"/>
+        </w:rPr>
+        <w:t>upcase</w:t>
+      </w:r>
+      <w:proofErr w:type="spellEnd"/>
+      <w:r>
+        <w:rPr>
+          <w:rFonts w:ascii="Segoe UI" w:eastAsia="Times New Roman" w:hAnsi="Segoe UI" w:cs="Segoe UI"/>
+          <w:color w:val="10162F"/>
+          <w:kern w:val="0"/>
+          <w:sz w:val="27"/>
+          <w:szCs w:val="27"/>
+          <w:lang w:val="en-US" w:eastAsia="ru-RU"/>
+          <w14:ligatures w14:val="none"/>
+        </w:rPr>
+        <w:t> on your backwards name to make it ALL CAPS.</w:t>
+      </w:r>
+    </w:p>
+    <w:p>
+      <w:pPr>
+        <w:spacing w:after="100" w:afterAutospacing="1" w:line="240" w:lineRule="auto"/>
+        <w:rPr>
+          <w:rFonts w:ascii="Segoe UI" w:eastAsia="Times New Roman" w:hAnsi="Segoe UI" w:cs="Segoe UI"/>
+          <w:color w:val="10162F"/>
+          <w:kern w:val="0"/>
+          <w:sz w:val="27"/>
+          <w:szCs w:val="27"/>
+          <w:lang w:val="en-US" w:eastAsia="ru-RU"/>
+          <w14:ligatures w14:val="none"/>
+        </w:rPr>
+      </w:pPr>
+      <w:r>
+        <w:rPr>
+          <w:rFonts w:ascii="Segoe UI" w:eastAsia="Times New Roman" w:hAnsi="Segoe UI" w:cs="Segoe UI"/>
+          <w:color w:val="10162F"/>
+          <w:kern w:val="0"/>
+          <w:sz w:val="27"/>
+          <w:szCs w:val="27"/>
+          <w:lang w:val="en-US" w:eastAsia="ru-RU"/>
+          <w14:ligatures w14:val="none"/>
+        </w:rPr>
+        <w:lastRenderedPageBreak/>
+        <w:t xml:space="preserve">In Ruby, you can do </w:t>
+      </w:r>
+      <w:proofErr w:type="gramStart"/>
+      <w:r>
+        <w:rPr>
+          <w:rFonts w:ascii="Segoe UI" w:eastAsia="Times New Roman" w:hAnsi="Segoe UI" w:cs="Segoe UI"/>
+          <w:color w:val="10162F"/>
+          <w:kern w:val="0"/>
+          <w:sz w:val="27"/>
+          <w:szCs w:val="27"/>
+          <w:lang w:val="en-US" w:eastAsia="ru-RU"/>
+          <w14:ligatures w14:val="none"/>
+        </w:rPr>
+        <w:t>this two ways</w:t>
+      </w:r>
+      <w:proofErr w:type="gramEnd"/>
+      <w:r>
+        <w:rPr>
+          <w:rFonts w:ascii="Segoe UI" w:eastAsia="Times New Roman" w:hAnsi="Segoe UI" w:cs="Segoe UI"/>
+          <w:color w:val="10162F"/>
+          <w:kern w:val="0"/>
+          <w:sz w:val="27"/>
+          <w:szCs w:val="27"/>
+          <w:lang w:val="en-US" w:eastAsia="ru-RU"/>
+          <w14:ligatures w14:val="none"/>
+        </w:rPr>
+        <w:t>: each method call on a separate line, or you can </w:t>
+      </w:r>
+      <w:r>
+        <w:rPr>
+          <w:rFonts w:ascii="Segoe UI" w:eastAsia="Times New Roman" w:hAnsi="Segoe UI" w:cs="Segoe UI"/>
+          <w:i/>
+          <w:iCs/>
+          <w:color w:val="10162F"/>
+          <w:kern w:val="0"/>
+          <w:sz w:val="27"/>
+          <w:szCs w:val="27"/>
+          <w:lang w:val="en-US" w:eastAsia="ru-RU"/>
+          <w14:ligatures w14:val="none"/>
+        </w:rPr>
+        <w:t>chain them together</w:t>
+      </w:r>
+      <w:r>
+        <w:rPr>
+          <w:rFonts w:ascii="Segoe UI" w:eastAsia="Times New Roman" w:hAnsi="Segoe UI" w:cs="Segoe UI"/>
+          <w:color w:val="10162F"/>
+          <w:kern w:val="0"/>
+          <w:sz w:val="27"/>
+          <w:szCs w:val="27"/>
+          <w:lang w:val="en-US" w:eastAsia="ru-RU"/>
+          <w14:ligatures w14:val="none"/>
+        </w:rPr>
+        <w:t>, like this:</w:t>
+      </w:r>
+    </w:p>
+    <w:p>
+      <w:pPr>
+        <w:spacing w:after="100" w:afterAutospacing="1" w:line="240" w:lineRule="auto"/>
+        <w:rPr>
+          <w:rFonts w:ascii="Segoe UI" w:eastAsia="Times New Roman" w:hAnsi="Segoe UI" w:cs="Segoe UI"/>
+          <w:color w:val="10162F"/>
+          <w:kern w:val="0"/>
+          <w:sz w:val="27"/>
+          <w:szCs w:val="27"/>
+          <w:lang w:val="en-US" w:eastAsia="ru-RU"/>
+          <w14:ligatures w14:val="none"/>
+        </w:rPr>
+      </w:pPr>
+      <w:proofErr w:type="gramStart"/>
+      <w:r>
+        <w:rPr>
+          <w:rFonts w:ascii="Segoe UI" w:eastAsia="Times New Roman" w:hAnsi="Segoe UI" w:cs="Segoe UI"/>
+          <w:color w:val="10162F"/>
+          <w:kern w:val="0"/>
+          <w:sz w:val="27"/>
+          <w:szCs w:val="27"/>
+          <w:lang w:val="en-US" w:eastAsia="ru-RU"/>
+          <w14:ligatures w14:val="none"/>
+        </w:rPr>
+        <w:t>name.method1.method</w:t>
+      </w:r>
+      <w:proofErr w:type="gramEnd"/>
+      <w:r>
+        <w:rPr>
+          <w:rFonts w:ascii="Segoe UI" w:eastAsia="Times New Roman" w:hAnsi="Segoe UI" w:cs="Segoe UI"/>
+          <w:color w:val="10162F"/>
+          <w:kern w:val="0"/>
+          <w:sz w:val="27"/>
+          <w:szCs w:val="27"/>
+          <w:lang w:val="en-US" w:eastAsia="ru-RU"/>
+          <w14:ligatures w14:val="none"/>
+        </w:rPr>
+        <w:t>2.method3</w:t>
+      </w:r>
+    </w:p>
+    <w:p>
+      <w:pPr>
+        <w:spacing w:after="0" w:line="240" w:lineRule="auto"/>
+        <w:rPr>
+          <w:rFonts w:ascii="Segoe UI" w:eastAsia="Times New Roman" w:hAnsi="Segoe UI" w:cs="Segoe UI"/>
+          <w:color w:val="10162F"/>
+          <w:kern w:val="0"/>
+          <w:sz w:val="27"/>
+          <w:szCs w:val="27"/>
+          <w:lang w:val="en-US" w:eastAsia="ru-RU"/>
+          <w14:ligatures w14:val="none"/>
+        </w:rPr>
+      </w:pPr>
+      <w:r>
+        <w:rPr>
+          <w:rFonts w:ascii="Ubuntu Mono" w:eastAsia="Times New Roman" w:hAnsi="Ubuntu Mono" w:cs="Courier New"/>
+          <w:color w:val="15141F"/>
+          <w:kern w:val="0"/>
+          <w:shd w:val="clear" w:color="auto" w:fill="EAE9ED"/>
+          <w:lang w:val="en-US" w:eastAsia="ru-RU"/>
+          <w14:ligatures w14:val="none"/>
+        </w:rPr>
+        <w:t>puts</w:t>
+      </w:r>
+      <w:r>
+        <w:rPr>
+          <w:rFonts w:ascii="Segoe UI" w:eastAsia="Times New Roman" w:hAnsi="Segoe UI" w:cs="Segoe UI"/>
+          <w:color w:val="10162F"/>
+          <w:kern w:val="0"/>
+          <w:sz w:val="27"/>
+          <w:szCs w:val="27"/>
+          <w:lang w:val="en-US" w:eastAsia="ru-RU"/>
+          <w14:ligatures w14:val="none"/>
+        </w:rPr>
+        <w:t> the method call if you want to see the result.</w:t>
+      </w:r>
+    </w:p>
+    <w:p>
+      <w:pPr>
+        <w:shd w:val="clear" w:color="auto" w:fill="37C3BE"/>
+        <w:spacing w:after="0" w:line="240" w:lineRule="auto"/>
+        <w:rPr>
+          <w:rFonts w:ascii="Segoe UI" w:eastAsia="Times New Roman" w:hAnsi="Segoe UI" w:cs="Segoe UI"/>
+          <w:color w:val="FFFFFF"/>
+          <w:kern w:val="0"/>
+          <w:sz w:val="2"/>
+          <w:szCs w:val="2"/>
+          <w:lang w:val="en-US" w:eastAsia="ru-RU"/>
+          <w14:ligatures w14:val="none"/>
+        </w:rPr>
+      </w:pPr>
+      <w:r>
+        <w:rPr>
+          <w:rFonts w:ascii="Segoe UI" w:eastAsia="Times New Roman" w:hAnsi="Segoe UI" w:cs="Segoe UI"/>
+          <w:color w:val="FFFFFF"/>
+          <w:kern w:val="0"/>
+          <w:sz w:val="2"/>
+          <w:szCs w:val="2"/>
+          <w:lang w:val="en-US" w:eastAsia="ru-RU"/>
+          <w14:ligatures w14:val="none"/>
+        </w:rPr>
+        <w:t>Checkpoint 2 Passed</w:t>
+      </w:r>
+    </w:p>
+    <w:p>
+      <w:pPr>
+        <w:spacing w:after="0" w:line="240" w:lineRule="auto"/>
+        <w:rPr>
+          <w:rFonts w:ascii="Segoe UI" w:eastAsia="Times New Roman" w:hAnsi="Segoe UI" w:cs="Segoe UI"/>
+          <w:color w:val="10162F"/>
+          <w:kern w:val="0"/>
+          <w:sz w:val="27"/>
+          <w:szCs w:val="27"/>
+          <w:lang w:val="en-US" w:eastAsia="ru-RU"/>
+          <w14:ligatures w14:val="none"/>
+        </w:rPr>
+      </w:pPr>
+      <w:r>
+        <w:rPr>
+          <w:rFonts w:ascii="Segoe UI" w:eastAsia="Times New Roman" w:hAnsi="Segoe UI" w:cs="Segoe UI"/>
+          <w:color w:val="10162F"/>
+          <w:kern w:val="0"/>
+          <w:sz w:val="27"/>
+          <w:szCs w:val="27"/>
+          <w:lang w:val="en-US" w:eastAsia="ru-RU"/>
+          <w14:ligatures w14:val="none"/>
+        </w:rPr>
+        <w:t>Hint</w:t>
+      </w:r>
+    </w:p>
+    <w:p>
+      <w:pPr>
+        <w:spacing w:after="100" w:afterAutospacing="1" w:line="240" w:lineRule="auto"/>
+        <w:rPr>
+          <w:rFonts w:ascii="Segoe UI" w:eastAsia="Times New Roman" w:hAnsi="Segoe UI" w:cs="Segoe UI"/>
+          <w:color w:val="10162F"/>
+          <w:kern w:val="0"/>
+          <w:sz w:val="27"/>
+          <w:szCs w:val="27"/>
+          <w:lang w:val="en-US" w:eastAsia="ru-RU"/>
+          <w14:ligatures w14:val="none"/>
+        </w:rPr>
+      </w:pPr>
+      <w:r>
+        <w:rPr>
+          <w:rFonts w:ascii="Segoe UI" w:eastAsia="Times New Roman" w:hAnsi="Segoe UI" w:cs="Segoe UI"/>
+          <w:color w:val="10162F"/>
+          <w:kern w:val="0"/>
+          <w:sz w:val="27"/>
+          <w:szCs w:val="27"/>
+          <w:lang w:val="en-US" w:eastAsia="ru-RU"/>
+          <w14:ligatures w14:val="none"/>
+        </w:rPr>
+        <w:t>For instance, if your name is “Steve,” you might type</w:t>
+      </w:r>
+    </w:p>
+    <w:p>
+      <w:pPr>
+        <w:shd w:val="clear" w:color="auto" w:fill="211E2F"/>
+        <w:tabs>
+          <w:tab w:val="left" w:pos="916"/>
+          <w:tab w:val="left" w:pos="1832"/>
+          <w:tab w:val="left" w:pos="2748"/>
+          <w:tab w:val="left" w:pos="3664"/>
+          <w:tab w:val="left" w:pos="4580"/>
+          <w:tab w:val="left" w:pos="5496"/>
+          <w:tab w:val="left" w:pos="6412"/>
+          <w:tab w:val="left" w:pos="7328"/>
+          <w:tab w:val="left" w:pos="8244"/>
+          <w:tab w:val="left" w:pos="9160"/>
+          <w:tab w:val="left" w:pos="10076"/>
+          <w:tab w:val="left" w:pos="10992"/>
+          <w:tab w:val="left" w:pos="11908"/>
+          <w:tab w:val="left" w:pos="12824"/>
+          <w:tab w:val="left" w:pos="13740"/>
+          <w:tab w:val="left" w:pos="14656"/>
+        </w:tabs>
+        <w:spacing w:after="0" w:line="240" w:lineRule="auto"/>
+        <w:rPr>
+          <w:rFonts w:ascii="Ubuntu Mono" w:eastAsia="Times New Roman" w:hAnsi="Ubuntu Mono" w:cs="Courier New"/>
+          <w:color w:val="939598"/>
+          <w:kern w:val="0"/>
+          <w:sz w:val="27"/>
+          <w:szCs w:val="27"/>
+          <w:lang w:val="en-US" w:eastAsia="ru-RU"/>
+          <w14:ligatures w14:val="none"/>
+        </w:rPr>
+      </w:pPr>
+      <w:r>
+        <w:rPr>
+          <w:rFonts w:ascii="Ubuntu Mono" w:eastAsia="Times New Roman" w:hAnsi="Ubuntu Mono" w:cs="Courier New"/>
+          <w:color w:val="FF8973"/>
+          <w:kern w:val="0"/>
+          <w:sz w:val="27"/>
+          <w:szCs w:val="27"/>
+          <w:lang w:val="en-US" w:eastAsia="ru-RU"/>
+          <w14:ligatures w14:val="none"/>
+        </w:rPr>
+        <w:t>name</w:t>
+      </w:r>
+      <w:r>
+        <w:rPr>
+          <w:rFonts w:ascii="Ubuntu Mono" w:eastAsia="Times New Roman" w:hAnsi="Ubuntu Mono" w:cs="Courier New"/>
+          <w:color w:val="FFFFFF"/>
+          <w:kern w:val="0"/>
+          <w:sz w:val="27"/>
+          <w:szCs w:val="27"/>
+          <w:lang w:val="en-US" w:eastAsia="ru-RU"/>
+          <w14:ligatures w14:val="none"/>
+        </w:rPr>
+        <w:t xml:space="preserve"> = </w:t>
+      </w:r>
+      <w:r>
+        <w:rPr>
+          <w:rFonts w:ascii="Ubuntu Mono" w:eastAsia="Times New Roman" w:hAnsi="Ubuntu Mono" w:cs="Courier New"/>
+          <w:color w:val="FFE083"/>
+          <w:kern w:val="0"/>
+          <w:sz w:val="27"/>
+          <w:szCs w:val="27"/>
+          <w:lang w:val="en-US" w:eastAsia="ru-RU"/>
+          <w14:ligatures w14:val="none"/>
+        </w:rPr>
+        <w:t>"Steve</w:t>
+      </w:r>
+      <w:proofErr w:type="gramStart"/>
+      <w:r>
+        <w:rPr>
+          <w:rFonts w:ascii="Ubuntu Mono" w:eastAsia="Times New Roman" w:hAnsi="Ubuntu Mono" w:cs="Courier New"/>
+          <w:color w:val="FFE083"/>
+          <w:kern w:val="0"/>
+          <w:sz w:val="27"/>
+          <w:szCs w:val="27"/>
+          <w:lang w:val="en-US" w:eastAsia="ru-RU"/>
+          <w14:ligatures w14:val="none"/>
+        </w:rPr>
+        <w:t>"</w:t>
+      </w:r>
+      <w:r>
+        <w:rPr>
+          <w:rFonts w:ascii="Ubuntu Mono" w:eastAsia="Times New Roman" w:hAnsi="Ubuntu Mono" w:cs="Courier New"/>
+          <w:color w:val="FFFFFF"/>
+          <w:kern w:val="0"/>
+          <w:sz w:val="27"/>
+          <w:szCs w:val="27"/>
+          <w:lang w:val="en-US" w:eastAsia="ru-RU"/>
+          <w14:ligatures w14:val="none"/>
+        </w:rPr>
+        <w:t>.</w:t>
+      </w:r>
+      <w:proofErr w:type="spellStart"/>
+      <w:r>
+        <w:rPr>
+          <w:rFonts w:ascii="Ubuntu Mono" w:eastAsia="Times New Roman" w:hAnsi="Ubuntu Mono" w:cs="Courier New"/>
+          <w:color w:val="83FFF5"/>
+          <w:kern w:val="0"/>
+          <w:sz w:val="27"/>
+          <w:szCs w:val="27"/>
+          <w:lang w:val="en-US" w:eastAsia="ru-RU"/>
+          <w14:ligatures w14:val="none"/>
+        </w:rPr>
+        <w:t>downcase</w:t>
+      </w:r>
+      <w:proofErr w:type="spellEnd"/>
+      <w:proofErr w:type="gramEnd"/>
+    </w:p>
+    <w:p>
+      <w:pPr>
+        <w:spacing w:after="0" w:line="240" w:lineRule="auto"/>
+        <w:rPr>
+          <w:rFonts w:ascii="Segoe UI" w:eastAsia="Times New Roman" w:hAnsi="Segoe UI" w:cs="Segoe UI"/>
+          <w:color w:val="10162F"/>
+          <w:kern w:val="0"/>
+          <w:sz w:val="27"/>
+          <w:szCs w:val="27"/>
+          <w:lang w:val="en-US" w:eastAsia="ru-RU"/>
+          <w14:ligatures w14:val="none"/>
+        </w:rPr>
+      </w:pPr>
+      <w:r>
+        <w:rPr>
+          <w:rFonts w:ascii="Segoe UI" w:eastAsia="Times New Roman" w:hAnsi="Segoe UI" w:cs="Segoe UI"/>
+          <w:color w:val="10162F"/>
+          <w:kern w:val="0"/>
+          <w:sz w:val="27"/>
+          <w:szCs w:val="27"/>
+          <w:lang w:val="en-US" w:eastAsia="ru-RU"/>
+          <w14:ligatures w14:val="none"/>
+        </w:rPr>
+        <w:t>to convert your name to </w:t>
+      </w:r>
+      <w:r>
+        <w:rPr>
+          <w:rFonts w:ascii="Ubuntu Mono" w:eastAsia="Times New Roman" w:hAnsi="Ubuntu Mono" w:cs="Courier New"/>
+          <w:color w:val="15141F"/>
+          <w:kern w:val="0"/>
+          <w:shd w:val="clear" w:color="auto" w:fill="EAE9ED"/>
+          <w:lang w:val="en-US" w:eastAsia="ru-RU"/>
+          <w14:ligatures w14:val="none"/>
+        </w:rPr>
+        <w:t>"</w:t>
+      </w:r>
+      <w:proofErr w:type="spellStart"/>
+      <w:r>
+        <w:rPr>
+          <w:rFonts w:ascii="Ubuntu Mono" w:eastAsia="Times New Roman" w:hAnsi="Ubuntu Mono" w:cs="Courier New"/>
+          <w:color w:val="15141F"/>
+          <w:kern w:val="0"/>
+          <w:shd w:val="clear" w:color="auto" w:fill="EAE9ED"/>
+          <w:lang w:val="en-US" w:eastAsia="ru-RU"/>
+          <w14:ligatures w14:val="none"/>
+        </w:rPr>
+        <w:t>steve</w:t>
+      </w:r>
+      <w:proofErr w:type="spellEnd"/>
+      <w:r>
+        <w:rPr>
+          <w:rFonts w:ascii="Ubuntu Mono" w:eastAsia="Times New Roman" w:hAnsi="Ubuntu Mono" w:cs="Courier New"/>
+          <w:color w:val="15141F"/>
+          <w:kern w:val="0"/>
+          <w:shd w:val="clear" w:color="auto" w:fill="EAE9ED"/>
+          <w:lang w:val="en-US" w:eastAsia="ru-RU"/>
+          <w14:ligatures w14:val="none"/>
+        </w:rPr>
+        <w:t>"</w:t>
+      </w:r>
+      <w:r>
+        <w:rPr>
+          <w:rFonts w:ascii="Segoe UI" w:eastAsia="Times New Roman" w:hAnsi="Segoe UI" w:cs="Segoe UI"/>
+          <w:color w:val="10162F"/>
+          <w:kern w:val="0"/>
+          <w:sz w:val="27"/>
+          <w:szCs w:val="27"/>
+          <w:lang w:val="en-US" w:eastAsia="ru-RU"/>
+          <w14:ligatures w14:val="none"/>
+        </w:rPr>
+        <w:t>.</w:t>
+      </w:r>
+    </w:p>
+    <w:p>
+      <w:pPr>
+        <w:rPr>
+          <w:b/>
+          <w:bCs/>
+          <w:lang w:val="en-US"/>
+        </w:rPr>
+      </w:pPr>
+    </w:p>
+    <w:p>
+      <w:pPr>
+        <w:rPr>
+          <w:b/>
+          <w:bCs/>
+          <w:lang w:val="en-US"/>
+        </w:rPr>
+      </w:pPr>
+      <w:proofErr w:type="spellStart"/>
+      <w:r>
+        <w:rPr>
+          <w:b/>
+          <w:bCs/>
+          <w:lang w:val="en-US"/>
+        </w:rPr>
+        <w:t>script.rb</w:t>
+      </w:r>
+      <w:proofErr w:type="spellEnd"/>
+    </w:p>
+    <w:p>
+      <w:pPr>
+        <w:shd w:val="clear" w:color="auto" w:fill="1E1E1E"/>
+        <w:spacing w:after="0" w:line="360" w:lineRule="atLeast"/>
+        <w:rPr>
+          <w:rFonts w:ascii="Consolas" w:eastAsia="Times New Roman" w:hAnsi="Consolas" w:cs="Times New Roman"/>
+          <w:color w:val="FFFFFF"/>
+          <w:kern w:val="0"/>
+          <w:sz w:val="21"/>
+          <w:szCs w:val="21"/>
+          <w:lang w:val="en-US" w:eastAsia="ru-RU"/>
+          <w14:ligatures w14:val="none"/>
+        </w:rPr>
+      </w:pPr>
+      <w:r>
+        <w:rPr>
+          <w:rFonts w:ascii="Consolas" w:eastAsia="Times New Roman" w:hAnsi="Consolas" w:cs="Times New Roman"/>
+          <w:color w:val="FF8973"/>
+          <w:kern w:val="0"/>
+          <w:sz w:val="21"/>
+          <w:szCs w:val="21"/>
+          <w:lang w:val="en-US" w:eastAsia="ru-RU"/>
+          <w14:ligatures w14:val="none"/>
+        </w:rPr>
+        <w:t>name</w:t>
+      </w:r>
+      <w:r>
+        <w:rPr>
+          <w:rFonts w:ascii="Consolas" w:eastAsia="Times New Roman" w:hAnsi="Consolas" w:cs="Times New Roman"/>
+          <w:color w:val="FFFFFF"/>
+          <w:kern w:val="0"/>
+          <w:sz w:val="21"/>
+          <w:szCs w:val="21"/>
+          <w:lang w:val="en-US" w:eastAsia="ru-RU"/>
+          <w14:ligatures w14:val="none"/>
+        </w:rPr>
+        <w:t> = </w:t>
+      </w:r>
+      <w:r>
+        <w:rPr>
+          <w:rFonts w:ascii="Consolas" w:eastAsia="Times New Roman" w:hAnsi="Consolas" w:cs="Times New Roman"/>
+          <w:color w:val="FFE083"/>
+          <w:kern w:val="0"/>
+          <w:sz w:val="21"/>
+          <w:szCs w:val="21"/>
+          <w:lang w:val="en-US" w:eastAsia="ru-RU"/>
+          <w14:ligatures w14:val="none"/>
+        </w:rPr>
+        <w:t>"Andres</w:t>
+      </w:r>
+      <w:proofErr w:type="gramStart"/>
+      <w:r>
+        <w:rPr>
+          <w:rFonts w:ascii="Consolas" w:eastAsia="Times New Roman" w:hAnsi="Consolas" w:cs="Times New Roman"/>
+          <w:color w:val="FFE083"/>
+          <w:kern w:val="0"/>
+          <w:sz w:val="21"/>
+          <w:szCs w:val="21"/>
+          <w:lang w:val="en-US" w:eastAsia="ru-RU"/>
+          <w14:ligatures w14:val="none"/>
+        </w:rPr>
+        <w:t>"</w:t>
+      </w:r>
+      <w:r>
+        <w:rPr>
+          <w:rFonts w:ascii="Consolas" w:eastAsia="Times New Roman" w:hAnsi="Consolas" w:cs="Times New Roman"/>
+          <w:color w:val="FFFFFF"/>
+          <w:kern w:val="0"/>
+          <w:sz w:val="21"/>
+          <w:szCs w:val="21"/>
+          <w:lang w:val="en-US" w:eastAsia="ru-RU"/>
+          <w14:ligatures w14:val="none"/>
+        </w:rPr>
+        <w:t>.</w:t>
+      </w:r>
+      <w:proofErr w:type="spellStart"/>
+      <w:r>
+        <w:rPr>
+          <w:rFonts w:ascii="Consolas" w:eastAsia="Times New Roman" w:hAnsi="Consolas" w:cs="Times New Roman"/>
+          <w:color w:val="83FFF5"/>
+          <w:kern w:val="0"/>
+          <w:sz w:val="21"/>
+          <w:szCs w:val="21"/>
+          <w:lang w:val="en-US" w:eastAsia="ru-RU"/>
+          <w14:ligatures w14:val="none"/>
+        </w:rPr>
+        <w:t>downcase</w:t>
+      </w:r>
+      <w:proofErr w:type="gramEnd"/>
+      <w:r>
+        <w:rPr>
+          <w:rFonts w:ascii="Consolas" w:eastAsia="Times New Roman" w:hAnsi="Consolas" w:cs="Times New Roman"/>
+          <w:color w:val="FFFFFF"/>
+          <w:kern w:val="0"/>
+          <w:sz w:val="21"/>
+          <w:szCs w:val="21"/>
+          <w:lang w:val="en-US" w:eastAsia="ru-RU"/>
+          <w14:ligatures w14:val="none"/>
+        </w:rPr>
+        <w:t>.</w:t>
+      </w:r>
+      <w:r>
+        <w:rPr>
+          <w:rFonts w:ascii="Consolas" w:eastAsia="Times New Roman" w:hAnsi="Consolas" w:cs="Times New Roman"/>
+          <w:color w:val="83FFF5"/>
+          <w:kern w:val="0"/>
+          <w:sz w:val="21"/>
+          <w:szCs w:val="21"/>
+          <w:lang w:val="en-US" w:eastAsia="ru-RU"/>
+          <w14:ligatures w14:val="none"/>
+        </w:rPr>
+        <w:t>reverse</w:t>
+      </w:r>
+      <w:r>
+        <w:rPr>
+          <w:rFonts w:ascii="Consolas" w:eastAsia="Times New Roman" w:hAnsi="Consolas" w:cs="Times New Roman"/>
+          <w:color w:val="FFFFFF"/>
+          <w:kern w:val="0"/>
+          <w:sz w:val="21"/>
+          <w:szCs w:val="21"/>
+          <w:lang w:val="en-US" w:eastAsia="ru-RU"/>
+          <w14:ligatures w14:val="none"/>
+        </w:rPr>
+        <w:t>.</w:t>
+      </w:r>
+      <w:r>
+        <w:rPr>
+          <w:rFonts w:ascii="Consolas" w:eastAsia="Times New Roman" w:hAnsi="Consolas" w:cs="Times New Roman"/>
+          <w:color w:val="83FFF5"/>
+          <w:kern w:val="0"/>
+          <w:sz w:val="21"/>
+          <w:szCs w:val="21"/>
+          <w:lang w:val="en-US" w:eastAsia="ru-RU"/>
+          <w14:ligatures w14:val="none"/>
+        </w:rPr>
+        <w:t>upcase</w:t>
+      </w:r>
+      <w:proofErr w:type="spellEnd"/>
+    </w:p>
+    <w:p>
+      <w:pPr>
+        <w:shd w:val="clear" w:color="auto" w:fill="1E1E1E"/>
+        <w:spacing w:after="0" w:line="360" w:lineRule="atLeast"/>
+        <w:rPr>
+          <w:rFonts w:ascii="Consolas" w:eastAsia="Times New Roman" w:hAnsi="Consolas" w:cs="Times New Roman"/>
+          <w:color w:val="FFFFFF"/>
+          <w:kern w:val="0"/>
+          <w:sz w:val="21"/>
+          <w:szCs w:val="21"/>
+          <w:lang w:val="en-US" w:eastAsia="ru-RU"/>
+          <w14:ligatures w14:val="none"/>
+        </w:rPr>
+      </w:pPr>
+    </w:p>
+    <w:p>
+      <w:pPr>
+        <w:shd w:val="clear" w:color="auto" w:fill="1E1E1E"/>
+        <w:spacing w:after="0" w:line="360" w:lineRule="atLeast"/>
+        <w:rPr>
+          <w:rFonts w:ascii="Consolas" w:eastAsia="Times New Roman" w:hAnsi="Consolas" w:cs="Times New Roman"/>
+          <w:color w:val="FFFFFF"/>
+          <w:kern w:val="0"/>
+          <w:sz w:val="21"/>
+          <w:szCs w:val="21"/>
+          <w:lang w:val="en-US" w:eastAsia="ru-RU"/>
+          <w14:ligatures w14:val="none"/>
+        </w:rPr>
+      </w:pPr>
+      <w:r>
+        <w:rPr>
+          <w:rFonts w:ascii="Consolas" w:eastAsia="Times New Roman" w:hAnsi="Consolas" w:cs="Times New Roman"/>
+          <w:color w:val="FF8973"/>
+          <w:kern w:val="0"/>
+          <w:sz w:val="21"/>
+          <w:szCs w:val="21"/>
+          <w:lang w:val="en-US" w:eastAsia="ru-RU"/>
+          <w14:ligatures w14:val="none"/>
+        </w:rPr>
+        <w:t>puts</w:t>
+      </w:r>
+      <w:r>
+        <w:rPr>
+          <w:rFonts w:ascii="Consolas" w:eastAsia="Times New Roman" w:hAnsi="Consolas" w:cs="Times New Roman"/>
+          <w:color w:val="FFFFFF"/>
+          <w:kern w:val="0"/>
+          <w:sz w:val="21"/>
+          <w:szCs w:val="21"/>
+          <w:lang w:val="en-US" w:eastAsia="ru-RU"/>
+          <w14:ligatures w14:val="none"/>
+        </w:rPr>
+        <w:t> </w:t>
+      </w:r>
+      <w:r>
+        <w:rPr>
+          <w:rFonts w:ascii="Consolas" w:eastAsia="Times New Roman" w:hAnsi="Consolas" w:cs="Times New Roman"/>
+          <w:color w:val="FF8973"/>
+          <w:kern w:val="0"/>
+          <w:sz w:val="21"/>
+          <w:szCs w:val="21"/>
+          <w:lang w:val="en-US" w:eastAsia="ru-RU"/>
+          <w14:ligatures w14:val="none"/>
+        </w:rPr>
+        <w:t>name</w:t>
+      </w:r>
     </w:p>
     <w:p>
       <w:pPr>

</xml_diff>

<commit_message>
feat: introduction to ruby -Comments
</commit_message>
<xml_diff>
--- a/INTRODUCTION TO RUBY.docx
+++ b/INTRODUCTION TO RUBY.docx
@@ -9910,6 +9910,624 @@
         </w:rPr>
         <w:t>name</w:t>
       </w:r>
+    </w:p>
+    <w:p>
+      <w:pPr>
+        <w:pBdr>
+          <w:bottom w:val="single" w:sz="12" w:space="1" w:color="auto"/>
+        </w:pBdr>
+        <w:rPr>
+          <w:b/>
+          <w:bCs/>
+          <w:lang w:val="en-US"/>
+        </w:rPr>
+      </w:pPr>
+    </w:p>
+    <w:p>
+      <w:pPr>
+        <w:spacing w:before="100" w:beforeAutospacing="1" w:after="100" w:afterAutospacing="1" w:line="240" w:lineRule="auto"/>
+        <w:outlineLvl w:val="1"/>
+        <w:rPr>
+          <w:rFonts w:ascii="Segoe UI" w:eastAsia="Times New Roman" w:hAnsi="Segoe UI" w:cs="Segoe UI"/>
+          <w:b/>
+          <w:bCs/>
+          <w:color w:val="10162F"/>
+          <w:kern w:val="0"/>
+          <w:sz w:val="36"/>
+          <w:szCs w:val="36"/>
+          <w:lang w:val="en-US" w:eastAsia="ru-RU"/>
+          <w14:ligatures w14:val="none"/>
+        </w:rPr>
+      </w:pPr>
+      <w:r>
+        <w:rPr>
+          <w:rFonts w:ascii="Segoe UI" w:eastAsia="Times New Roman" w:hAnsi="Segoe UI" w:cs="Segoe UI"/>
+          <w:b/>
+          <w:bCs/>
+          <w:color w:val="10162F"/>
+          <w:kern w:val="0"/>
+          <w:sz w:val="36"/>
+          <w:szCs w:val="36"/>
+          <w:lang w:val="en-US" w:eastAsia="ru-RU"/>
+          <w14:ligatures w14:val="none"/>
+        </w:rPr>
+        <w:t>Comments</w:t>
+      </w:r>
+    </w:p>
+    <w:p>
+      <w:pPr>
+        <w:spacing w:after="0" w:line="240" w:lineRule="auto"/>
+        <w:rPr>
+          <w:rFonts w:ascii="Segoe UI" w:eastAsia="Times New Roman" w:hAnsi="Segoe UI" w:cs="Segoe UI"/>
+          <w:color w:val="10162F"/>
+          <w:kern w:val="0"/>
+          <w:sz w:val="27"/>
+          <w:szCs w:val="27"/>
+          <w:lang w:val="en-US" w:eastAsia="ru-RU"/>
+          <w14:ligatures w14:val="none"/>
+        </w:rPr>
+      </w:pPr>
+      <w:r>
+        <w:rPr>
+          <w:rFonts w:ascii="Segoe UI" w:eastAsia="Times New Roman" w:hAnsi="Segoe UI" w:cs="Segoe UI"/>
+          <w:color w:val="10162F"/>
+          <w:kern w:val="0"/>
+          <w:sz w:val="27"/>
+          <w:szCs w:val="27"/>
+          <w:lang w:val="en-US" w:eastAsia="ru-RU"/>
+          <w14:ligatures w14:val="none"/>
+        </w:rPr>
+        <w:t>Great work! For our last review exercise for this lesson, let’s go over single- and multi-line comments.</w:t>
+      </w:r>
+    </w:p>
+    <w:p>
+      <w:pPr>
+        <w:shd w:val="clear" w:color="auto" w:fill="FFFFFF"/>
+        <w:spacing w:before="100" w:beforeAutospacing="1" w:after="100" w:afterAutospacing="1" w:line="240" w:lineRule="auto"/>
+        <w:outlineLvl w:val="2"/>
+        <w:rPr>
+          <w:rFonts w:ascii="Segoe UI" w:eastAsia="Times New Roman" w:hAnsi="Segoe UI" w:cs="Segoe UI"/>
+          <w:b/>
+          <w:bCs/>
+          <w:color w:val="10162F"/>
+          <w:kern w:val="0"/>
+          <w:sz w:val="27"/>
+          <w:szCs w:val="27"/>
+          <w:lang w:val="en-US" w:eastAsia="ru-RU"/>
+          <w14:ligatures w14:val="none"/>
+        </w:rPr>
+      </w:pPr>
+      <w:r>
+        <w:rPr>
+          <w:rFonts w:ascii="Segoe UI" w:eastAsia="Times New Roman" w:hAnsi="Segoe UI" w:cs="Segoe UI"/>
+          <w:b/>
+          <w:bCs/>
+          <w:color w:val="10162F"/>
+          <w:kern w:val="0"/>
+          <w:sz w:val="27"/>
+          <w:szCs w:val="27"/>
+          <w:lang w:val="en-US" w:eastAsia="ru-RU"/>
+          <w14:ligatures w14:val="none"/>
+        </w:rPr>
+        <w:t>Instructions</w:t>
+      </w:r>
+    </w:p>
+    <w:p>
+      <w:pPr>
+        <w:spacing w:after="0" w:line="240" w:lineRule="auto"/>
+        <w:rPr>
+          <w:rFonts w:ascii="Segoe UI" w:eastAsia="Times New Roman" w:hAnsi="Segoe UI" w:cs="Segoe UI"/>
+          <w:color w:val="10162F"/>
+          <w:kern w:val="0"/>
+          <w:sz w:val="27"/>
+          <w:szCs w:val="27"/>
+          <w:lang w:val="en-US" w:eastAsia="ru-RU"/>
+          <w14:ligatures w14:val="none"/>
+        </w:rPr>
+      </w:pPr>
+      <w:r>
+        <w:rPr>
+          <w:rFonts w:ascii="Segoe UI" w:eastAsia="Times New Roman" w:hAnsi="Segoe UI" w:cs="Segoe UI"/>
+          <w:b/>
+          <w:bCs/>
+          <w:color w:val="10162F"/>
+          <w:kern w:val="0"/>
+          <w:sz w:val="27"/>
+          <w:szCs w:val="27"/>
+          <w:lang w:val="en-US" w:eastAsia="ru-RU"/>
+          <w14:ligatures w14:val="none"/>
+        </w:rPr>
+        <w:t>1.</w:t>
+      </w:r>
+    </w:p>
+    <w:p>
+      <w:pPr>
+        <w:spacing w:after="0" w:line="240" w:lineRule="auto"/>
+        <w:rPr>
+          <w:rFonts w:ascii="Segoe UI" w:eastAsia="Times New Roman" w:hAnsi="Segoe UI" w:cs="Segoe UI"/>
+          <w:color w:val="10162F"/>
+          <w:kern w:val="0"/>
+          <w:sz w:val="27"/>
+          <w:szCs w:val="27"/>
+          <w:lang w:val="en-US" w:eastAsia="ru-RU"/>
+          <w14:ligatures w14:val="none"/>
+        </w:rPr>
+      </w:pPr>
+      <w:r>
+        <w:rPr>
+          <w:rFonts w:ascii="Segoe UI" w:eastAsia="Times New Roman" w:hAnsi="Segoe UI" w:cs="Segoe UI"/>
+          <w:color w:val="10162F"/>
+          <w:kern w:val="0"/>
+          <w:sz w:val="27"/>
+          <w:szCs w:val="27"/>
+          <w:lang w:val="en-US" w:eastAsia="ru-RU"/>
+          <w14:ligatures w14:val="none"/>
+        </w:rPr>
+        <w:t>Create a single-line comment and a multi-line comment in the editor to the right. (Check the Hint if you need a reminder on the syntax.) Hit Run to see your glorious comments and complete the Introduction to Ruby!</w:t>
+      </w:r>
+    </w:p>
+    <w:p>
+      <w:pPr>
+        <w:shd w:val="clear" w:color="auto" w:fill="37C3BE"/>
+        <w:spacing w:after="0" w:line="240" w:lineRule="auto"/>
+        <w:rPr>
+          <w:rFonts w:ascii="Segoe UI" w:eastAsia="Times New Roman" w:hAnsi="Segoe UI" w:cs="Segoe UI"/>
+          <w:color w:val="FFFFFF"/>
+          <w:kern w:val="0"/>
+          <w:sz w:val="2"/>
+          <w:szCs w:val="2"/>
+          <w:lang w:val="en-US" w:eastAsia="ru-RU"/>
+          <w14:ligatures w14:val="none"/>
+        </w:rPr>
+      </w:pPr>
+      <w:r>
+        <w:rPr>
+          <w:rFonts w:ascii="Segoe UI" w:eastAsia="Times New Roman" w:hAnsi="Segoe UI" w:cs="Segoe UI"/>
+          <w:color w:val="FFFFFF"/>
+          <w:kern w:val="0"/>
+          <w:sz w:val="2"/>
+          <w:szCs w:val="2"/>
+          <w:lang w:val="en-US" w:eastAsia="ru-RU"/>
+          <w14:ligatures w14:val="none"/>
+        </w:rPr>
+        <w:t>Checkpoint 2 Passed</w:t>
+      </w:r>
+    </w:p>
+    <w:p>
+      <w:pPr>
+        <w:spacing w:after="0" w:line="240" w:lineRule="auto"/>
+        <w:rPr>
+          <w:rFonts w:ascii="Segoe UI" w:eastAsia="Times New Roman" w:hAnsi="Segoe UI" w:cs="Segoe UI"/>
+          <w:color w:val="10162F"/>
+          <w:kern w:val="0"/>
+          <w:sz w:val="27"/>
+          <w:szCs w:val="27"/>
+          <w:lang w:val="en-US" w:eastAsia="ru-RU"/>
+          <w14:ligatures w14:val="none"/>
+        </w:rPr>
+      </w:pPr>
+      <w:r>
+        <w:rPr>
+          <w:rFonts w:ascii="Segoe UI" w:eastAsia="Times New Roman" w:hAnsi="Segoe UI" w:cs="Segoe UI"/>
+          <w:color w:val="10162F"/>
+          <w:kern w:val="0"/>
+          <w:sz w:val="27"/>
+          <w:szCs w:val="27"/>
+          <w:lang w:val="en-US" w:eastAsia="ru-RU"/>
+          <w14:ligatures w14:val="none"/>
+        </w:rPr>
+        <w:t>Hint</w:t>
+      </w:r>
+    </w:p>
+    <w:p>
+      <w:pPr>
+        <w:spacing w:after="0" w:line="240" w:lineRule="auto"/>
+        <w:rPr>
+          <w:rFonts w:ascii="Segoe UI" w:eastAsia="Times New Roman" w:hAnsi="Segoe UI" w:cs="Segoe UI"/>
+          <w:color w:val="10162F"/>
+          <w:kern w:val="0"/>
+          <w:sz w:val="27"/>
+          <w:szCs w:val="27"/>
+          <w:lang w:val="en-US" w:eastAsia="ru-RU"/>
+          <w14:ligatures w14:val="none"/>
+        </w:rPr>
+      </w:pPr>
+      <w:r>
+        <w:rPr>
+          <w:rFonts w:ascii="Segoe UI" w:eastAsia="Times New Roman" w:hAnsi="Segoe UI" w:cs="Segoe UI"/>
+          <w:color w:val="10162F"/>
+          <w:kern w:val="0"/>
+          <w:sz w:val="27"/>
+          <w:szCs w:val="27"/>
+          <w:lang w:val="en-US" w:eastAsia="ru-RU"/>
+          <w14:ligatures w14:val="none"/>
+        </w:rPr>
+        <w:t>Remember, a single-line comment is created using </w:t>
+      </w:r>
+      <w:r>
+        <w:rPr>
+          <w:rFonts w:ascii="Ubuntu Mono" w:eastAsia="Times New Roman" w:hAnsi="Ubuntu Mono" w:cs="Courier New"/>
+          <w:color w:val="15141F"/>
+          <w:kern w:val="0"/>
+          <w:shd w:val="clear" w:color="auto" w:fill="EAE9ED"/>
+          <w:lang w:val="en-US" w:eastAsia="ru-RU"/>
+          <w14:ligatures w14:val="none"/>
+        </w:rPr>
+        <w:t>#</w:t>
+      </w:r>
+      <w:r>
+        <w:rPr>
+          <w:rFonts w:ascii="Segoe UI" w:eastAsia="Times New Roman" w:hAnsi="Segoe UI" w:cs="Segoe UI"/>
+          <w:color w:val="10162F"/>
+          <w:kern w:val="0"/>
+          <w:sz w:val="27"/>
+          <w:szCs w:val="27"/>
+          <w:lang w:val="en-US" w:eastAsia="ru-RU"/>
+          <w14:ligatures w14:val="none"/>
+        </w:rPr>
+        <w:t>, and a multi-line comment starts with </w:t>
+      </w:r>
+      <w:r>
+        <w:rPr>
+          <w:rFonts w:ascii="Ubuntu Mono" w:eastAsia="Times New Roman" w:hAnsi="Ubuntu Mono" w:cs="Courier New"/>
+          <w:color w:val="15141F"/>
+          <w:kern w:val="0"/>
+          <w:shd w:val="clear" w:color="auto" w:fill="EAE9ED"/>
+          <w:lang w:val="en-US" w:eastAsia="ru-RU"/>
+          <w14:ligatures w14:val="none"/>
+        </w:rPr>
+        <w:t>=begin</w:t>
+      </w:r>
+      <w:r>
+        <w:rPr>
+          <w:rFonts w:ascii="Segoe UI" w:eastAsia="Times New Roman" w:hAnsi="Segoe UI" w:cs="Segoe UI"/>
+          <w:color w:val="10162F"/>
+          <w:kern w:val="0"/>
+          <w:sz w:val="27"/>
+          <w:szCs w:val="27"/>
+          <w:lang w:val="en-US" w:eastAsia="ru-RU"/>
+          <w14:ligatures w14:val="none"/>
+        </w:rPr>
+        <w:t> (no space between </w:t>
+      </w:r>
+      <w:r>
+        <w:rPr>
+          <w:rFonts w:ascii="Ubuntu Mono" w:eastAsia="Times New Roman" w:hAnsi="Ubuntu Mono" w:cs="Courier New"/>
+          <w:color w:val="15141F"/>
+          <w:kern w:val="0"/>
+          <w:shd w:val="clear" w:color="auto" w:fill="EAE9ED"/>
+          <w:lang w:val="en-US" w:eastAsia="ru-RU"/>
+          <w14:ligatures w14:val="none"/>
+        </w:rPr>
+        <w:t>=</w:t>
+      </w:r>
+      <w:r>
+        <w:rPr>
+          <w:rFonts w:ascii="Segoe UI" w:eastAsia="Times New Roman" w:hAnsi="Segoe UI" w:cs="Segoe UI"/>
+          <w:color w:val="10162F"/>
+          <w:kern w:val="0"/>
+          <w:sz w:val="27"/>
+          <w:szCs w:val="27"/>
+          <w:lang w:val="en-US" w:eastAsia="ru-RU"/>
+          <w14:ligatures w14:val="none"/>
+        </w:rPr>
+        <w:t> and </w:t>
+      </w:r>
+      <w:r>
+        <w:rPr>
+          <w:rFonts w:ascii="Ubuntu Mono" w:eastAsia="Times New Roman" w:hAnsi="Ubuntu Mono" w:cs="Courier New"/>
+          <w:color w:val="15141F"/>
+          <w:kern w:val="0"/>
+          <w:shd w:val="clear" w:color="auto" w:fill="EAE9ED"/>
+          <w:lang w:val="en-US" w:eastAsia="ru-RU"/>
+          <w14:ligatures w14:val="none"/>
+        </w:rPr>
+        <w:t>begin</w:t>
+      </w:r>
+      <w:r>
+        <w:rPr>
+          <w:rFonts w:ascii="Segoe UI" w:eastAsia="Times New Roman" w:hAnsi="Segoe UI" w:cs="Segoe UI"/>
+          <w:color w:val="10162F"/>
+          <w:kern w:val="0"/>
+          <w:sz w:val="27"/>
+          <w:szCs w:val="27"/>
+          <w:lang w:val="en-US" w:eastAsia="ru-RU"/>
+          <w14:ligatures w14:val="none"/>
+        </w:rPr>
+        <w:t>!) and ends with </w:t>
+      </w:r>
+      <w:r>
+        <w:rPr>
+          <w:rFonts w:ascii="Ubuntu Mono" w:eastAsia="Times New Roman" w:hAnsi="Ubuntu Mono" w:cs="Courier New"/>
+          <w:color w:val="15141F"/>
+          <w:kern w:val="0"/>
+          <w:shd w:val="clear" w:color="auto" w:fill="EAE9ED"/>
+          <w:lang w:val="en-US" w:eastAsia="ru-RU"/>
+          <w14:ligatures w14:val="none"/>
+        </w:rPr>
+        <w:t>=end</w:t>
+      </w:r>
+      <w:r>
+        <w:rPr>
+          <w:rFonts w:ascii="Segoe UI" w:eastAsia="Times New Roman" w:hAnsi="Segoe UI" w:cs="Segoe UI"/>
+          <w:color w:val="10162F"/>
+          <w:kern w:val="0"/>
+          <w:sz w:val="27"/>
+          <w:szCs w:val="27"/>
+          <w:lang w:val="en-US" w:eastAsia="ru-RU"/>
+          <w14:ligatures w14:val="none"/>
+        </w:rPr>
+        <w:t>. </w:t>
+      </w:r>
+      <w:r>
+        <w:rPr>
+          <w:rFonts w:ascii="Ubuntu Mono" w:eastAsia="Times New Roman" w:hAnsi="Ubuntu Mono" w:cs="Courier New"/>
+          <w:color w:val="15141F"/>
+          <w:kern w:val="0"/>
+          <w:shd w:val="clear" w:color="auto" w:fill="EAE9ED"/>
+          <w:lang w:val="en-US" w:eastAsia="ru-RU"/>
+          <w14:ligatures w14:val="none"/>
+        </w:rPr>
+        <w:t>=begin</w:t>
+      </w:r>
+      <w:r>
+        <w:rPr>
+          <w:rFonts w:ascii="Segoe UI" w:eastAsia="Times New Roman" w:hAnsi="Segoe UI" w:cs="Segoe UI"/>
+          <w:color w:val="10162F"/>
+          <w:kern w:val="0"/>
+          <w:sz w:val="27"/>
+          <w:szCs w:val="27"/>
+          <w:lang w:val="en-US" w:eastAsia="ru-RU"/>
+          <w14:ligatures w14:val="none"/>
+        </w:rPr>
+        <w:t> and </w:t>
+      </w:r>
+      <w:r>
+        <w:rPr>
+          <w:rFonts w:ascii="Ubuntu Mono" w:eastAsia="Times New Roman" w:hAnsi="Ubuntu Mono" w:cs="Courier New"/>
+          <w:color w:val="15141F"/>
+          <w:kern w:val="0"/>
+          <w:shd w:val="clear" w:color="auto" w:fill="EAE9ED"/>
+          <w:lang w:val="en-US" w:eastAsia="ru-RU"/>
+          <w14:ligatures w14:val="none"/>
+        </w:rPr>
+        <w:t>=end</w:t>
+      </w:r>
+      <w:r>
+        <w:rPr>
+          <w:rFonts w:ascii="Segoe UI" w:eastAsia="Times New Roman" w:hAnsi="Segoe UI" w:cs="Segoe UI"/>
+          <w:color w:val="10162F"/>
+          <w:kern w:val="0"/>
+          <w:sz w:val="27"/>
+          <w:szCs w:val="27"/>
+          <w:lang w:val="en-US" w:eastAsia="ru-RU"/>
+          <w14:ligatures w14:val="none"/>
+        </w:rPr>
+        <w:t> need to be on their own lines.</w:t>
+      </w:r>
+    </w:p>
+    <w:p>
+      <w:pPr>
+        <w:rPr>
+          <w:b/>
+          <w:bCs/>
+          <w:lang w:val="en-US"/>
+        </w:rPr>
+      </w:pPr>
+    </w:p>
+    <w:p>
+      <w:pPr>
+        <w:rPr>
+          <w:b/>
+          <w:bCs/>
+          <w:lang w:val="en-US"/>
+        </w:rPr>
+      </w:pPr>
+      <w:proofErr w:type="spellStart"/>
+      <w:r>
+        <w:rPr>
+          <w:b/>
+          <w:bCs/>
+          <w:lang w:val="en-US"/>
+        </w:rPr>
+        <w:t>script.rb</w:t>
+      </w:r>
+      <w:proofErr w:type="spellEnd"/>
+    </w:p>
+    <w:p>
+      <w:pPr>
+        <w:shd w:val="clear" w:color="auto" w:fill="1E1E1E"/>
+        <w:spacing w:after="0" w:line="360" w:lineRule="atLeast"/>
+        <w:rPr>
+          <w:rFonts w:ascii="Consolas" w:eastAsia="Times New Roman" w:hAnsi="Consolas" w:cs="Times New Roman"/>
+          <w:color w:val="FFFFFF"/>
+          <w:kern w:val="0"/>
+          <w:sz w:val="21"/>
+          <w:szCs w:val="21"/>
+          <w:lang w:val="en-US" w:eastAsia="ru-RU"/>
+          <w14:ligatures w14:val="none"/>
+        </w:rPr>
+      </w:pPr>
+      <w:r>
+        <w:rPr>
+          <w:rFonts w:ascii="Consolas" w:eastAsia="Times New Roman" w:hAnsi="Consolas" w:cs="Times New Roman"/>
+          <w:color w:val="939598"/>
+          <w:kern w:val="0"/>
+          <w:sz w:val="21"/>
+          <w:szCs w:val="21"/>
+          <w:lang w:val="en-US" w:eastAsia="ru-RU"/>
+          <w14:ligatures w14:val="none"/>
+        </w:rPr>
+        <w:t># This is a single line comment</w:t>
+      </w:r>
+    </w:p>
+    <w:p>
+      <w:pPr>
+        <w:shd w:val="clear" w:color="auto" w:fill="1E1E1E"/>
+        <w:spacing w:after="0" w:line="360" w:lineRule="atLeast"/>
+        <w:rPr>
+          <w:rFonts w:ascii="Consolas" w:eastAsia="Times New Roman" w:hAnsi="Consolas" w:cs="Times New Roman"/>
+          <w:color w:val="FFFFFF"/>
+          <w:kern w:val="0"/>
+          <w:sz w:val="21"/>
+          <w:szCs w:val="21"/>
+          <w:lang w:val="en-US" w:eastAsia="ru-RU"/>
+          <w14:ligatures w14:val="none"/>
+        </w:rPr>
+      </w:pPr>
+    </w:p>
+    <w:p>
+      <w:pPr>
+        <w:shd w:val="clear" w:color="auto" w:fill="1E1E1E"/>
+        <w:spacing w:after="0" w:line="360" w:lineRule="atLeast"/>
+        <w:rPr>
+          <w:rFonts w:ascii="Consolas" w:eastAsia="Times New Roman" w:hAnsi="Consolas" w:cs="Times New Roman"/>
+          <w:color w:val="FFFFFF"/>
+          <w:kern w:val="0"/>
+          <w:sz w:val="21"/>
+          <w:szCs w:val="21"/>
+          <w:lang w:val="en-US" w:eastAsia="ru-RU"/>
+          <w14:ligatures w14:val="none"/>
+        </w:rPr>
+      </w:pPr>
+      <w:r>
+        <w:rPr>
+          <w:rFonts w:ascii="Consolas" w:eastAsia="Times New Roman" w:hAnsi="Consolas" w:cs="Times New Roman"/>
+          <w:color w:val="939598"/>
+          <w:kern w:val="0"/>
+          <w:sz w:val="21"/>
+          <w:szCs w:val="21"/>
+          <w:lang w:val="en-US" w:eastAsia="ru-RU"/>
+          <w14:ligatures w14:val="none"/>
+        </w:rPr>
+        <w:t>=begin</w:t>
+      </w:r>
+    </w:p>
+    <w:p>
+      <w:pPr>
+        <w:shd w:val="clear" w:color="auto" w:fill="1E1E1E"/>
+        <w:spacing w:after="0" w:line="360" w:lineRule="atLeast"/>
+        <w:rPr>
+          <w:rFonts w:ascii="Consolas" w:eastAsia="Times New Roman" w:hAnsi="Consolas" w:cs="Times New Roman"/>
+          <w:color w:val="FFFFFF"/>
+          <w:kern w:val="0"/>
+          <w:sz w:val="21"/>
+          <w:szCs w:val="21"/>
+          <w:lang w:val="en-US" w:eastAsia="ru-RU"/>
+          <w14:ligatures w14:val="none"/>
+        </w:rPr>
+      </w:pPr>
+    </w:p>
+    <w:p>
+      <w:pPr>
+        <w:shd w:val="clear" w:color="auto" w:fill="1E1E1E"/>
+        <w:spacing w:after="0" w:line="360" w:lineRule="atLeast"/>
+        <w:rPr>
+          <w:rFonts w:ascii="Consolas" w:eastAsia="Times New Roman" w:hAnsi="Consolas" w:cs="Times New Roman"/>
+          <w:color w:val="FFFFFF"/>
+          <w:kern w:val="0"/>
+          <w:sz w:val="21"/>
+          <w:szCs w:val="21"/>
+          <w:lang w:val="en-US" w:eastAsia="ru-RU"/>
+          <w14:ligatures w14:val="none"/>
+        </w:rPr>
+      </w:pPr>
+      <w:r>
+        <w:rPr>
+          <w:rFonts w:ascii="Consolas" w:eastAsia="Times New Roman" w:hAnsi="Consolas" w:cs="Times New Roman"/>
+          <w:color w:val="939598"/>
+          <w:kern w:val="0"/>
+          <w:sz w:val="21"/>
+          <w:szCs w:val="21"/>
+          <w:lang w:val="en-US" w:eastAsia="ru-RU"/>
+          <w14:ligatures w14:val="none"/>
+        </w:rPr>
+        <w:t>This is a </w:t>
+      </w:r>
+    </w:p>
+    <w:p>
+      <w:pPr>
+        <w:shd w:val="clear" w:color="auto" w:fill="1E1E1E"/>
+        <w:spacing w:after="0" w:line="360" w:lineRule="atLeast"/>
+        <w:rPr>
+          <w:rFonts w:ascii="Consolas" w:eastAsia="Times New Roman" w:hAnsi="Consolas" w:cs="Times New Roman"/>
+          <w:color w:val="FFFFFF"/>
+          <w:kern w:val="0"/>
+          <w:sz w:val="21"/>
+          <w:szCs w:val="21"/>
+          <w:lang w:val="en-US" w:eastAsia="ru-RU"/>
+          <w14:ligatures w14:val="none"/>
+        </w:rPr>
+      </w:pPr>
+      <w:r>
+        <w:rPr>
+          <w:rFonts w:ascii="Consolas" w:eastAsia="Times New Roman" w:hAnsi="Consolas" w:cs="Times New Roman"/>
+          <w:color w:val="939598"/>
+          <w:kern w:val="0"/>
+          <w:sz w:val="21"/>
+          <w:szCs w:val="21"/>
+          <w:lang w:val="en-US" w:eastAsia="ru-RU"/>
+          <w14:ligatures w14:val="none"/>
+        </w:rPr>
+        <w:lastRenderedPageBreak/>
+        <w:t>multiline comment</w:t>
+      </w:r>
+    </w:p>
+    <w:p>
+      <w:pPr>
+        <w:shd w:val="clear" w:color="auto" w:fill="1E1E1E"/>
+        <w:spacing w:after="0" w:line="360" w:lineRule="atLeast"/>
+        <w:rPr>
+          <w:rFonts w:ascii="Consolas" w:eastAsia="Times New Roman" w:hAnsi="Consolas" w:cs="Times New Roman"/>
+          <w:color w:val="FFFFFF"/>
+          <w:kern w:val="0"/>
+          <w:sz w:val="21"/>
+          <w:szCs w:val="21"/>
+          <w:lang w:val="en-US" w:eastAsia="ru-RU"/>
+          <w14:ligatures w14:val="none"/>
+        </w:rPr>
+      </w:pPr>
+    </w:p>
+    <w:p>
+      <w:pPr>
+        <w:shd w:val="clear" w:color="auto" w:fill="1E1E1E"/>
+        <w:spacing w:after="0" w:line="360" w:lineRule="atLeast"/>
+        <w:rPr>
+          <w:rFonts w:ascii="Consolas" w:eastAsia="Times New Roman" w:hAnsi="Consolas" w:cs="Times New Roman"/>
+          <w:color w:val="FFFFFF"/>
+          <w:kern w:val="0"/>
+          <w:sz w:val="21"/>
+          <w:szCs w:val="21"/>
+          <w:lang w:eastAsia="ru-RU"/>
+          <w14:ligatures w14:val="none"/>
+        </w:rPr>
+      </w:pPr>
+      <w:r>
+        <w:rPr>
+          <w:rFonts w:ascii="Consolas" w:eastAsia="Times New Roman" w:hAnsi="Consolas" w:cs="Times New Roman"/>
+          <w:color w:val="939598"/>
+          <w:kern w:val="0"/>
+          <w:sz w:val="21"/>
+          <w:szCs w:val="21"/>
+          <w:lang w:eastAsia="ru-RU"/>
+          <w14:ligatures w14:val="none"/>
+        </w:rPr>
+        <w:t>=</w:t>
+      </w:r>
+      <w:proofErr w:type="spellStart"/>
+      <w:r>
+        <w:rPr>
+          <w:rFonts w:ascii="Consolas" w:eastAsia="Times New Roman" w:hAnsi="Consolas" w:cs="Times New Roman"/>
+          <w:color w:val="939598"/>
+          <w:kern w:val="0"/>
+          <w:sz w:val="21"/>
+          <w:szCs w:val="21"/>
+          <w:lang w:eastAsia="ru-RU"/>
+          <w14:ligatures w14:val="none"/>
+        </w:rPr>
+        <w:t>end</w:t>
+      </w:r>
+      <w:proofErr w:type="spellEnd"/>
     </w:p>
     <w:p>
       <w:pPr>

</xml_diff>